<commit_message>
Completed the first of the 4 offline web storage options available to us
</commit_message>
<xml_diff>
--- a/Chapter 16 - Offline Web Applications/OfflineWebApplications.docx
+++ b/Chapter 16 - Offline Web Applications/OfflineWebApplications.docx
@@ -432,6 +432,1077 @@
     <w:p>
       <w:r>
         <w:t xml:space="preserve">JSFiddle: </w:t>
+      </w:r>
+      <w:r>
+        <w:t xml:space="preserve">https://jsfiddle.net/bs4r5ooa/ </w:t>
+      </w:r>
+      <w:r>
+        <w:t xml:space="preserve"> </w:t>
+      </w:r>
+      <w:r>
+        <w:t>(</w:t>
+      </w:r>
+      <w:r>
+        <w:rPr>
+          <w:b/>
+        </w:rPr>
+        <w:t>The code did not work on JsFiddle, or on my local computer - Forget this garbage</w:t>
+      </w:r>
+      <w:r>
+        <w:t>)</w:t>
+      </w:r>
+    </w:p>
+    <w:p>
+      <w:r>
+        <w:rPr>
+          <w:b/>
+        </w:rPr>
+        <w:t>To read the database version:</w:t>
+      </w:r>
+      <w:r>
+        <w:rPr>
+          <w:b/>
+        </w:rPr>
+        <w:t xml:space="preserve"> </w:t>
+      </w:r>
+      <w:r>
+        <w:t>alert("Current schema: " + db.version);</w:t>
+      </w:r>
+    </w:p>
+    <w:p>
+      <w:r>
+        <w:rPr>
+          <w:b/>
+        </w:rPr>
+        <w:t>After the migration</w:t>
+      </w:r>
+      <w:r>
+        <w:t>, the current database has the following fields:</w:t>
+      </w:r>
+    </w:p>
+    <w:p>
+      <w:r>
+        <w:rPr>
+          <w:noProof/>
+        </w:rPr>
+        <w:drawing>
+          <wp:inline distT="0" distB="0" distL="0" distR="0">
+            <wp:extent cx="4409827" cy="1285749"/>
+            <wp:effectExtent l="19050" t="0" r="0" b="0"/>
+            <wp:docPr id="2" name="Picture 1"/>
+            <wp:cNvGraphicFramePr>
+              <a:graphicFrameLocks xmlns:a="http://schemas.openxmlformats.org/drawingml/2006/main" noChangeAspect="1"/>
+            </wp:cNvGraphicFramePr>
+            <a:graphic xmlns:a="http://schemas.openxmlformats.org/drawingml/2006/main">
+              <a:graphicData uri="http://schemas.openxmlformats.org/drawingml/2006/picture">
+                <pic:pic xmlns:pic="http://schemas.openxmlformats.org/drawingml/2006/picture">
+                  <pic:nvPicPr>
+                    <pic:cNvPr id="0" name="Picture 1"/>
+                    <pic:cNvPicPr>
+                      <a:picLocks noChangeAspect="1" noChangeArrowheads="1"/>
+                    </pic:cNvPicPr>
+                  </pic:nvPicPr>
+                  <pic:blipFill>
+                    <a:blip r:embed="rId9" cstate="print"/>
+                    <a:srcRect/>
+                    <a:stretch>
+                      <a:fillRect/>
+                    </a:stretch>
+                  </pic:blipFill>
+                  <pic:spPr bwMode="auto">
+                    <a:xfrm>
+                      <a:off x="0" y="0"/>
+                      <a:ext cx="4409213" cy="1285570"/>
+                    </a:xfrm>
+                    <a:prstGeom prst="rect">
+                      <a:avLst/>
+                    </a:prstGeom>
+                    <a:noFill/>
+                    <a:ln w="9525">
+                      <a:noFill/>
+                      <a:miter lim="800000"/>
+                      <a:headEnd/>
+                      <a:tailEnd/>
+                    </a:ln>
+                  </pic:spPr>
+                </pic:pic>
+              </a:graphicData>
+            </a:graphic>
+          </wp:inline>
+        </w:drawing>
+      </w:r>
+    </w:p>
+    <w:p>
+      <w:pPr>
+        <w:pStyle w:val="Heading4"/>
+      </w:pPr>
+      <w:r>
+        <w:lastRenderedPageBreak/>
+        <w:t>Using transactions</w:t>
+      </w:r>
+    </w:p>
+    <w:p>
+      <w:r>
+        <w:t xml:space="preserve">Use transactions to execute SQL statements. </w:t>
+      </w:r>
+    </w:p>
+    <w:p>
+      <w:r>
+        <w:t>The Database Object provides the ff two methods:</w:t>
+      </w:r>
+    </w:p>
+    <w:p>
+      <w:r>
+        <w:rPr>
+          <w:noProof/>
+        </w:rPr>
+        <w:drawing>
+          <wp:inline distT="0" distB="0" distL="0" distR="0">
+            <wp:extent cx="4338265" cy="317008"/>
+            <wp:effectExtent l="19050" t="0" r="5135" b="0"/>
+            <wp:docPr id="3" name="Picture 4"/>
+            <wp:cNvGraphicFramePr>
+              <a:graphicFrameLocks xmlns:a="http://schemas.openxmlformats.org/drawingml/2006/main" noChangeAspect="1"/>
+            </wp:cNvGraphicFramePr>
+            <a:graphic xmlns:a="http://schemas.openxmlformats.org/drawingml/2006/main">
+              <a:graphicData uri="http://schemas.openxmlformats.org/drawingml/2006/picture">
+                <pic:pic xmlns:pic="http://schemas.openxmlformats.org/drawingml/2006/picture">
+                  <pic:nvPicPr>
+                    <pic:cNvPr id="0" name="Picture 4"/>
+                    <pic:cNvPicPr>
+                      <a:picLocks noChangeAspect="1" noChangeArrowheads="1"/>
+                    </pic:cNvPicPr>
+                  </pic:nvPicPr>
+                  <pic:blipFill>
+                    <a:blip r:embed="rId10" cstate="print"/>
+                    <a:srcRect/>
+                    <a:stretch>
+                      <a:fillRect/>
+                    </a:stretch>
+                  </pic:blipFill>
+                  <pic:spPr bwMode="auto">
+                    <a:xfrm>
+                      <a:off x="0" y="0"/>
+                      <a:ext cx="4337661" cy="316964"/>
+                    </a:xfrm>
+                    <a:prstGeom prst="rect">
+                      <a:avLst/>
+                    </a:prstGeom>
+                    <a:noFill/>
+                    <a:ln w="9525">
+                      <a:noFill/>
+                      <a:miter lim="800000"/>
+                      <a:headEnd/>
+                      <a:tailEnd/>
+                    </a:ln>
+                  </pic:spPr>
+                </pic:pic>
+              </a:graphicData>
+            </a:graphic>
+          </wp:inline>
+        </w:drawing>
+      </w:r>
+    </w:p>
+    <w:p>
+      <w:r>
+        <w:rPr>
+          <w:noProof/>
+        </w:rPr>
+        <w:drawing>
+          <wp:inline distT="0" distB="0" distL="0" distR="0">
+            <wp:extent cx="4465486" cy="381170"/>
+            <wp:effectExtent l="19050" t="0" r="0" b="0"/>
+            <wp:docPr id="5" name="Picture 7"/>
+            <wp:cNvGraphicFramePr>
+              <a:graphicFrameLocks xmlns:a="http://schemas.openxmlformats.org/drawingml/2006/main" noChangeAspect="1"/>
+            </wp:cNvGraphicFramePr>
+            <a:graphic xmlns:a="http://schemas.openxmlformats.org/drawingml/2006/main">
+              <a:graphicData uri="http://schemas.openxmlformats.org/drawingml/2006/picture">
+                <pic:pic xmlns:pic="http://schemas.openxmlformats.org/drawingml/2006/picture">
+                  <pic:nvPicPr>
+                    <pic:cNvPr id="0" name="Picture 7"/>
+                    <pic:cNvPicPr>
+                      <a:picLocks noChangeAspect="1" noChangeArrowheads="1"/>
+                    </pic:cNvPicPr>
+                  </pic:nvPicPr>
+                  <pic:blipFill>
+                    <a:blip r:embed="rId11" cstate="print"/>
+                    <a:srcRect/>
+                    <a:stretch>
+                      <a:fillRect/>
+                    </a:stretch>
+                  </pic:blipFill>
+                  <pic:spPr bwMode="auto">
+                    <a:xfrm>
+                      <a:off x="0" y="0"/>
+                      <a:ext cx="4468029" cy="381387"/>
+                    </a:xfrm>
+                    <a:prstGeom prst="rect">
+                      <a:avLst/>
+                    </a:prstGeom>
+                    <a:noFill/>
+                    <a:ln w="9525">
+                      <a:noFill/>
+                      <a:miter lim="800000"/>
+                      <a:headEnd/>
+                      <a:tailEnd/>
+                    </a:ln>
+                  </pic:spPr>
+                </pic:pic>
+              </a:graphicData>
+            </a:graphic>
+          </wp:inline>
+        </w:drawing>
+      </w:r>
+    </w:p>
+    <w:p>
+      <w:r>
+        <w:rPr>
+          <w:noProof/>
+        </w:rPr>
+        <w:drawing>
+          <wp:inline distT="0" distB="0" distL="0" distR="0">
+            <wp:extent cx="4680171" cy="1339847"/>
+            <wp:effectExtent l="19050" t="0" r="6129" b="0"/>
+            <wp:docPr id="6" name="Picture 10"/>
+            <wp:cNvGraphicFramePr>
+              <a:graphicFrameLocks xmlns:a="http://schemas.openxmlformats.org/drawingml/2006/main" noChangeAspect="1"/>
+            </wp:cNvGraphicFramePr>
+            <a:graphic xmlns:a="http://schemas.openxmlformats.org/drawingml/2006/main">
+              <a:graphicData uri="http://schemas.openxmlformats.org/drawingml/2006/picture">
+                <pic:pic xmlns:pic="http://schemas.openxmlformats.org/drawingml/2006/picture">
+                  <pic:nvPicPr>
+                    <pic:cNvPr id="0" name="Picture 10"/>
+                    <pic:cNvPicPr>
+                      <a:picLocks noChangeAspect="1" noChangeArrowheads="1"/>
+                    </pic:cNvPicPr>
+                  </pic:nvPicPr>
+                  <pic:blipFill>
+                    <a:blip r:embed="rId12" cstate="print"/>
+                    <a:srcRect/>
+                    <a:stretch>
+                      <a:fillRect/>
+                    </a:stretch>
+                  </pic:blipFill>
+                  <pic:spPr bwMode="auto">
+                    <a:xfrm>
+                      <a:off x="0" y="0"/>
+                      <a:ext cx="4679942" cy="1339781"/>
+                    </a:xfrm>
+                    <a:prstGeom prst="rect">
+                      <a:avLst/>
+                    </a:prstGeom>
+                    <a:noFill/>
+                    <a:ln w="9525">
+                      <a:noFill/>
+                      <a:miter lim="800000"/>
+                      <a:headEnd/>
+                      <a:tailEnd/>
+                    </a:ln>
+                  </pic:spPr>
+                </pic:pic>
+              </a:graphicData>
+            </a:graphic>
+          </wp:inline>
+        </w:drawing>
+      </w:r>
+    </w:p>
+    <w:p>
+      <w:r>
+        <w:rPr>
+          <w:noProof/>
+        </w:rPr>
+        <w:drawing>
+          <wp:inline distT="0" distB="0" distL="0" distR="0">
+            <wp:extent cx="4560901" cy="1468853"/>
+            <wp:effectExtent l="19050" t="0" r="0" b="0"/>
+            <wp:docPr id="16" name="Picture 16"/>
+            <wp:cNvGraphicFramePr>
+              <a:graphicFrameLocks xmlns:a="http://schemas.openxmlformats.org/drawingml/2006/main" noChangeAspect="1"/>
+            </wp:cNvGraphicFramePr>
+            <a:graphic xmlns:a="http://schemas.openxmlformats.org/drawingml/2006/main">
+              <a:graphicData uri="http://schemas.openxmlformats.org/drawingml/2006/picture">
+                <pic:pic xmlns:pic="http://schemas.openxmlformats.org/drawingml/2006/picture">
+                  <pic:nvPicPr>
+                    <pic:cNvPr id="0" name="Picture 16"/>
+                    <pic:cNvPicPr>
+                      <a:picLocks noChangeAspect="1" noChangeArrowheads="1"/>
+                    </pic:cNvPicPr>
+                  </pic:nvPicPr>
+                  <pic:blipFill>
+                    <a:blip r:embed="rId13" cstate="print"/>
+                    <a:srcRect/>
+                    <a:stretch>
+                      <a:fillRect/>
+                    </a:stretch>
+                  </pic:blipFill>
+                  <pic:spPr bwMode="auto">
+                    <a:xfrm>
+                      <a:off x="0" y="0"/>
+                      <a:ext cx="4558411" cy="1468051"/>
+                    </a:xfrm>
+                    <a:prstGeom prst="rect">
+                      <a:avLst/>
+                    </a:prstGeom>
+                    <a:noFill/>
+                    <a:ln w="9525">
+                      <a:noFill/>
+                      <a:miter lim="800000"/>
+                      <a:headEnd/>
+                      <a:tailEnd/>
+                    </a:ln>
+                  </pic:spPr>
+                </pic:pic>
+              </a:graphicData>
+            </a:graphic>
+          </wp:inline>
+        </w:drawing>
+      </w:r>
+    </w:p>
+    <w:p>
+      <w:pPr>
+        <w:pStyle w:val="Heading4"/>
+      </w:pPr>
+      <w:r>
+        <w:t>Inserting a new record</w:t>
+      </w:r>
+    </w:p>
+    <w:p>
+      <w:pPr>
+        <w:rPr>
+          <w:b/>
+        </w:rPr>
+      </w:pPr>
+      <w:r>
+        <w:rPr>
+          <w:b/>
+        </w:rPr>
+        <w:t>Without using SQL parameters:</w:t>
+      </w:r>
+    </w:p>
+    <w:p>
+      <w:r>
+        <w:rPr>
+          <w:noProof/>
+        </w:rPr>
+        <w:drawing>
+          <wp:inline distT="0" distB="0" distL="0" distR="0">
+            <wp:extent cx="4341136" cy="968723"/>
+            <wp:effectExtent l="19050" t="0" r="2264" b="0"/>
+            <wp:docPr id="19" name="Picture 19"/>
+            <wp:cNvGraphicFramePr>
+              <a:graphicFrameLocks xmlns:a="http://schemas.openxmlformats.org/drawingml/2006/main" noChangeAspect="1"/>
+            </wp:cNvGraphicFramePr>
+            <a:graphic xmlns:a="http://schemas.openxmlformats.org/drawingml/2006/main">
+              <a:graphicData uri="http://schemas.openxmlformats.org/drawingml/2006/picture">
+                <pic:pic xmlns:pic="http://schemas.openxmlformats.org/drawingml/2006/picture">
+                  <pic:nvPicPr>
+                    <pic:cNvPr id="0" name="Picture 19"/>
+                    <pic:cNvPicPr>
+                      <a:picLocks noChangeAspect="1" noChangeArrowheads="1"/>
+                    </pic:cNvPicPr>
+                  </pic:nvPicPr>
+                  <pic:blipFill>
+                    <a:blip r:embed="rId14" cstate="print"/>
+                    <a:srcRect/>
+                    <a:stretch>
+                      <a:fillRect/>
+                    </a:stretch>
+                  </pic:blipFill>
+                  <pic:spPr bwMode="auto">
+                    <a:xfrm>
+                      <a:off x="0" y="0"/>
+                      <a:ext cx="4344383" cy="969448"/>
+                    </a:xfrm>
+                    <a:prstGeom prst="rect">
+                      <a:avLst/>
+                    </a:prstGeom>
+                    <a:noFill/>
+                    <a:ln w="9525">
+                      <a:noFill/>
+                      <a:miter lim="800000"/>
+                      <a:headEnd/>
+                      <a:tailEnd/>
+                    </a:ln>
+                  </pic:spPr>
+                </pic:pic>
+              </a:graphicData>
+            </a:graphic>
+          </wp:inline>
+        </w:drawing>
+      </w:r>
+    </w:p>
+    <w:p>
+      <w:pPr>
+        <w:rPr>
+          <w:b/>
+        </w:rPr>
+      </w:pPr>
+      <w:r>
+        <w:rPr>
+          <w:b/>
+        </w:rPr>
+        <w:t>Using SQL parameters:</w:t>
+      </w:r>
+    </w:p>
+    <w:p>
+      <w:pPr>
+        <w:rPr>
+          <w:b/>
+        </w:rPr>
+      </w:pPr>
+      <w:r>
+        <w:rPr>
+          <w:b/>
+          <w:noProof/>
+        </w:rPr>
+        <w:drawing>
+          <wp:inline distT="0" distB="0" distL="0" distR="0">
+            <wp:extent cx="4465486" cy="848150"/>
+            <wp:effectExtent l="19050" t="0" r="0" b="0"/>
+            <wp:docPr id="22" name="Picture 22"/>
+            <wp:cNvGraphicFramePr>
+              <a:graphicFrameLocks xmlns:a="http://schemas.openxmlformats.org/drawingml/2006/main" noChangeAspect="1"/>
+            </wp:cNvGraphicFramePr>
+            <a:graphic xmlns:a="http://schemas.openxmlformats.org/drawingml/2006/main">
+              <a:graphicData uri="http://schemas.openxmlformats.org/drawingml/2006/picture">
+                <pic:pic xmlns:pic="http://schemas.openxmlformats.org/drawingml/2006/picture">
+                  <pic:nvPicPr>
+                    <pic:cNvPr id="0" name="Picture 22"/>
+                    <pic:cNvPicPr>
+                      <a:picLocks noChangeAspect="1" noChangeArrowheads="1"/>
+                    </pic:cNvPicPr>
+                  </pic:nvPicPr>
+                  <pic:blipFill>
+                    <a:blip r:embed="rId15" cstate="print"/>
+                    <a:srcRect/>
+                    <a:stretch>
+                      <a:fillRect/>
+                    </a:stretch>
+                  </pic:blipFill>
+                  <pic:spPr bwMode="auto">
+                    <a:xfrm>
+                      <a:off x="0" y="0"/>
+                      <a:ext cx="4468232" cy="848672"/>
+                    </a:xfrm>
+                    <a:prstGeom prst="rect">
+                      <a:avLst/>
+                    </a:prstGeom>
+                    <a:noFill/>
+                    <a:ln w="9525">
+                      <a:noFill/>
+                      <a:miter lim="800000"/>
+                      <a:headEnd/>
+                      <a:tailEnd/>
+                    </a:ln>
+                  </pic:spPr>
+                </pic:pic>
+              </a:graphicData>
+            </a:graphic>
+          </wp:inline>
+        </w:drawing>
+      </w:r>
+    </w:p>
+    <w:p>
+      <w:pPr>
+        <w:rPr>
+          <w:b/>
+        </w:rPr>
+      </w:pPr>
+    </w:p>
+    <w:p>
+      <w:pPr>
+        <w:rPr>
+          <w:b/>
+        </w:rPr>
+      </w:pPr>
+      <w:r>
+        <w:rPr>
+          <w:b/>
+        </w:rPr>
+        <w:lastRenderedPageBreak/>
+        <w:t>Add</w:t>
+      </w:r>
+      <w:r>
+        <w:rPr>
+          <w:b/>
+        </w:rPr>
+        <w:t xml:space="preserve"> a callback </w:t>
+      </w:r>
+      <w:r>
+        <w:rPr>
+          <w:b/>
+        </w:rPr>
+        <w:t xml:space="preserve">function </w:t>
+      </w:r>
+      <w:r>
+        <w:rPr>
+          <w:b/>
+        </w:rPr>
+        <w:t>to the executeSql meth</w:t>
+      </w:r>
+      <w:r>
+        <w:rPr>
+          <w:b/>
+        </w:rPr>
+        <w:t xml:space="preserve">od, which allows us </w:t>
+      </w:r>
+      <w:r>
+        <w:rPr>
+          <w:b/>
+        </w:rPr>
+        <w:t>capture the Id of the newly created row</w:t>
+      </w:r>
+      <w:r>
+        <w:rPr>
+          <w:b/>
+        </w:rPr>
+        <w:t>:</w:t>
+      </w:r>
+    </w:p>
+    <w:p>
+      <w:pPr>
+        <w:rPr>
+          <w:b/>
+        </w:rPr>
+      </w:pPr>
+      <w:r>
+        <w:rPr>
+          <w:b/>
+          <w:noProof/>
+        </w:rPr>
+        <w:drawing>
+          <wp:inline distT="0" distB="0" distL="0" distR="0">
+            <wp:extent cx="4344311" cy="1571206"/>
+            <wp:effectExtent l="19050" t="0" r="0" b="0"/>
+            <wp:docPr id="25" name="Picture 25"/>
+            <wp:cNvGraphicFramePr>
+              <a:graphicFrameLocks xmlns:a="http://schemas.openxmlformats.org/drawingml/2006/main" noChangeAspect="1"/>
+            </wp:cNvGraphicFramePr>
+            <a:graphic xmlns:a="http://schemas.openxmlformats.org/drawingml/2006/main">
+              <a:graphicData uri="http://schemas.openxmlformats.org/drawingml/2006/picture">
+                <pic:pic xmlns:pic="http://schemas.openxmlformats.org/drawingml/2006/picture">
+                  <pic:nvPicPr>
+                    <pic:cNvPr id="0" name="Picture 25"/>
+                    <pic:cNvPicPr>
+                      <a:picLocks noChangeAspect="1" noChangeArrowheads="1"/>
+                    </pic:cNvPicPr>
+                  </pic:nvPicPr>
+                  <pic:blipFill>
+                    <a:blip r:embed="rId16" cstate="print"/>
+                    <a:srcRect/>
+                    <a:stretch>
+                      <a:fillRect/>
+                    </a:stretch>
+                  </pic:blipFill>
+                  <pic:spPr bwMode="auto">
+                    <a:xfrm>
+                      <a:off x="0" y="0"/>
+                      <a:ext cx="4346654" cy="1572053"/>
+                    </a:xfrm>
+                    <a:prstGeom prst="rect">
+                      <a:avLst/>
+                    </a:prstGeom>
+                    <a:noFill/>
+                    <a:ln w="9525">
+                      <a:noFill/>
+                      <a:miter lim="800000"/>
+                      <a:headEnd/>
+                      <a:tailEnd/>
+                    </a:ln>
+                  </pic:spPr>
+                </pic:pic>
+              </a:graphicData>
+            </a:graphic>
+          </wp:inline>
+        </w:drawing>
+      </w:r>
+    </w:p>
+    <w:p>
+      <w:pPr>
+        <w:pStyle w:val="Heading4"/>
+      </w:pPr>
+      <w:r>
+        <w:t>Updating an existing record</w:t>
+      </w:r>
+    </w:p>
+    <w:p>
+      <w:r>
+        <w:rPr>
+          <w:noProof/>
+        </w:rPr>
+        <w:drawing>
+          <wp:inline distT="0" distB="0" distL="0" distR="0">
+            <wp:extent cx="4341136" cy="1022812"/>
+            <wp:effectExtent l="19050" t="0" r="2264" b="0"/>
+            <wp:docPr id="28" name="Picture 28"/>
+            <wp:cNvGraphicFramePr>
+              <a:graphicFrameLocks xmlns:a="http://schemas.openxmlformats.org/drawingml/2006/main" noChangeAspect="1"/>
+            </wp:cNvGraphicFramePr>
+            <a:graphic xmlns:a="http://schemas.openxmlformats.org/drawingml/2006/main">
+              <a:graphicData uri="http://schemas.openxmlformats.org/drawingml/2006/picture">
+                <pic:pic xmlns:pic="http://schemas.openxmlformats.org/drawingml/2006/picture">
+                  <pic:nvPicPr>
+                    <pic:cNvPr id="0" name="Picture 28"/>
+                    <pic:cNvPicPr>
+                      <a:picLocks noChangeAspect="1" noChangeArrowheads="1"/>
+                    </pic:cNvPicPr>
+                  </pic:nvPicPr>
+                  <pic:blipFill>
+                    <a:blip r:embed="rId17" cstate="print"/>
+                    <a:srcRect/>
+                    <a:stretch>
+                      <a:fillRect/>
+                    </a:stretch>
+                  </pic:blipFill>
+                  <pic:spPr bwMode="auto">
+                    <a:xfrm>
+                      <a:off x="0" y="0"/>
+                      <a:ext cx="4344384" cy="1023577"/>
+                    </a:xfrm>
+                    <a:prstGeom prst="rect">
+                      <a:avLst/>
+                    </a:prstGeom>
+                    <a:noFill/>
+                    <a:ln w="9525">
+                      <a:noFill/>
+                      <a:miter lim="800000"/>
+                      <a:headEnd/>
+                      <a:tailEnd/>
+                    </a:ln>
+                  </pic:spPr>
+                </pic:pic>
+              </a:graphicData>
+            </a:graphic>
+          </wp:inline>
+        </w:drawing>
+      </w:r>
+    </w:p>
+    <w:p>
+      <w:pPr>
+        <w:pStyle w:val="Heading4"/>
+      </w:pPr>
+      <w:r>
+        <w:t>Deleting a record</w:t>
+      </w:r>
+    </w:p>
+    <w:p>
+      <w:r>
+        <w:rPr>
+          <w:noProof/>
+        </w:rPr>
+        <w:drawing>
+          <wp:inline distT="0" distB="0" distL="0" distR="0">
+            <wp:extent cx="4393924" cy="749506"/>
+            <wp:effectExtent l="19050" t="0" r="6626" b="0"/>
+            <wp:docPr id="31" name="Picture 31"/>
+            <wp:cNvGraphicFramePr>
+              <a:graphicFrameLocks xmlns:a="http://schemas.openxmlformats.org/drawingml/2006/main" noChangeAspect="1"/>
+            </wp:cNvGraphicFramePr>
+            <a:graphic xmlns:a="http://schemas.openxmlformats.org/drawingml/2006/main">
+              <a:graphicData uri="http://schemas.openxmlformats.org/drawingml/2006/picture">
+                <pic:pic xmlns:pic="http://schemas.openxmlformats.org/drawingml/2006/picture">
+                  <pic:nvPicPr>
+                    <pic:cNvPr id="0" name="Picture 31"/>
+                    <pic:cNvPicPr>
+                      <a:picLocks noChangeAspect="1" noChangeArrowheads="1"/>
+                    </pic:cNvPicPr>
+                  </pic:nvPicPr>
+                  <pic:blipFill>
+                    <a:blip r:embed="rId18" cstate="print"/>
+                    <a:srcRect/>
+                    <a:stretch>
+                      <a:fillRect/>
+                    </a:stretch>
+                  </pic:blipFill>
+                  <pic:spPr bwMode="auto">
+                    <a:xfrm>
+                      <a:off x="0" y="0"/>
+                      <a:ext cx="4396529" cy="749950"/>
+                    </a:xfrm>
+                    <a:prstGeom prst="rect">
+                      <a:avLst/>
+                    </a:prstGeom>
+                    <a:noFill/>
+                    <a:ln w="9525">
+                      <a:noFill/>
+                      <a:miter lim="800000"/>
+                      <a:headEnd/>
+                      <a:tailEnd/>
+                    </a:ln>
+                  </pic:spPr>
+                </pic:pic>
+              </a:graphicData>
+            </a:graphic>
+          </wp:inline>
+        </w:drawing>
+      </w:r>
+    </w:p>
+    <w:p>
+      <w:pPr>
+        <w:pStyle w:val="Heading4"/>
+      </w:pPr>
+      <w:r>
+        <w:t>Reading values from the database</w:t>
+      </w:r>
+    </w:p>
+    <w:p>
+      <w:r>
+        <w:rPr>
+          <w:noProof/>
+        </w:rPr>
+        <w:drawing>
+          <wp:inline distT="0" distB="0" distL="0" distR="0">
+            <wp:extent cx="4809878" cy="866692"/>
+            <wp:effectExtent l="19050" t="0" r="0" b="0"/>
+            <wp:docPr id="34" name="Picture 34"/>
+            <wp:cNvGraphicFramePr>
+              <a:graphicFrameLocks xmlns:a="http://schemas.openxmlformats.org/drawingml/2006/main" noChangeAspect="1"/>
+            </wp:cNvGraphicFramePr>
+            <a:graphic xmlns:a="http://schemas.openxmlformats.org/drawingml/2006/main">
+              <a:graphicData uri="http://schemas.openxmlformats.org/drawingml/2006/picture">
+                <pic:pic xmlns:pic="http://schemas.openxmlformats.org/drawingml/2006/picture">
+                  <pic:nvPicPr>
+                    <pic:cNvPr id="0" name="Picture 34"/>
+                    <pic:cNvPicPr>
+                      <a:picLocks noChangeAspect="1" noChangeArrowheads="1"/>
+                    </pic:cNvPicPr>
+                  </pic:nvPicPr>
+                  <pic:blipFill>
+                    <a:blip r:embed="rId19" cstate="print"/>
+                    <a:srcRect/>
+                    <a:stretch>
+                      <a:fillRect/>
+                    </a:stretch>
+                  </pic:blipFill>
+                  <pic:spPr bwMode="auto">
+                    <a:xfrm>
+                      <a:off x="0" y="0"/>
+                      <a:ext cx="4807125" cy="866196"/>
+                    </a:xfrm>
+                    <a:prstGeom prst="rect">
+                      <a:avLst/>
+                    </a:prstGeom>
+                    <a:noFill/>
+                    <a:ln w="9525">
+                      <a:noFill/>
+                      <a:miter lim="800000"/>
+                      <a:headEnd/>
+                      <a:tailEnd/>
+                    </a:ln>
+                  </pic:spPr>
+                </pic:pic>
+              </a:graphicData>
+            </a:graphic>
+          </wp:inline>
+        </w:drawing>
+      </w:r>
+    </w:p>
+    <w:p>
+      <w:r>
+        <w:rPr>
+          <w:noProof/>
+        </w:rPr>
+        <w:drawing>
+          <wp:inline distT="0" distB="0" distL="0" distR="0">
+            <wp:extent cx="4688122" cy="647088"/>
+            <wp:effectExtent l="19050" t="0" r="0" b="0"/>
+            <wp:docPr id="37" name="Picture 37"/>
+            <wp:cNvGraphicFramePr>
+              <a:graphicFrameLocks xmlns:a="http://schemas.openxmlformats.org/drawingml/2006/main" noChangeAspect="1"/>
+            </wp:cNvGraphicFramePr>
+            <a:graphic xmlns:a="http://schemas.openxmlformats.org/drawingml/2006/main">
+              <a:graphicData uri="http://schemas.openxmlformats.org/drawingml/2006/picture">
+                <pic:pic xmlns:pic="http://schemas.openxmlformats.org/drawingml/2006/picture">
+                  <pic:nvPicPr>
+                    <pic:cNvPr id="0" name="Picture 37"/>
+                    <pic:cNvPicPr>
+                      <a:picLocks noChangeAspect="1" noChangeArrowheads="1"/>
+                    </pic:cNvPicPr>
+                  </pic:nvPicPr>
+                  <pic:blipFill>
+                    <a:blip r:embed="rId20" cstate="print"/>
+                    <a:srcRect/>
+                    <a:stretch>
+                      <a:fillRect/>
+                    </a:stretch>
+                  </pic:blipFill>
+                  <pic:spPr bwMode="auto">
+                    <a:xfrm>
+                      <a:off x="0" y="0"/>
+                      <a:ext cx="4691039" cy="647491"/>
+                    </a:xfrm>
+                    <a:prstGeom prst="rect">
+                      <a:avLst/>
+                    </a:prstGeom>
+                    <a:noFill/>
+                    <a:ln w="9525">
+                      <a:noFill/>
+                      <a:miter lim="800000"/>
+                      <a:headEnd/>
+                      <a:tailEnd/>
+                    </a:ln>
+                  </pic:spPr>
+                </pic:pic>
+              </a:graphicData>
+            </a:graphic>
+          </wp:inline>
+        </w:drawing>
+      </w:r>
+    </w:p>
+    <w:p>
+      <w:r>
+        <w:t xml:space="preserve">NOTE: </w:t>
+      </w:r>
+      <w:r>
+        <w:t xml:space="preserve">Because you are only retrieving data, you just as easily could have used the  </w:t>
+      </w:r>
+      <w:r>
+        <w:rPr>
+          <w:i/>
+        </w:rPr>
+        <w:t>readTransaction</w:t>
+      </w:r>
+      <w:r>
+        <w:t xml:space="preserve"> method instead of the transaction method</w:t>
+      </w:r>
+    </w:p>
+    <w:p>
+      <w:r>
+        <w:rPr>
+          <w:noProof/>
+        </w:rPr>
+        <w:drawing>
+          <wp:inline distT="0" distB="0" distL="0" distR="0">
+            <wp:extent cx="4155385" cy="545536"/>
+            <wp:effectExtent l="19050" t="0" r="0" b="0"/>
+            <wp:docPr id="40" name="Picture 40"/>
+            <wp:cNvGraphicFramePr>
+              <a:graphicFrameLocks xmlns:a="http://schemas.openxmlformats.org/drawingml/2006/main" noChangeAspect="1"/>
+            </wp:cNvGraphicFramePr>
+            <a:graphic xmlns:a="http://schemas.openxmlformats.org/drawingml/2006/main">
+              <a:graphicData uri="http://schemas.openxmlformats.org/drawingml/2006/picture">
+                <pic:pic xmlns:pic="http://schemas.openxmlformats.org/drawingml/2006/picture">
+                  <pic:nvPicPr>
+                    <pic:cNvPr id="0" name="Picture 40"/>
+                    <pic:cNvPicPr>
+                      <a:picLocks noChangeAspect="1" noChangeArrowheads="1"/>
+                    </pic:cNvPicPr>
+                  </pic:nvPicPr>
+                  <pic:blipFill>
+                    <a:blip r:embed="rId21" cstate="print"/>
+                    <a:srcRect/>
+                    <a:stretch>
+                      <a:fillRect/>
+                    </a:stretch>
+                  </pic:blipFill>
+                  <pic:spPr bwMode="auto">
+                    <a:xfrm>
+                      <a:off x="0" y="0"/>
+                      <a:ext cx="4158293" cy="545918"/>
+                    </a:xfrm>
+                    <a:prstGeom prst="rect">
+                      <a:avLst/>
+                    </a:prstGeom>
+                    <a:noFill/>
+                    <a:ln w="9525">
+                      <a:noFill/>
+                      <a:miter lim="800000"/>
+                      <a:headEnd/>
+                      <a:tailEnd/>
+                    </a:ln>
+                  </pic:spPr>
+                </pic:pic>
+              </a:graphicData>
+            </a:graphic>
+          </wp:inline>
+        </w:drawing>
+      </w:r>
+    </w:p>
+    <w:p/>
+    <w:p>
+      <w:pPr>
+        <w:pStyle w:val="Heading4"/>
+      </w:pPr>
+      <w:r>
+        <w:lastRenderedPageBreak/>
+        <w:t>Filtering results (using WHERE)</w:t>
+      </w:r>
+    </w:p>
+    <w:p>
+      <w:r>
+        <w:rPr>
+          <w:noProof/>
+        </w:rPr>
+        <w:drawing>
+          <wp:inline distT="0" distB="0" distL="0" distR="0">
+            <wp:extent cx="4918710" cy="731738"/>
+            <wp:effectExtent l="19050" t="0" r="0" b="0"/>
+            <wp:docPr id="43" name="Picture 43"/>
+            <wp:cNvGraphicFramePr>
+              <a:graphicFrameLocks xmlns:a="http://schemas.openxmlformats.org/drawingml/2006/main" noChangeAspect="1"/>
+            </wp:cNvGraphicFramePr>
+            <a:graphic xmlns:a="http://schemas.openxmlformats.org/drawingml/2006/main">
+              <a:graphicData uri="http://schemas.openxmlformats.org/drawingml/2006/picture">
+                <pic:pic xmlns:pic="http://schemas.openxmlformats.org/drawingml/2006/picture">
+                  <pic:nvPicPr>
+                    <pic:cNvPr id="0" name="Picture 43"/>
+                    <pic:cNvPicPr>
+                      <a:picLocks noChangeAspect="1" noChangeArrowheads="1"/>
+                    </pic:cNvPicPr>
+                  </pic:nvPicPr>
+                  <pic:blipFill>
+                    <a:blip r:embed="rId22" cstate="print"/>
+                    <a:srcRect/>
+                    <a:stretch>
+                      <a:fillRect/>
+                    </a:stretch>
+                  </pic:blipFill>
+                  <pic:spPr bwMode="auto">
+                    <a:xfrm>
+                      <a:off x="0" y="0"/>
+                      <a:ext cx="4927694" cy="733074"/>
+                    </a:xfrm>
+                    <a:prstGeom prst="rect">
+                      <a:avLst/>
+                    </a:prstGeom>
+                    <a:noFill/>
+                    <a:ln w="9525">
+                      <a:noFill/>
+                      <a:miter lim="800000"/>
+                      <a:headEnd/>
+                      <a:tailEnd/>
+                    </a:ln>
+                  </pic:spPr>
+                </pic:pic>
+              </a:graphicData>
+            </a:graphic>
+          </wp:inline>
+        </w:drawing>
+      </w:r>
+    </w:p>
+    <w:p>
+      <w:r>
+        <w:rPr>
+          <w:b/>
+        </w:rPr>
+        <w:t>Using Wildcard symbol</w:t>
+      </w:r>
+      <w:r>
+        <w:t xml:space="preserve"> </w:t>
+      </w:r>
+      <w:r>
+        <w:t>(</w:t>
+      </w:r>
+      <w:r>
+        <w:t>%</w:t>
+      </w:r>
+      <w:r>
+        <w:t>)</w:t>
+      </w:r>
+    </w:p>
+    <w:p>
+      <w:r>
+        <w:rPr>
+          <w:noProof/>
+        </w:rPr>
+        <w:drawing>
+          <wp:inline distT="0" distB="0" distL="0" distR="0">
+            <wp:extent cx="4878953" cy="609722"/>
+            <wp:effectExtent l="19050" t="0" r="0" b="0"/>
+            <wp:docPr id="46" name="Picture 46"/>
+            <wp:cNvGraphicFramePr>
+              <a:graphicFrameLocks xmlns:a="http://schemas.openxmlformats.org/drawingml/2006/main" noChangeAspect="1"/>
+            </wp:cNvGraphicFramePr>
+            <a:graphic xmlns:a="http://schemas.openxmlformats.org/drawingml/2006/main">
+              <a:graphicData uri="http://schemas.openxmlformats.org/drawingml/2006/picture">
+                <pic:pic xmlns:pic="http://schemas.openxmlformats.org/drawingml/2006/picture">
+                  <pic:nvPicPr>
+                    <pic:cNvPr id="0" name="Picture 46"/>
+                    <pic:cNvPicPr>
+                      <a:picLocks noChangeAspect="1" noChangeArrowheads="1"/>
+                    </pic:cNvPicPr>
+                  </pic:nvPicPr>
+                  <pic:blipFill>
+                    <a:blip r:embed="rId23" cstate="print"/>
+                    <a:srcRect/>
+                    <a:stretch>
+                      <a:fillRect/>
+                    </a:stretch>
+                  </pic:blipFill>
+                  <pic:spPr bwMode="auto">
+                    <a:xfrm>
+                      <a:off x="0" y="0"/>
+                      <a:ext cx="4881608" cy="610054"/>
+                    </a:xfrm>
+                    <a:prstGeom prst="rect">
+                      <a:avLst/>
+                    </a:prstGeom>
+                    <a:noFill/>
+                    <a:ln w="9525">
+                      <a:noFill/>
+                      <a:miter lim="800000"/>
+                      <a:headEnd/>
+                      <a:tailEnd/>
+                    </a:ln>
+                  </pic:spPr>
+                </pic:pic>
+              </a:graphicData>
+            </a:graphic>
+          </wp:inline>
+        </w:drawing>
+      </w:r>
+    </w:p>
+    <w:p>
+      <w:r>
+        <w:rPr>
+          <w:noProof/>
+        </w:rPr>
+        <w:drawing>
+          <wp:inline distT="0" distB="0" distL="0" distR="0">
+            <wp:extent cx="1065530" cy="349885"/>
+            <wp:effectExtent l="19050" t="0" r="1270" b="0"/>
+            <wp:docPr id="49" name="Picture 49"/>
+            <wp:cNvGraphicFramePr>
+              <a:graphicFrameLocks xmlns:a="http://schemas.openxmlformats.org/drawingml/2006/main" noChangeAspect="1"/>
+            </wp:cNvGraphicFramePr>
+            <a:graphic xmlns:a="http://schemas.openxmlformats.org/drawingml/2006/main">
+              <a:graphicData uri="http://schemas.openxmlformats.org/drawingml/2006/picture">
+                <pic:pic xmlns:pic="http://schemas.openxmlformats.org/drawingml/2006/picture">
+                  <pic:nvPicPr>
+                    <pic:cNvPr id="0" name="Picture 49"/>
+                    <pic:cNvPicPr>
+                      <a:picLocks noChangeAspect="1" noChangeArrowheads="1"/>
+                    </pic:cNvPicPr>
+                  </pic:nvPicPr>
+                  <pic:blipFill>
+                    <a:blip r:embed="rId24" cstate="print"/>
+                    <a:srcRect/>
+                    <a:stretch>
+                      <a:fillRect/>
+                    </a:stretch>
+                  </pic:blipFill>
+                  <pic:spPr bwMode="auto">
+                    <a:xfrm>
+                      <a:off x="0" y="0"/>
+                      <a:ext cx="1065530" cy="349885"/>
+                    </a:xfrm>
+                    <a:prstGeom prst="rect">
+                      <a:avLst/>
+                    </a:prstGeom>
+                    <a:noFill/>
+                    <a:ln w="9525">
+                      <a:noFill/>
+                      <a:miter lim="800000"/>
+                      <a:headEnd/>
+                      <a:tailEnd/>
+                    </a:ln>
+                  </pic:spPr>
+                </pic:pic>
+              </a:graphicData>
+            </a:graphic>
+          </wp:inline>
+        </w:drawing>
       </w:r>
     </w:p>
     <w:sectPr>

</xml_diff>

<commit_message>
Started looking at the IndexedDB key/value data storage option
</commit_message>
<xml_diff>
--- a/Chapter 16 - Offline Web Applications/OfflineWebApplications.docx
+++ b/Chapter 16 - Offline Web Applications/OfflineWebApplications.docx
@@ -12,7 +12,23 @@
     </w:p>
     <w:p>
       <w:r>
-        <w:t>We will look at Web SQL, IndexedDB, the FileSystem API, and the HTTP cache</w:t>
+        <w:t xml:space="preserve">We will look at Web SQL, </w:t>
+      </w:r>
+      <w:proofErr w:type="spellStart"/>
+      <w:r>
+        <w:t>IndexedDB</w:t>
+      </w:r>
+      <w:proofErr w:type="spellEnd"/>
+      <w:r>
+        <w:t xml:space="preserve">, the </w:t>
+      </w:r>
+      <w:proofErr w:type="spellStart"/>
+      <w:r>
+        <w:t>FileSystem</w:t>
+      </w:r>
+      <w:proofErr w:type="spellEnd"/>
+      <w:r>
+        <w:t xml:space="preserve"> API, and the HTTP cache</w:t>
       </w:r>
     </w:p>
     <w:p>
@@ -79,12 +95,14 @@
       <w:r>
         <w:t xml:space="preserve">se the </w:t>
       </w:r>
+      <w:proofErr w:type="spellStart"/>
       <w:r>
         <w:rPr>
           <w:i/>
         </w:rPr>
         <w:t>openDatabase</w:t>
       </w:r>
+      <w:proofErr w:type="spellEnd"/>
       <w:r>
         <w:t xml:space="preserve"> met</w:t>
       </w:r>
@@ -102,12 +120,14 @@
       <w:r>
         <w:t xml:space="preserve">The following are the </w:t>
       </w:r>
+      <w:proofErr w:type="spellStart"/>
       <w:r>
         <w:rPr>
           <w:i/>
         </w:rPr>
         <w:t>openDatabase</w:t>
       </w:r>
+      <w:proofErr w:type="spellEnd"/>
       <w:r>
         <w:t xml:space="preserve"> parameters:</w:t>
       </w:r>
@@ -135,7 +155,7 @@
                     </pic:cNvPicPr>
                   </pic:nvPicPr>
                   <pic:blipFill>
-                    <a:blip r:embed="rId5" cstate="print"/>
+                    <a:blip r:embed="rId6" cstate="print"/>
                     <a:srcRect/>
                     <a:stretch>
                       <a:fillRect/>
@@ -173,8 +193,21 @@
       <w:r>
         <w:tab/>
       </w:r>
-      <w:r>
-        <w:t>var db = openDatabase('Library', '1.0', 'My Library', 5 * 1024 * 1024);</w:t>
+      <w:proofErr w:type="spellStart"/>
+      <w:r>
+        <w:t>var</w:t>
+      </w:r>
+      <w:proofErr w:type="spellEnd"/>
+      <w:r>
+        <w:t xml:space="preserve"> db = </w:t>
+      </w:r>
+      <w:proofErr w:type="spellStart"/>
+      <w:r>
+        <w:t>openDatabase</w:t>
+      </w:r>
+      <w:proofErr w:type="spellEnd"/>
+      <w:r>
+        <w:t>('Library', '1.0', 'My Library', 5 * 1024 * 1024);</w:t>
       </w:r>
     </w:p>
     <w:p>
@@ -242,7 +275,7 @@
                     </pic:cNvPicPr>
                   </pic:nvPicPr>
                   <pic:blipFill>
-                    <a:blip r:embed="rId6" cstate="print"/>
+                    <a:blip r:embed="rId7" cstate="print"/>
                     <a:srcRect/>
                     <a:stretch>
                       <a:fillRect/>
@@ -295,7 +328,7 @@
                     </pic:cNvPicPr>
                   </pic:nvPicPr>
                   <pic:blipFill>
-                    <a:blip r:embed="rId7" cstate="print"/>
+                    <a:blip r:embed="rId8" cstate="print"/>
                     <a:srcRect/>
                     <a:stretch>
                       <a:fillRect/>
@@ -400,7 +433,7 @@
                     </pic:cNvPicPr>
                   </pic:nvPicPr>
                   <pic:blipFill>
-                    <a:blip r:embed="rId8" cstate="print"/>
+                    <a:blip r:embed="rId9" cstate="print"/>
                     <a:srcRect/>
                     <a:stretch>
                       <a:fillRect/>
@@ -430,8 +463,13 @@
       </w:r>
     </w:p>
     <w:p>
-      <w:r>
-        <w:t xml:space="preserve">JSFiddle: </w:t>
+      <w:proofErr w:type="spellStart"/>
+      <w:r>
+        <w:t>JSFiddle</w:t>
+      </w:r>
+      <w:proofErr w:type="spellEnd"/>
+      <w:r>
+        <w:t xml:space="preserve">: </w:t>
       </w:r>
       <w:r>
         <w:t xml:space="preserve">https://jsfiddle.net/bs4r5ooa/ </w:t>
@@ -446,7 +484,21 @@
         <w:rPr>
           <w:b/>
         </w:rPr>
-        <w:t>The code did not work on JsFiddle, or on my local computer - Forget this garbage</w:t>
+        <w:t xml:space="preserve">The code did not work on </w:t>
+      </w:r>
+      <w:proofErr w:type="spellStart"/>
+      <w:r>
+        <w:rPr>
+          <w:b/>
+        </w:rPr>
+        <w:t>JsFiddle</w:t>
+      </w:r>
+      <w:proofErr w:type="spellEnd"/>
+      <w:r>
+        <w:rPr>
+          <w:b/>
+        </w:rPr>
+        <w:t>, or on my local computer - Forget this garbage</w:t>
       </w:r>
       <w:r>
         <w:t>)</w:t>
@@ -466,7 +518,15 @@
         <w:t xml:space="preserve"> </w:t>
       </w:r>
       <w:r>
-        <w:t>alert("Current schema: " + db.version);</w:t>
+        <w:t xml:space="preserve">alert("Current schema: " + </w:t>
+      </w:r>
+      <w:proofErr w:type="spellStart"/>
+      <w:r>
+        <w:t>db.version</w:t>
+      </w:r>
+      <w:proofErr w:type="spellEnd"/>
+      <w:r>
+        <w:t>);</w:t>
       </w:r>
     </w:p>
     <w:p>
@@ -503,7 +563,7 @@
                     </pic:cNvPicPr>
                   </pic:nvPicPr>
                   <pic:blipFill>
-                    <a:blip r:embed="rId9" cstate="print"/>
+                    <a:blip r:embed="rId10" cstate="print"/>
                     <a:srcRect/>
                     <a:stretch>
                       <a:fillRect/>
@@ -574,7 +634,7 @@
                     </pic:cNvPicPr>
                   </pic:nvPicPr>
                   <pic:blipFill>
-                    <a:blip r:embed="rId10" cstate="print"/>
+                    <a:blip r:embed="rId11" cstate="print"/>
                     <a:srcRect/>
                     <a:stretch>
                       <a:fillRect/>
@@ -626,7 +686,7 @@
                     </pic:cNvPicPr>
                   </pic:nvPicPr>
                   <pic:blipFill>
-                    <a:blip r:embed="rId11" cstate="print"/>
+                    <a:blip r:embed="rId12" cstate="print"/>
                     <a:srcRect/>
                     <a:stretch>
                       <a:fillRect/>
@@ -678,7 +738,7 @@
                     </pic:cNvPicPr>
                   </pic:nvPicPr>
                   <pic:blipFill>
-                    <a:blip r:embed="rId12" cstate="print"/>
+                    <a:blip r:embed="rId13" cstate="print"/>
                     <a:srcRect/>
                     <a:stretch>
                       <a:fillRect/>
@@ -730,7 +790,7 @@
                     </pic:cNvPicPr>
                   </pic:nvPicPr>
                   <pic:blipFill>
-                    <a:blip r:embed="rId13" cstate="print"/>
+                    <a:blip r:embed="rId14" cstate="print"/>
                     <a:srcRect/>
                     <a:stretch>
                       <a:fillRect/>
@@ -803,7 +863,7 @@
                     </pic:cNvPicPr>
                   </pic:nvPicPr>
                   <pic:blipFill>
-                    <a:blip r:embed="rId14" cstate="print"/>
+                    <a:blip r:embed="rId15" cstate="print"/>
                     <a:srcRect/>
                     <a:stretch>
                       <a:fillRect/>
@@ -874,7 +934,7 @@
                     </pic:cNvPicPr>
                   </pic:nvPicPr>
                   <pic:blipFill>
-                    <a:blip r:embed="rId15" cstate="print"/>
+                    <a:blip r:embed="rId16" cstate="print"/>
                     <a:srcRect/>
                     <a:stretch>
                       <a:fillRect/>
@@ -921,37 +981,21 @@
           <w:b/>
         </w:rPr>
         <w:lastRenderedPageBreak/>
-        <w:t>Add</w:t>
-      </w:r>
-      <w:r>
-        <w:rPr>
-          <w:b/>
-        </w:rPr>
-        <w:t xml:space="preserve"> a callback </w:t>
-      </w:r>
-      <w:r>
-        <w:rPr>
-          <w:b/>
-        </w:rPr>
-        <w:t xml:space="preserve">function </w:t>
-      </w:r>
-      <w:r>
-        <w:rPr>
-          <w:b/>
-        </w:rPr>
-        <w:t>to the executeSql meth</w:t>
-      </w:r>
-      <w:r>
-        <w:rPr>
-          <w:b/>
-        </w:rPr>
-        <w:t xml:space="preserve">od, which allows us </w:t>
-      </w:r>
-      <w:r>
-        <w:rPr>
-          <w:b/>
-        </w:rPr>
-        <w:t>capture the Id of the newly created row</w:t>
+        <w:t xml:space="preserve">Add a callback function to the </w:t>
+      </w:r>
+      <w:proofErr w:type="spellStart"/>
+      <w:r>
+        <w:rPr>
+          <w:b/>
+        </w:rPr>
+        <w:t>executeSql</w:t>
+      </w:r>
+      <w:proofErr w:type="spellEnd"/>
+      <w:r>
+        <w:rPr>
+          <w:b/>
+        </w:rPr>
+        <w:t xml:space="preserve"> method, which allows us capture the Id of the newly created row</w:t>
       </w:r>
       <w:r>
         <w:rPr>
@@ -989,7 +1033,7 @@
                     </pic:cNvPicPr>
                   </pic:nvPicPr>
                   <pic:blipFill>
-                    <a:blip r:embed="rId16" cstate="print"/>
+                    <a:blip r:embed="rId17" cstate="print"/>
                     <a:srcRect/>
                     <a:stretch>
                       <a:fillRect/>
@@ -1049,7 +1093,7 @@
                     </pic:cNvPicPr>
                   </pic:nvPicPr>
                   <pic:blipFill>
-                    <a:blip r:embed="rId17" cstate="print"/>
+                    <a:blip r:embed="rId18" cstate="print"/>
                     <a:srcRect/>
                     <a:stretch>
                       <a:fillRect/>
@@ -1109,7 +1153,7 @@
                     </pic:cNvPicPr>
                   </pic:nvPicPr>
                   <pic:blipFill>
-                    <a:blip r:embed="rId18" cstate="print"/>
+                    <a:blip r:embed="rId19" cstate="print"/>
                     <a:srcRect/>
                     <a:stretch>
                       <a:fillRect/>
@@ -1169,7 +1213,7 @@
                     </pic:cNvPicPr>
                   </pic:nvPicPr>
                   <pic:blipFill>
-                    <a:blip r:embed="rId19" cstate="print"/>
+                    <a:blip r:embed="rId20" cstate="print"/>
                     <a:srcRect/>
                     <a:stretch>
                       <a:fillRect/>
@@ -1221,7 +1265,7 @@
                     </pic:cNvPicPr>
                   </pic:nvPicPr>
                   <pic:blipFill>
-                    <a:blip r:embed="rId20" cstate="print"/>
+                    <a:blip r:embed="rId21" cstate="print"/>
                     <a:srcRect/>
                     <a:stretch>
                       <a:fillRect/>
@@ -1257,12 +1301,14 @@
       <w:r>
         <w:t xml:space="preserve">Because you are only retrieving data, you just as easily could have used the  </w:t>
       </w:r>
+      <w:proofErr w:type="spellStart"/>
       <w:r>
         <w:rPr>
           <w:i/>
         </w:rPr>
         <w:t>readTransaction</w:t>
       </w:r>
+      <w:proofErr w:type="spellEnd"/>
       <w:r>
         <w:t xml:space="preserve"> method instead of the transaction method</w:t>
       </w:r>
@@ -1290,7 +1336,7 @@
                     </pic:cNvPicPr>
                   </pic:nvPicPr>
                   <pic:blipFill>
-                    <a:blip r:embed="rId21" cstate="print"/>
+                    <a:blip r:embed="rId22" cstate="print"/>
                     <a:srcRect/>
                     <a:stretch>
                       <a:fillRect/>
@@ -1352,7 +1398,7 @@
                     </pic:cNvPicPr>
                   </pic:nvPicPr>
                   <pic:blipFill>
-                    <a:blip r:embed="rId22" cstate="print"/>
+                    <a:blip r:embed="rId23" cstate="print"/>
                     <a:srcRect/>
                     <a:stretch>
                       <a:fillRect/>
@@ -1424,7 +1470,7 @@
                     </pic:cNvPicPr>
                   </pic:nvPicPr>
                   <pic:blipFill>
-                    <a:blip r:embed="rId23" cstate="print"/>
+                    <a:blip r:embed="rId24" cstate="print"/>
                     <a:srcRect/>
                     <a:stretch>
                       <a:fillRect/>
@@ -1476,7 +1522,7 @@
                     </pic:cNvPicPr>
                   </pic:nvPicPr>
                   <pic:blipFill>
-                    <a:blip r:embed="rId24" cstate="print"/>
+                    <a:blip r:embed="rId25" cstate="print"/>
                     <a:srcRect/>
                     <a:stretch>
                       <a:fillRect/>
@@ -1505,6 +1551,1070 @@
         </w:drawing>
       </w:r>
     </w:p>
+    <w:p>
+      <w:pPr>
+        <w:pStyle w:val="Heading4"/>
+      </w:pPr>
+      <w:r>
+        <w:t>Using JOIN commands</w:t>
+      </w:r>
+    </w:p>
+    <w:p>
+      <w:r>
+        <w:rPr>
+          <w:noProof/>
+        </w:rPr>
+        <w:drawing>
+          <wp:inline distT="0" distB="0" distL="0" distR="0">
+            <wp:extent cx="4807392" cy="1672345"/>
+            <wp:effectExtent l="19050" t="0" r="0" b="0"/>
+            <wp:docPr id="52" name="Picture 52"/>
+            <wp:cNvGraphicFramePr>
+              <a:graphicFrameLocks xmlns:a="http://schemas.openxmlformats.org/drawingml/2006/main" noChangeAspect="1"/>
+            </wp:cNvGraphicFramePr>
+            <a:graphic xmlns:a="http://schemas.openxmlformats.org/drawingml/2006/main">
+              <a:graphicData uri="http://schemas.openxmlformats.org/drawingml/2006/picture">
+                <pic:pic xmlns:pic="http://schemas.openxmlformats.org/drawingml/2006/picture">
+                  <pic:nvPicPr>
+                    <pic:cNvPr id="0" name="Picture 52"/>
+                    <pic:cNvPicPr>
+                      <a:picLocks noChangeAspect="1" noChangeArrowheads="1"/>
+                    </pic:cNvPicPr>
+                  </pic:nvPicPr>
+                  <pic:blipFill>
+                    <a:blip r:embed="rId26" cstate="print"/>
+                    <a:srcRect/>
+                    <a:stretch>
+                      <a:fillRect/>
+                    </a:stretch>
+                  </pic:blipFill>
+                  <pic:spPr bwMode="auto">
+                    <a:xfrm>
+                      <a:off x="0" y="0"/>
+                      <a:ext cx="4810989" cy="1673596"/>
+                    </a:xfrm>
+                    <a:prstGeom prst="rect">
+                      <a:avLst/>
+                    </a:prstGeom>
+                    <a:noFill/>
+                    <a:ln w="9525">
+                      <a:noFill/>
+                      <a:miter lim="800000"/>
+                      <a:headEnd/>
+                      <a:tailEnd/>
+                    </a:ln>
+                  </pic:spPr>
+                </pic:pic>
+              </a:graphicData>
+            </a:graphic>
+          </wp:inline>
+        </w:drawing>
+      </w:r>
+    </w:p>
+    <w:p>
+      <w:pPr>
+        <w:pStyle w:val="Heading4"/>
+      </w:pPr>
+      <w:r>
+        <w:t>using Aggregating functions</w:t>
+      </w:r>
+    </w:p>
+    <w:p>
+      <w:r>
+        <w:rPr>
+          <w:noProof/>
+        </w:rPr>
+        <w:drawing>
+          <wp:inline distT="0" distB="0" distL="0" distR="0">
+            <wp:extent cx="4735830" cy="1145308"/>
+            <wp:effectExtent l="19050" t="0" r="7620" b="0"/>
+            <wp:docPr id="55" name="Picture 55"/>
+            <wp:cNvGraphicFramePr>
+              <a:graphicFrameLocks xmlns:a="http://schemas.openxmlformats.org/drawingml/2006/main" noChangeAspect="1"/>
+            </wp:cNvGraphicFramePr>
+            <a:graphic xmlns:a="http://schemas.openxmlformats.org/drawingml/2006/main">
+              <a:graphicData uri="http://schemas.openxmlformats.org/drawingml/2006/picture">
+                <pic:pic xmlns:pic="http://schemas.openxmlformats.org/drawingml/2006/picture">
+                  <pic:nvPicPr>
+                    <pic:cNvPr id="0" name="Picture 55"/>
+                    <pic:cNvPicPr>
+                      <a:picLocks noChangeAspect="1" noChangeArrowheads="1"/>
+                    </pic:cNvPicPr>
+                  </pic:nvPicPr>
+                  <pic:blipFill>
+                    <a:blip r:embed="rId27" cstate="print"/>
+                    <a:srcRect/>
+                    <a:stretch>
+                      <a:fillRect/>
+                    </a:stretch>
+                  </pic:blipFill>
+                  <pic:spPr bwMode="auto">
+                    <a:xfrm>
+                      <a:off x="0" y="0"/>
+                      <a:ext cx="4738553" cy="1145966"/>
+                    </a:xfrm>
+                    <a:prstGeom prst="rect">
+                      <a:avLst/>
+                    </a:prstGeom>
+                    <a:noFill/>
+                    <a:ln w="9525">
+                      <a:noFill/>
+                      <a:miter lim="800000"/>
+                      <a:headEnd/>
+                      <a:tailEnd/>
+                    </a:ln>
+                  </pic:spPr>
+                </pic:pic>
+              </a:graphicData>
+            </a:graphic>
+          </wp:inline>
+        </w:drawing>
+      </w:r>
+    </w:p>
+    <w:p/>
+    <w:p>
+      <w:pPr>
+        <w:pStyle w:val="Heading2"/>
+      </w:pPr>
+      <w:r>
+        <w:t xml:space="preserve">Lesson 2: Working with </w:t>
+      </w:r>
+      <w:proofErr w:type="spellStart"/>
+      <w:r>
+        <w:t>IndexedDB</w:t>
+      </w:r>
+      <w:proofErr w:type="spellEnd"/>
+    </w:p>
+    <w:p>
+      <w:r>
+        <w:rPr>
+          <w:b/>
+        </w:rPr>
+        <w:t xml:space="preserve">What is </w:t>
+      </w:r>
+      <w:proofErr w:type="spellStart"/>
+      <w:r>
+        <w:rPr>
+          <w:b/>
+        </w:rPr>
+        <w:t>IndexedDB</w:t>
+      </w:r>
+      <w:proofErr w:type="spellEnd"/>
+      <w:r>
+        <w:t>: A key/value database in which values can range from simple strings to complex object structures</w:t>
+      </w:r>
+    </w:p>
+    <w:p>
+      <w:pPr>
+        <w:pStyle w:val="Heading3"/>
+      </w:pPr>
+      <w:r>
+        <w:t>Using browser-specific code</w:t>
+      </w:r>
+    </w:p>
+    <w:p>
+      <w:proofErr w:type="spellStart"/>
+      <w:r>
+        <w:t>IndexedDB</w:t>
+      </w:r>
+      <w:proofErr w:type="spellEnd"/>
+      <w:r>
+        <w:t xml:space="preserve"> is still under development hence we need to use browser-specific prefixes.</w:t>
+      </w:r>
+    </w:p>
+    <w:p/>
+    <w:p>
+      <w:r>
+        <w:rPr>
+          <w:b/>
+        </w:rPr>
+        <w:lastRenderedPageBreak/>
+        <w:t>Note</w:t>
+      </w:r>
+      <w:r>
+        <w:t xml:space="preserve">: To </w:t>
+      </w:r>
+      <w:r>
+        <w:rPr>
+          <w:b/>
+        </w:rPr>
+        <w:t xml:space="preserve">make your </w:t>
+      </w:r>
+      <w:proofErr w:type="spellStart"/>
+      <w:r>
+        <w:rPr>
+          <w:b/>
+        </w:rPr>
+        <w:t>IndexedDB</w:t>
+      </w:r>
+      <w:proofErr w:type="spellEnd"/>
+      <w:r>
+        <w:rPr>
+          <w:b/>
+        </w:rPr>
+        <w:t xml:space="preserve"> code cross-browser-friendly</w:t>
+      </w:r>
+      <w:r>
+        <w:t>, include the following code at the top of your page</w:t>
+      </w:r>
+    </w:p>
+    <w:p>
+      <w:r>
+        <w:rPr>
+          <w:noProof/>
+        </w:rPr>
+        <w:drawing>
+          <wp:inline distT="0" distB="0" distL="0" distR="0">
+            <wp:extent cx="4537047" cy="797868"/>
+            <wp:effectExtent l="19050" t="0" r="0" b="0"/>
+            <wp:docPr id="8" name="Picture 1"/>
+            <wp:cNvGraphicFramePr>
+              <a:graphicFrameLocks xmlns:a="http://schemas.openxmlformats.org/drawingml/2006/main" noChangeAspect="1"/>
+            </wp:cNvGraphicFramePr>
+            <a:graphic xmlns:a="http://schemas.openxmlformats.org/drawingml/2006/main">
+              <a:graphicData uri="http://schemas.openxmlformats.org/drawingml/2006/picture">
+                <pic:pic xmlns:pic="http://schemas.openxmlformats.org/drawingml/2006/picture">
+                  <pic:nvPicPr>
+                    <pic:cNvPr id="0" name="Picture 1"/>
+                    <pic:cNvPicPr>
+                      <a:picLocks noChangeAspect="1" noChangeArrowheads="1"/>
+                    </pic:cNvPicPr>
+                  </pic:nvPicPr>
+                  <pic:blipFill>
+                    <a:blip r:embed="rId28" cstate="print"/>
+                    <a:srcRect/>
+                    <a:stretch>
+                      <a:fillRect/>
+                    </a:stretch>
+                  </pic:blipFill>
+                  <pic:spPr bwMode="auto">
+                    <a:xfrm>
+                      <a:off x="0" y="0"/>
+                      <a:ext cx="4539682" cy="798331"/>
+                    </a:xfrm>
+                    <a:prstGeom prst="rect">
+                      <a:avLst/>
+                    </a:prstGeom>
+                    <a:noFill/>
+                    <a:ln w="9525">
+                      <a:noFill/>
+                      <a:miter lim="800000"/>
+                      <a:headEnd/>
+                      <a:tailEnd/>
+                    </a:ln>
+                  </pic:spPr>
+                </pic:pic>
+              </a:graphicData>
+            </a:graphic>
+          </wp:inline>
+        </w:drawing>
+      </w:r>
+    </w:p>
+    <w:p>
+      <w:pPr>
+        <w:pStyle w:val="Heading3"/>
+      </w:pPr>
+      <w:r>
+        <w:t>Creating and opening the database</w:t>
+      </w:r>
+    </w:p>
+    <w:p>
+      <w:r>
+        <w:rPr>
+          <w:b/>
+        </w:rPr>
+        <w:t xml:space="preserve">To access the browser's </w:t>
+      </w:r>
+      <w:proofErr w:type="spellStart"/>
+      <w:r>
+        <w:rPr>
+          <w:b/>
+        </w:rPr>
+        <w:t>indexedDB</w:t>
+      </w:r>
+      <w:proofErr w:type="spellEnd"/>
+      <w:r>
+        <w:rPr>
+          <w:b/>
+        </w:rPr>
+        <w:t xml:space="preserve"> object</w:t>
+      </w:r>
+      <w:r>
+        <w:rPr>
+          <w:b/>
+        </w:rPr>
+        <w:t>,</w:t>
+      </w:r>
+      <w:r>
+        <w:t xml:space="preserve"> use: </w:t>
+      </w:r>
+    </w:p>
+    <w:p>
+      <w:r>
+        <w:tab/>
+      </w:r>
+      <w:proofErr w:type="spellStart"/>
+      <w:r>
+        <w:t>va</w:t>
+      </w:r>
+      <w:r>
+        <w:t>r</w:t>
+      </w:r>
+      <w:proofErr w:type="spellEnd"/>
+      <w:r>
+        <w:t xml:space="preserve"> </w:t>
+      </w:r>
+      <w:proofErr w:type="spellStart"/>
+      <w:r>
+        <w:t>indexedDB</w:t>
+      </w:r>
+      <w:proofErr w:type="spellEnd"/>
+      <w:r>
+        <w:t xml:space="preserve"> = </w:t>
+      </w:r>
+      <w:proofErr w:type="spellStart"/>
+      <w:r>
+        <w:t>window.indexedDB</w:t>
+      </w:r>
+      <w:proofErr w:type="spellEnd"/>
+      <w:r>
+        <w:t>;</w:t>
+      </w:r>
+    </w:p>
+    <w:p>
+      <w:r>
+        <w:rPr>
+          <w:b/>
+        </w:rPr>
+        <w:t xml:space="preserve">To open an </w:t>
+      </w:r>
+      <w:proofErr w:type="spellStart"/>
+      <w:r>
+        <w:rPr>
+          <w:b/>
+        </w:rPr>
+        <w:t>indexedDB</w:t>
+      </w:r>
+      <w:proofErr w:type="spellEnd"/>
+      <w:r>
+        <w:rPr>
+          <w:b/>
+        </w:rPr>
+        <w:t xml:space="preserve"> object store</w:t>
+      </w:r>
+      <w:r>
+        <w:t>, use</w:t>
+      </w:r>
+    </w:p>
+    <w:p>
+      <w:r>
+        <w:rPr>
+          <w:noProof/>
+        </w:rPr>
+        <w:drawing>
+          <wp:inline distT="0" distB="0" distL="0" distR="0">
+            <wp:extent cx="4616560" cy="1430773"/>
+            <wp:effectExtent l="19050" t="0" r="0" b="0"/>
+            <wp:docPr id="11" name="Picture 7"/>
+            <wp:cNvGraphicFramePr>
+              <a:graphicFrameLocks xmlns:a="http://schemas.openxmlformats.org/drawingml/2006/main" noChangeAspect="1"/>
+            </wp:cNvGraphicFramePr>
+            <a:graphic xmlns:a="http://schemas.openxmlformats.org/drawingml/2006/main">
+              <a:graphicData uri="http://schemas.openxmlformats.org/drawingml/2006/picture">
+                <pic:pic xmlns:pic="http://schemas.openxmlformats.org/drawingml/2006/picture">
+                  <pic:nvPicPr>
+                    <pic:cNvPr id="0" name="Picture 7"/>
+                    <pic:cNvPicPr>
+                      <a:picLocks noChangeAspect="1" noChangeArrowheads="1"/>
+                    </pic:cNvPicPr>
+                  </pic:nvPicPr>
+                  <pic:blipFill>
+                    <a:blip r:embed="rId29" cstate="print"/>
+                    <a:srcRect/>
+                    <a:stretch>
+                      <a:fillRect/>
+                    </a:stretch>
+                  </pic:blipFill>
+                  <pic:spPr bwMode="auto">
+                    <a:xfrm>
+                      <a:off x="0" y="0"/>
+                      <a:ext cx="4615917" cy="1430574"/>
+                    </a:xfrm>
+                    <a:prstGeom prst="rect">
+                      <a:avLst/>
+                    </a:prstGeom>
+                    <a:noFill/>
+                    <a:ln w="9525">
+                      <a:noFill/>
+                      <a:miter lim="800000"/>
+                      <a:headEnd/>
+                      <a:tailEnd/>
+                    </a:ln>
+                  </pic:spPr>
+                </pic:pic>
+              </a:graphicData>
+            </a:graphic>
+          </wp:inline>
+        </w:drawing>
+      </w:r>
+    </w:p>
+    <w:p>
+      <w:r>
+        <w:rPr>
+          <w:b/>
+        </w:rPr>
+        <w:t>Live code</w:t>
+      </w:r>
+      <w:r>
+        <w:t>: Run "index.html</w:t>
+      </w:r>
+      <w:r>
+        <w:t>". Look at the "</w:t>
+      </w:r>
+      <w:r>
+        <w:t>testIndexedDBOpen</w:t>
+      </w:r>
+      <w:r>
+        <w:t>.js" file to see working code.</w:t>
+      </w:r>
+    </w:p>
+    <w:p>
+      <w:r>
+        <w:rPr>
+          <w:b/>
+        </w:rPr>
+        <w:t xml:space="preserve">Note about using the 'open' </w:t>
+      </w:r>
+      <w:proofErr w:type="spellStart"/>
+      <w:r>
+        <w:rPr>
+          <w:b/>
+        </w:rPr>
+        <w:t>indexedDB</w:t>
+      </w:r>
+      <w:proofErr w:type="spellEnd"/>
+      <w:r>
+        <w:rPr>
+          <w:b/>
+        </w:rPr>
+        <w:t xml:space="preserve"> </w:t>
+      </w:r>
+      <w:r>
+        <w:rPr>
+          <w:b/>
+        </w:rPr>
+        <w:t>method</w:t>
+      </w:r>
+      <w:r>
+        <w:t xml:space="preserve">: </w:t>
+      </w:r>
+      <w:r>
+        <w:t xml:space="preserve">This method returns an </w:t>
+      </w:r>
+      <w:proofErr w:type="spellStart"/>
+      <w:r>
+        <w:rPr>
+          <w:i/>
+        </w:rPr>
+        <w:t>IDBRequest</w:t>
+      </w:r>
+      <w:proofErr w:type="spellEnd"/>
+      <w:r>
+        <w:t xml:space="preserve"> object and begins an </w:t>
+      </w:r>
+      <w:r>
+        <w:rPr>
+          <w:i/>
+        </w:rPr>
+        <w:t>asynchronous process</w:t>
+      </w:r>
+      <w:r>
+        <w:t xml:space="preserve"> of opening a connection</w:t>
+      </w:r>
+      <w:r>
+        <w:t>. Hence we have to listen to the '</w:t>
+      </w:r>
+      <w:proofErr w:type="spellStart"/>
+      <w:r>
+        <w:t>onsuccess</w:t>
+      </w:r>
+      <w:proofErr w:type="spellEnd"/>
+      <w:r>
+        <w:t>' and '</w:t>
+      </w:r>
+      <w:proofErr w:type="spellStart"/>
+      <w:r>
+        <w:t>onerror</w:t>
+      </w:r>
+      <w:proofErr w:type="spellEnd"/>
+      <w:r>
+        <w:t>' methods to determine when the database has been opened or when an error occurs.</w:t>
+      </w:r>
+    </w:p>
+    <w:p>
+      <w:pPr>
+        <w:pStyle w:val="Heading3"/>
+      </w:pPr>
+      <w:r>
+        <w:t>Using object stores</w:t>
+      </w:r>
+    </w:p>
+    <w:p>
+      <w:proofErr w:type="spellStart"/>
+      <w:r>
+        <w:t>IndexedDB</w:t>
+      </w:r>
+      <w:proofErr w:type="spellEnd"/>
+      <w:r>
+        <w:t xml:space="preserve"> uses 'Object stores', which are key/value storage areas.</w:t>
+      </w:r>
+    </w:p>
+    <w:p>
+      <w:pPr>
+        <w:pStyle w:val="Heading4"/>
+      </w:pPr>
+      <w:r>
+        <w:t>Understanding versioning</w:t>
+      </w:r>
+    </w:p>
+    <w:p>
+      <w:r>
+        <w:t xml:space="preserve">Before creating a new </w:t>
+      </w:r>
+      <w:r>
+        <w:t>'</w:t>
+      </w:r>
+      <w:r>
+        <w:t>object store</w:t>
+      </w:r>
+      <w:r>
+        <w:t>'</w:t>
+      </w:r>
+      <w:r>
+        <w:t>, you need to u</w:t>
+      </w:r>
+      <w:r>
+        <w:t xml:space="preserve">nderstand how </w:t>
+      </w:r>
+      <w:proofErr w:type="spellStart"/>
+      <w:r>
+        <w:t>IndexedDB</w:t>
+      </w:r>
+      <w:proofErr w:type="spellEnd"/>
+      <w:r>
+        <w:t xml:space="preserve"> handles </w:t>
+      </w:r>
+      <w:r>
+        <w:t>versioning.</w:t>
+      </w:r>
+    </w:p>
+    <w:p>
+      <w:r>
+        <w:t xml:space="preserve">E.g. </w:t>
+      </w:r>
+      <w:r>
+        <w:t>Consider the code below</w:t>
+      </w:r>
+    </w:p>
+    <w:p>
+      <w:r>
+        <w:rPr>
+          <w:noProof/>
+        </w:rPr>
+        <w:drawing>
+          <wp:inline distT="0" distB="0" distL="0" distR="0">
+            <wp:extent cx="3474720" cy="294005"/>
+            <wp:effectExtent l="19050" t="0" r="0" b="0"/>
+            <wp:docPr id="12" name="Picture 10"/>
+            <wp:cNvGraphicFramePr>
+              <a:graphicFrameLocks xmlns:a="http://schemas.openxmlformats.org/drawingml/2006/main" noChangeAspect="1"/>
+            </wp:cNvGraphicFramePr>
+            <a:graphic xmlns:a="http://schemas.openxmlformats.org/drawingml/2006/main">
+              <a:graphicData uri="http://schemas.openxmlformats.org/drawingml/2006/picture">
+                <pic:pic xmlns:pic="http://schemas.openxmlformats.org/drawingml/2006/picture">
+                  <pic:nvPicPr>
+                    <pic:cNvPr id="0" name="Picture 10"/>
+                    <pic:cNvPicPr>
+                      <a:picLocks noChangeAspect="1" noChangeArrowheads="1"/>
+                    </pic:cNvPicPr>
+                  </pic:nvPicPr>
+                  <pic:blipFill>
+                    <a:blip r:embed="rId30" cstate="print"/>
+                    <a:srcRect/>
+                    <a:stretch>
+                      <a:fillRect/>
+                    </a:stretch>
+                  </pic:blipFill>
+                  <pic:spPr bwMode="auto">
+                    <a:xfrm>
+                      <a:off x="0" y="0"/>
+                      <a:ext cx="3474720" cy="294005"/>
+                    </a:xfrm>
+                    <a:prstGeom prst="rect">
+                      <a:avLst/>
+                    </a:prstGeom>
+                    <a:noFill/>
+                    <a:ln w="9525">
+                      <a:noFill/>
+                      <a:miter lim="800000"/>
+                      <a:headEnd/>
+                      <a:tailEnd/>
+                    </a:ln>
+                  </pic:spPr>
+                </pic:pic>
+              </a:graphicData>
+            </a:graphic>
+          </wp:inline>
+        </w:drawing>
+      </w:r>
+    </w:p>
+    <w:p>
+      <w:r>
+        <w:t xml:space="preserve">In the code, a </w:t>
+      </w:r>
+      <w:r>
+        <w:rPr>
+          <w:b/>
+        </w:rPr>
+        <w:t>version number is passed as the second parameter</w:t>
+      </w:r>
+      <w:r>
+        <w:t xml:space="preserve">. The </w:t>
+      </w:r>
+      <w:r>
+        <w:rPr>
+          <w:i/>
+        </w:rPr>
+        <w:t>'request object'</w:t>
+      </w:r>
+      <w:r>
+        <w:t xml:space="preserve"> returned contains an </w:t>
+      </w:r>
+      <w:r>
+        <w:rPr>
+          <w:i/>
+        </w:rPr>
+        <w:t>'</w:t>
+      </w:r>
+      <w:proofErr w:type="spellStart"/>
+      <w:r>
+        <w:rPr>
+          <w:i/>
+        </w:rPr>
+        <w:t>onupgradeneeded</w:t>
+      </w:r>
+      <w:proofErr w:type="spellEnd"/>
+      <w:r>
+        <w:rPr>
+          <w:i/>
+        </w:rPr>
+        <w:t>'</w:t>
+      </w:r>
+      <w:r>
+        <w:t xml:space="preserve"> event that will be </w:t>
+      </w:r>
+      <w:r>
+        <w:rPr>
+          <w:b/>
+        </w:rPr>
+        <w:t>triggered if the version requested doesn't match the current version of the existing database (or if the database does not yet exist)</w:t>
+      </w:r>
+      <w:r>
+        <w:t>.</w:t>
+      </w:r>
+    </w:p>
+    <w:p>
+      <w:r>
+        <w:rPr>
+          <w:b/>
+        </w:rPr>
+        <w:t>Note</w:t>
+      </w:r>
+      <w:r>
+        <w:t>: the '</w:t>
+      </w:r>
+      <w:r>
+        <w:t xml:space="preserve"> </w:t>
+      </w:r>
+      <w:proofErr w:type="spellStart"/>
+      <w:r>
+        <w:rPr>
+          <w:i/>
+        </w:rPr>
+        <w:t>onupgradeneeded</w:t>
+      </w:r>
+      <w:proofErr w:type="spellEnd"/>
+      <w:r>
+        <w:rPr>
+          <w:i/>
+        </w:rPr>
+        <w:t>'</w:t>
+      </w:r>
+      <w:r>
+        <w:t xml:space="preserve"> event will be fired BEFORE the </w:t>
+      </w:r>
+      <w:r>
+        <w:rPr>
+          <w:i/>
+        </w:rPr>
+        <w:t>'</w:t>
+      </w:r>
+      <w:proofErr w:type="spellStart"/>
+      <w:r>
+        <w:rPr>
+          <w:i/>
+        </w:rPr>
+        <w:t>onsuccess</w:t>
+      </w:r>
+      <w:proofErr w:type="spellEnd"/>
+      <w:r>
+        <w:rPr>
+          <w:i/>
+        </w:rPr>
+        <w:t>'</w:t>
+      </w:r>
+      <w:r>
+        <w:t xml:space="preserve"> event</w:t>
+      </w:r>
+    </w:p>
+    <w:p>
+      <w:pPr>
+        <w:rPr>
+          <w:b/>
+        </w:rPr>
+      </w:pPr>
+      <w:r>
+        <w:rPr>
+          <w:b/>
+        </w:rPr>
+        <w:lastRenderedPageBreak/>
+        <w:t>How to allocate a new storage area</w:t>
+      </w:r>
+    </w:p>
+    <w:p>
+      <w:r>
+        <w:t xml:space="preserve">Within the </w:t>
+      </w:r>
+      <w:proofErr w:type="spellStart"/>
+      <w:r>
+        <w:rPr>
+          <w:i/>
+        </w:rPr>
+        <w:t>onupgradeneeded</w:t>
+      </w:r>
+      <w:proofErr w:type="spellEnd"/>
+      <w:r>
+        <w:t xml:space="preserve"> event handler, use the </w:t>
+      </w:r>
+      <w:proofErr w:type="spellStart"/>
+      <w:r>
+        <w:rPr>
+          <w:i/>
+        </w:rPr>
+        <w:t>createObjectStore</w:t>
+      </w:r>
+      <w:proofErr w:type="spellEnd"/>
+      <w:r>
+        <w:t xml:space="preserve"> method to allocate a new storage area.</w:t>
+      </w:r>
+    </w:p>
+    <w:p>
+      <w:r>
+        <w:t xml:space="preserve">This method requires an </w:t>
+      </w:r>
+      <w:r>
+        <w:rPr>
+          <w:i/>
+        </w:rPr>
+        <w:t>object store name</w:t>
+      </w:r>
+      <w:r>
+        <w:t xml:space="preserve"> and an </w:t>
+      </w:r>
+      <w:r>
+        <w:rPr>
+          <w:i/>
+        </w:rPr>
+        <w:t>object</w:t>
+      </w:r>
+      <w:r>
+        <w:t xml:space="preserve"> containing any extra parameters to use in configuring the store.</w:t>
+      </w:r>
+    </w:p>
+    <w:p>
+      <w:pPr>
+        <w:pStyle w:val="Heading4"/>
+      </w:pPr>
+      <w:r>
+        <w:t xml:space="preserve">Using the </w:t>
+      </w:r>
+      <w:proofErr w:type="spellStart"/>
+      <w:r>
+        <w:t>keypath</w:t>
+      </w:r>
+      <w:proofErr w:type="spellEnd"/>
+      <w:r>
+        <w:t xml:space="preserve"> property</w:t>
+      </w:r>
+    </w:p>
+    <w:p>
+      <w:r>
+        <w:t>U</w:t>
+      </w:r>
+      <w:r>
+        <w:t xml:space="preserve">sed to specify which property on the </w:t>
+      </w:r>
+      <w:r>
+        <w:rPr>
+          <w:i/>
+        </w:rPr>
+        <w:t>value</w:t>
+      </w:r>
+      <w:r>
+        <w:t xml:space="preserve"> object should be used as the key</w:t>
+      </w:r>
+      <w:r>
+        <w:t>.</w:t>
+      </w:r>
+    </w:p>
+    <w:p>
+      <w:r>
+        <w:t>(The key is used as the primary index for stored object instances)</w:t>
+      </w:r>
+    </w:p>
+    <w:p>
+      <w:r>
+        <w:rPr>
+          <w:b/>
+        </w:rPr>
+        <w:t>NOTE</w:t>
+      </w:r>
+      <w:r>
+        <w:t xml:space="preserve">: If the </w:t>
+      </w:r>
+      <w:r>
+        <w:t xml:space="preserve">property specified by the </w:t>
+      </w:r>
+      <w:proofErr w:type="spellStart"/>
+      <w:r>
+        <w:t>keypath</w:t>
+      </w:r>
+      <w:proofErr w:type="spellEnd"/>
+      <w:r>
+        <w:t xml:space="preserve"> does not exist on the value object, you must use a key generator such as </w:t>
+      </w:r>
+      <w:proofErr w:type="spellStart"/>
+      <w:r>
+        <w:t>autoIncrement</w:t>
+      </w:r>
+      <w:proofErr w:type="spellEnd"/>
+      <w:r>
+        <w:t>, which creates auto incrementing numeric keys</w:t>
+      </w:r>
+    </w:p>
+    <w:p>
+      <w:r>
+        <w:t>e.g.</w:t>
+      </w:r>
+    </w:p>
+    <w:p>
+      <w:r>
+        <w:rPr>
+          <w:b/>
+        </w:rPr>
+        <w:t>JS</w:t>
+      </w:r>
+      <w:r>
+        <w:t>:</w:t>
+      </w:r>
+    </w:p>
+    <w:p>
+      <w:r>
+        <w:rPr>
+          <w:noProof/>
+        </w:rPr>
+        <w:drawing>
+          <wp:inline distT="0" distB="0" distL="0" distR="0">
+            <wp:extent cx="5204957" cy="811075"/>
+            <wp:effectExtent l="19050" t="0" r="0" b="0"/>
+            <wp:docPr id="13" name="Picture 13"/>
+            <wp:cNvGraphicFramePr>
+              <a:graphicFrameLocks xmlns:a="http://schemas.openxmlformats.org/drawingml/2006/main" noChangeAspect="1"/>
+            </wp:cNvGraphicFramePr>
+            <a:graphic xmlns:a="http://schemas.openxmlformats.org/drawingml/2006/main">
+              <a:graphicData uri="http://schemas.openxmlformats.org/drawingml/2006/picture">
+                <pic:pic xmlns:pic="http://schemas.openxmlformats.org/drawingml/2006/picture">
+                  <pic:nvPicPr>
+                    <pic:cNvPr id="0" name="Picture 13"/>
+                    <pic:cNvPicPr>
+                      <a:picLocks noChangeAspect="1" noChangeArrowheads="1"/>
+                    </pic:cNvPicPr>
+                  </pic:nvPicPr>
+                  <pic:blipFill>
+                    <a:blip r:embed="rId31" cstate="print"/>
+                    <a:srcRect/>
+                    <a:stretch>
+                      <a:fillRect/>
+                    </a:stretch>
+                  </pic:blipFill>
+                  <pic:spPr bwMode="auto">
+                    <a:xfrm>
+                      <a:off x="0" y="0"/>
+                      <a:ext cx="5207726" cy="811506"/>
+                    </a:xfrm>
+                    <a:prstGeom prst="rect">
+                      <a:avLst/>
+                    </a:prstGeom>
+                    <a:noFill/>
+                    <a:ln w="9525">
+                      <a:noFill/>
+                      <a:miter lim="800000"/>
+                      <a:headEnd/>
+                      <a:tailEnd/>
+                    </a:ln>
+                  </pic:spPr>
+                </pic:pic>
+              </a:graphicData>
+            </a:graphic>
+          </wp:inline>
+        </w:drawing>
+      </w:r>
+    </w:p>
+    <w:p>
+      <w:r>
+        <w:rPr>
+          <w:b/>
+        </w:rPr>
+        <w:t>Live Code</w:t>
+      </w:r>
+      <w:r>
+        <w:t xml:space="preserve">: </w:t>
+      </w:r>
+      <w:r>
+        <w:t>open 'keypathTest.html' in a browser. See '</w:t>
+      </w:r>
+      <w:r>
+        <w:t>testIndexedDBKeypath.js</w:t>
+      </w:r>
+      <w:r>
+        <w:t>' for the code</w:t>
+      </w:r>
+    </w:p>
+    <w:p>
+      <w:pPr>
+        <w:rPr>
+          <w:b/>
+        </w:rPr>
+      </w:pPr>
+    </w:p>
+    <w:p>
+      <w:r>
+        <w:rPr>
+          <w:b/>
+        </w:rPr>
+        <w:t xml:space="preserve">To use an existing field in the value object as the </w:t>
+      </w:r>
+      <w:r>
+        <w:rPr>
+          <w:b/>
+          <w:i/>
+        </w:rPr>
+        <w:t>key</w:t>
+      </w:r>
+      <w:r>
+        <w:rPr>
+          <w:b/>
+          <w:i/>
+        </w:rPr>
+        <w:t xml:space="preserve"> </w:t>
+      </w:r>
+      <w:r>
+        <w:t>(e.g. using the 'email' property as a key)</w:t>
+      </w:r>
+      <w:r>
+        <w:rPr>
+          <w:i/>
+        </w:rPr>
+        <w:t xml:space="preserve">, </w:t>
+      </w:r>
+      <w:r>
+        <w:t>use:</w:t>
+      </w:r>
+    </w:p>
+    <w:p>
+      <w:pPr>
+        <w:rPr>
+          <w:b/>
+        </w:rPr>
+      </w:pPr>
+      <w:r>
+        <w:rPr>
+          <w:b/>
+          <w:noProof/>
+        </w:rPr>
+        <w:drawing>
+          <wp:inline distT="0" distB="0" distL="0" distR="0">
+            <wp:extent cx="5602522" cy="344550"/>
+            <wp:effectExtent l="19050" t="0" r="0" b="0"/>
+            <wp:docPr id="14" name="Picture 16"/>
+            <wp:cNvGraphicFramePr>
+              <a:graphicFrameLocks xmlns:a="http://schemas.openxmlformats.org/drawingml/2006/main" noChangeAspect="1"/>
+            </wp:cNvGraphicFramePr>
+            <a:graphic xmlns:a="http://schemas.openxmlformats.org/drawingml/2006/main">
+              <a:graphicData uri="http://schemas.openxmlformats.org/drawingml/2006/picture">
+                <pic:pic xmlns:pic="http://schemas.openxmlformats.org/drawingml/2006/picture">
+                  <pic:nvPicPr>
+                    <pic:cNvPr id="0" name="Picture 16"/>
+                    <pic:cNvPicPr>
+                      <a:picLocks noChangeAspect="1" noChangeArrowheads="1"/>
+                    </pic:cNvPicPr>
+                  </pic:nvPicPr>
+                  <pic:blipFill>
+                    <a:blip r:embed="rId32" cstate="print"/>
+                    <a:srcRect/>
+                    <a:stretch>
+                      <a:fillRect/>
+                    </a:stretch>
+                  </pic:blipFill>
+                  <pic:spPr bwMode="auto">
+                    <a:xfrm>
+                      <a:off x="0" y="0"/>
+                      <a:ext cx="5601742" cy="344502"/>
+                    </a:xfrm>
+                    <a:prstGeom prst="rect">
+                      <a:avLst/>
+                    </a:prstGeom>
+                    <a:noFill/>
+                    <a:ln w="9525">
+                      <a:noFill/>
+                      <a:miter lim="800000"/>
+                      <a:headEnd/>
+                      <a:tailEnd/>
+                    </a:ln>
+                  </pic:spPr>
+                </pic:pic>
+              </a:graphicData>
+            </a:graphic>
+          </wp:inline>
+        </w:drawing>
+      </w:r>
+    </w:p>
+    <w:p>
+      <w:pPr>
+        <w:rPr>
+          <w:b/>
+        </w:rPr>
+      </w:pPr>
+    </w:p>
+    <w:p>
+      <w:pPr>
+        <w:pStyle w:val="Heading4"/>
+      </w:pPr>
+      <w:r>
+        <w:t>Adding indexes</w:t>
+      </w:r>
+    </w:p>
+    <w:p/>
     <w:sectPr>
       <w:pgSz w:w="12240" w:h="15840"/>
       <w:pgMar w:top="1440" w:right="1440" w:bottom="1440" w:left="1440" w:header="708" w:footer="708" w:gutter="0"/>
@@ -2015,6 +3125,36 @@
       <w:color w:val="4F81BD" w:themeColor="accent1"/>
     </w:rPr>
   </w:style>
+  <w:style w:type="paragraph" w:styleId="DocumentMap">
+    <w:name w:val="Document Map"/>
+    <w:basedOn w:val="Normal"/>
+    <w:link w:val="DocumentMapChar"/>
+    <w:uiPriority w:val="99"/>
+    <w:semiHidden/>
+    <w:unhideWhenUsed/>
+    <w:rsid w:val="0029395F"/>
+    <w:pPr>
+      <w:spacing w:after="0" w:line="240" w:lineRule="auto"/>
+    </w:pPr>
+    <w:rPr>
+      <w:rFonts w:ascii="Tahoma" w:hAnsi="Tahoma" w:cs="Tahoma"/>
+      <w:sz w:val="16"/>
+      <w:szCs w:val="16"/>
+    </w:rPr>
+  </w:style>
+  <w:style w:type="character" w:customStyle="1" w:styleId="DocumentMapChar">
+    <w:name w:val="Document Map Char"/>
+    <w:basedOn w:val="DefaultParagraphFont"/>
+    <w:link w:val="DocumentMap"/>
+    <w:uiPriority w:val="99"/>
+    <w:semiHidden/>
+    <w:rsid w:val="0029395F"/>
+    <w:rPr>
+      <w:rFonts w:ascii="Tahoma" w:hAnsi="Tahoma" w:cs="Tahoma"/>
+      <w:sz w:val="16"/>
+      <w:szCs w:val="16"/>
+    </w:rPr>
+  </w:style>
 </w:styles>
 </file>
 
@@ -2299,4 +3439,16 @@
   <a:objectDefaults/>
   <a:extraClrSchemeLst/>
 </a:theme>
+</file>
+
+<file path=customXml/item1.xml><?xml version="1.0" encoding="utf-8"?>
+<b:Sources xmlns:b="http://schemas.openxmlformats.org/officeDocument/2006/bibliography" xmlns="http://schemas.openxmlformats.org/officeDocument/2006/bibliography" SelectedStyle="\APA.XSL" StyleName="APA Fifth Edition"/>
+</file>
+
+<file path=customXml/itemProps1.xml><?xml version="1.0" encoding="utf-8"?>
+<ds:datastoreItem xmlns:ds="http://schemas.openxmlformats.org/officeDocument/2006/customXml" ds:itemID="{2949EA67-C280-4C90-942C-A136D8F7A312}">
+  <ds:schemaRefs>
+    <ds:schemaRef ds:uri="http://schemas.openxmlformats.org/officeDocument/2006/bibliography"/>
+  </ds:schemaRefs>
+</ds:datastoreItem>
 </file>
</xml_diff>

<commit_message>
Added more information on using the IndexedDB database construct in offline web applications
</commit_message>
<xml_diff>
--- a/Chapter 16 - Offline Web Applications/OfflineWebApplications.docx
+++ b/Chapter 16 - Offline Web Applications/OfflineWebApplications.docx
@@ -2079,22 +2079,7 @@
     </w:p>
     <w:p>
       <w:r>
-        <w:t xml:space="preserve">Before creating a new </w:t>
-      </w:r>
-      <w:r>
-        <w:t>'</w:t>
-      </w:r>
-      <w:r>
-        <w:t>object store</w:t>
-      </w:r>
-      <w:r>
-        <w:t>'</w:t>
-      </w:r>
-      <w:r>
-        <w:t>, you need to u</w:t>
-      </w:r>
-      <w:r>
-        <w:t xml:space="preserve">nderstand how </w:t>
+        <w:t xml:space="preserve">Before creating a new 'object store', you need to understand how </w:t>
       </w:r>
       <w:proofErr w:type="spellStart"/>
       <w:r>
@@ -2102,10 +2087,7 @@
       </w:r>
       <w:proofErr w:type="spellEnd"/>
       <w:r>
-        <w:t xml:space="preserve"> handles </w:t>
-      </w:r>
-      <w:r>
-        <w:t>versioning.</w:t>
+        <w:t xml:space="preserve"> handles versioning.</w:t>
       </w:r>
     </w:p>
     <w:p>
@@ -2501,13 +2483,6 @@
       </w:r>
     </w:p>
     <w:p>
-      <w:pPr>
-        <w:rPr>
-          <w:b/>
-        </w:rPr>
-      </w:pPr>
-    </w:p>
-    <w:p>
       <w:r>
         <w:rPr>
           <w:b/>
@@ -2601,17 +2576,902 @@
     </w:p>
     <w:p>
       <w:pPr>
-        <w:rPr>
-          <w:b/>
-        </w:rPr>
-      </w:pPr>
-    </w:p>
-    <w:p>
-      <w:pPr>
         <w:pStyle w:val="Heading4"/>
       </w:pPr>
       <w:r>
         <w:t>Adding indexes</w:t>
+      </w:r>
+    </w:p>
+    <w:p>
+      <w:r>
+        <w:t>Although the key will be the primary index for object stores, you can specify other indexes.</w:t>
+      </w:r>
+    </w:p>
+    <w:p>
+      <w:r>
+        <w:rPr>
+          <w:b/>
+        </w:rPr>
+        <w:t xml:space="preserve">Use </w:t>
+      </w:r>
+      <w:r>
+        <w:rPr>
+          <w:b/>
+        </w:rPr>
+        <w:t xml:space="preserve">This </w:t>
+      </w:r>
+      <w:r>
+        <w:rPr>
+          <w:b/>
+        </w:rPr>
+        <w:t>When</w:t>
+      </w:r>
+      <w:r>
+        <w:t>:</w:t>
+      </w:r>
+      <w:r>
+        <w:t xml:space="preserve"> properties other</w:t>
+      </w:r>
+      <w:r>
+        <w:t xml:space="preserve"> than the key might be commonly </w:t>
+      </w:r>
+      <w:r>
+        <w:t>used in sorting or filtering</w:t>
+      </w:r>
+      <w:r>
+        <w:t>.</w:t>
+      </w:r>
+    </w:p>
+    <w:p>
+      <w:r>
+        <w:rPr>
+          <w:b/>
+        </w:rPr>
+        <w:t>To create an index</w:t>
+      </w:r>
+      <w:r>
+        <w:t>, use the '</w:t>
+      </w:r>
+      <w:proofErr w:type="spellStart"/>
+      <w:r>
+        <w:t>createIndex</w:t>
+      </w:r>
+      <w:proofErr w:type="spellEnd"/>
+      <w:r>
+        <w:t>' method on the object store, which has the following parameters:</w:t>
+      </w:r>
+    </w:p>
+    <w:p>
+      <w:r>
+        <w:rPr>
+          <w:noProof/>
+        </w:rPr>
+        <w:lastRenderedPageBreak/>
+        <w:drawing>
+          <wp:inline distT="0" distB="0" distL="0" distR="0">
+            <wp:extent cx="4808944" cy="1677725"/>
+            <wp:effectExtent l="19050" t="0" r="0" b="0"/>
+            <wp:docPr id="9" name="Picture 1"/>
+            <wp:cNvGraphicFramePr>
+              <a:graphicFrameLocks xmlns:a="http://schemas.openxmlformats.org/drawingml/2006/main" noChangeAspect="1"/>
+            </wp:cNvGraphicFramePr>
+            <a:graphic xmlns:a="http://schemas.openxmlformats.org/drawingml/2006/main">
+              <a:graphicData uri="http://schemas.openxmlformats.org/drawingml/2006/picture">
+                <pic:pic xmlns:pic="http://schemas.openxmlformats.org/drawingml/2006/picture">
+                  <pic:nvPicPr>
+                    <pic:cNvPr id="0" name="Picture 1"/>
+                    <pic:cNvPicPr>
+                      <a:picLocks noChangeAspect="1" noChangeArrowheads="1"/>
+                    </pic:cNvPicPr>
+                  </pic:nvPicPr>
+                  <pic:blipFill>
+                    <a:blip r:embed="rId33" cstate="print"/>
+                    <a:srcRect/>
+                    <a:stretch>
+                      <a:fillRect/>
+                    </a:stretch>
+                  </pic:blipFill>
+                  <pic:spPr bwMode="auto">
+                    <a:xfrm>
+                      <a:off x="0" y="0"/>
+                      <a:ext cx="4809286" cy="1677844"/>
+                    </a:xfrm>
+                    <a:prstGeom prst="rect">
+                      <a:avLst/>
+                    </a:prstGeom>
+                    <a:noFill/>
+                    <a:ln w="9525">
+                      <a:noFill/>
+                      <a:miter lim="800000"/>
+                      <a:headEnd/>
+                      <a:tailEnd/>
+                    </a:ln>
+                  </pic:spPr>
+                </pic:pic>
+              </a:graphicData>
+            </a:graphic>
+          </wp:inline>
+        </w:drawing>
+      </w:r>
+    </w:p>
+    <w:p>
+      <w:r>
+        <w:t xml:space="preserve">e.g. using the </w:t>
+      </w:r>
+      <w:proofErr w:type="spellStart"/>
+      <w:r>
+        <w:rPr>
+          <w:i/>
+        </w:rPr>
+        <w:t>createIndex</w:t>
+      </w:r>
+      <w:proofErr w:type="spellEnd"/>
+      <w:r>
+        <w:t xml:space="preserve"> method on the object store to create a new, non-unique index for the </w:t>
+      </w:r>
+      <w:proofErr w:type="spellStart"/>
+      <w:r>
+        <w:t>lastName</w:t>
+      </w:r>
+      <w:proofErr w:type="spellEnd"/>
+      <w:r>
+        <w:t xml:space="preserve"> property</w:t>
+      </w:r>
+    </w:p>
+    <w:p>
+      <w:r>
+        <w:rPr>
+          <w:noProof/>
+        </w:rPr>
+        <w:drawing>
+          <wp:inline distT="0" distB="0" distL="0" distR="0">
+            <wp:extent cx="4680171" cy="749093"/>
+            <wp:effectExtent l="19050" t="0" r="6129" b="0"/>
+            <wp:docPr id="15" name="Picture 4"/>
+            <wp:cNvGraphicFramePr>
+              <a:graphicFrameLocks xmlns:a="http://schemas.openxmlformats.org/drawingml/2006/main" noChangeAspect="1"/>
+            </wp:cNvGraphicFramePr>
+            <a:graphic xmlns:a="http://schemas.openxmlformats.org/drawingml/2006/main">
+              <a:graphicData uri="http://schemas.openxmlformats.org/drawingml/2006/picture">
+                <pic:pic xmlns:pic="http://schemas.openxmlformats.org/drawingml/2006/picture">
+                  <pic:nvPicPr>
+                    <pic:cNvPr id="0" name="Picture 4"/>
+                    <pic:cNvPicPr>
+                      <a:picLocks noChangeAspect="1" noChangeArrowheads="1"/>
+                    </pic:cNvPicPr>
+                  </pic:nvPicPr>
+                  <pic:blipFill>
+                    <a:blip r:embed="rId34" cstate="print"/>
+                    <a:srcRect/>
+                    <a:stretch>
+                      <a:fillRect/>
+                    </a:stretch>
+                  </pic:blipFill>
+                  <pic:spPr bwMode="auto">
+                    <a:xfrm>
+                      <a:off x="0" y="0"/>
+                      <a:ext cx="4682507" cy="749467"/>
+                    </a:xfrm>
+                    <a:prstGeom prst="rect">
+                      <a:avLst/>
+                    </a:prstGeom>
+                    <a:noFill/>
+                    <a:ln w="9525">
+                      <a:noFill/>
+                      <a:miter lim="800000"/>
+                      <a:headEnd/>
+                      <a:tailEnd/>
+                    </a:ln>
+                  </pic:spPr>
+                </pic:pic>
+              </a:graphicData>
+            </a:graphic>
+          </wp:inline>
+        </w:drawing>
+      </w:r>
+    </w:p>
+    <w:p>
+      <w:r>
+        <w:t xml:space="preserve">Note: </w:t>
+      </w:r>
+      <w:r>
+        <w:t xml:space="preserve">The </w:t>
+      </w:r>
+      <w:proofErr w:type="spellStart"/>
+      <w:r>
+        <w:rPr>
+          <w:i/>
+        </w:rPr>
+        <w:t>createIndex</w:t>
+      </w:r>
+      <w:proofErr w:type="spellEnd"/>
+      <w:r>
+        <w:t xml:space="preserve"> method is called during a database</w:t>
+      </w:r>
+      <w:r>
+        <w:t xml:space="preserve"> migration, within the </w:t>
+      </w:r>
+      <w:proofErr w:type="spellStart"/>
+      <w:r>
+        <w:rPr>
+          <w:i/>
+        </w:rPr>
+        <w:t>onupgradeneeded</w:t>
+      </w:r>
+      <w:proofErr w:type="spellEnd"/>
+      <w:r>
+        <w:rPr>
+          <w:i/>
+        </w:rPr>
+        <w:t xml:space="preserve"> </w:t>
+      </w:r>
+      <w:r>
+        <w:t>event handler, to ensure that the index is created when the version is updated.</w:t>
+      </w:r>
+    </w:p>
+    <w:p>
+      <w:pPr>
+        <w:pStyle w:val="Heading4"/>
+      </w:pPr>
+      <w:r>
+        <w:t>Removing indexes</w:t>
+      </w:r>
+    </w:p>
+    <w:p>
+      <w:r>
+        <w:t xml:space="preserve">Remove an index by creating a database migration that uses the object store's </w:t>
+      </w:r>
+      <w:proofErr w:type="spellStart"/>
+      <w:r>
+        <w:rPr>
+          <w:i/>
+        </w:rPr>
+        <w:t>deleteIndex</w:t>
+      </w:r>
+      <w:proofErr w:type="spellEnd"/>
+      <w:r>
+        <w:t>() method</w:t>
+      </w:r>
+    </w:p>
+    <w:p>
+      <w:r>
+        <w:t>e.g.</w:t>
+      </w:r>
+    </w:p>
+    <w:p>
+      <w:r>
+        <w:rPr>
+          <w:noProof/>
+        </w:rPr>
+        <w:drawing>
+          <wp:inline distT="0" distB="0" distL="0" distR="0">
+            <wp:extent cx="4568853" cy="823829"/>
+            <wp:effectExtent l="19050" t="0" r="3147" b="0"/>
+            <wp:docPr id="17" name="Picture 7"/>
+            <wp:cNvGraphicFramePr>
+              <a:graphicFrameLocks xmlns:a="http://schemas.openxmlformats.org/drawingml/2006/main" noChangeAspect="1"/>
+            </wp:cNvGraphicFramePr>
+            <a:graphic xmlns:a="http://schemas.openxmlformats.org/drawingml/2006/main">
+              <a:graphicData uri="http://schemas.openxmlformats.org/drawingml/2006/picture">
+                <pic:pic xmlns:pic="http://schemas.openxmlformats.org/drawingml/2006/picture">
+                  <pic:nvPicPr>
+                    <pic:cNvPr id="0" name="Picture 7"/>
+                    <pic:cNvPicPr>
+                      <a:picLocks noChangeAspect="1" noChangeArrowheads="1"/>
+                    </pic:cNvPicPr>
+                  </pic:nvPicPr>
+                  <pic:blipFill>
+                    <a:blip r:embed="rId35" cstate="print"/>
+                    <a:srcRect/>
+                    <a:stretch>
+                      <a:fillRect/>
+                    </a:stretch>
+                  </pic:blipFill>
+                  <pic:spPr bwMode="auto">
+                    <a:xfrm>
+                      <a:off x="0" y="0"/>
+                      <a:ext cx="4571502" cy="824307"/>
+                    </a:xfrm>
+                    <a:prstGeom prst="rect">
+                      <a:avLst/>
+                    </a:prstGeom>
+                    <a:noFill/>
+                    <a:ln w="9525">
+                      <a:noFill/>
+                      <a:miter lim="800000"/>
+                      <a:headEnd/>
+                      <a:tailEnd/>
+                    </a:ln>
+                  </pic:spPr>
+                </pic:pic>
+              </a:graphicData>
+            </a:graphic>
+          </wp:inline>
+        </w:drawing>
+      </w:r>
+    </w:p>
+    <w:p>
+      <w:pPr>
+        <w:pStyle w:val="Heading4"/>
+      </w:pPr>
+      <w:r>
+        <w:t>Removing object stores</w:t>
+      </w:r>
+    </w:p>
+    <w:p>
+      <w:r>
+        <w:t xml:space="preserve">use </w:t>
+      </w:r>
+      <w:proofErr w:type="spellStart"/>
+      <w:r>
+        <w:rPr>
+          <w:i/>
+        </w:rPr>
+        <w:t>deleteObjectStore</w:t>
+      </w:r>
+      <w:proofErr w:type="spellEnd"/>
+      <w:r>
+        <w:rPr>
+          <w:i/>
+        </w:rPr>
+        <w:t xml:space="preserve">() </w:t>
+      </w:r>
+      <w:r>
+        <w:t xml:space="preserve">method in the </w:t>
+      </w:r>
+      <w:proofErr w:type="spellStart"/>
+      <w:r>
+        <w:rPr>
+          <w:i/>
+        </w:rPr>
+        <w:t>onupgradeneeded</w:t>
+      </w:r>
+      <w:proofErr w:type="spellEnd"/>
+      <w:r>
+        <w:t xml:space="preserve"> event</w:t>
+      </w:r>
+    </w:p>
+    <w:p>
+      <w:r>
+        <w:t>e.g.</w:t>
+      </w:r>
+    </w:p>
+    <w:p>
+      <w:r>
+        <w:rPr>
+          <w:noProof/>
+        </w:rPr>
+        <w:drawing>
+          <wp:inline distT="0" distB="0" distL="0" distR="0">
+            <wp:extent cx="4147433" cy="785019"/>
+            <wp:effectExtent l="19050" t="0" r="5467" b="0"/>
+            <wp:docPr id="18" name="Picture 10"/>
+            <wp:cNvGraphicFramePr>
+              <a:graphicFrameLocks xmlns:a="http://schemas.openxmlformats.org/drawingml/2006/main" noChangeAspect="1"/>
+            </wp:cNvGraphicFramePr>
+            <a:graphic xmlns:a="http://schemas.openxmlformats.org/drawingml/2006/main">
+              <a:graphicData uri="http://schemas.openxmlformats.org/drawingml/2006/picture">
+                <pic:pic xmlns:pic="http://schemas.openxmlformats.org/drawingml/2006/picture">
+                  <pic:nvPicPr>
+                    <pic:cNvPr id="0" name="Picture 10"/>
+                    <pic:cNvPicPr>
+                      <a:picLocks noChangeAspect="1" noChangeArrowheads="1"/>
+                    </pic:cNvPicPr>
+                  </pic:nvPicPr>
+                  <pic:blipFill>
+                    <a:blip r:embed="rId36" cstate="print"/>
+                    <a:srcRect/>
+                    <a:stretch>
+                      <a:fillRect/>
+                    </a:stretch>
+                  </pic:blipFill>
+                  <pic:spPr bwMode="auto">
+                    <a:xfrm>
+                      <a:off x="0" y="0"/>
+                      <a:ext cx="4146257" cy="784796"/>
+                    </a:xfrm>
+                    <a:prstGeom prst="rect">
+                      <a:avLst/>
+                    </a:prstGeom>
+                    <a:noFill/>
+                    <a:ln w="9525">
+                      <a:noFill/>
+                      <a:miter lim="800000"/>
+                      <a:headEnd/>
+                      <a:tailEnd/>
+                    </a:ln>
+                  </pic:spPr>
+                </pic:pic>
+              </a:graphicData>
+            </a:graphic>
+          </wp:inline>
+        </w:drawing>
+      </w:r>
+    </w:p>
+    <w:p>
+      <w:pPr>
+        <w:pStyle w:val="Heading3"/>
+      </w:pPr>
+      <w:r>
+        <w:t>Using transactions</w:t>
+      </w:r>
+    </w:p>
+    <w:p>
+      <w:proofErr w:type="spellStart"/>
+      <w:r>
+        <w:rPr>
+          <w:b/>
+        </w:rPr>
+        <w:t>objectStoreNames</w:t>
+      </w:r>
+      <w:proofErr w:type="spellEnd"/>
+      <w:r>
+        <w:t xml:space="preserve">: use a single string when creating a transaction for one </w:t>
+      </w:r>
+      <w:proofErr w:type="spellStart"/>
+      <w:r>
+        <w:t>objectStore</w:t>
+      </w:r>
+      <w:proofErr w:type="spellEnd"/>
+      <w:r>
+        <w:t xml:space="preserve">, and an array when creating a transaction for multiple </w:t>
+      </w:r>
+      <w:proofErr w:type="spellStart"/>
+      <w:r>
+        <w:t>objectStores</w:t>
+      </w:r>
+      <w:proofErr w:type="spellEnd"/>
+    </w:p>
+    <w:p>
+      <w:r>
+        <w:lastRenderedPageBreak/>
+        <w:t>e.g. opening a transaction for a single object store</w:t>
+      </w:r>
+    </w:p>
+    <w:p>
+      <w:pPr>
+        <w:rPr>
+          <w:i/>
+        </w:rPr>
+      </w:pPr>
+      <w:proofErr w:type="spellStart"/>
+      <w:r>
+        <w:rPr>
+          <w:i/>
+        </w:rPr>
+        <w:t>var</w:t>
+      </w:r>
+      <w:proofErr w:type="spellEnd"/>
+      <w:r>
+        <w:rPr>
+          <w:i/>
+        </w:rPr>
+        <w:t xml:space="preserve"> trans = </w:t>
+      </w:r>
+      <w:proofErr w:type="spellStart"/>
+      <w:r>
+        <w:rPr>
+          <w:i/>
+        </w:rPr>
+        <w:t>db.transaction</w:t>
+      </w:r>
+      <w:proofErr w:type="spellEnd"/>
+      <w:r>
+        <w:rPr>
+          <w:i/>
+        </w:rPr>
+        <w:t xml:space="preserve">('authors'); </w:t>
+      </w:r>
+    </w:p>
+    <w:p>
+      <w:r>
+        <w:t xml:space="preserve">Here is an example of opening a transaction for multiple object stores. </w:t>
+      </w:r>
+    </w:p>
+    <w:p>
+      <w:pPr>
+        <w:rPr>
+          <w:i/>
+        </w:rPr>
+      </w:pPr>
+      <w:proofErr w:type="spellStart"/>
+      <w:r>
+        <w:rPr>
+          <w:i/>
+        </w:rPr>
+        <w:t>var</w:t>
+      </w:r>
+      <w:proofErr w:type="spellEnd"/>
+      <w:r>
+        <w:rPr>
+          <w:i/>
+        </w:rPr>
+        <w:t xml:space="preserve"> trans = </w:t>
+      </w:r>
+      <w:proofErr w:type="spellStart"/>
+      <w:r>
+        <w:rPr>
+          <w:i/>
+        </w:rPr>
+        <w:t>db.transaction</w:t>
+      </w:r>
+      <w:proofErr w:type="spellEnd"/>
+      <w:r>
+        <w:rPr>
+          <w:i/>
+        </w:rPr>
+        <w:t>(['authors', 'books']);</w:t>
+      </w:r>
+    </w:p>
+    <w:p>
+      <w:pPr>
+        <w:rPr>
+          <w:i/>
+        </w:rPr>
+      </w:pPr>
+      <w:r>
+        <w:rPr>
+          <w:b/>
+        </w:rPr>
+        <w:br/>
+      </w:r>
+      <w:r>
+        <w:rPr>
+          <w:b/>
+        </w:rPr>
+        <w:t>mode</w:t>
+      </w:r>
+      <w:r>
+        <w:t xml:space="preserve">: Optional parameter. Possible values are </w:t>
+      </w:r>
+      <w:proofErr w:type="spellStart"/>
+      <w:r>
+        <w:rPr>
+          <w:i/>
+        </w:rPr>
+        <w:t>readonly</w:t>
+      </w:r>
+      <w:proofErr w:type="spellEnd"/>
+      <w:r>
+        <w:t xml:space="preserve"> and </w:t>
+      </w:r>
+      <w:proofErr w:type="spellStart"/>
+      <w:r>
+        <w:rPr>
+          <w:i/>
+        </w:rPr>
+        <w:t>readwrite</w:t>
+      </w:r>
+      <w:proofErr w:type="spellEnd"/>
+      <w:r>
+        <w:t xml:space="preserve">. Default value is </w:t>
+      </w:r>
+      <w:proofErr w:type="spellStart"/>
+      <w:r>
+        <w:rPr>
+          <w:i/>
+        </w:rPr>
+        <w:t>readonly</w:t>
+      </w:r>
+      <w:proofErr w:type="spellEnd"/>
+      <w:r>
+        <w:rPr>
+          <w:i/>
+        </w:rPr>
+        <w:t>.</w:t>
+      </w:r>
+    </w:p>
+    <w:p>
+      <w:r>
+        <w:t xml:space="preserve">e.g. a transaction being opened in </w:t>
+      </w:r>
+      <w:proofErr w:type="spellStart"/>
+      <w:r>
+        <w:rPr>
+          <w:i/>
+        </w:rPr>
+        <w:t>readonly</w:t>
+      </w:r>
+      <w:proofErr w:type="spellEnd"/>
+      <w:r>
+        <w:t xml:space="preserve"> mode.</w:t>
+      </w:r>
+    </w:p>
+    <w:p>
+      <w:pPr>
+        <w:rPr>
+          <w:i/>
+        </w:rPr>
+      </w:pPr>
+      <w:proofErr w:type="spellStart"/>
+      <w:r>
+        <w:rPr>
+          <w:i/>
+        </w:rPr>
+        <w:t>var</w:t>
+      </w:r>
+      <w:proofErr w:type="spellEnd"/>
+      <w:r>
+        <w:rPr>
+          <w:i/>
+        </w:rPr>
+        <w:t xml:space="preserve"> trans = </w:t>
+      </w:r>
+      <w:proofErr w:type="spellStart"/>
+      <w:r>
+        <w:rPr>
+          <w:i/>
+        </w:rPr>
+        <w:t>db.transaction</w:t>
+      </w:r>
+      <w:proofErr w:type="spellEnd"/>
+      <w:r>
+        <w:rPr>
+          <w:i/>
+        </w:rPr>
+        <w:t>('authors', '</w:t>
+      </w:r>
+      <w:proofErr w:type="spellStart"/>
+      <w:r>
+        <w:rPr>
+          <w:i/>
+        </w:rPr>
+        <w:t>readonly</w:t>
+      </w:r>
+      <w:proofErr w:type="spellEnd"/>
+      <w:r>
+        <w:rPr>
+          <w:i/>
+        </w:rPr>
+        <w:t>');</w:t>
+      </w:r>
+    </w:p>
+    <w:p>
+      <w:r>
+        <w:t xml:space="preserve">Example of a transaction being opened in </w:t>
+      </w:r>
+      <w:proofErr w:type="spellStart"/>
+      <w:r>
+        <w:rPr>
+          <w:i/>
+        </w:rPr>
+        <w:t>readwrite</w:t>
+      </w:r>
+      <w:proofErr w:type="spellEnd"/>
+      <w:r>
+        <w:t xml:space="preserve"> mode.</w:t>
+      </w:r>
+    </w:p>
+    <w:p>
+      <w:pPr>
+        <w:rPr>
+          <w:i/>
+        </w:rPr>
+      </w:pPr>
+      <w:proofErr w:type="spellStart"/>
+      <w:r>
+        <w:rPr>
+          <w:i/>
+        </w:rPr>
+        <w:t>var</w:t>
+      </w:r>
+      <w:proofErr w:type="spellEnd"/>
+      <w:r>
+        <w:rPr>
+          <w:i/>
+        </w:rPr>
+        <w:t xml:space="preserve"> trans = </w:t>
+      </w:r>
+      <w:proofErr w:type="spellStart"/>
+      <w:r>
+        <w:rPr>
+          <w:i/>
+        </w:rPr>
+        <w:t>db.transaction</w:t>
+      </w:r>
+      <w:proofErr w:type="spellEnd"/>
+      <w:r>
+        <w:rPr>
+          <w:i/>
+        </w:rPr>
+        <w:t>('authors', '</w:t>
+      </w:r>
+      <w:proofErr w:type="spellStart"/>
+      <w:r>
+        <w:rPr>
+          <w:i/>
+        </w:rPr>
+        <w:t>readwrite</w:t>
+      </w:r>
+      <w:proofErr w:type="spellEnd"/>
+      <w:r>
+        <w:rPr>
+          <w:i/>
+        </w:rPr>
+        <w:t>');</w:t>
+      </w:r>
+    </w:p>
+    <w:p>
+      <w:pPr>
+        <w:rPr>
+          <w:i/>
+        </w:rPr>
+      </w:pPr>
+    </w:p>
+    <w:p>
+      <w:pPr>
+        <w:pStyle w:val="Heading4"/>
+      </w:pPr>
+      <w:r>
+        <w:t>Inserting a new record</w:t>
+      </w:r>
+    </w:p>
+    <w:p>
+      <w:r>
+        <w:t>After creating a transaction, we can use it to add a new record.</w:t>
+      </w:r>
+    </w:p>
+    <w:p>
+      <w:r>
+        <w:t>Steps to adding a new record using a transaction:</w:t>
+      </w:r>
+    </w:p>
+    <w:p>
+      <w:r>
+        <w:t>1. find the object store to which we want to add the record</w:t>
+      </w:r>
+    </w:p>
+    <w:p>
+      <w:r>
+        <w:t xml:space="preserve">2. Call the </w:t>
+      </w:r>
+      <w:r>
+        <w:rPr>
+          <w:i/>
+        </w:rPr>
+        <w:t>add</w:t>
+      </w:r>
+      <w:r>
+        <w:t xml:space="preserve"> method of the object store</w:t>
+      </w:r>
+      <w:r>
+        <w:t>, which will insert the record asynchronously. (</w:t>
+      </w:r>
+      <w:r>
+        <w:rPr>
+          <w:b/>
+        </w:rPr>
+        <w:t>Note</w:t>
+      </w:r>
+      <w:r>
+        <w:t xml:space="preserve">: the </w:t>
+      </w:r>
+      <w:r>
+        <w:rPr>
+          <w:i/>
+        </w:rPr>
+        <w:t>add</w:t>
+      </w:r>
+      <w:r>
+        <w:t xml:space="preserve"> method</w:t>
+      </w:r>
+      <w:r>
+        <w:t xml:space="preserve"> </w:t>
+      </w:r>
+      <w:r>
+        <w:t>returns a request instance in which you can subscribe to a</w:t>
+      </w:r>
+      <w:r>
+        <w:t xml:space="preserve">n </w:t>
+      </w:r>
+      <w:proofErr w:type="spellStart"/>
+      <w:r>
+        <w:rPr>
+          <w:i/>
+        </w:rPr>
+        <w:t>onsuccess</w:t>
+      </w:r>
+      <w:proofErr w:type="spellEnd"/>
+      <w:r>
+        <w:t xml:space="preserve"> event that provides </w:t>
+      </w:r>
+      <w:r>
+        <w:t>notification when the operation</w:t>
+      </w:r>
+      <w:r>
+        <w:t xml:space="preserve"> is completed)</w:t>
+      </w:r>
+    </w:p>
+    <w:p>
+      <w:r>
+        <w:t xml:space="preserve">3. </w:t>
+      </w:r>
+      <w:r>
+        <w:t xml:space="preserve">Use the </w:t>
+      </w:r>
+      <w:proofErr w:type="spellStart"/>
+      <w:r>
+        <w:rPr>
+          <w:i/>
+        </w:rPr>
+        <w:t>request.result</w:t>
+      </w:r>
+      <w:proofErr w:type="spellEnd"/>
+      <w:r>
+        <w:t xml:space="preserve"> property to obtain the auto-generated id for the new record</w:t>
+      </w:r>
+    </w:p>
+    <w:p>
+      <w:r>
+        <w:t xml:space="preserve">4. You can also subscribe to the </w:t>
+      </w:r>
+      <w:proofErr w:type="spellStart"/>
+      <w:r>
+        <w:rPr>
+          <w:i/>
+        </w:rPr>
+        <w:t>onerror</w:t>
+      </w:r>
+      <w:proofErr w:type="spellEnd"/>
+      <w:r>
+        <w:t xml:space="preserve"> event if the operation fails</w:t>
+      </w:r>
+      <w:r>
+        <w:br/>
+        <w:t>e.g.</w:t>
+      </w:r>
+      <w:r>
+        <w:br/>
+      </w:r>
+      <w:r>
+        <w:rPr>
+          <w:noProof/>
+        </w:rPr>
+        <w:drawing>
+          <wp:inline distT="0" distB="0" distL="0" distR="0">
+            <wp:extent cx="4058633" cy="2154803"/>
+            <wp:effectExtent l="19050" t="0" r="0" b="0"/>
+            <wp:docPr id="20" name="Picture 13"/>
+            <wp:cNvGraphicFramePr>
+              <a:graphicFrameLocks xmlns:a="http://schemas.openxmlformats.org/drawingml/2006/main" noChangeAspect="1"/>
+            </wp:cNvGraphicFramePr>
+            <a:graphic xmlns:a="http://schemas.openxmlformats.org/drawingml/2006/main">
+              <a:graphicData uri="http://schemas.openxmlformats.org/drawingml/2006/picture">
+                <pic:pic xmlns:pic="http://schemas.openxmlformats.org/drawingml/2006/picture">
+                  <pic:nvPicPr>
+                    <pic:cNvPr id="0" name="Picture 13"/>
+                    <pic:cNvPicPr>
+                      <a:picLocks noChangeAspect="1" noChangeArrowheads="1"/>
+                    </pic:cNvPicPr>
+                  </pic:nvPicPr>
+                  <pic:blipFill>
+                    <a:blip r:embed="rId37" cstate="print"/>
+                    <a:srcRect/>
+                    <a:stretch>
+                      <a:fillRect/>
+                    </a:stretch>
+                  </pic:blipFill>
+                  <pic:spPr bwMode="auto">
+                    <a:xfrm>
+                      <a:off x="0" y="0"/>
+                      <a:ext cx="4062555" cy="2156885"/>
+                    </a:xfrm>
+                    <a:prstGeom prst="rect">
+                      <a:avLst/>
+                    </a:prstGeom>
+                    <a:noFill/>
+                    <a:ln w="9525">
+                      <a:noFill/>
+                      <a:miter lim="800000"/>
+                      <a:headEnd/>
+                      <a:tailEnd/>
+                    </a:ln>
+                  </pic:spPr>
+                </pic:pic>
+              </a:graphicData>
+            </a:graphic>
+          </wp:inline>
+        </w:drawing>
       </w:r>
     </w:p>
     <w:p/>
@@ -3446,7 +4306,7 @@
 </file>
 
 <file path=customXml/itemProps1.xml><?xml version="1.0" encoding="utf-8"?>
-<ds:datastoreItem xmlns:ds="http://schemas.openxmlformats.org/officeDocument/2006/customXml" ds:itemID="{2949EA67-C280-4C90-942C-A136D8F7A312}">
+<ds:datastoreItem xmlns:ds="http://schemas.openxmlformats.org/officeDocument/2006/customXml" ds:itemID="{23183757-53B1-4C01-8794-8E1CBC1577B5}">
   <ds:schemaRefs>
     <ds:schemaRef ds:uri="http://schemas.openxmlformats.org/officeDocument/2006/bibliography"/>
   </ds:schemaRefs>

</xml_diff>

<commit_message>
Completed the IndexedDB webstorage option
</commit_message>
<xml_diff>
--- a/Chapter 16 - Offline Web Applications/OfflineWebApplications.docx
+++ b/Chapter 16 - Offline Web Applications/OfflineWebApplications.docx
@@ -1,6 +1,6 @@
 
 <file path=word/document.xml><?xml version="1.0" encoding="utf-8"?>
-<w:document xmlns:ve="http://schemas.openxmlformats.org/markup-compatibility/2006" xmlns:o="urn:schemas-microsoft-com:office:office" xmlns:r="http://schemas.openxmlformats.org/officeDocument/2006/relationships" xmlns:m="http://schemas.openxmlformats.org/officeDocument/2006/math" xmlns:v="urn:schemas-microsoft-com:vml" xmlns:wp="http://schemas.openxmlformats.org/drawingml/2006/wordprocessingDrawing" xmlns:w10="urn:schemas-microsoft-com:office:word" xmlns:w="http://schemas.openxmlformats.org/wordprocessingml/2006/main" xmlns:wne="http://schemas.microsoft.com/office/word/2006/wordml">
+<w:document xmlns:wpc="http://schemas.microsoft.com/office/word/2010/wordprocessingCanvas" xmlns:mc="http://schemas.openxmlformats.org/markup-compatibility/2006" xmlns:o="urn:schemas-microsoft-com:office:office" xmlns:r="http://schemas.openxmlformats.org/officeDocument/2006/relationships" xmlns:m="http://schemas.openxmlformats.org/officeDocument/2006/math" xmlns:v="urn:schemas-microsoft-com:vml" xmlns:wp14="http://schemas.microsoft.com/office/word/2010/wordprocessingDrawing" xmlns:wp="http://schemas.openxmlformats.org/drawingml/2006/wordprocessingDrawing" xmlns:w10="urn:schemas-microsoft-com:office:word" xmlns:w="http://schemas.openxmlformats.org/wordprocessingml/2006/main" xmlns:w14="http://schemas.microsoft.com/office/word/2010/wordml" xmlns:w15="http://schemas.microsoft.com/office/word/2012/wordml" xmlns:wpg="http://schemas.microsoft.com/office/word/2010/wordprocessingGroup" xmlns:wpi="http://schemas.microsoft.com/office/word/2010/wordprocessingInk" xmlns:wne="http://schemas.microsoft.com/office/word/2006/wordml" xmlns:wps="http://schemas.microsoft.com/office/word/2010/wordprocessingShape" mc:Ignorable="w14 w15 wp14">
   <w:body>
     <w:p>
       <w:pPr>
@@ -136,6 +136,7 @@
       <w:r>
         <w:rPr>
           <w:noProof/>
+          <w:lang w:eastAsia="en-CA"/>
         </w:rPr>
         <w:drawing>
           <wp:inline distT="0" distB="0" distL="0" distR="0">
@@ -194,12 +195,22 @@
         <w:tab/>
       </w:r>
       <w:proofErr w:type="spellStart"/>
+      <w:proofErr w:type="gramStart"/>
       <w:r>
         <w:t>var</w:t>
       </w:r>
       <w:proofErr w:type="spellEnd"/>
-      <w:r>
-        <w:t xml:space="preserve"> db = </w:t>
+      <w:proofErr w:type="gramEnd"/>
+      <w:r>
+        <w:t xml:space="preserve"> </w:t>
+      </w:r>
+      <w:proofErr w:type="spellStart"/>
+      <w:r>
+        <w:t>db</w:t>
+      </w:r>
+      <w:proofErr w:type="spellEnd"/>
+      <w:r>
+        <w:t xml:space="preserve"> = </w:t>
       </w:r>
       <w:proofErr w:type="spellStart"/>
       <w:r>
@@ -256,6 +267,7 @@
       <w:r>
         <w:rPr>
           <w:noProof/>
+          <w:lang w:eastAsia="en-CA"/>
         </w:rPr>
         <w:drawing>
           <wp:inline distT="0" distB="0" distL="0" distR="0">
@@ -308,8 +320,8 @@
       <w:r>
         <w:rPr>
           <w:noProof/>
-        </w:rPr>
-        <w:lastRenderedPageBreak/>
+          <w:lang w:eastAsia="en-CA"/>
+        </w:rPr>
         <w:drawing>
           <wp:inline distT="0" distB="0" distL="0" distR="0">
             <wp:extent cx="4820080" cy="1812897"/>
@@ -414,6 +426,7 @@
       <w:r>
         <w:rPr>
           <w:noProof/>
+          <w:lang w:eastAsia="en-CA"/>
         </w:rPr>
         <w:drawing>
           <wp:inline distT="0" distB="0" distL="0" distR="0">
@@ -472,7 +485,11 @@
         <w:t xml:space="preserve">: </w:t>
       </w:r>
       <w:r>
-        <w:t xml:space="preserve">https://jsfiddle.net/bs4r5ooa/ </w:t>
+        <w:t>https://jsfiddle.net/bs4r5ooa</w:t>
+      </w:r>
+      <w:proofErr w:type="gramStart"/>
+      <w:r>
+        <w:t xml:space="preserve">/ </w:t>
       </w:r>
       <w:r>
         <w:t xml:space="preserve"> </w:t>
@@ -480,6 +497,7 @@
       <w:r>
         <w:t>(</w:t>
       </w:r>
+      <w:proofErr w:type="gramEnd"/>
       <w:r>
         <w:rPr>
           <w:b/>
@@ -517,8 +535,13 @@
         </w:rPr>
         <w:t xml:space="preserve"> </w:t>
       </w:r>
-      <w:r>
-        <w:t xml:space="preserve">alert("Current schema: " + </w:t>
+      <w:proofErr w:type="gramStart"/>
+      <w:r>
+        <w:t>alert(</w:t>
+      </w:r>
+      <w:proofErr w:type="gramEnd"/>
+      <w:r>
+        <w:t xml:space="preserve">"Current schema: " + </w:t>
       </w:r>
       <w:proofErr w:type="spellStart"/>
       <w:r>
@@ -544,6 +567,7 @@
       <w:r>
         <w:rPr>
           <w:noProof/>
+          <w:lang w:eastAsia="en-CA"/>
         </w:rPr>
         <w:drawing>
           <wp:inline distT="0" distB="0" distL="0" distR="0">
@@ -597,7 +621,6 @@
         <w:pStyle w:val="Heading4"/>
       </w:pPr>
       <w:r>
-        <w:lastRenderedPageBreak/>
         <w:t>Using transactions</w:t>
       </w:r>
     </w:p>
@@ -615,6 +638,7 @@
       <w:r>
         <w:rPr>
           <w:noProof/>
+          <w:lang w:eastAsia="en-CA"/>
         </w:rPr>
         <w:drawing>
           <wp:inline distT="0" distB="0" distL="0" distR="0">
@@ -667,6 +691,7 @@
       <w:r>
         <w:rPr>
           <w:noProof/>
+          <w:lang w:eastAsia="en-CA"/>
         </w:rPr>
         <w:drawing>
           <wp:inline distT="0" distB="0" distL="0" distR="0">
@@ -719,6 +744,7 @@
       <w:r>
         <w:rPr>
           <w:noProof/>
+          <w:lang w:eastAsia="en-CA"/>
         </w:rPr>
         <w:drawing>
           <wp:inline distT="0" distB="0" distL="0" distR="0">
@@ -771,6 +797,7 @@
       <w:r>
         <w:rPr>
           <w:noProof/>
+          <w:lang w:eastAsia="en-CA"/>
         </w:rPr>
         <w:drawing>
           <wp:inline distT="0" distB="0" distL="0" distR="0">
@@ -844,6 +871,7 @@
       <w:r>
         <w:rPr>
           <w:noProof/>
+          <w:lang w:eastAsia="en-CA"/>
         </w:rPr>
         <w:drawing>
           <wp:inline distT="0" distB="0" distL="0" distR="0">
@@ -915,6 +943,7 @@
         <w:rPr>
           <w:b/>
           <w:noProof/>
+          <w:lang w:eastAsia="en-CA"/>
         </w:rPr>
         <w:drawing>
           <wp:inline distT="0" distB="0" distL="0" distR="0">
@@ -980,7 +1009,6 @@
         <w:rPr>
           <w:b/>
         </w:rPr>
-        <w:lastRenderedPageBreak/>
         <w:t xml:space="preserve">Add a callback function to the </w:t>
       </w:r>
       <w:proofErr w:type="spellStart"/>
@@ -1014,6 +1042,7 @@
         <w:rPr>
           <w:b/>
           <w:noProof/>
+          <w:lang w:eastAsia="en-CA"/>
         </w:rPr>
         <w:drawing>
           <wp:inline distT="0" distB="0" distL="0" distR="0">
@@ -1074,6 +1103,7 @@
       <w:r>
         <w:rPr>
           <w:noProof/>
+          <w:lang w:eastAsia="en-CA"/>
         </w:rPr>
         <w:drawing>
           <wp:inline distT="0" distB="0" distL="0" distR="0">
@@ -1134,6 +1164,7 @@
       <w:r>
         <w:rPr>
           <w:noProof/>
+          <w:lang w:eastAsia="en-CA"/>
         </w:rPr>
         <w:drawing>
           <wp:inline distT="0" distB="0" distL="0" distR="0">
@@ -1194,6 +1225,7 @@
       <w:r>
         <w:rPr>
           <w:noProof/>
+          <w:lang w:eastAsia="en-CA"/>
         </w:rPr>
         <w:drawing>
           <wp:inline distT="0" distB="0" distL="0" distR="0">
@@ -1246,6 +1278,7 @@
       <w:r>
         <w:rPr>
           <w:noProof/>
+          <w:lang w:eastAsia="en-CA"/>
         </w:rPr>
         <w:drawing>
           <wp:inline distT="0" distB="0" distL="0" distR="0">
@@ -1299,7 +1332,11 @@
         <w:t xml:space="preserve">NOTE: </w:t>
       </w:r>
       <w:r>
-        <w:t xml:space="preserve">Because you are only retrieving data, you just as easily could have used the  </w:t>
+        <w:t xml:space="preserve">Because you are only retrieving data, you just as easily could have used </w:t>
+      </w:r>
+      <w:proofErr w:type="gramStart"/>
+      <w:r>
+        <w:t xml:space="preserve">the  </w:t>
       </w:r>
       <w:proofErr w:type="spellStart"/>
       <w:r>
@@ -1309,6 +1346,7 @@
         <w:t>readTransaction</w:t>
       </w:r>
       <w:proofErr w:type="spellEnd"/>
+      <w:proofErr w:type="gramEnd"/>
       <w:r>
         <w:t xml:space="preserve"> method instead of the transaction method</w:t>
       </w:r>
@@ -1317,6 +1355,7 @@
       <w:r>
         <w:rPr>
           <w:noProof/>
+          <w:lang w:eastAsia="en-CA"/>
         </w:rPr>
         <w:drawing>
           <wp:inline distT="0" distB="0" distL="0" distR="0">
@@ -1371,7 +1410,6 @@
         <w:pStyle w:val="Heading4"/>
       </w:pPr>
       <w:r>
-        <w:lastRenderedPageBreak/>
         <w:t>Filtering results (using WHERE)</w:t>
       </w:r>
     </w:p>
@@ -1379,6 +1417,7 @@
       <w:r>
         <w:rPr>
           <w:noProof/>
+          <w:lang w:eastAsia="en-CA"/>
         </w:rPr>
         <w:drawing>
           <wp:inline distT="0" distB="0" distL="0" distR="0">
@@ -1451,6 +1490,7 @@
       <w:r>
         <w:rPr>
           <w:noProof/>
+          <w:lang w:eastAsia="en-CA"/>
         </w:rPr>
         <w:drawing>
           <wp:inline distT="0" distB="0" distL="0" distR="0">
@@ -1503,6 +1543,7 @@
       <w:r>
         <w:rPr>
           <w:noProof/>
+          <w:lang w:eastAsia="en-CA"/>
         </w:rPr>
         <w:drawing>
           <wp:inline distT="0" distB="0" distL="0" distR="0">
@@ -1563,6 +1604,7 @@
       <w:r>
         <w:rPr>
           <w:noProof/>
+          <w:lang w:eastAsia="en-CA"/>
         </w:rPr>
         <w:drawing>
           <wp:inline distT="0" distB="0" distL="0" distR="0">
@@ -1615,14 +1657,20 @@
       <w:pPr>
         <w:pStyle w:val="Heading4"/>
       </w:pPr>
-      <w:r>
-        <w:t>using Aggregating functions</w:t>
+      <w:proofErr w:type="gramStart"/>
+      <w:r>
+        <w:t>using</w:t>
+      </w:r>
+      <w:proofErr w:type="gramEnd"/>
+      <w:r>
+        <w:t xml:space="preserve"> Aggregating functions</w:t>
       </w:r>
     </w:p>
     <w:p>
       <w:r>
         <w:rPr>
           <w:noProof/>
+          <w:lang w:eastAsia="en-CA"/>
         </w:rPr>
         <w:drawing>
           <wp:inline distT="0" distB="0" distL="0" distR="0">
@@ -1701,8 +1749,13 @@
       </w:r>
       <w:proofErr w:type="spellEnd"/>
       <w:r>
-        <w:t>: A key/value database in which values can range from simple strings to complex object structures</w:t>
-      </w:r>
+        <w:t xml:space="preserve">: A key/value database in which values can range from simple strings to complex object </w:t>
+      </w:r>
+      <w:proofErr w:type="gramStart"/>
+      <w:r>
+        <w:t>structures</w:t>
+      </w:r>
+      <w:proofErr w:type="gramEnd"/>
     </w:p>
     <w:p>
       <w:pPr>
@@ -1728,7 +1781,6 @@
         <w:rPr>
           <w:b/>
         </w:rPr>
-        <w:lastRenderedPageBreak/>
         <w:t>Note</w:t>
       </w:r>
       <w:r>
@@ -1762,6 +1814,7 @@
       <w:r>
         <w:rPr>
           <w:noProof/>
+          <w:lang w:eastAsia="en-CA"/>
         </w:rPr>
         <w:drawing>
           <wp:inline distT="0" distB="0" distL="0" distR="0">
@@ -1854,6 +1907,7 @@
         <w:tab/>
       </w:r>
       <w:proofErr w:type="spellStart"/>
+      <w:proofErr w:type="gramStart"/>
       <w:r>
         <w:t>va</w:t>
       </w:r>
@@ -1861,6 +1915,7 @@
         <w:t>r</w:t>
       </w:r>
       <w:proofErr w:type="spellEnd"/>
+      <w:proofErr w:type="gramEnd"/>
       <w:r>
         <w:t xml:space="preserve"> </w:t>
       </w:r>
@@ -1910,6 +1965,7 @@
       <w:r>
         <w:rPr>
           <w:noProof/>
+          <w:lang w:eastAsia="en-CA"/>
         </w:rPr>
         <w:drawing>
           <wp:inline distT="0" distB="0" distL="0" distR="0">
@@ -2094,14 +2150,20 @@
       <w:r>
         <w:t xml:space="preserve">E.g. </w:t>
       </w:r>
-      <w:r>
-        <w:t>Consider the code below</w:t>
+      <w:proofErr w:type="gramStart"/>
+      <w:r>
+        <w:t>Consider</w:t>
+      </w:r>
+      <w:proofErr w:type="gramEnd"/>
+      <w:r>
+        <w:t xml:space="preserve"> the code below</w:t>
       </w:r>
     </w:p>
     <w:p>
       <w:r>
         <w:rPr>
           <w:noProof/>
+          <w:lang w:eastAsia="en-CA"/>
         </w:rPr>
         <w:drawing>
           <wp:inline distT="0" distB="0" distL="0" distR="0">
@@ -2269,7 +2331,6 @@
         <w:rPr>
           <w:b/>
         </w:rPr>
-        <w:lastRenderedPageBreak/>
         <w:t>How to allocate a new storage area</w:t>
       </w:r>
     </w:p>
@@ -2414,6 +2475,7 @@
       <w:r>
         <w:rPr>
           <w:noProof/>
+          <w:lang w:eastAsia="en-CA"/>
         </w:rPr>
         <w:drawing>
           <wp:inline distT="0" distB="0" distL="0" distR="0">
@@ -2526,6 +2588,7 @@
         <w:rPr>
           <w:b/>
           <w:noProof/>
+          <w:lang w:eastAsia="en-CA"/>
         </w:rPr>
         <w:drawing>
           <wp:inline distT="0" distB="0" distL="0" distR="0">
@@ -2607,16 +2670,7 @@
         <w:t>When</w:t>
       </w:r>
       <w:r>
-        <w:t>:</w:t>
-      </w:r>
-      <w:r>
-        <w:t xml:space="preserve"> properties other</w:t>
-      </w:r>
-      <w:r>
-        <w:t xml:space="preserve"> than the key might be commonly </w:t>
-      </w:r>
-      <w:r>
-        <w:t>used in sorting or filtering</w:t>
+        <w:t>: properties other than the key might be commonly used in sorting or filtering</w:t>
       </w:r>
       <w:r>
         <w:t>.</w:t>
@@ -2645,8 +2699,8 @@
       <w:r>
         <w:rPr>
           <w:noProof/>
-        </w:rPr>
-        <w:lastRenderedPageBreak/>
+          <w:lang w:eastAsia="en-CA"/>
+        </w:rPr>
         <w:drawing>
           <wp:inline distT="0" distB="0" distL="0" distR="0">
             <wp:extent cx="4808944" cy="1677725"/>
@@ -2695,8 +2749,13 @@
       </w:r>
     </w:p>
     <w:p>
-      <w:r>
-        <w:t xml:space="preserve">e.g. using the </w:t>
+      <w:proofErr w:type="gramStart"/>
+      <w:r>
+        <w:t>e.g</w:t>
+      </w:r>
+      <w:proofErr w:type="gramEnd"/>
+      <w:r>
+        <w:t xml:space="preserve">. using the </w:t>
       </w:r>
       <w:proofErr w:type="spellStart"/>
       <w:r>
@@ -2722,6 +2781,7 @@
       <w:r>
         <w:rPr>
           <w:noProof/>
+          <w:lang w:eastAsia="en-CA"/>
         </w:rPr>
         <w:drawing>
           <wp:inline distT="0" distB="0" distL="0" distR="0">
@@ -2822,6 +2882,7 @@
         <w:t xml:space="preserve">Remove an index by creating a database migration that uses the object store's </w:t>
       </w:r>
       <w:proofErr w:type="spellStart"/>
+      <w:proofErr w:type="gramStart"/>
       <w:r>
         <w:rPr>
           <w:i/>
@@ -2830,7 +2891,11 @@
       </w:r>
       <w:proofErr w:type="spellEnd"/>
       <w:r>
-        <w:t>() method</w:t>
+        <w:t>(</w:t>
+      </w:r>
+      <w:proofErr w:type="gramEnd"/>
+      <w:r>
+        <w:t>) method</w:t>
       </w:r>
     </w:p>
     <w:p>
@@ -2842,6 +2907,7 @@
       <w:r>
         <w:rPr>
           <w:noProof/>
+          <w:lang w:eastAsia="en-CA"/>
         </w:rPr>
         <w:drawing>
           <wp:inline distT="0" distB="0" distL="0" distR="0">
@@ -2899,8 +2965,13 @@
       </w:r>
     </w:p>
     <w:p>
-      <w:r>
-        <w:t xml:space="preserve">use </w:t>
+      <w:proofErr w:type="gramStart"/>
+      <w:r>
+        <w:t>use</w:t>
+      </w:r>
+      <w:proofErr w:type="gramEnd"/>
+      <w:r>
+        <w:t xml:space="preserve"> </w:t>
       </w:r>
       <w:proofErr w:type="spellStart"/>
       <w:r>
@@ -2940,6 +3011,7 @@
       <w:r>
         <w:rPr>
           <w:noProof/>
+          <w:lang w:eastAsia="en-CA"/>
         </w:rPr>
         <w:drawing>
           <wp:inline distT="0" distB="0" distL="0" distR="0">
@@ -2998,6 +3070,7 @@
     </w:p>
     <w:p>
       <w:proofErr w:type="spellStart"/>
+      <w:proofErr w:type="gramStart"/>
       <w:r>
         <w:rPr>
           <w:b/>
@@ -3005,6 +3078,7 @@
         <w:t>objectStoreNames</w:t>
       </w:r>
       <w:proofErr w:type="spellEnd"/>
+      <w:proofErr w:type="gramEnd"/>
       <w:r>
         <w:t xml:space="preserve">: use a single string when creating a transaction for one </w:t>
       </w:r>
@@ -3023,306 +3097,334 @@
       <w:proofErr w:type="spellEnd"/>
     </w:p>
     <w:p>
+      <w:proofErr w:type="gramStart"/>
+      <w:r>
+        <w:t>e.g</w:t>
+      </w:r>
+      <w:proofErr w:type="gramEnd"/>
+      <w:r>
+        <w:t>. opening a transaction for a single object store</w:t>
+      </w:r>
+    </w:p>
+    <w:p>
+      <w:pPr>
+        <w:rPr>
+          <w:i/>
+        </w:rPr>
+      </w:pPr>
+      <w:proofErr w:type="spellStart"/>
+      <w:proofErr w:type="gramStart"/>
+      <w:r>
+        <w:rPr>
+          <w:i/>
+        </w:rPr>
+        <w:t>var</w:t>
+      </w:r>
+      <w:proofErr w:type="spellEnd"/>
+      <w:proofErr w:type="gramEnd"/>
+      <w:r>
+        <w:rPr>
+          <w:i/>
+        </w:rPr>
+        <w:t xml:space="preserve"> trans = </w:t>
+      </w:r>
+      <w:proofErr w:type="spellStart"/>
+      <w:r>
+        <w:rPr>
+          <w:i/>
+        </w:rPr>
+        <w:t>db.transaction</w:t>
+      </w:r>
+      <w:proofErr w:type="spellEnd"/>
+      <w:r>
+        <w:rPr>
+          <w:i/>
+        </w:rPr>
+        <w:t xml:space="preserve">('authors'); </w:t>
+      </w:r>
+    </w:p>
+    <w:p>
+      <w:r>
+        <w:t xml:space="preserve">Here is an example of opening a transaction for multiple object stores. </w:t>
+      </w:r>
+    </w:p>
+    <w:p>
+      <w:pPr>
+        <w:rPr>
+          <w:i/>
+        </w:rPr>
+      </w:pPr>
+      <w:proofErr w:type="spellStart"/>
+      <w:proofErr w:type="gramStart"/>
+      <w:r>
+        <w:rPr>
+          <w:i/>
+        </w:rPr>
+        <w:t>var</w:t>
+      </w:r>
+      <w:proofErr w:type="spellEnd"/>
+      <w:proofErr w:type="gramEnd"/>
+      <w:r>
+        <w:rPr>
+          <w:i/>
+        </w:rPr>
+        <w:t xml:space="preserve"> trans = </w:t>
+      </w:r>
+      <w:proofErr w:type="spellStart"/>
+      <w:r>
+        <w:rPr>
+          <w:i/>
+        </w:rPr>
+        <w:t>db.transaction</w:t>
+      </w:r>
+      <w:proofErr w:type="spellEnd"/>
+      <w:r>
+        <w:rPr>
+          <w:i/>
+        </w:rPr>
+        <w:t>(['authors', 'books']);</w:t>
+      </w:r>
+    </w:p>
+    <w:p>
+      <w:pPr>
+        <w:rPr>
+          <w:i/>
+        </w:rPr>
+      </w:pPr>
+      <w:r>
+        <w:rPr>
+          <w:b/>
+        </w:rPr>
+        <w:br/>
+      </w:r>
+      <w:proofErr w:type="gramStart"/>
+      <w:r>
+        <w:rPr>
+          <w:b/>
+        </w:rPr>
+        <w:t>mode</w:t>
+      </w:r>
+      <w:proofErr w:type="gramEnd"/>
+      <w:r>
+        <w:t xml:space="preserve">: Optional parameter. Possible values are </w:t>
+      </w:r>
+      <w:proofErr w:type="spellStart"/>
+      <w:r>
+        <w:rPr>
+          <w:i/>
+        </w:rPr>
+        <w:t>readonly</w:t>
+      </w:r>
+      <w:proofErr w:type="spellEnd"/>
+      <w:r>
+        <w:t xml:space="preserve"> and </w:t>
+      </w:r>
+      <w:proofErr w:type="spellStart"/>
+      <w:r>
+        <w:rPr>
+          <w:i/>
+        </w:rPr>
+        <w:t>readwrite</w:t>
+      </w:r>
+      <w:proofErr w:type="spellEnd"/>
+      <w:r>
+        <w:t xml:space="preserve">. Default value is </w:t>
+      </w:r>
+      <w:proofErr w:type="spellStart"/>
+      <w:r>
+        <w:rPr>
+          <w:i/>
+        </w:rPr>
+        <w:t>readonly</w:t>
+      </w:r>
+      <w:proofErr w:type="spellEnd"/>
+      <w:r>
+        <w:rPr>
+          <w:i/>
+        </w:rPr>
+        <w:t>.</w:t>
+      </w:r>
+    </w:p>
+    <w:p>
+      <w:proofErr w:type="gramStart"/>
+      <w:r>
+        <w:t>e.g</w:t>
+      </w:r>
+      <w:proofErr w:type="gramEnd"/>
+      <w:r>
+        <w:t xml:space="preserve">. a transaction being opened in </w:t>
+      </w:r>
+      <w:proofErr w:type="spellStart"/>
+      <w:r>
+        <w:rPr>
+          <w:i/>
+        </w:rPr>
+        <w:t>readonly</w:t>
+      </w:r>
+      <w:proofErr w:type="spellEnd"/>
+      <w:r>
+        <w:t xml:space="preserve"> mode.</w:t>
+      </w:r>
+    </w:p>
+    <w:p>
+      <w:pPr>
+        <w:rPr>
+          <w:i/>
+        </w:rPr>
+      </w:pPr>
+      <w:proofErr w:type="spellStart"/>
+      <w:proofErr w:type="gramStart"/>
+      <w:r>
+        <w:rPr>
+          <w:i/>
+        </w:rPr>
+        <w:t>var</w:t>
+      </w:r>
+      <w:proofErr w:type="spellEnd"/>
+      <w:proofErr w:type="gramEnd"/>
+      <w:r>
+        <w:rPr>
+          <w:i/>
+        </w:rPr>
+        <w:t xml:space="preserve"> trans = </w:t>
+      </w:r>
+      <w:proofErr w:type="spellStart"/>
+      <w:r>
+        <w:rPr>
+          <w:i/>
+        </w:rPr>
+        <w:t>db.transaction</w:t>
+      </w:r>
+      <w:proofErr w:type="spellEnd"/>
+      <w:r>
+        <w:rPr>
+          <w:i/>
+        </w:rPr>
+        <w:t>('authors', '</w:t>
+      </w:r>
+      <w:proofErr w:type="spellStart"/>
+      <w:r>
+        <w:rPr>
+          <w:i/>
+        </w:rPr>
+        <w:t>readonly</w:t>
+      </w:r>
+      <w:proofErr w:type="spellEnd"/>
+      <w:r>
+        <w:rPr>
+          <w:i/>
+        </w:rPr>
+        <w:t>');</w:t>
+      </w:r>
+    </w:p>
+    <w:p>
+      <w:r>
+        <w:t xml:space="preserve">Example of a transaction being opened in </w:t>
+      </w:r>
+      <w:proofErr w:type="spellStart"/>
+      <w:r>
+        <w:rPr>
+          <w:i/>
+        </w:rPr>
+        <w:t>readwrite</w:t>
+      </w:r>
+      <w:proofErr w:type="spellEnd"/>
+      <w:r>
+        <w:t xml:space="preserve"> mode.</w:t>
+      </w:r>
+    </w:p>
+    <w:p>
+      <w:pPr>
+        <w:rPr>
+          <w:i/>
+        </w:rPr>
+      </w:pPr>
+      <w:proofErr w:type="spellStart"/>
+      <w:proofErr w:type="gramStart"/>
+      <w:r>
+        <w:rPr>
+          <w:i/>
+        </w:rPr>
+        <w:t>var</w:t>
+      </w:r>
+      <w:proofErr w:type="spellEnd"/>
+      <w:proofErr w:type="gramEnd"/>
+      <w:r>
+        <w:rPr>
+          <w:i/>
+        </w:rPr>
+        <w:t xml:space="preserve"> trans = </w:t>
+      </w:r>
+      <w:proofErr w:type="spellStart"/>
+      <w:r>
+        <w:rPr>
+          <w:i/>
+        </w:rPr>
+        <w:t>db.transaction</w:t>
+      </w:r>
+      <w:proofErr w:type="spellEnd"/>
+      <w:r>
+        <w:rPr>
+          <w:i/>
+        </w:rPr>
+        <w:t>('authors', '</w:t>
+      </w:r>
+      <w:proofErr w:type="spellStart"/>
+      <w:r>
+        <w:rPr>
+          <w:i/>
+        </w:rPr>
+        <w:t>readwrite</w:t>
+      </w:r>
+      <w:proofErr w:type="spellEnd"/>
+      <w:r>
+        <w:rPr>
+          <w:i/>
+        </w:rPr>
+        <w:t>');</w:t>
+      </w:r>
+    </w:p>
+    <w:p>
+      <w:pPr>
+        <w:rPr>
+          <w:i/>
+        </w:rPr>
+      </w:pPr>
+    </w:p>
+    <w:p>
+      <w:pPr>
+        <w:pStyle w:val="Heading4"/>
+      </w:pPr>
+      <w:r>
+        <w:t>Inserting a new record</w:t>
+      </w:r>
+    </w:p>
+    <w:p>
+      <w:r>
+        <w:t>After creating a transaction, we can use it to add a new record.</w:t>
+      </w:r>
+    </w:p>
+    <w:p>
+      <w:r>
+        <w:t>Steps to adding a new record using a transaction:</w:t>
+      </w:r>
+    </w:p>
+    <w:p>
+      <w:r>
+        <w:t xml:space="preserve">1. </w:t>
+      </w:r>
+      <w:proofErr w:type="gramStart"/>
+      <w:r>
+        <w:t>find</w:t>
+      </w:r>
+      <w:proofErr w:type="gramEnd"/>
+      <w:r>
+        <w:t xml:space="preserve"> the object store to which we want to add the record</w:t>
+      </w:r>
+    </w:p>
+    <w:p>
       <w:r>
         <w:lastRenderedPageBreak/>
-        <w:t>e.g. opening a transaction for a single object store</w:t>
-      </w:r>
-    </w:p>
-    <w:p>
-      <w:pPr>
-        <w:rPr>
-          <w:i/>
-        </w:rPr>
-      </w:pPr>
-      <w:proofErr w:type="spellStart"/>
-      <w:r>
-        <w:rPr>
-          <w:i/>
-        </w:rPr>
-        <w:t>var</w:t>
-      </w:r>
-      <w:proofErr w:type="spellEnd"/>
-      <w:r>
-        <w:rPr>
-          <w:i/>
-        </w:rPr>
-        <w:t xml:space="preserve"> trans = </w:t>
-      </w:r>
-      <w:proofErr w:type="spellStart"/>
-      <w:r>
-        <w:rPr>
-          <w:i/>
-        </w:rPr>
-        <w:t>db.transaction</w:t>
-      </w:r>
-      <w:proofErr w:type="spellEnd"/>
-      <w:r>
-        <w:rPr>
-          <w:i/>
-        </w:rPr>
-        <w:t xml:space="preserve">('authors'); </w:t>
-      </w:r>
-    </w:p>
-    <w:p>
-      <w:r>
-        <w:t xml:space="preserve">Here is an example of opening a transaction for multiple object stores. </w:t>
-      </w:r>
-    </w:p>
-    <w:p>
-      <w:pPr>
-        <w:rPr>
-          <w:i/>
-        </w:rPr>
-      </w:pPr>
-      <w:proofErr w:type="spellStart"/>
-      <w:r>
-        <w:rPr>
-          <w:i/>
-        </w:rPr>
-        <w:t>var</w:t>
-      </w:r>
-      <w:proofErr w:type="spellEnd"/>
-      <w:r>
-        <w:rPr>
-          <w:i/>
-        </w:rPr>
-        <w:t xml:space="preserve"> trans = </w:t>
-      </w:r>
-      <w:proofErr w:type="spellStart"/>
-      <w:r>
-        <w:rPr>
-          <w:i/>
-        </w:rPr>
-        <w:t>db.transaction</w:t>
-      </w:r>
-      <w:proofErr w:type="spellEnd"/>
-      <w:r>
-        <w:rPr>
-          <w:i/>
-        </w:rPr>
-        <w:t>(['authors', 'books']);</w:t>
-      </w:r>
-    </w:p>
-    <w:p>
-      <w:pPr>
-        <w:rPr>
-          <w:i/>
-        </w:rPr>
-      </w:pPr>
-      <w:r>
-        <w:rPr>
-          <w:b/>
-        </w:rPr>
-        <w:br/>
-      </w:r>
-      <w:r>
-        <w:rPr>
-          <w:b/>
-        </w:rPr>
-        <w:t>mode</w:t>
-      </w:r>
-      <w:r>
-        <w:t xml:space="preserve">: Optional parameter. Possible values are </w:t>
-      </w:r>
-      <w:proofErr w:type="spellStart"/>
-      <w:r>
-        <w:rPr>
-          <w:i/>
-        </w:rPr>
-        <w:t>readonly</w:t>
-      </w:r>
-      <w:proofErr w:type="spellEnd"/>
-      <w:r>
-        <w:t xml:space="preserve"> and </w:t>
-      </w:r>
-      <w:proofErr w:type="spellStart"/>
-      <w:r>
-        <w:rPr>
-          <w:i/>
-        </w:rPr>
-        <w:t>readwrite</w:t>
-      </w:r>
-      <w:proofErr w:type="spellEnd"/>
-      <w:r>
-        <w:t xml:space="preserve">. Default value is </w:t>
-      </w:r>
-      <w:proofErr w:type="spellStart"/>
-      <w:r>
-        <w:rPr>
-          <w:i/>
-        </w:rPr>
-        <w:t>readonly</w:t>
-      </w:r>
-      <w:proofErr w:type="spellEnd"/>
-      <w:r>
-        <w:rPr>
-          <w:i/>
-        </w:rPr>
-        <w:t>.</w:t>
-      </w:r>
-    </w:p>
-    <w:p>
-      <w:r>
-        <w:t xml:space="preserve">e.g. a transaction being opened in </w:t>
-      </w:r>
-      <w:proofErr w:type="spellStart"/>
-      <w:r>
-        <w:rPr>
-          <w:i/>
-        </w:rPr>
-        <w:t>readonly</w:t>
-      </w:r>
-      <w:proofErr w:type="spellEnd"/>
-      <w:r>
-        <w:t xml:space="preserve"> mode.</w:t>
-      </w:r>
-    </w:p>
-    <w:p>
-      <w:pPr>
-        <w:rPr>
-          <w:i/>
-        </w:rPr>
-      </w:pPr>
-      <w:proofErr w:type="spellStart"/>
-      <w:r>
-        <w:rPr>
-          <w:i/>
-        </w:rPr>
-        <w:t>var</w:t>
-      </w:r>
-      <w:proofErr w:type="spellEnd"/>
-      <w:r>
-        <w:rPr>
-          <w:i/>
-        </w:rPr>
-        <w:t xml:space="preserve"> trans = </w:t>
-      </w:r>
-      <w:proofErr w:type="spellStart"/>
-      <w:r>
-        <w:rPr>
-          <w:i/>
-        </w:rPr>
-        <w:t>db.transaction</w:t>
-      </w:r>
-      <w:proofErr w:type="spellEnd"/>
-      <w:r>
-        <w:rPr>
-          <w:i/>
-        </w:rPr>
-        <w:t>('authors', '</w:t>
-      </w:r>
-      <w:proofErr w:type="spellStart"/>
-      <w:r>
-        <w:rPr>
-          <w:i/>
-        </w:rPr>
-        <w:t>readonly</w:t>
-      </w:r>
-      <w:proofErr w:type="spellEnd"/>
-      <w:r>
-        <w:rPr>
-          <w:i/>
-        </w:rPr>
-        <w:t>');</w:t>
-      </w:r>
-    </w:p>
-    <w:p>
-      <w:r>
-        <w:t xml:space="preserve">Example of a transaction being opened in </w:t>
-      </w:r>
-      <w:proofErr w:type="spellStart"/>
-      <w:r>
-        <w:rPr>
-          <w:i/>
-        </w:rPr>
-        <w:t>readwrite</w:t>
-      </w:r>
-      <w:proofErr w:type="spellEnd"/>
-      <w:r>
-        <w:t xml:space="preserve"> mode.</w:t>
-      </w:r>
-    </w:p>
-    <w:p>
-      <w:pPr>
-        <w:rPr>
-          <w:i/>
-        </w:rPr>
-      </w:pPr>
-      <w:proofErr w:type="spellStart"/>
-      <w:r>
-        <w:rPr>
-          <w:i/>
-        </w:rPr>
-        <w:t>var</w:t>
-      </w:r>
-      <w:proofErr w:type="spellEnd"/>
-      <w:r>
-        <w:rPr>
-          <w:i/>
-        </w:rPr>
-        <w:t xml:space="preserve"> trans = </w:t>
-      </w:r>
-      <w:proofErr w:type="spellStart"/>
-      <w:r>
-        <w:rPr>
-          <w:i/>
-        </w:rPr>
-        <w:t>db.transaction</w:t>
-      </w:r>
-      <w:proofErr w:type="spellEnd"/>
-      <w:r>
-        <w:rPr>
-          <w:i/>
-        </w:rPr>
-        <w:t>('authors', '</w:t>
-      </w:r>
-      <w:proofErr w:type="spellStart"/>
-      <w:r>
-        <w:rPr>
-          <w:i/>
-        </w:rPr>
-        <w:t>readwrite</w:t>
-      </w:r>
-      <w:proofErr w:type="spellEnd"/>
-      <w:r>
-        <w:rPr>
-          <w:i/>
-        </w:rPr>
-        <w:t>');</w:t>
-      </w:r>
-    </w:p>
-    <w:p>
-      <w:pPr>
-        <w:rPr>
-          <w:i/>
-        </w:rPr>
-      </w:pPr>
-    </w:p>
-    <w:p>
-      <w:pPr>
-        <w:pStyle w:val="Heading4"/>
-      </w:pPr>
-      <w:r>
-        <w:t>Inserting a new record</w:t>
-      </w:r>
-    </w:p>
-    <w:p>
-      <w:r>
-        <w:t>After creating a transaction, we can use it to add a new record.</w:t>
-      </w:r>
-    </w:p>
-    <w:p>
-      <w:r>
-        <w:t>Steps to adding a new record using a transaction:</w:t>
-      </w:r>
-    </w:p>
-    <w:p>
-      <w:r>
-        <w:t>1. find the object store to which we want to add the record</w:t>
-      </w:r>
-    </w:p>
-    <w:p>
-      <w:r>
         <w:t xml:space="preserve">2. Call the </w:t>
       </w:r>
       <w:r>
@@ -3353,16 +3455,7 @@
         <w:t>add</w:t>
       </w:r>
       <w:r>
-        <w:t xml:space="preserve"> method</w:t>
-      </w:r>
-      <w:r>
-        <w:t xml:space="preserve"> </w:t>
-      </w:r>
-      <w:r>
-        <w:t>returns a request instance in which you can subscribe to a</w:t>
-      </w:r>
-      <w:r>
-        <w:t xml:space="preserve">n </w:t>
+        <w:t xml:space="preserve"> method returns a request instance in which you can subscribe to an </w:t>
       </w:r>
       <w:proofErr w:type="spellStart"/>
       <w:r>
@@ -3373,10 +3466,7 @@
       </w:r>
       <w:proofErr w:type="spellEnd"/>
       <w:r>
-        <w:t xml:space="preserve"> event that provides </w:t>
-      </w:r>
-      <w:r>
-        <w:t>notification when the operation</w:t>
+        <w:t xml:space="preserve"> event that provides notification when the operation</w:t>
       </w:r>
       <w:r>
         <w:t xml:space="preserve"> is completed)</w:t>
@@ -3415,6 +3505,17 @@
       <w:proofErr w:type="spellEnd"/>
       <w:r>
         <w:t xml:space="preserve"> event if the operation fails</w:t>
+      </w:r>
+    </w:p>
+    <w:p>
+      <w:r>
+        <w:rPr>
+          <w:b/>
+        </w:rPr>
+        <w:t>Note</w:t>
+      </w:r>
+      <w:r>
+        <w:t>: An exception is thrown if the add method is called using a key that already exists</w:t>
       </w:r>
       <w:r>
         <w:br/>
@@ -3426,6 +3527,7 @@
       <w:r>
         <w:rPr>
           <w:noProof/>
+          <w:lang w:eastAsia="en-CA"/>
         </w:rPr>
         <w:drawing>
           <wp:inline distT="0" distB="0" distL="0" distR="0">
@@ -3475,6 +3577,1198 @@
       </w:r>
     </w:p>
     <w:p/>
+    <w:p>
+      <w:pPr>
+        <w:pStyle w:val="Heading4"/>
+      </w:pPr>
+      <w:r>
+        <w:t>Updating an existing record</w:t>
+      </w:r>
+    </w:p>
+    <w:p>
+      <w:r>
+        <w:t xml:space="preserve">Just like adding a new record except we use the </w:t>
+      </w:r>
+      <w:r>
+        <w:rPr>
+          <w:i/>
+        </w:rPr>
+        <w:t>put</w:t>
+      </w:r>
+      <w:r>
+        <w:t xml:space="preserve"> method of the object store.</w:t>
+      </w:r>
+    </w:p>
+    <w:p>
+      <w:r>
+        <w:rPr>
+          <w:b/>
+        </w:rPr>
+        <w:t>Note</w:t>
+      </w:r>
+      <w:r>
+        <w:t xml:space="preserve">: We can use the </w:t>
+      </w:r>
+      <w:proofErr w:type="gramStart"/>
+      <w:r>
+        <w:rPr>
+          <w:i/>
+        </w:rPr>
+        <w:t>put(</w:t>
+      </w:r>
+      <w:proofErr w:type="gramEnd"/>
+      <w:r>
+        <w:rPr>
+          <w:i/>
+        </w:rPr>
+        <w:t>)</w:t>
+      </w:r>
+      <w:r>
+        <w:t xml:space="preserve"> method for both adding and updating records, However the </w:t>
+      </w:r>
+      <w:r>
+        <w:rPr>
+          <w:i/>
+        </w:rPr>
+        <w:t>add()</w:t>
+      </w:r>
+      <w:r>
+        <w:t xml:space="preserve"> method can only be used for adding new records.</w:t>
+      </w:r>
+    </w:p>
+    <w:p>
+      <w:r>
+        <w:t>e.g.</w:t>
+      </w:r>
+      <w:r>
+        <w:br/>
+      </w:r>
+      <w:r>
+        <w:rPr>
+          <w:noProof/>
+          <w:lang w:eastAsia="en-CA"/>
+        </w:rPr>
+        <w:drawing>
+          <wp:inline distT="0" distB="0" distL="0" distR="0" wp14:anchorId="413F28ED" wp14:editId="08DEDA23">
+            <wp:extent cx="2560774" cy="886691"/>
+            <wp:effectExtent l="0" t="0" r="0" b="0"/>
+            <wp:docPr id="21" name="Picture 21"/>
+            <wp:cNvGraphicFramePr>
+              <a:graphicFrameLocks xmlns:a="http://schemas.openxmlformats.org/drawingml/2006/main" noChangeAspect="1"/>
+            </wp:cNvGraphicFramePr>
+            <a:graphic xmlns:a="http://schemas.openxmlformats.org/drawingml/2006/main">
+              <a:graphicData uri="http://schemas.openxmlformats.org/drawingml/2006/picture">
+                <pic:pic xmlns:pic="http://schemas.openxmlformats.org/drawingml/2006/picture">
+                  <pic:nvPicPr>
+                    <pic:cNvPr id="1" name=""/>
+                    <pic:cNvPicPr/>
+                  </pic:nvPicPr>
+                  <pic:blipFill>
+                    <a:blip r:embed="rId38"/>
+                    <a:stretch>
+                      <a:fillRect/>
+                    </a:stretch>
+                  </pic:blipFill>
+                  <pic:spPr>
+                    <a:xfrm>
+                      <a:off x="0" y="0"/>
+                      <a:ext cx="2600625" cy="900490"/>
+                    </a:xfrm>
+                    <a:prstGeom prst="rect">
+                      <a:avLst/>
+                    </a:prstGeom>
+                  </pic:spPr>
+                </pic:pic>
+              </a:graphicData>
+            </a:graphic>
+          </wp:inline>
+        </w:drawing>
+      </w:r>
+    </w:p>
+    <w:p>
+      <w:r>
+        <w:rPr>
+          <w:noProof/>
+          <w:lang w:eastAsia="en-CA"/>
+        </w:rPr>
+        <w:drawing>
+          <wp:inline distT="0" distB="0" distL="0" distR="0" wp14:anchorId="26DF2382" wp14:editId="3ABEE95F">
+            <wp:extent cx="4429732" cy="1482436"/>
+            <wp:effectExtent l="0" t="0" r="0" b="0"/>
+            <wp:docPr id="23" name="Picture 23"/>
+            <wp:cNvGraphicFramePr>
+              <a:graphicFrameLocks xmlns:a="http://schemas.openxmlformats.org/drawingml/2006/main" noChangeAspect="1"/>
+            </wp:cNvGraphicFramePr>
+            <a:graphic xmlns:a="http://schemas.openxmlformats.org/drawingml/2006/main">
+              <a:graphicData uri="http://schemas.openxmlformats.org/drawingml/2006/picture">
+                <pic:pic xmlns:pic="http://schemas.openxmlformats.org/drawingml/2006/picture">
+                  <pic:nvPicPr>
+                    <pic:cNvPr id="1" name=""/>
+                    <pic:cNvPicPr/>
+                  </pic:nvPicPr>
+                  <pic:blipFill>
+                    <a:blip r:embed="rId39"/>
+                    <a:stretch>
+                      <a:fillRect/>
+                    </a:stretch>
+                  </pic:blipFill>
+                  <pic:spPr>
+                    <a:xfrm>
+                      <a:off x="0" y="0"/>
+                      <a:ext cx="4482413" cy="1500066"/>
+                    </a:xfrm>
+                    <a:prstGeom prst="rect">
+                      <a:avLst/>
+                    </a:prstGeom>
+                  </pic:spPr>
+                </pic:pic>
+              </a:graphicData>
+            </a:graphic>
+          </wp:inline>
+        </w:drawing>
+      </w:r>
+    </w:p>
+    <w:p>
+      <w:pPr>
+        <w:pStyle w:val="Heading4"/>
+      </w:pPr>
+      <w:r>
+        <w:lastRenderedPageBreak/>
+        <w:t>Deleting</w:t>
+      </w:r>
+      <w:r>
+        <w:t xml:space="preserve"> a record</w:t>
+      </w:r>
+    </w:p>
+    <w:p>
+      <w:r>
+        <w:t>To remove a stored object, you need to pass its key value to the delete method of the object store</w:t>
+      </w:r>
+    </w:p>
+    <w:p>
+      <w:r>
+        <w:t>e.g.</w:t>
+      </w:r>
+      <w:r>
+        <w:br/>
+      </w:r>
+      <w:r>
+        <w:rPr>
+          <w:noProof/>
+          <w:lang w:eastAsia="en-CA"/>
+        </w:rPr>
+        <w:drawing>
+          <wp:inline distT="0" distB="0" distL="0" distR="0" wp14:anchorId="60F0664F" wp14:editId="5D30BF16">
+            <wp:extent cx="4308764" cy="1117385"/>
+            <wp:effectExtent l="0" t="0" r="0" b="0"/>
+            <wp:docPr id="24" name="Picture 24"/>
+            <wp:cNvGraphicFramePr>
+              <a:graphicFrameLocks xmlns:a="http://schemas.openxmlformats.org/drawingml/2006/main" noChangeAspect="1"/>
+            </wp:cNvGraphicFramePr>
+            <a:graphic xmlns:a="http://schemas.openxmlformats.org/drawingml/2006/main">
+              <a:graphicData uri="http://schemas.openxmlformats.org/drawingml/2006/picture">
+                <pic:pic xmlns:pic="http://schemas.openxmlformats.org/drawingml/2006/picture">
+                  <pic:nvPicPr>
+                    <pic:cNvPr id="1" name=""/>
+                    <pic:cNvPicPr/>
+                  </pic:nvPicPr>
+                  <pic:blipFill>
+                    <a:blip r:embed="rId40"/>
+                    <a:stretch>
+                      <a:fillRect/>
+                    </a:stretch>
+                  </pic:blipFill>
+                  <pic:spPr>
+                    <a:xfrm>
+                      <a:off x="0" y="0"/>
+                      <a:ext cx="4355406" cy="1129481"/>
+                    </a:xfrm>
+                    <a:prstGeom prst="rect">
+                      <a:avLst/>
+                    </a:prstGeom>
+                  </pic:spPr>
+                </pic:pic>
+              </a:graphicData>
+            </a:graphic>
+          </wp:inline>
+        </w:drawing>
+      </w:r>
+    </w:p>
+    <w:p>
+      <w:pPr>
+        <w:pStyle w:val="Heading4"/>
+      </w:pPr>
+      <w:r>
+        <w:t>Retrieving a record</w:t>
+      </w:r>
+    </w:p>
+    <w:p>
+      <w:r>
+        <w:t xml:space="preserve">If you need to find a specific record use the </w:t>
+      </w:r>
+      <w:proofErr w:type="gramStart"/>
+      <w:r>
+        <w:rPr>
+          <w:i/>
+        </w:rPr>
+        <w:t>get(</w:t>
+      </w:r>
+      <w:proofErr w:type="gramEnd"/>
+      <w:r>
+        <w:rPr>
+          <w:i/>
+        </w:rPr>
+        <w:t>)</w:t>
+      </w:r>
+      <w:r>
+        <w:t xml:space="preserve"> method of the object store</w:t>
+      </w:r>
+    </w:p>
+    <w:p>
+      <w:r>
+        <w:rPr>
+          <w:b/>
+        </w:rPr>
+        <w:t>Note</w:t>
+      </w:r>
+      <w:r>
+        <w:t>: Like other operations, this needs to be done within a transaction</w:t>
+      </w:r>
+    </w:p>
+    <w:p>
+      <w:r>
+        <w:t>e.g.</w:t>
+      </w:r>
+      <w:r>
+        <w:br/>
+      </w:r>
+      <w:r>
+        <w:rPr>
+          <w:noProof/>
+          <w:lang w:eastAsia="en-CA"/>
+        </w:rPr>
+        <w:drawing>
+          <wp:inline distT="0" distB="0" distL="0" distR="0" wp14:anchorId="23093D07" wp14:editId="564B37A3">
+            <wp:extent cx="3725648" cy="2320637"/>
+            <wp:effectExtent l="0" t="0" r="0" b="0"/>
+            <wp:docPr id="26" name="Picture 26"/>
+            <wp:cNvGraphicFramePr>
+              <a:graphicFrameLocks xmlns:a="http://schemas.openxmlformats.org/drawingml/2006/main" noChangeAspect="1"/>
+            </wp:cNvGraphicFramePr>
+            <a:graphic xmlns:a="http://schemas.openxmlformats.org/drawingml/2006/main">
+              <a:graphicData uri="http://schemas.openxmlformats.org/drawingml/2006/picture">
+                <pic:pic xmlns:pic="http://schemas.openxmlformats.org/drawingml/2006/picture">
+                  <pic:nvPicPr>
+                    <pic:cNvPr id="1" name=""/>
+                    <pic:cNvPicPr/>
+                  </pic:nvPicPr>
+                  <pic:blipFill>
+                    <a:blip r:embed="rId41"/>
+                    <a:stretch>
+                      <a:fillRect/>
+                    </a:stretch>
+                  </pic:blipFill>
+                  <pic:spPr>
+                    <a:xfrm>
+                      <a:off x="0" y="0"/>
+                      <a:ext cx="3748139" cy="2334646"/>
+                    </a:xfrm>
+                    <a:prstGeom prst="rect">
+                      <a:avLst/>
+                    </a:prstGeom>
+                  </pic:spPr>
+                </pic:pic>
+              </a:graphicData>
+            </a:graphic>
+          </wp:inline>
+        </w:drawing>
+      </w:r>
+      <w:r>
+        <w:br/>
+      </w:r>
+      <w:r>
+        <w:rPr>
+          <w:noProof/>
+          <w:lang w:eastAsia="en-CA"/>
+        </w:rPr>
+        <w:drawing>
+          <wp:inline distT="0" distB="0" distL="0" distR="0" wp14:anchorId="5B1A5F2A" wp14:editId="28DC1E72">
+            <wp:extent cx="3789218" cy="428346"/>
+            <wp:effectExtent l="0" t="0" r="0" b="0"/>
+            <wp:docPr id="27" name="Picture 27"/>
+            <wp:cNvGraphicFramePr>
+              <a:graphicFrameLocks xmlns:a="http://schemas.openxmlformats.org/drawingml/2006/main" noChangeAspect="1"/>
+            </wp:cNvGraphicFramePr>
+            <a:graphic xmlns:a="http://schemas.openxmlformats.org/drawingml/2006/main">
+              <a:graphicData uri="http://schemas.openxmlformats.org/drawingml/2006/picture">
+                <pic:pic xmlns:pic="http://schemas.openxmlformats.org/drawingml/2006/picture">
+                  <pic:nvPicPr>
+                    <pic:cNvPr id="1" name=""/>
+                    <pic:cNvPicPr/>
+                  </pic:nvPicPr>
+                  <pic:blipFill>
+                    <a:blip r:embed="rId42"/>
+                    <a:stretch>
+                      <a:fillRect/>
+                    </a:stretch>
+                  </pic:blipFill>
+                  <pic:spPr>
+                    <a:xfrm>
+                      <a:off x="0" y="0"/>
+                      <a:ext cx="4251708" cy="480627"/>
+                    </a:xfrm>
+                    <a:prstGeom prst="rect">
+                      <a:avLst/>
+                    </a:prstGeom>
+                  </pic:spPr>
+                </pic:pic>
+              </a:graphicData>
+            </a:graphic>
+          </wp:inline>
+        </w:drawing>
+      </w:r>
+    </w:p>
+    <w:p>
+      <w:pPr>
+        <w:pStyle w:val="Heading3"/>
+      </w:pPr>
+      <w:r>
+        <w:t>Understanding cursors</w:t>
+      </w:r>
+    </w:p>
+    <w:p>
+      <w:r>
+        <w:t>Cursors are another way to find records.</w:t>
+      </w:r>
+    </w:p>
+    <w:p>
+      <w:r>
+        <w:t xml:space="preserve">A cursor can be opened by calling the </w:t>
+      </w:r>
+      <w:proofErr w:type="spellStart"/>
+      <w:proofErr w:type="gramStart"/>
+      <w:r>
+        <w:rPr>
+          <w:i/>
+        </w:rPr>
+        <w:t>openCursor</w:t>
+      </w:r>
+      <w:proofErr w:type="spellEnd"/>
+      <w:r>
+        <w:rPr>
+          <w:i/>
+        </w:rPr>
+        <w:t>(</w:t>
+      </w:r>
+      <w:proofErr w:type="gramEnd"/>
+      <w:r>
+        <w:rPr>
+          <w:i/>
+        </w:rPr>
+        <w:t>)</w:t>
+      </w:r>
+      <w:r>
+        <w:t xml:space="preserve"> method on the object store</w:t>
+      </w:r>
+      <w:r>
+        <w:t>, which returns a request object and accepts the following parameters:</w:t>
+      </w:r>
+      <w:r>
+        <w:br/>
+      </w:r>
+      <w:r>
+        <w:rPr>
+          <w:noProof/>
+          <w:lang w:eastAsia="en-CA"/>
+        </w:rPr>
+        <w:drawing>
+          <wp:inline distT="0" distB="0" distL="0" distR="0" wp14:anchorId="2ECC7986" wp14:editId="6F23DBA7">
+            <wp:extent cx="4939145" cy="764090"/>
+            <wp:effectExtent l="0" t="0" r="0" b="0"/>
+            <wp:docPr id="29" name="Picture 29"/>
+            <wp:cNvGraphicFramePr>
+              <a:graphicFrameLocks xmlns:a="http://schemas.openxmlformats.org/drawingml/2006/main" noChangeAspect="1"/>
+            </wp:cNvGraphicFramePr>
+            <a:graphic xmlns:a="http://schemas.openxmlformats.org/drawingml/2006/main">
+              <a:graphicData uri="http://schemas.openxmlformats.org/drawingml/2006/picture">
+                <pic:pic xmlns:pic="http://schemas.openxmlformats.org/drawingml/2006/picture">
+                  <pic:nvPicPr>
+                    <pic:cNvPr id="1" name=""/>
+                    <pic:cNvPicPr/>
+                  </pic:nvPicPr>
+                  <pic:blipFill>
+                    <a:blip r:embed="rId43"/>
+                    <a:stretch>
+                      <a:fillRect/>
+                    </a:stretch>
+                  </pic:blipFill>
+                  <pic:spPr>
+                    <a:xfrm>
+                      <a:off x="0" y="0"/>
+                      <a:ext cx="5084551" cy="786584"/>
+                    </a:xfrm>
+                    <a:prstGeom prst="rect">
+                      <a:avLst/>
+                    </a:prstGeom>
+                  </pic:spPr>
+                </pic:pic>
+              </a:graphicData>
+            </a:graphic>
+          </wp:inline>
+        </w:drawing>
+      </w:r>
+    </w:p>
+    <w:p/>
+    <w:p>
+      <w:proofErr w:type="gramStart"/>
+      <w:r>
+        <w:lastRenderedPageBreak/>
+        <w:t>e.g</w:t>
+      </w:r>
+      <w:proofErr w:type="gramEnd"/>
+      <w:r>
+        <w:t>. The following is a simple example that iterates through all records held in the authors object store</w:t>
+      </w:r>
+    </w:p>
+    <w:p>
+      <w:r>
+        <w:rPr>
+          <w:noProof/>
+          <w:lang w:eastAsia="en-CA"/>
+        </w:rPr>
+        <w:drawing>
+          <wp:inline distT="0" distB="0" distL="0" distR="0" wp14:anchorId="730A471A" wp14:editId="509EF1D9">
+            <wp:extent cx="4703618" cy="3656580"/>
+            <wp:effectExtent l="0" t="0" r="0" b="0"/>
+            <wp:docPr id="30" name="Picture 30"/>
+            <wp:cNvGraphicFramePr>
+              <a:graphicFrameLocks xmlns:a="http://schemas.openxmlformats.org/drawingml/2006/main" noChangeAspect="1"/>
+            </wp:cNvGraphicFramePr>
+            <a:graphic xmlns:a="http://schemas.openxmlformats.org/drawingml/2006/main">
+              <a:graphicData uri="http://schemas.openxmlformats.org/drawingml/2006/picture">
+                <pic:pic xmlns:pic="http://schemas.openxmlformats.org/drawingml/2006/picture">
+                  <pic:nvPicPr>
+                    <pic:cNvPr id="1" name=""/>
+                    <pic:cNvPicPr/>
+                  </pic:nvPicPr>
+                  <pic:blipFill>
+                    <a:blip r:embed="rId44"/>
+                    <a:stretch>
+                      <a:fillRect/>
+                    </a:stretch>
+                  </pic:blipFill>
+                  <pic:spPr>
+                    <a:xfrm>
+                      <a:off x="0" y="0"/>
+                      <a:ext cx="4719929" cy="3669260"/>
+                    </a:xfrm>
+                    <a:prstGeom prst="rect">
+                      <a:avLst/>
+                    </a:prstGeom>
+                  </pic:spPr>
+                </pic:pic>
+              </a:graphicData>
+            </a:graphic>
+          </wp:inline>
+        </w:drawing>
+      </w:r>
+    </w:p>
+    <w:p>
+      <w:r>
+        <w:rPr>
+          <w:b/>
+        </w:rPr>
+        <w:t>Note</w:t>
+      </w:r>
+      <w:r>
+        <w:rPr>
+          <w:b/>
+        </w:rPr>
+        <w:t>s</w:t>
+      </w:r>
+      <w:r>
+        <w:rPr>
+          <w:b/>
+        </w:rPr>
+        <w:t xml:space="preserve"> on using cursors</w:t>
+      </w:r>
+      <w:r>
+        <w:t xml:space="preserve">: </w:t>
+      </w:r>
+    </w:p>
+    <w:p>
+      <w:pPr>
+        <w:pStyle w:val="ListParagraph"/>
+        <w:numPr>
+          <w:ilvl w:val="0"/>
+          <w:numId w:val="2"/>
+        </w:numPr>
+      </w:pPr>
+      <w:r>
+        <w:t xml:space="preserve">The </w:t>
+      </w:r>
+      <w:r>
+        <w:rPr>
+          <w:b/>
+        </w:rPr>
+        <w:t>cursor itself is on the result property</w:t>
+      </w:r>
+      <w:r>
+        <w:t xml:space="preserve"> of the response of the </w:t>
+      </w:r>
+      <w:proofErr w:type="spellStart"/>
+      <w:r>
+        <w:rPr>
+          <w:i/>
+        </w:rPr>
+        <w:t>onsuccess</w:t>
+      </w:r>
+      <w:proofErr w:type="spellEnd"/>
+      <w:r>
+        <w:t xml:space="preserve"> event handler.</w:t>
+      </w:r>
+    </w:p>
+    <w:p>
+      <w:pPr>
+        <w:pStyle w:val="ListParagraph"/>
+        <w:numPr>
+          <w:ilvl w:val="0"/>
+          <w:numId w:val="2"/>
+        </w:numPr>
+      </w:pPr>
+      <w:r>
+        <w:t xml:space="preserve">If records are found, the </w:t>
+      </w:r>
+      <w:r>
+        <w:rPr>
+          <w:b/>
+        </w:rPr>
+        <w:t>cursor’s value property will contain the current record</w:t>
+      </w:r>
+      <w:r>
+        <w:t xml:space="preserve">. </w:t>
+      </w:r>
+    </w:p>
+    <w:p>
+      <w:pPr>
+        <w:pStyle w:val="ListParagraph"/>
+        <w:numPr>
+          <w:ilvl w:val="0"/>
+          <w:numId w:val="2"/>
+        </w:numPr>
+      </w:pPr>
+      <w:r>
+        <w:rPr>
+          <w:b/>
+        </w:rPr>
+        <w:t>To continue</w:t>
+      </w:r>
+      <w:r>
+        <w:rPr>
+          <w:b/>
+        </w:rPr>
+        <w:t xml:space="preserve"> </w:t>
+      </w:r>
+      <w:r>
+        <w:rPr>
+          <w:b/>
+        </w:rPr>
+        <w:t>iterating, invoke the cursor’s continue method</w:t>
+      </w:r>
+      <w:r>
+        <w:t xml:space="preserve">, which will trigger the </w:t>
+      </w:r>
+      <w:proofErr w:type="spellStart"/>
+      <w:r>
+        <w:rPr>
+          <w:i/>
+        </w:rPr>
+        <w:t>onsuccess</w:t>
+      </w:r>
+      <w:proofErr w:type="spellEnd"/>
+      <w:r>
+        <w:t xml:space="preserve"> </w:t>
+      </w:r>
+      <w:proofErr w:type="spellStart"/>
+      <w:r>
+        <w:t>event</w:t>
+      </w:r>
+      <w:r>
+        <w:t>handler</w:t>
+      </w:r>
+      <w:proofErr w:type="spellEnd"/>
+      <w:r>
+        <w:t xml:space="preserve"> again, this time with the next record in the results. </w:t>
+      </w:r>
+      <w:r>
+        <w:rPr>
+          <w:b/>
+        </w:rPr>
+        <w:t>When it reaches the end of the</w:t>
+      </w:r>
+      <w:r>
+        <w:rPr>
+          <w:b/>
+        </w:rPr>
+        <w:t xml:space="preserve"> </w:t>
+      </w:r>
+      <w:r>
+        <w:rPr>
+          <w:b/>
+        </w:rPr>
+        <w:t xml:space="preserve">collection, the </w:t>
+      </w:r>
+      <w:proofErr w:type="spellStart"/>
+      <w:r>
+        <w:rPr>
+          <w:b/>
+          <w:i/>
+        </w:rPr>
+        <w:t>onsuccess</w:t>
+      </w:r>
+      <w:proofErr w:type="spellEnd"/>
+      <w:r>
+        <w:rPr>
+          <w:b/>
+        </w:rPr>
+        <w:t xml:space="preserve"> event will have a null cursor</w:t>
+      </w:r>
+      <w:r>
+        <w:t>.</w:t>
+      </w:r>
+    </w:p>
+    <w:p>
+      <w:pPr>
+        <w:pStyle w:val="Heading4"/>
+      </w:pPr>
+      <w:r>
+        <w:t>Indexing cursors</w:t>
+      </w:r>
+    </w:p>
+    <w:p>
+      <w:r>
+        <w:t>Cursors can also be created by using an index of an object store.</w:t>
+      </w:r>
+    </w:p>
+    <w:p>
+      <w:r>
+        <w:t xml:space="preserve">The cursor opened in the previous example using the </w:t>
+      </w:r>
+      <w:proofErr w:type="spellStart"/>
+      <w:proofErr w:type="gramStart"/>
+      <w:r>
+        <w:rPr>
+          <w:i/>
+        </w:rPr>
+        <w:t>openCursor</w:t>
+      </w:r>
+      <w:proofErr w:type="spellEnd"/>
+      <w:r>
+        <w:rPr>
+          <w:i/>
+        </w:rPr>
+        <w:t>(</w:t>
+      </w:r>
+      <w:proofErr w:type="gramEnd"/>
+      <w:r>
+        <w:rPr>
+          <w:i/>
+        </w:rPr>
+        <w:t>)</w:t>
+      </w:r>
+      <w:r>
+        <w:t xml:space="preserve"> method will return the entire object associated to the index value.</w:t>
+      </w:r>
+    </w:p>
+    <w:p>
+      <w:r>
+        <w:t xml:space="preserve">If you </w:t>
+      </w:r>
+      <w:r>
+        <w:rPr>
+          <w:b/>
+        </w:rPr>
+        <w:t xml:space="preserve">only need the </w:t>
+      </w:r>
+      <w:r>
+        <w:rPr>
+          <w:b/>
+        </w:rPr>
+        <w:t xml:space="preserve">object </w:t>
+      </w:r>
+      <w:r>
+        <w:rPr>
+          <w:b/>
+        </w:rPr>
+        <w:t>keys</w:t>
+      </w:r>
+      <w:r>
+        <w:t xml:space="preserve"> and not the full object, use the </w:t>
+      </w:r>
+      <w:proofErr w:type="spellStart"/>
+      <w:proofErr w:type="gramStart"/>
+      <w:r>
+        <w:rPr>
+          <w:i/>
+        </w:rPr>
+        <w:t>openKeyCursor</w:t>
+      </w:r>
+      <w:proofErr w:type="spellEnd"/>
+      <w:r>
+        <w:rPr>
+          <w:i/>
+        </w:rPr>
+        <w:t>(</w:t>
+      </w:r>
+      <w:proofErr w:type="gramEnd"/>
+      <w:r>
+        <w:rPr>
+          <w:i/>
+        </w:rPr>
+        <w:t>)</w:t>
+      </w:r>
+      <w:r>
+        <w:t xml:space="preserve"> method </w:t>
+      </w:r>
+    </w:p>
+    <w:p>
+      <w:proofErr w:type="gramStart"/>
+      <w:r>
+        <w:lastRenderedPageBreak/>
+        <w:t>e.g</w:t>
+      </w:r>
+      <w:proofErr w:type="gramEnd"/>
+      <w:r>
+        <w:t xml:space="preserve">. the example below is a modified version of the </w:t>
+      </w:r>
+      <w:proofErr w:type="spellStart"/>
+      <w:r>
+        <w:rPr>
+          <w:i/>
+        </w:rPr>
+        <w:t>findAuthors</w:t>
+      </w:r>
+      <w:proofErr w:type="spellEnd"/>
+      <w:r>
+        <w:rPr>
+          <w:i/>
+        </w:rPr>
+        <w:t>()</w:t>
+      </w:r>
+      <w:r>
+        <w:t xml:space="preserve"> method, which creates the cursor against the </w:t>
+      </w:r>
+      <w:proofErr w:type="spellStart"/>
+      <w:r>
+        <w:t>lastName</w:t>
+      </w:r>
+      <w:proofErr w:type="spellEnd"/>
+      <w:r>
+        <w:t xml:space="preserve"> index instead of going directly against the object store.</w:t>
+      </w:r>
+      <w:r>
+        <w:br/>
+      </w:r>
+      <w:r>
+        <w:rPr>
+          <w:noProof/>
+          <w:lang w:eastAsia="en-CA"/>
+        </w:rPr>
+        <w:drawing>
+          <wp:inline distT="0" distB="0" distL="0" distR="0" wp14:anchorId="5B1E4F32" wp14:editId="520E3DF4">
+            <wp:extent cx="4821382" cy="3123232"/>
+            <wp:effectExtent l="0" t="0" r="0" b="0"/>
+            <wp:docPr id="32" name="Picture 32"/>
+            <wp:cNvGraphicFramePr>
+              <a:graphicFrameLocks xmlns:a="http://schemas.openxmlformats.org/drawingml/2006/main" noChangeAspect="1"/>
+            </wp:cNvGraphicFramePr>
+            <a:graphic xmlns:a="http://schemas.openxmlformats.org/drawingml/2006/main">
+              <a:graphicData uri="http://schemas.openxmlformats.org/drawingml/2006/picture">
+                <pic:pic xmlns:pic="http://schemas.openxmlformats.org/drawingml/2006/picture">
+                  <pic:nvPicPr>
+                    <pic:cNvPr id="1" name=""/>
+                    <pic:cNvPicPr/>
+                  </pic:nvPicPr>
+                  <pic:blipFill>
+                    <a:blip r:embed="rId45"/>
+                    <a:stretch>
+                      <a:fillRect/>
+                    </a:stretch>
+                  </pic:blipFill>
+                  <pic:spPr>
+                    <a:xfrm>
+                      <a:off x="0" y="0"/>
+                      <a:ext cx="4844112" cy="3137956"/>
+                    </a:xfrm>
+                    <a:prstGeom prst="rect">
+                      <a:avLst/>
+                    </a:prstGeom>
+                  </pic:spPr>
+                </pic:pic>
+              </a:graphicData>
+            </a:graphic>
+          </wp:inline>
+        </w:drawing>
+      </w:r>
+    </w:p>
+    <w:p>
+      <w:pPr>
+        <w:pStyle w:val="Heading4"/>
+      </w:pPr>
+      <w:r>
+        <w:t>Applying key range limits</w:t>
+      </w:r>
+    </w:p>
+    <w:p>
+      <w:r>
+        <w:t xml:space="preserve">To limit the results of a cursor to a subset of the data store, pass an </w:t>
+      </w:r>
+      <w:proofErr w:type="spellStart"/>
+      <w:r>
+        <w:t>IDBKeyRange</w:t>
+      </w:r>
+      <w:proofErr w:type="spellEnd"/>
+      <w:r>
+        <w:t xml:space="preserve"> value as the first parameter to the </w:t>
+      </w:r>
+      <w:proofErr w:type="spellStart"/>
+      <w:r>
+        <w:t>openCursor</w:t>
+      </w:r>
+      <w:proofErr w:type="spellEnd"/>
+      <w:r>
+        <w:t xml:space="preserve"> method</w:t>
+      </w:r>
+      <w:r>
+        <w:t>.</w:t>
+      </w:r>
+    </w:p>
+    <w:p>
+      <w:r>
+        <w:t xml:space="preserve">The </w:t>
+      </w:r>
+      <w:proofErr w:type="spellStart"/>
+      <w:r>
+        <w:t>IDBKeyRange</w:t>
+      </w:r>
+      <w:proofErr w:type="spellEnd"/>
+      <w:r>
+        <w:t xml:space="preserve"> object can accept the following range methods:</w:t>
+      </w:r>
+    </w:p>
+    <w:p>
+      <w:r>
+        <w:rPr>
+          <w:noProof/>
+          <w:lang w:eastAsia="en-CA"/>
+        </w:rPr>
+        <w:lastRenderedPageBreak/>
+        <w:drawing>
+          <wp:inline distT="0" distB="0" distL="0" distR="0" wp14:anchorId="53037873" wp14:editId="30A9C1C5">
+            <wp:extent cx="4114800" cy="893345"/>
+            <wp:effectExtent l="0" t="0" r="0" b="0"/>
+            <wp:docPr id="33" name="Picture 33"/>
+            <wp:cNvGraphicFramePr>
+              <a:graphicFrameLocks xmlns:a="http://schemas.openxmlformats.org/drawingml/2006/main" noChangeAspect="1"/>
+            </wp:cNvGraphicFramePr>
+            <a:graphic xmlns:a="http://schemas.openxmlformats.org/drawingml/2006/main">
+              <a:graphicData uri="http://schemas.openxmlformats.org/drawingml/2006/picture">
+                <pic:pic xmlns:pic="http://schemas.openxmlformats.org/drawingml/2006/picture">
+                  <pic:nvPicPr>
+                    <pic:cNvPr id="1" name=""/>
+                    <pic:cNvPicPr/>
+                  </pic:nvPicPr>
+                  <pic:blipFill>
+                    <a:blip r:embed="rId46"/>
+                    <a:stretch>
+                      <a:fillRect/>
+                    </a:stretch>
+                  </pic:blipFill>
+                  <pic:spPr>
+                    <a:xfrm>
+                      <a:off x="0" y="0"/>
+                      <a:ext cx="4212318" cy="914517"/>
+                    </a:xfrm>
+                    <a:prstGeom prst="rect">
+                      <a:avLst/>
+                    </a:prstGeom>
+                  </pic:spPr>
+                </pic:pic>
+              </a:graphicData>
+            </a:graphic>
+          </wp:inline>
+        </w:drawing>
+      </w:r>
+      <w:r>
+        <w:br/>
+      </w:r>
+      <w:r>
+        <w:rPr>
+          <w:noProof/>
+          <w:lang w:eastAsia="en-CA"/>
+        </w:rPr>
+        <w:drawing>
+          <wp:inline distT="0" distB="0" distL="0" distR="0" wp14:anchorId="6E5DFE2A" wp14:editId="277FA932">
+            <wp:extent cx="4406862" cy="4807528"/>
+            <wp:effectExtent l="0" t="0" r="0" b="0"/>
+            <wp:docPr id="35" name="Picture 35"/>
+            <wp:cNvGraphicFramePr>
+              <a:graphicFrameLocks xmlns:a="http://schemas.openxmlformats.org/drawingml/2006/main" noChangeAspect="1"/>
+            </wp:cNvGraphicFramePr>
+            <a:graphic xmlns:a="http://schemas.openxmlformats.org/drawingml/2006/main">
+              <a:graphicData uri="http://schemas.openxmlformats.org/drawingml/2006/picture">
+                <pic:pic xmlns:pic="http://schemas.openxmlformats.org/drawingml/2006/picture">
+                  <pic:nvPicPr>
+                    <pic:cNvPr id="1" name=""/>
+                    <pic:cNvPicPr/>
+                  </pic:nvPicPr>
+                  <pic:blipFill>
+                    <a:blip r:embed="rId47"/>
+                    <a:stretch>
+                      <a:fillRect/>
+                    </a:stretch>
+                  </pic:blipFill>
+                  <pic:spPr>
+                    <a:xfrm>
+                      <a:off x="0" y="0"/>
+                      <a:ext cx="4427001" cy="4829498"/>
+                    </a:xfrm>
+                    <a:prstGeom prst="rect">
+                      <a:avLst/>
+                    </a:prstGeom>
+                  </pic:spPr>
+                </pic:pic>
+              </a:graphicData>
+            </a:graphic>
+          </wp:inline>
+        </w:drawing>
+      </w:r>
+      <w:r>
+        <w:br/>
+      </w:r>
+      <w:r>
+        <w:rPr>
+          <w:noProof/>
+          <w:lang w:eastAsia="en-CA"/>
+        </w:rPr>
+        <w:lastRenderedPageBreak/>
+        <w:drawing>
+          <wp:inline distT="0" distB="0" distL="0" distR="0" wp14:anchorId="55803156" wp14:editId="575AB277">
+            <wp:extent cx="4041706" cy="3255818"/>
+            <wp:effectExtent l="0" t="0" r="0" b="0"/>
+            <wp:docPr id="36" name="Picture 36"/>
+            <wp:cNvGraphicFramePr>
+              <a:graphicFrameLocks xmlns:a="http://schemas.openxmlformats.org/drawingml/2006/main" noChangeAspect="1"/>
+            </wp:cNvGraphicFramePr>
+            <a:graphic xmlns:a="http://schemas.openxmlformats.org/drawingml/2006/main">
+              <a:graphicData uri="http://schemas.openxmlformats.org/drawingml/2006/picture">
+                <pic:pic xmlns:pic="http://schemas.openxmlformats.org/drawingml/2006/picture">
+                  <pic:nvPicPr>
+                    <pic:cNvPr id="1" name=""/>
+                    <pic:cNvPicPr/>
+                  </pic:nvPicPr>
+                  <pic:blipFill>
+                    <a:blip r:embed="rId48"/>
+                    <a:stretch>
+                      <a:fillRect/>
+                    </a:stretch>
+                  </pic:blipFill>
+                  <pic:spPr>
+                    <a:xfrm>
+                      <a:off x="0" y="0"/>
+                      <a:ext cx="4065523" cy="3275004"/>
+                    </a:xfrm>
+                    <a:prstGeom prst="rect">
+                      <a:avLst/>
+                    </a:prstGeom>
+                  </pic:spPr>
+                </pic:pic>
+              </a:graphicData>
+            </a:graphic>
+          </wp:inline>
+        </w:drawing>
+      </w:r>
+      <w:r>
+        <w:br/>
+      </w:r>
+      <w:r>
+        <w:rPr>
+          <w:noProof/>
+          <w:lang w:eastAsia="en-CA"/>
+        </w:rPr>
+        <w:drawing>
+          <wp:inline distT="0" distB="0" distL="0" distR="0" wp14:anchorId="50A4442D" wp14:editId="12DBD44F">
+            <wp:extent cx="4294909" cy="1593046"/>
+            <wp:effectExtent l="0" t="0" r="0" b="0"/>
+            <wp:docPr id="38" name="Picture 38"/>
+            <wp:cNvGraphicFramePr>
+              <a:graphicFrameLocks xmlns:a="http://schemas.openxmlformats.org/drawingml/2006/main" noChangeAspect="1"/>
+            </wp:cNvGraphicFramePr>
+            <a:graphic xmlns:a="http://schemas.openxmlformats.org/drawingml/2006/main">
+              <a:graphicData uri="http://schemas.openxmlformats.org/drawingml/2006/picture">
+                <pic:pic xmlns:pic="http://schemas.openxmlformats.org/drawingml/2006/picture">
+                  <pic:nvPicPr>
+                    <pic:cNvPr id="1" name=""/>
+                    <pic:cNvPicPr/>
+                  </pic:nvPicPr>
+                  <pic:blipFill>
+                    <a:blip r:embed="rId49"/>
+                    <a:stretch>
+                      <a:fillRect/>
+                    </a:stretch>
+                  </pic:blipFill>
+                  <pic:spPr>
+                    <a:xfrm>
+                      <a:off x="0" y="0"/>
+                      <a:ext cx="4346629" cy="1612230"/>
+                    </a:xfrm>
+                    <a:prstGeom prst="rect">
+                      <a:avLst/>
+                    </a:prstGeom>
+                  </pic:spPr>
+                </pic:pic>
+              </a:graphicData>
+            </a:graphic>
+          </wp:inline>
+        </w:drawing>
+      </w:r>
+    </w:p>
+    <w:p/>
+    <w:p>
+      <w:pPr>
+        <w:pStyle w:val="Heading3"/>
+      </w:pPr>
+      <w:r>
+        <w:t>Dropping a database</w:t>
+      </w:r>
+    </w:p>
+    <w:p>
+      <w:r>
+        <w:t xml:space="preserve">The </w:t>
+      </w:r>
+      <w:proofErr w:type="spellStart"/>
+      <w:r>
+        <w:t>IDBFactory</w:t>
+      </w:r>
+      <w:proofErr w:type="spellEnd"/>
+      <w:r>
+        <w:t xml:space="preserve"> object that is referenced by the </w:t>
+      </w:r>
+      <w:proofErr w:type="spellStart"/>
+      <w:r>
+        <w:t>indexedDB</w:t>
+      </w:r>
+      <w:proofErr w:type="spellEnd"/>
+      <w:r>
+        <w:t xml:space="preserve"> object contains a </w:t>
+      </w:r>
+      <w:proofErr w:type="spellStart"/>
+      <w:proofErr w:type="gramStart"/>
+      <w:r>
+        <w:rPr>
+          <w:i/>
+        </w:rPr>
+        <w:t>deleteDatabase</w:t>
+      </w:r>
+      <w:proofErr w:type="spellEnd"/>
+      <w:r>
+        <w:rPr>
+          <w:i/>
+        </w:rPr>
+        <w:t>(</w:t>
+      </w:r>
+      <w:proofErr w:type="gramEnd"/>
+      <w:r>
+        <w:rPr>
+          <w:i/>
+        </w:rPr>
+        <w:t>)</w:t>
+      </w:r>
+      <w:r>
+        <w:t xml:space="preserve"> method</w:t>
+      </w:r>
+      <w:r>
+        <w:t xml:space="preserve"> that removes an existing database.</w:t>
+      </w:r>
+    </w:p>
+    <w:p>
+      <w:proofErr w:type="spellStart"/>
+      <w:proofErr w:type="gramStart"/>
+      <w:r>
+        <w:rPr>
+          <w:b/>
+        </w:rPr>
+        <w:t>deleteDatabase</w:t>
+      </w:r>
+      <w:proofErr w:type="spellEnd"/>
+      <w:r>
+        <w:rPr>
+          <w:b/>
+        </w:rPr>
+        <w:t>(</w:t>
+      </w:r>
+      <w:proofErr w:type="gramEnd"/>
+      <w:r>
+        <w:rPr>
+          <w:b/>
+        </w:rPr>
+        <w:t>)</w:t>
+      </w:r>
+      <w:r>
+        <w:t xml:space="preserve"> : takes a name parameter and returns a request object immediately while asynchronously attempting to drop the database</w:t>
+      </w:r>
+    </w:p>
+    <w:p>
+      <w:r>
+        <w:t>e.g.</w:t>
+      </w:r>
+      <w:r>
+        <w:br/>
+      </w:r>
+      <w:r>
+        <w:rPr>
+          <w:noProof/>
+          <w:lang w:eastAsia="en-CA"/>
+        </w:rPr>
+        <w:drawing>
+          <wp:inline distT="0" distB="0" distL="0" distR="0" wp14:anchorId="1E6D08F3" wp14:editId="661DB71D">
+            <wp:extent cx="5070764" cy="1019084"/>
+            <wp:effectExtent l="0" t="0" r="0" b="0"/>
+            <wp:docPr id="39" name="Picture 39"/>
+            <wp:cNvGraphicFramePr>
+              <a:graphicFrameLocks xmlns:a="http://schemas.openxmlformats.org/drawingml/2006/main" noChangeAspect="1"/>
+            </wp:cNvGraphicFramePr>
+            <a:graphic xmlns:a="http://schemas.openxmlformats.org/drawingml/2006/main">
+              <a:graphicData uri="http://schemas.openxmlformats.org/drawingml/2006/picture">
+                <pic:pic xmlns:pic="http://schemas.openxmlformats.org/drawingml/2006/picture">
+                  <pic:nvPicPr>
+                    <pic:cNvPr id="1" name=""/>
+                    <pic:cNvPicPr/>
+                  </pic:nvPicPr>
+                  <pic:blipFill>
+                    <a:blip r:embed="rId50"/>
+                    <a:stretch>
+                      <a:fillRect/>
+                    </a:stretch>
+                  </pic:blipFill>
+                  <pic:spPr>
+                    <a:xfrm>
+                      <a:off x="0" y="0"/>
+                      <a:ext cx="5148488" cy="1034704"/>
+                    </a:xfrm>
+                    <a:prstGeom prst="rect">
+                      <a:avLst/>
+                    </a:prstGeom>
+                  </pic:spPr>
+                </pic:pic>
+              </a:graphicData>
+            </a:graphic>
+          </wp:inline>
+        </w:drawing>
+      </w:r>
+      <w:bookmarkStart w:id="0" w:name="_GoBack"/>
+      <w:bookmarkEnd w:id="0"/>
+    </w:p>
     <w:sectPr>
       <w:pgSz w:w="12240" w:h="15840"/>
       <w:pgMar w:top="1440" w:right="1440" w:bottom="1440" w:left="1440" w:header="708" w:footer="708" w:gutter="0"/>
@@ -3486,8 +4780,8 @@
 </file>
 
 <file path=word/numbering.xml><?xml version="1.0" encoding="utf-8"?>
-<w:numbering xmlns:ve="http://schemas.openxmlformats.org/markup-compatibility/2006" xmlns:o="urn:schemas-microsoft-com:office:office" xmlns:r="http://schemas.openxmlformats.org/officeDocument/2006/relationships" xmlns:m="http://schemas.openxmlformats.org/officeDocument/2006/math" xmlns:v="urn:schemas-microsoft-com:vml" xmlns:wp="http://schemas.openxmlformats.org/drawingml/2006/wordprocessingDrawing" xmlns:w10="urn:schemas-microsoft-com:office:word" xmlns:w="http://schemas.openxmlformats.org/wordprocessingml/2006/main" xmlns:wne="http://schemas.microsoft.com/office/word/2006/wordml">
-  <w:abstractNum w:abstractNumId="0">
+<w:numbering xmlns:wpc="http://schemas.microsoft.com/office/word/2010/wordprocessingCanvas" xmlns:mc="http://schemas.openxmlformats.org/markup-compatibility/2006" xmlns:o="urn:schemas-microsoft-com:office:office" xmlns:r="http://schemas.openxmlformats.org/officeDocument/2006/relationships" xmlns:m="http://schemas.openxmlformats.org/officeDocument/2006/math" xmlns:v="urn:schemas-microsoft-com:vml" xmlns:wp14="http://schemas.microsoft.com/office/word/2010/wordprocessingDrawing" xmlns:wp="http://schemas.openxmlformats.org/drawingml/2006/wordprocessingDrawing" xmlns:w10="urn:schemas-microsoft-com:office:word" xmlns:w="http://schemas.openxmlformats.org/wordprocessingml/2006/main" xmlns:w14="http://schemas.microsoft.com/office/word/2010/wordml" xmlns:w15="http://schemas.microsoft.com/office/word/2012/wordml" xmlns:wpg="http://schemas.microsoft.com/office/word/2010/wordprocessingGroup" xmlns:wpi="http://schemas.microsoft.com/office/word/2010/wordprocessingInk" xmlns:wne="http://schemas.microsoft.com/office/word/2006/wordml" xmlns:wps="http://schemas.microsoft.com/office/word/2010/wordprocessingShape" mc:Ignorable="w14 w15 wp14">
+  <w:abstractNum w:abstractNumId="0" w15:restartNumberingAfterBreak="0">
     <w:nsid w:val="1E304EAD"/>
     <w:multiLevelType w:val="hybridMultilevel"/>
     <w:tmpl w:val="0A84D496"/>
@@ -3600,14 +4894,130 @@
       </w:rPr>
     </w:lvl>
   </w:abstractNum>
+  <w:abstractNum w:abstractNumId="1" w15:restartNumberingAfterBreak="0">
+    <w:nsid w:val="20EF1960"/>
+    <w:multiLevelType w:val="hybridMultilevel"/>
+    <w:tmpl w:val="B3903AD8"/>
+    <w:lvl w:ilvl="0" w:tplc="30941CDE">
+      <w:start w:val="5"/>
+      <w:numFmt w:val="bullet"/>
+      <w:lvlText w:val="-"/>
+      <w:lvlJc w:val="left"/>
+      <w:pPr>
+        <w:ind w:left="720" w:hanging="360"/>
+      </w:pPr>
+      <w:rPr>
+        <w:rFonts w:ascii="Calibri" w:eastAsiaTheme="minorEastAsia" w:hAnsi="Calibri" w:cstheme="minorBidi" w:hint="default"/>
+      </w:rPr>
+    </w:lvl>
+    <w:lvl w:ilvl="1" w:tplc="10090003" w:tentative="1">
+      <w:start w:val="1"/>
+      <w:numFmt w:val="bullet"/>
+      <w:lvlText w:val="o"/>
+      <w:lvlJc w:val="left"/>
+      <w:pPr>
+        <w:ind w:left="1440" w:hanging="360"/>
+      </w:pPr>
+      <w:rPr>
+        <w:rFonts w:ascii="Courier New" w:hAnsi="Courier New" w:cs="Courier New" w:hint="default"/>
+      </w:rPr>
+    </w:lvl>
+    <w:lvl w:ilvl="2" w:tplc="10090005" w:tentative="1">
+      <w:start w:val="1"/>
+      <w:numFmt w:val="bullet"/>
+      <w:lvlText w:val=""/>
+      <w:lvlJc w:val="left"/>
+      <w:pPr>
+        <w:ind w:left="2160" w:hanging="360"/>
+      </w:pPr>
+      <w:rPr>
+        <w:rFonts w:ascii="Wingdings" w:hAnsi="Wingdings" w:hint="default"/>
+      </w:rPr>
+    </w:lvl>
+    <w:lvl w:ilvl="3" w:tplc="10090001" w:tentative="1">
+      <w:start w:val="1"/>
+      <w:numFmt w:val="bullet"/>
+      <w:lvlText w:val=""/>
+      <w:lvlJc w:val="left"/>
+      <w:pPr>
+        <w:ind w:left="2880" w:hanging="360"/>
+      </w:pPr>
+      <w:rPr>
+        <w:rFonts w:ascii="Symbol" w:hAnsi="Symbol" w:hint="default"/>
+      </w:rPr>
+    </w:lvl>
+    <w:lvl w:ilvl="4" w:tplc="10090003" w:tentative="1">
+      <w:start w:val="1"/>
+      <w:numFmt w:val="bullet"/>
+      <w:lvlText w:val="o"/>
+      <w:lvlJc w:val="left"/>
+      <w:pPr>
+        <w:ind w:left="3600" w:hanging="360"/>
+      </w:pPr>
+      <w:rPr>
+        <w:rFonts w:ascii="Courier New" w:hAnsi="Courier New" w:cs="Courier New" w:hint="default"/>
+      </w:rPr>
+    </w:lvl>
+    <w:lvl w:ilvl="5" w:tplc="10090005" w:tentative="1">
+      <w:start w:val="1"/>
+      <w:numFmt w:val="bullet"/>
+      <w:lvlText w:val=""/>
+      <w:lvlJc w:val="left"/>
+      <w:pPr>
+        <w:ind w:left="4320" w:hanging="360"/>
+      </w:pPr>
+      <w:rPr>
+        <w:rFonts w:ascii="Wingdings" w:hAnsi="Wingdings" w:hint="default"/>
+      </w:rPr>
+    </w:lvl>
+    <w:lvl w:ilvl="6" w:tplc="10090001" w:tentative="1">
+      <w:start w:val="1"/>
+      <w:numFmt w:val="bullet"/>
+      <w:lvlText w:val=""/>
+      <w:lvlJc w:val="left"/>
+      <w:pPr>
+        <w:ind w:left="5040" w:hanging="360"/>
+      </w:pPr>
+      <w:rPr>
+        <w:rFonts w:ascii="Symbol" w:hAnsi="Symbol" w:hint="default"/>
+      </w:rPr>
+    </w:lvl>
+    <w:lvl w:ilvl="7" w:tplc="10090003" w:tentative="1">
+      <w:start w:val="1"/>
+      <w:numFmt w:val="bullet"/>
+      <w:lvlText w:val="o"/>
+      <w:lvlJc w:val="left"/>
+      <w:pPr>
+        <w:ind w:left="5760" w:hanging="360"/>
+      </w:pPr>
+      <w:rPr>
+        <w:rFonts w:ascii="Courier New" w:hAnsi="Courier New" w:cs="Courier New" w:hint="default"/>
+      </w:rPr>
+    </w:lvl>
+    <w:lvl w:ilvl="8" w:tplc="10090005" w:tentative="1">
+      <w:start w:val="1"/>
+      <w:numFmt w:val="bullet"/>
+      <w:lvlText w:val=""/>
+      <w:lvlJc w:val="left"/>
+      <w:pPr>
+        <w:ind w:left="6480" w:hanging="360"/>
+      </w:pPr>
+      <w:rPr>
+        <w:rFonts w:ascii="Wingdings" w:hAnsi="Wingdings" w:hint="default"/>
+      </w:rPr>
+    </w:lvl>
+  </w:abstractNum>
   <w:num w:numId="1">
     <w:abstractNumId w:val="0"/>
+  </w:num>
+  <w:num w:numId="2">
+    <w:abstractNumId w:val="1"/>
   </w:num>
 </w:numbering>
 </file>
 
 <file path=word/styles.xml><?xml version="1.0" encoding="utf-8"?>
-<w:styles xmlns:r="http://schemas.openxmlformats.org/officeDocument/2006/relationships" xmlns:w="http://schemas.openxmlformats.org/wordprocessingml/2006/main">
+<w:styles xmlns:mc="http://schemas.openxmlformats.org/markup-compatibility/2006" xmlns:r="http://schemas.openxmlformats.org/officeDocument/2006/relationships" xmlns:w="http://schemas.openxmlformats.org/wordprocessingml/2006/main" xmlns:w14="http://schemas.microsoft.com/office/word/2010/wordml" xmlns:w15="http://schemas.microsoft.com/office/word/2012/wordml" mc:Ignorable="w14 w15">
   <w:docDefaults>
     <w:rPrDefault>
       <w:rPr>
@@ -3623,144 +5033,378 @@
       </w:pPr>
     </w:pPrDefault>
   </w:docDefaults>
-  <w:latentStyles w:defLockedState="0" w:defUIPriority="99" w:defSemiHidden="1" w:defUnhideWhenUsed="1" w:defQFormat="0" w:count="267">
-    <w:lsdException w:name="Normal" w:semiHidden="0" w:uiPriority="0" w:unhideWhenUsed="0" w:qFormat="1"/>
-    <w:lsdException w:name="heading 1" w:semiHidden="0" w:uiPriority="9" w:unhideWhenUsed="0" w:qFormat="1"/>
-    <w:lsdException w:name="heading 2" w:uiPriority="9" w:qFormat="1"/>
-    <w:lsdException w:name="heading 3" w:semiHidden="0" w:uiPriority="9" w:unhideWhenUsed="0" w:qFormat="1"/>
-    <w:lsdException w:name="heading 4" w:uiPriority="9" w:qFormat="1"/>
-    <w:lsdException w:name="heading 5" w:uiPriority="9" w:qFormat="1"/>
-    <w:lsdException w:name="heading 6" w:uiPriority="9" w:qFormat="1"/>
-    <w:lsdException w:name="heading 7" w:uiPriority="9" w:qFormat="1"/>
-    <w:lsdException w:name="heading 8" w:uiPriority="9" w:qFormat="1"/>
-    <w:lsdException w:name="heading 9" w:uiPriority="9" w:qFormat="1"/>
-    <w:lsdException w:name="toc 1" w:uiPriority="39"/>
-    <w:lsdException w:name="toc 2" w:uiPriority="39"/>
-    <w:lsdException w:name="toc 3" w:uiPriority="39"/>
-    <w:lsdException w:name="toc 4" w:uiPriority="39"/>
-    <w:lsdException w:name="toc 5" w:uiPriority="39"/>
-    <w:lsdException w:name="toc 6" w:uiPriority="39"/>
-    <w:lsdException w:name="toc 7" w:uiPriority="39"/>
-    <w:lsdException w:name="toc 8" w:uiPriority="39"/>
-    <w:lsdException w:name="toc 9" w:uiPriority="39"/>
-    <w:lsdException w:name="caption" w:uiPriority="35" w:qFormat="1"/>
-    <w:lsdException w:name="Title" w:semiHidden="0" w:uiPriority="10" w:unhideWhenUsed="0" w:qFormat="1"/>
-    <w:lsdException w:name="Default Paragraph Font" w:uiPriority="1"/>
-    <w:lsdException w:name="Subtitle" w:semiHidden="0" w:uiPriority="11" w:unhideWhenUsed="0" w:qFormat="1"/>
-    <w:lsdException w:name="Strong" w:semiHidden="0" w:uiPriority="22" w:unhideWhenUsed="0" w:qFormat="1"/>
-    <w:lsdException w:name="Emphasis" w:semiHidden="0" w:uiPriority="20" w:unhideWhenUsed="0" w:qFormat="1"/>
-    <w:lsdException w:name="Table Grid" w:semiHidden="0" w:uiPriority="59" w:unhideWhenUsed="0"/>
-    <w:lsdException w:name="Placeholder Text" w:unhideWhenUsed="0"/>
-    <w:lsdException w:name="No Spacing" w:semiHidden="0" w:uiPriority="1" w:unhideWhenUsed="0" w:qFormat="1"/>
-    <w:lsdException w:name="Light Shading" w:semiHidden="0" w:uiPriority="60" w:unhideWhenUsed="0"/>
-    <w:lsdException w:name="Light List" w:semiHidden="0" w:uiPriority="61" w:unhideWhenUsed="0"/>
-    <w:lsdException w:name="Light Grid" w:semiHidden="0" w:uiPriority="62" w:unhideWhenUsed="0"/>
-    <w:lsdException w:name="Medium Shading 1" w:semiHidden="0" w:uiPriority="63" w:unhideWhenUsed="0"/>
-    <w:lsdException w:name="Medium Shading 2" w:semiHidden="0" w:uiPriority="64" w:unhideWhenUsed="0"/>
-    <w:lsdException w:name="Medium List 1" w:semiHidden="0" w:uiPriority="65" w:unhideWhenUsed="0"/>
-    <w:lsdException w:name="Medium List 2" w:semiHidden="0" w:uiPriority="66" w:unhideWhenUsed="0"/>
-    <w:lsdException w:name="Medium Grid 1" w:semiHidden="0" w:uiPriority="67" w:unhideWhenUsed="0"/>
-    <w:lsdException w:name="Medium Grid 2" w:semiHidden="0" w:uiPriority="68" w:unhideWhenUsed="0"/>
-    <w:lsdException w:name="Medium Grid 3" w:semiHidden="0" w:uiPriority="69" w:unhideWhenUsed="0"/>
-    <w:lsdException w:name="Dark List" w:semiHidden="0" w:uiPriority="70" w:unhideWhenUsed="0"/>
-    <w:lsdException w:name="Colorful Shading" w:semiHidden="0" w:uiPriority="71" w:unhideWhenUsed="0"/>
-    <w:lsdException w:name="Colorful List" w:semiHidden="0" w:uiPriority="72" w:unhideWhenUsed="0"/>
-    <w:lsdException w:name="Colorful Grid" w:semiHidden="0" w:uiPriority="73" w:unhideWhenUsed="0"/>
-    <w:lsdException w:name="Light Shading Accent 1" w:semiHidden="0" w:uiPriority="60" w:unhideWhenUsed="0"/>
-    <w:lsdException w:name="Light List Accent 1" w:semiHidden="0" w:uiPriority="61" w:unhideWhenUsed="0"/>
-    <w:lsdException w:name="Light Grid Accent 1" w:semiHidden="0" w:uiPriority="62" w:unhideWhenUsed="0"/>
-    <w:lsdException w:name="Medium Shading 1 Accent 1" w:semiHidden="0" w:uiPriority="63" w:unhideWhenUsed="0"/>
-    <w:lsdException w:name="Medium Shading 2 Accent 1" w:semiHidden="0" w:uiPriority="64" w:unhideWhenUsed="0"/>
-    <w:lsdException w:name="Medium List 1 Accent 1" w:semiHidden="0" w:uiPriority="65" w:unhideWhenUsed="0"/>
-    <w:lsdException w:name="Revision" w:unhideWhenUsed="0"/>
-    <w:lsdException w:name="List Paragraph" w:semiHidden="0" w:uiPriority="34" w:unhideWhenUsed="0" w:qFormat="1"/>
-    <w:lsdException w:name="Quote" w:semiHidden="0" w:uiPriority="29" w:unhideWhenUsed="0" w:qFormat="1"/>
-    <w:lsdException w:name="Intense Quote" w:semiHidden="0" w:uiPriority="30" w:unhideWhenUsed="0" w:qFormat="1"/>
-    <w:lsdException w:name="Medium List 2 Accent 1" w:semiHidden="0" w:uiPriority="66" w:unhideWhenUsed="0"/>
-    <w:lsdException w:name="Medium Grid 1 Accent 1" w:semiHidden="0" w:uiPriority="67" w:unhideWhenUsed="0"/>
-    <w:lsdException w:name="Medium Grid 2 Accent 1" w:semiHidden="0" w:uiPriority="68" w:unhideWhenUsed="0"/>
-    <w:lsdException w:name="Medium Grid 3 Accent 1" w:semiHidden="0" w:uiPriority="69" w:unhideWhenUsed="0"/>
-    <w:lsdException w:name="Dark List Accent 1" w:semiHidden="0" w:uiPriority="70" w:unhideWhenUsed="0"/>
-    <w:lsdException w:name="Colorful Shading Accent 1" w:semiHidden="0" w:uiPriority="71" w:unhideWhenUsed="0"/>
-    <w:lsdException w:name="Colorful List Accent 1" w:semiHidden="0" w:uiPriority="72" w:unhideWhenUsed="0"/>
-    <w:lsdException w:name="Colorful Grid Accent 1" w:semiHidden="0" w:uiPriority="73" w:unhideWhenUsed="0"/>
-    <w:lsdException w:name="Light Shading Accent 2" w:semiHidden="0" w:uiPriority="60" w:unhideWhenUsed="0"/>
-    <w:lsdException w:name="Light List Accent 2" w:semiHidden="0" w:uiPriority="61" w:unhideWhenUsed="0"/>
-    <w:lsdException w:name="Light Grid Accent 2" w:semiHidden="0" w:uiPriority="62" w:unhideWhenUsed="0"/>
-    <w:lsdException w:name="Medium Shading 1 Accent 2" w:semiHidden="0" w:uiPriority="63" w:unhideWhenUsed="0"/>
-    <w:lsdException w:name="Medium Shading 2 Accent 2" w:semiHidden="0" w:uiPriority="64" w:unhideWhenUsed="0"/>
-    <w:lsdException w:name="Medium List 1 Accent 2" w:semiHidden="0" w:uiPriority="65" w:unhideWhenUsed="0"/>
-    <w:lsdException w:name="Medium List 2 Accent 2" w:semiHidden="0" w:uiPriority="66" w:unhideWhenUsed="0"/>
-    <w:lsdException w:name="Medium Grid 1 Accent 2" w:semiHidden="0" w:uiPriority="67" w:unhideWhenUsed="0"/>
-    <w:lsdException w:name="Medium Grid 2 Accent 2" w:semiHidden="0" w:uiPriority="68" w:unhideWhenUsed="0"/>
-    <w:lsdException w:name="Medium Grid 3 Accent 2" w:semiHidden="0" w:uiPriority="69" w:unhideWhenUsed="0"/>
-    <w:lsdException w:name="Dark List Accent 2" w:semiHidden="0" w:uiPriority="70" w:unhideWhenUsed="0"/>
-    <w:lsdException w:name="Colorful Shading Accent 2" w:semiHidden="0" w:uiPriority="71" w:unhideWhenUsed="0"/>
-    <w:lsdException w:name="Colorful List Accent 2" w:semiHidden="0" w:uiPriority="72" w:unhideWhenUsed="0"/>
-    <w:lsdException w:name="Colorful Grid Accent 2" w:semiHidden="0" w:uiPriority="73" w:unhideWhenUsed="0"/>
-    <w:lsdException w:name="Light Shading Accent 3" w:semiHidden="0" w:uiPriority="60" w:unhideWhenUsed="0"/>
-    <w:lsdException w:name="Light List Accent 3" w:semiHidden="0" w:uiPriority="61" w:unhideWhenUsed="0"/>
-    <w:lsdException w:name="Light Grid Accent 3" w:semiHidden="0" w:uiPriority="62" w:unhideWhenUsed="0"/>
-    <w:lsdException w:name="Medium Shading 1 Accent 3" w:semiHidden="0" w:uiPriority="63" w:unhideWhenUsed="0"/>
-    <w:lsdException w:name="Medium Shading 2 Accent 3" w:semiHidden="0" w:uiPriority="64" w:unhideWhenUsed="0"/>
-    <w:lsdException w:name="Medium List 1 Accent 3" w:semiHidden="0" w:uiPriority="65" w:unhideWhenUsed="0"/>
-    <w:lsdException w:name="Medium List 2 Accent 3" w:semiHidden="0" w:uiPriority="66" w:unhideWhenUsed="0"/>
-    <w:lsdException w:name="Medium Grid 1 Accent 3" w:semiHidden="0" w:uiPriority="67" w:unhideWhenUsed="0"/>
-    <w:lsdException w:name="Medium Grid 2 Accent 3" w:semiHidden="0" w:uiPriority="68" w:unhideWhenUsed="0"/>
-    <w:lsdException w:name="Medium Grid 3 Accent 3" w:semiHidden="0" w:uiPriority="69" w:unhideWhenUsed="0"/>
-    <w:lsdException w:name="Dark List Accent 3" w:semiHidden="0" w:uiPriority="70" w:unhideWhenUsed="0"/>
-    <w:lsdException w:name="Colorful Shading Accent 3" w:semiHidden="0" w:uiPriority="71" w:unhideWhenUsed="0"/>
-    <w:lsdException w:name="Colorful List Accent 3" w:semiHidden="0" w:uiPriority="72" w:unhideWhenUsed="0"/>
-    <w:lsdException w:name="Colorful Grid Accent 3" w:semiHidden="0" w:uiPriority="73" w:unhideWhenUsed="0"/>
-    <w:lsdException w:name="Light Shading Accent 4" w:semiHidden="0" w:uiPriority="60" w:unhideWhenUsed="0"/>
-    <w:lsdException w:name="Light List Accent 4" w:semiHidden="0" w:uiPriority="61" w:unhideWhenUsed="0"/>
-    <w:lsdException w:name="Light Grid Accent 4" w:semiHidden="0" w:uiPriority="62" w:unhideWhenUsed="0"/>
-    <w:lsdException w:name="Medium Shading 1 Accent 4" w:semiHidden="0" w:uiPriority="63" w:unhideWhenUsed="0"/>
-    <w:lsdException w:name="Medium Shading 2 Accent 4" w:semiHidden="0" w:uiPriority="64" w:unhideWhenUsed="0"/>
-    <w:lsdException w:name="Medium List 1 Accent 4" w:semiHidden="0" w:uiPriority="65" w:unhideWhenUsed="0"/>
-    <w:lsdException w:name="Medium List 2 Accent 4" w:semiHidden="0" w:uiPriority="66" w:unhideWhenUsed="0"/>
-    <w:lsdException w:name="Medium Grid 1 Accent 4" w:semiHidden="0" w:uiPriority="67" w:unhideWhenUsed="0"/>
-    <w:lsdException w:name="Medium Grid 2 Accent 4" w:semiHidden="0" w:uiPriority="68" w:unhideWhenUsed="0"/>
-    <w:lsdException w:name="Medium Grid 3 Accent 4" w:semiHidden="0" w:uiPriority="69" w:unhideWhenUsed="0"/>
-    <w:lsdException w:name="Dark List Accent 4" w:semiHidden="0" w:uiPriority="70" w:unhideWhenUsed="0"/>
-    <w:lsdException w:name="Colorful Shading Accent 4" w:semiHidden="0" w:uiPriority="71" w:unhideWhenUsed="0"/>
-    <w:lsdException w:name="Colorful List Accent 4" w:semiHidden="0" w:uiPriority="72" w:unhideWhenUsed="0"/>
-    <w:lsdException w:name="Colorful Grid Accent 4" w:semiHidden="0" w:uiPriority="73" w:unhideWhenUsed="0"/>
-    <w:lsdException w:name="Light Shading Accent 5" w:semiHidden="0" w:uiPriority="60" w:unhideWhenUsed="0"/>
-    <w:lsdException w:name="Light List Accent 5" w:semiHidden="0" w:uiPriority="61" w:unhideWhenUsed="0"/>
-    <w:lsdException w:name="Light Grid Accent 5" w:semiHidden="0" w:uiPriority="62" w:unhideWhenUsed="0"/>
-    <w:lsdException w:name="Medium Shading 1 Accent 5" w:semiHidden="0" w:uiPriority="63" w:unhideWhenUsed="0"/>
-    <w:lsdException w:name="Medium Shading 2 Accent 5" w:semiHidden="0" w:uiPriority="64" w:unhideWhenUsed="0"/>
-    <w:lsdException w:name="Medium List 1 Accent 5" w:semiHidden="0" w:uiPriority="65" w:unhideWhenUsed="0"/>
-    <w:lsdException w:name="Medium List 2 Accent 5" w:semiHidden="0" w:uiPriority="66" w:unhideWhenUsed="0"/>
-    <w:lsdException w:name="Medium Grid 1 Accent 5" w:semiHidden="0" w:uiPriority="67" w:unhideWhenUsed="0"/>
-    <w:lsdException w:name="Medium Grid 2 Accent 5" w:semiHidden="0" w:uiPriority="68" w:unhideWhenUsed="0"/>
-    <w:lsdException w:name="Medium Grid 3 Accent 5" w:semiHidden="0" w:uiPriority="69" w:unhideWhenUsed="0"/>
-    <w:lsdException w:name="Dark List Accent 5" w:semiHidden="0" w:uiPriority="70" w:unhideWhenUsed="0"/>
-    <w:lsdException w:name="Colorful Shading Accent 5" w:semiHidden="0" w:uiPriority="71" w:unhideWhenUsed="0"/>
-    <w:lsdException w:name="Colorful List Accent 5" w:semiHidden="0" w:uiPriority="72" w:unhideWhenUsed="0"/>
-    <w:lsdException w:name="Colorful Grid Accent 5" w:semiHidden="0" w:uiPriority="73" w:unhideWhenUsed="0"/>
-    <w:lsdException w:name="Light Shading Accent 6" w:semiHidden="0" w:uiPriority="60" w:unhideWhenUsed="0"/>
-    <w:lsdException w:name="Light List Accent 6" w:semiHidden="0" w:uiPriority="61" w:unhideWhenUsed="0"/>
-    <w:lsdException w:name="Light Grid Accent 6" w:semiHidden="0" w:uiPriority="62" w:unhideWhenUsed="0"/>
-    <w:lsdException w:name="Medium Shading 1 Accent 6" w:semiHidden="0" w:uiPriority="63" w:unhideWhenUsed="0"/>
-    <w:lsdException w:name="Medium Shading 2 Accent 6" w:semiHidden="0" w:uiPriority="64" w:unhideWhenUsed="0"/>
-    <w:lsdException w:name="Medium List 1 Accent 6" w:semiHidden="0" w:uiPriority="65" w:unhideWhenUsed="0"/>
-    <w:lsdException w:name="Medium List 2 Accent 6" w:semiHidden="0" w:uiPriority="66" w:unhideWhenUsed="0"/>
-    <w:lsdException w:name="Medium Grid 1 Accent 6" w:semiHidden="0" w:uiPriority="67" w:unhideWhenUsed="0"/>
-    <w:lsdException w:name="Medium Grid 2 Accent 6" w:semiHidden="0" w:uiPriority="68" w:unhideWhenUsed="0"/>
-    <w:lsdException w:name="Medium Grid 3 Accent 6" w:semiHidden="0" w:uiPriority="69" w:unhideWhenUsed="0"/>
-    <w:lsdException w:name="Dark List Accent 6" w:semiHidden="0" w:uiPriority="70" w:unhideWhenUsed="0"/>
-    <w:lsdException w:name="Colorful Shading Accent 6" w:semiHidden="0" w:uiPriority="71" w:unhideWhenUsed="0"/>
-    <w:lsdException w:name="Colorful List Accent 6" w:semiHidden="0" w:uiPriority="72" w:unhideWhenUsed="0"/>
-    <w:lsdException w:name="Colorful Grid Accent 6" w:semiHidden="0" w:uiPriority="73" w:unhideWhenUsed="0"/>
-    <w:lsdException w:name="Subtle Emphasis" w:semiHidden="0" w:uiPriority="19" w:unhideWhenUsed="0" w:qFormat="1"/>
-    <w:lsdException w:name="Intense Emphasis" w:semiHidden="0" w:uiPriority="21" w:unhideWhenUsed="0" w:qFormat="1"/>
-    <w:lsdException w:name="Subtle Reference" w:semiHidden="0" w:uiPriority="31" w:unhideWhenUsed="0" w:qFormat="1"/>
-    <w:lsdException w:name="Intense Reference" w:semiHidden="0" w:uiPriority="32" w:unhideWhenUsed="0" w:qFormat="1"/>
-    <w:lsdException w:name="Book Title" w:semiHidden="0" w:uiPriority="33" w:unhideWhenUsed="0" w:qFormat="1"/>
-    <w:lsdException w:name="Bibliography" w:uiPriority="37"/>
-    <w:lsdException w:name="TOC Heading" w:uiPriority="39" w:qFormat="1"/>
+  <w:latentStyles w:defLockedState="0" w:defUIPriority="99" w:defSemiHidden="0" w:defUnhideWhenUsed="0" w:defQFormat="0" w:count="371">
+    <w:lsdException w:name="Normal" w:uiPriority="0" w:qFormat="1"/>
+    <w:lsdException w:name="heading 1" w:uiPriority="9" w:qFormat="1"/>
+    <w:lsdException w:name="heading 2" w:semiHidden="1" w:uiPriority="9" w:unhideWhenUsed="1" w:qFormat="1"/>
+    <w:lsdException w:name="heading 3" w:uiPriority="9" w:qFormat="1"/>
+    <w:lsdException w:name="heading 4" w:semiHidden="1" w:uiPriority="9" w:unhideWhenUsed="1" w:qFormat="1"/>
+    <w:lsdException w:name="heading 5" w:semiHidden="1" w:uiPriority="9" w:unhideWhenUsed="1" w:qFormat="1"/>
+    <w:lsdException w:name="heading 6" w:semiHidden="1" w:uiPriority="9" w:unhideWhenUsed="1" w:qFormat="1"/>
+    <w:lsdException w:name="heading 7" w:semiHidden="1" w:uiPriority="9" w:unhideWhenUsed="1" w:qFormat="1"/>
+    <w:lsdException w:name="heading 8" w:semiHidden="1" w:uiPriority="9" w:unhideWhenUsed="1" w:qFormat="1"/>
+    <w:lsdException w:name="heading 9" w:semiHidden="1" w:uiPriority="9" w:unhideWhenUsed="1" w:qFormat="1"/>
+    <w:lsdException w:name="index 1" w:semiHidden="1" w:unhideWhenUsed="1"/>
+    <w:lsdException w:name="index 2" w:semiHidden="1" w:unhideWhenUsed="1"/>
+    <w:lsdException w:name="index 3" w:semiHidden="1" w:unhideWhenUsed="1"/>
+    <w:lsdException w:name="index 4" w:semiHidden="1" w:unhideWhenUsed="1"/>
+    <w:lsdException w:name="index 5" w:semiHidden="1" w:unhideWhenUsed="1"/>
+    <w:lsdException w:name="index 6" w:semiHidden="1" w:unhideWhenUsed="1"/>
+    <w:lsdException w:name="index 7" w:semiHidden="1" w:unhideWhenUsed="1"/>
+    <w:lsdException w:name="index 8" w:semiHidden="1" w:unhideWhenUsed="1"/>
+    <w:lsdException w:name="index 9" w:semiHidden="1" w:unhideWhenUsed="1"/>
+    <w:lsdException w:name="toc 1" w:semiHidden="1" w:uiPriority="39" w:unhideWhenUsed="1"/>
+    <w:lsdException w:name="toc 2" w:semiHidden="1" w:uiPriority="39" w:unhideWhenUsed="1"/>
+    <w:lsdException w:name="toc 3" w:semiHidden="1" w:uiPriority="39" w:unhideWhenUsed="1"/>
+    <w:lsdException w:name="toc 4" w:semiHidden="1" w:uiPriority="39" w:unhideWhenUsed="1"/>
+    <w:lsdException w:name="toc 5" w:semiHidden="1" w:uiPriority="39" w:unhideWhenUsed="1"/>
+    <w:lsdException w:name="toc 6" w:semiHidden="1" w:uiPriority="39" w:unhideWhenUsed="1"/>
+    <w:lsdException w:name="toc 7" w:semiHidden="1" w:uiPriority="39" w:unhideWhenUsed="1"/>
+    <w:lsdException w:name="toc 8" w:semiHidden="1" w:uiPriority="39" w:unhideWhenUsed="1"/>
+    <w:lsdException w:name="toc 9" w:semiHidden="1" w:uiPriority="39" w:unhideWhenUsed="1"/>
+    <w:lsdException w:name="Normal Indent" w:semiHidden="1" w:unhideWhenUsed="1"/>
+    <w:lsdException w:name="footnote text" w:semiHidden="1" w:unhideWhenUsed="1"/>
+    <w:lsdException w:name="annotation text" w:semiHidden="1" w:unhideWhenUsed="1"/>
+    <w:lsdException w:name="header" w:semiHidden="1" w:unhideWhenUsed="1"/>
+    <w:lsdException w:name="footer" w:semiHidden="1" w:unhideWhenUsed="1"/>
+    <w:lsdException w:name="index heading" w:semiHidden="1" w:unhideWhenUsed="1"/>
+    <w:lsdException w:name="caption" w:semiHidden="1" w:uiPriority="35" w:unhideWhenUsed="1" w:qFormat="1"/>
+    <w:lsdException w:name="table of figures" w:semiHidden="1" w:unhideWhenUsed="1"/>
+    <w:lsdException w:name="envelope address" w:semiHidden="1" w:unhideWhenUsed="1"/>
+    <w:lsdException w:name="envelope return" w:semiHidden="1" w:unhideWhenUsed="1"/>
+    <w:lsdException w:name="footnote reference" w:semiHidden="1" w:unhideWhenUsed="1"/>
+    <w:lsdException w:name="annotation reference" w:semiHidden="1" w:unhideWhenUsed="1"/>
+    <w:lsdException w:name="line number" w:semiHidden="1" w:unhideWhenUsed="1"/>
+    <w:lsdException w:name="page number" w:semiHidden="1" w:unhideWhenUsed="1"/>
+    <w:lsdException w:name="endnote reference" w:semiHidden="1" w:unhideWhenUsed="1"/>
+    <w:lsdException w:name="endnote text" w:semiHidden="1" w:unhideWhenUsed="1"/>
+    <w:lsdException w:name="table of authorities" w:semiHidden="1" w:unhideWhenUsed="1"/>
+    <w:lsdException w:name="macro" w:semiHidden="1" w:unhideWhenUsed="1"/>
+    <w:lsdException w:name="toa heading" w:semiHidden="1" w:unhideWhenUsed="1"/>
+    <w:lsdException w:name="List" w:semiHidden="1" w:unhideWhenUsed="1"/>
+    <w:lsdException w:name="List Bullet" w:semiHidden="1" w:unhideWhenUsed="1"/>
+    <w:lsdException w:name="List Number" w:semiHidden="1" w:unhideWhenUsed="1"/>
+    <w:lsdException w:name="List 2" w:semiHidden="1" w:unhideWhenUsed="1"/>
+    <w:lsdException w:name="List 3" w:semiHidden="1" w:unhideWhenUsed="1"/>
+    <w:lsdException w:name="List 4" w:semiHidden="1" w:unhideWhenUsed="1"/>
+    <w:lsdException w:name="List 5" w:semiHidden="1" w:unhideWhenUsed="1"/>
+    <w:lsdException w:name="List Bullet 2" w:semiHidden="1" w:unhideWhenUsed="1"/>
+    <w:lsdException w:name="List Bullet 3" w:semiHidden="1" w:unhideWhenUsed="1"/>
+    <w:lsdException w:name="List Bullet 4" w:semiHidden="1" w:unhideWhenUsed="1"/>
+    <w:lsdException w:name="List Bullet 5" w:semiHidden="1" w:unhideWhenUsed="1"/>
+    <w:lsdException w:name="List Number 2" w:semiHidden="1" w:unhideWhenUsed="1"/>
+    <w:lsdException w:name="List Number 3" w:semiHidden="1" w:unhideWhenUsed="1"/>
+    <w:lsdException w:name="List Number 4" w:semiHidden="1" w:unhideWhenUsed="1"/>
+    <w:lsdException w:name="List Number 5" w:semiHidden="1" w:unhideWhenUsed="1"/>
+    <w:lsdException w:name="Title" w:uiPriority="10" w:qFormat="1"/>
+    <w:lsdException w:name="Closing" w:semiHidden="1" w:unhideWhenUsed="1"/>
+    <w:lsdException w:name="Signature" w:semiHidden="1" w:unhideWhenUsed="1"/>
+    <w:lsdException w:name="Default Paragraph Font" w:semiHidden="1" w:uiPriority="1" w:unhideWhenUsed="1"/>
+    <w:lsdException w:name="Body Text" w:semiHidden="1" w:unhideWhenUsed="1"/>
+    <w:lsdException w:name="Body Text Indent" w:semiHidden="1" w:unhideWhenUsed="1"/>
+    <w:lsdException w:name="List Continue" w:semiHidden="1" w:unhideWhenUsed="1"/>
+    <w:lsdException w:name="List Continue 2" w:semiHidden="1" w:unhideWhenUsed="1"/>
+    <w:lsdException w:name="List Continue 3" w:semiHidden="1" w:unhideWhenUsed="1"/>
+    <w:lsdException w:name="List Continue 4" w:semiHidden="1" w:unhideWhenUsed="1"/>
+    <w:lsdException w:name="List Continue 5" w:semiHidden="1" w:unhideWhenUsed="1"/>
+    <w:lsdException w:name="Message Header" w:semiHidden="1" w:unhideWhenUsed="1"/>
+    <w:lsdException w:name="Subtitle" w:uiPriority="11" w:qFormat="1"/>
+    <w:lsdException w:name="Salutation" w:semiHidden="1" w:unhideWhenUsed="1"/>
+    <w:lsdException w:name="Date" w:semiHidden="1" w:unhideWhenUsed="1"/>
+    <w:lsdException w:name="Body Text First Indent" w:semiHidden="1" w:unhideWhenUsed="1"/>
+    <w:lsdException w:name="Body Text First Indent 2" w:semiHidden="1" w:unhideWhenUsed="1"/>
+    <w:lsdException w:name="Note Heading" w:semiHidden="1" w:unhideWhenUsed="1"/>
+    <w:lsdException w:name="Body Text 2" w:semiHidden="1" w:unhideWhenUsed="1"/>
+    <w:lsdException w:name="Body Text 3" w:semiHidden="1" w:unhideWhenUsed="1"/>
+    <w:lsdException w:name="Body Text Indent 2" w:semiHidden="1" w:unhideWhenUsed="1"/>
+    <w:lsdException w:name="Body Text Indent 3" w:semiHidden="1" w:unhideWhenUsed="1"/>
+    <w:lsdException w:name="Block Text" w:semiHidden="1" w:unhideWhenUsed="1"/>
+    <w:lsdException w:name="Hyperlink" w:semiHidden="1" w:unhideWhenUsed="1"/>
+    <w:lsdException w:name="FollowedHyperlink" w:semiHidden="1" w:unhideWhenUsed="1"/>
+    <w:lsdException w:name="Strong" w:uiPriority="22" w:qFormat="1"/>
+    <w:lsdException w:name="Emphasis" w:uiPriority="20" w:qFormat="1"/>
+    <w:lsdException w:name="Document Map" w:semiHidden="1" w:unhideWhenUsed="1"/>
+    <w:lsdException w:name="Plain Text" w:semiHidden="1" w:unhideWhenUsed="1"/>
+    <w:lsdException w:name="E-mail Signature" w:semiHidden="1" w:unhideWhenUsed="1"/>
+    <w:lsdException w:name="HTML Top of Form" w:semiHidden="1" w:unhideWhenUsed="1"/>
+    <w:lsdException w:name="HTML Bottom of Form" w:semiHidden="1" w:unhideWhenUsed="1"/>
+    <w:lsdException w:name="Normal (Web)" w:semiHidden="1" w:unhideWhenUsed="1"/>
+    <w:lsdException w:name="HTML Acronym" w:semiHidden="1" w:unhideWhenUsed="1"/>
+    <w:lsdException w:name="HTML Address" w:semiHidden="1" w:unhideWhenUsed="1"/>
+    <w:lsdException w:name="HTML Cite" w:semiHidden="1" w:unhideWhenUsed="1"/>
+    <w:lsdException w:name="HTML Code" w:semiHidden="1" w:unhideWhenUsed="1"/>
+    <w:lsdException w:name="HTML Definition" w:semiHidden="1" w:unhideWhenUsed="1"/>
+    <w:lsdException w:name="HTML Keyboard" w:semiHidden="1" w:unhideWhenUsed="1"/>
+    <w:lsdException w:name="HTML Preformatted" w:semiHidden="1" w:unhideWhenUsed="1"/>
+    <w:lsdException w:name="HTML Sample" w:semiHidden="1" w:unhideWhenUsed="1"/>
+    <w:lsdException w:name="HTML Typewriter" w:semiHidden="1" w:unhideWhenUsed="1"/>
+    <w:lsdException w:name="HTML Variable" w:semiHidden="1" w:unhideWhenUsed="1"/>
+    <w:lsdException w:name="Normal Table" w:semiHidden="1" w:unhideWhenUsed="1"/>
+    <w:lsdException w:name="annotation subject" w:semiHidden="1" w:unhideWhenUsed="1"/>
+    <w:lsdException w:name="No List" w:semiHidden="1" w:unhideWhenUsed="1"/>
+    <w:lsdException w:name="Outline List 1" w:semiHidden="1" w:unhideWhenUsed="1"/>
+    <w:lsdException w:name="Outline List 2" w:semiHidden="1" w:unhideWhenUsed="1"/>
+    <w:lsdException w:name="Outline List 3" w:semiHidden="1" w:unhideWhenUsed="1"/>
+    <w:lsdException w:name="Table Simple 1" w:semiHidden="1" w:unhideWhenUsed="1"/>
+    <w:lsdException w:name="Table Simple 2" w:semiHidden="1" w:unhideWhenUsed="1"/>
+    <w:lsdException w:name="Table Simple 3" w:semiHidden="1" w:unhideWhenUsed="1"/>
+    <w:lsdException w:name="Table Classic 1" w:semiHidden="1" w:unhideWhenUsed="1"/>
+    <w:lsdException w:name="Table Classic 2" w:semiHidden="1" w:unhideWhenUsed="1"/>
+    <w:lsdException w:name="Table Classic 3" w:semiHidden="1" w:unhideWhenUsed="1"/>
+    <w:lsdException w:name="Table Classic 4" w:semiHidden="1" w:unhideWhenUsed="1"/>
+    <w:lsdException w:name="Table Colorful 1" w:semiHidden="1" w:unhideWhenUsed="1"/>
+    <w:lsdException w:name="Table Colorful 2" w:semiHidden="1" w:unhideWhenUsed="1"/>
+    <w:lsdException w:name="Table Colorful 3" w:semiHidden="1" w:unhideWhenUsed="1"/>
+    <w:lsdException w:name="Table Columns 1" w:semiHidden="1" w:unhideWhenUsed="1"/>
+    <w:lsdException w:name="Table Columns 2" w:semiHidden="1" w:unhideWhenUsed="1"/>
+    <w:lsdException w:name="Table Columns 3" w:semiHidden="1" w:unhideWhenUsed="1"/>
+    <w:lsdException w:name="Table Columns 4" w:semiHidden="1" w:unhideWhenUsed="1"/>
+    <w:lsdException w:name="Table Columns 5" w:semiHidden="1" w:unhideWhenUsed="1"/>
+    <w:lsdException w:name="Table Grid 1" w:semiHidden="1" w:unhideWhenUsed="1"/>
+    <w:lsdException w:name="Table Grid 2" w:semiHidden="1" w:unhideWhenUsed="1"/>
+    <w:lsdException w:name="Table Grid 3" w:semiHidden="1" w:unhideWhenUsed="1"/>
+    <w:lsdException w:name="Table Grid 4" w:semiHidden="1" w:unhideWhenUsed="1"/>
+    <w:lsdException w:name="Table Grid 5" w:semiHidden="1" w:unhideWhenUsed="1"/>
+    <w:lsdException w:name="Table Grid 6" w:semiHidden="1" w:unhideWhenUsed="1"/>
+    <w:lsdException w:name="Table Grid 7" w:semiHidden="1" w:unhideWhenUsed="1"/>
+    <w:lsdException w:name="Table Grid 8" w:semiHidden="1" w:unhideWhenUsed="1"/>
+    <w:lsdException w:name="Table List 1" w:semiHidden="1" w:unhideWhenUsed="1"/>
+    <w:lsdException w:name="Table List 2" w:semiHidden="1" w:unhideWhenUsed="1"/>
+    <w:lsdException w:name="Table List 3" w:semiHidden="1" w:unhideWhenUsed="1"/>
+    <w:lsdException w:name="Table List 4" w:semiHidden="1" w:unhideWhenUsed="1"/>
+    <w:lsdException w:name="Table List 5" w:semiHidden="1" w:unhideWhenUsed="1"/>
+    <w:lsdException w:name="Table List 6" w:semiHidden="1" w:unhideWhenUsed="1"/>
+    <w:lsdException w:name="Table List 7" w:semiHidden="1" w:unhideWhenUsed="1"/>
+    <w:lsdException w:name="Table List 8" w:semiHidden="1" w:unhideWhenUsed="1"/>
+    <w:lsdException w:name="Table 3D effects 1" w:semiHidden="1" w:unhideWhenUsed="1"/>
+    <w:lsdException w:name="Table 3D effects 2" w:semiHidden="1" w:unhideWhenUsed="1"/>
+    <w:lsdException w:name="Table 3D effects 3" w:semiHidden="1" w:unhideWhenUsed="1"/>
+    <w:lsdException w:name="Table Contemporary" w:semiHidden="1" w:unhideWhenUsed="1"/>
+    <w:lsdException w:name="Table Elegant" w:semiHidden="1" w:unhideWhenUsed="1"/>
+    <w:lsdException w:name="Table Professional" w:semiHidden="1" w:unhideWhenUsed="1"/>
+    <w:lsdException w:name="Table Subtle 1" w:semiHidden="1" w:unhideWhenUsed="1"/>
+    <w:lsdException w:name="Table Subtle 2" w:semiHidden="1" w:unhideWhenUsed="1"/>
+    <w:lsdException w:name="Table Web 1" w:semiHidden="1" w:unhideWhenUsed="1"/>
+    <w:lsdException w:name="Table Web 2" w:semiHidden="1" w:unhideWhenUsed="1"/>
+    <w:lsdException w:name="Table Web 3" w:semiHidden="1" w:unhideWhenUsed="1"/>
+    <w:lsdException w:name="Balloon Text" w:semiHidden="1" w:unhideWhenUsed="1"/>
+    <w:lsdException w:name="Table Grid" w:uiPriority="59"/>
+    <w:lsdException w:name="Table Theme" w:semiHidden="1" w:unhideWhenUsed="1"/>
+    <w:lsdException w:name="Placeholder Text" w:semiHidden="1"/>
+    <w:lsdException w:name="No Spacing" w:uiPriority="1" w:qFormat="1"/>
+    <w:lsdException w:name="Light Shading" w:uiPriority="60"/>
+    <w:lsdException w:name="Light List" w:uiPriority="61"/>
+    <w:lsdException w:name="Light Grid" w:uiPriority="62"/>
+    <w:lsdException w:name="Medium Shading 1" w:uiPriority="63"/>
+    <w:lsdException w:name="Medium Shading 2" w:uiPriority="64"/>
+    <w:lsdException w:name="Medium List 1" w:uiPriority="65"/>
+    <w:lsdException w:name="Medium List 2" w:uiPriority="66"/>
+    <w:lsdException w:name="Medium Grid 1" w:uiPriority="67"/>
+    <w:lsdException w:name="Medium Grid 2" w:uiPriority="68"/>
+    <w:lsdException w:name="Medium Grid 3" w:uiPriority="69"/>
+    <w:lsdException w:name="Dark List" w:uiPriority="70"/>
+    <w:lsdException w:name="Colorful Shading" w:uiPriority="71"/>
+    <w:lsdException w:name="Colorful List" w:uiPriority="72"/>
+    <w:lsdException w:name="Colorful Grid" w:uiPriority="73"/>
+    <w:lsdException w:name="Light Shading Accent 1" w:uiPriority="60"/>
+    <w:lsdException w:name="Light List Accent 1" w:uiPriority="61"/>
+    <w:lsdException w:name="Light Grid Accent 1" w:uiPriority="62"/>
+    <w:lsdException w:name="Medium Shading 1 Accent 1" w:uiPriority="63"/>
+    <w:lsdException w:name="Medium Shading 2 Accent 1" w:uiPriority="64"/>
+    <w:lsdException w:name="Medium List 1 Accent 1" w:uiPriority="65"/>
+    <w:lsdException w:name="Revision" w:semiHidden="1"/>
+    <w:lsdException w:name="List Paragraph" w:uiPriority="34" w:qFormat="1"/>
+    <w:lsdException w:name="Quote" w:uiPriority="29" w:qFormat="1"/>
+    <w:lsdException w:name="Intense Quote" w:uiPriority="30" w:qFormat="1"/>
+    <w:lsdException w:name="Medium List 2 Accent 1" w:uiPriority="66"/>
+    <w:lsdException w:name="Medium Grid 1 Accent 1" w:uiPriority="67"/>
+    <w:lsdException w:name="Medium Grid 2 Accent 1" w:uiPriority="68"/>
+    <w:lsdException w:name="Medium Grid 3 Accent 1" w:uiPriority="69"/>
+    <w:lsdException w:name="Dark List Accent 1" w:uiPriority="70"/>
+    <w:lsdException w:name="Colorful Shading Accent 1" w:uiPriority="71"/>
+    <w:lsdException w:name="Colorful List Accent 1" w:uiPriority="72"/>
+    <w:lsdException w:name="Colorful Grid Accent 1" w:uiPriority="73"/>
+    <w:lsdException w:name="Light Shading Accent 2" w:uiPriority="60"/>
+    <w:lsdException w:name="Light List Accent 2" w:uiPriority="61"/>
+    <w:lsdException w:name="Light Grid Accent 2" w:uiPriority="62"/>
+    <w:lsdException w:name="Medium Shading 1 Accent 2" w:uiPriority="63"/>
+    <w:lsdException w:name="Medium Shading 2 Accent 2" w:uiPriority="64"/>
+    <w:lsdException w:name="Medium List 1 Accent 2" w:uiPriority="65"/>
+    <w:lsdException w:name="Medium List 2 Accent 2" w:uiPriority="66"/>
+    <w:lsdException w:name="Medium Grid 1 Accent 2" w:uiPriority="67"/>
+    <w:lsdException w:name="Medium Grid 2 Accent 2" w:uiPriority="68"/>
+    <w:lsdException w:name="Medium Grid 3 Accent 2" w:uiPriority="69"/>
+    <w:lsdException w:name="Dark List Accent 2" w:uiPriority="70"/>
+    <w:lsdException w:name="Colorful Shading Accent 2" w:uiPriority="71"/>
+    <w:lsdException w:name="Colorful List Accent 2" w:uiPriority="72"/>
+    <w:lsdException w:name="Colorful Grid Accent 2" w:uiPriority="73"/>
+    <w:lsdException w:name="Light Shading Accent 3" w:uiPriority="60"/>
+    <w:lsdException w:name="Light List Accent 3" w:uiPriority="61"/>
+    <w:lsdException w:name="Light Grid Accent 3" w:uiPriority="62"/>
+    <w:lsdException w:name="Medium Shading 1 Accent 3" w:uiPriority="63"/>
+    <w:lsdException w:name="Medium Shading 2 Accent 3" w:uiPriority="64"/>
+    <w:lsdException w:name="Medium List 1 Accent 3" w:uiPriority="65"/>
+    <w:lsdException w:name="Medium List 2 Accent 3" w:uiPriority="66"/>
+    <w:lsdException w:name="Medium Grid 1 Accent 3" w:uiPriority="67"/>
+    <w:lsdException w:name="Medium Grid 2 Accent 3" w:uiPriority="68"/>
+    <w:lsdException w:name="Medium Grid 3 Accent 3" w:uiPriority="69"/>
+    <w:lsdException w:name="Dark List Accent 3" w:uiPriority="70"/>
+    <w:lsdException w:name="Colorful Shading Accent 3" w:uiPriority="71"/>
+    <w:lsdException w:name="Colorful List Accent 3" w:uiPriority="72"/>
+    <w:lsdException w:name="Colorful Grid Accent 3" w:uiPriority="73"/>
+    <w:lsdException w:name="Light Shading Accent 4" w:uiPriority="60"/>
+    <w:lsdException w:name="Light List Accent 4" w:uiPriority="61"/>
+    <w:lsdException w:name="Light Grid Accent 4" w:uiPriority="62"/>
+    <w:lsdException w:name="Medium Shading 1 Accent 4" w:uiPriority="63"/>
+    <w:lsdException w:name="Medium Shading 2 Accent 4" w:uiPriority="64"/>
+    <w:lsdException w:name="Medium List 1 Accent 4" w:uiPriority="65"/>
+    <w:lsdException w:name="Medium List 2 Accent 4" w:uiPriority="66"/>
+    <w:lsdException w:name="Medium Grid 1 Accent 4" w:uiPriority="67"/>
+    <w:lsdException w:name="Medium Grid 2 Accent 4" w:uiPriority="68"/>
+    <w:lsdException w:name="Medium Grid 3 Accent 4" w:uiPriority="69"/>
+    <w:lsdException w:name="Dark List Accent 4" w:uiPriority="70"/>
+    <w:lsdException w:name="Colorful Shading Accent 4" w:uiPriority="71"/>
+    <w:lsdException w:name="Colorful List Accent 4" w:uiPriority="72"/>
+    <w:lsdException w:name="Colorful Grid Accent 4" w:uiPriority="73"/>
+    <w:lsdException w:name="Light Shading Accent 5" w:uiPriority="60"/>
+    <w:lsdException w:name="Light List Accent 5" w:uiPriority="61"/>
+    <w:lsdException w:name="Light Grid Accent 5" w:uiPriority="62"/>
+    <w:lsdException w:name="Medium Shading 1 Accent 5" w:uiPriority="63"/>
+    <w:lsdException w:name="Medium Shading 2 Accent 5" w:uiPriority="64"/>
+    <w:lsdException w:name="Medium List 1 Accent 5" w:uiPriority="65"/>
+    <w:lsdException w:name="Medium List 2 Accent 5" w:uiPriority="66"/>
+    <w:lsdException w:name="Medium Grid 1 Accent 5" w:uiPriority="67"/>
+    <w:lsdException w:name="Medium Grid 2 Accent 5" w:uiPriority="68"/>
+    <w:lsdException w:name="Medium Grid 3 Accent 5" w:uiPriority="69"/>
+    <w:lsdException w:name="Dark List Accent 5" w:uiPriority="70"/>
+    <w:lsdException w:name="Colorful Shading Accent 5" w:uiPriority="71"/>
+    <w:lsdException w:name="Colorful List Accent 5" w:uiPriority="72"/>
+    <w:lsdException w:name="Colorful Grid Accent 5" w:uiPriority="73"/>
+    <w:lsdException w:name="Light Shading Accent 6" w:uiPriority="60"/>
+    <w:lsdException w:name="Light List Accent 6" w:uiPriority="61"/>
+    <w:lsdException w:name="Light Grid Accent 6" w:uiPriority="62"/>
+    <w:lsdException w:name="Medium Shading 1 Accent 6" w:uiPriority="63"/>
+    <w:lsdException w:name="Medium Shading 2 Accent 6" w:uiPriority="64"/>
+    <w:lsdException w:name="Medium List 1 Accent 6" w:uiPriority="65"/>
+    <w:lsdException w:name="Medium List 2 Accent 6" w:uiPriority="66"/>
+    <w:lsdException w:name="Medium Grid 1 Accent 6" w:uiPriority="67"/>
+    <w:lsdException w:name="Medium Grid 2 Accent 6" w:uiPriority="68"/>
+    <w:lsdException w:name="Medium Grid 3 Accent 6" w:uiPriority="69"/>
+    <w:lsdException w:name="Dark List Accent 6" w:uiPriority="70"/>
+    <w:lsdException w:name="Colorful Shading Accent 6" w:uiPriority="71"/>
+    <w:lsdException w:name="Colorful List Accent 6" w:uiPriority="72"/>
+    <w:lsdException w:name="Colorful Grid Accent 6" w:uiPriority="73"/>
+    <w:lsdException w:name="Subtle Emphasis" w:uiPriority="19" w:qFormat="1"/>
+    <w:lsdException w:name="Intense Emphasis" w:uiPriority="21" w:qFormat="1"/>
+    <w:lsdException w:name="Subtle Reference" w:uiPriority="31" w:qFormat="1"/>
+    <w:lsdException w:name="Intense Reference" w:uiPriority="32" w:qFormat="1"/>
+    <w:lsdException w:name="Book Title" w:uiPriority="33" w:qFormat="1"/>
+    <w:lsdException w:name="Bibliography" w:semiHidden="1" w:uiPriority="37" w:unhideWhenUsed="1"/>
+    <w:lsdException w:name="TOC Heading" w:semiHidden="1" w:uiPriority="39" w:unhideWhenUsed="1" w:qFormat="1"/>
+    <w:lsdException w:name="Plain Table 1" w:uiPriority="41"/>
+    <w:lsdException w:name="Plain Table 2" w:uiPriority="42"/>
+    <w:lsdException w:name="Plain Table 3" w:uiPriority="43"/>
+    <w:lsdException w:name="Plain Table 4" w:uiPriority="44"/>
+    <w:lsdException w:name="Plain Table 5" w:uiPriority="45"/>
+    <w:lsdException w:name="Grid Table Light" w:uiPriority="40"/>
+    <w:lsdException w:name="Grid Table 1 Light" w:uiPriority="46"/>
+    <w:lsdException w:name="Grid Table 2" w:uiPriority="47"/>
+    <w:lsdException w:name="Grid Table 3" w:uiPriority="48"/>
+    <w:lsdException w:name="Grid Table 4" w:uiPriority="49"/>
+    <w:lsdException w:name="Grid Table 5 Dark" w:uiPriority="50"/>
+    <w:lsdException w:name="Grid Table 6 Colorful" w:uiPriority="51"/>
+    <w:lsdException w:name="Grid Table 7 Colorful" w:uiPriority="52"/>
+    <w:lsdException w:name="Grid Table 1 Light Accent 1" w:uiPriority="46"/>
+    <w:lsdException w:name="Grid Table 2 Accent 1" w:uiPriority="47"/>
+    <w:lsdException w:name="Grid Table 3 Accent 1" w:uiPriority="48"/>
+    <w:lsdException w:name="Grid Table 4 Accent 1" w:uiPriority="49"/>
+    <w:lsdException w:name="Grid Table 5 Dark Accent 1" w:uiPriority="50"/>
+    <w:lsdException w:name="Grid Table 6 Colorful Accent 1" w:uiPriority="51"/>
+    <w:lsdException w:name="Grid Table 7 Colorful Accent 1" w:uiPriority="52"/>
+    <w:lsdException w:name="Grid Table 1 Light Accent 2" w:uiPriority="46"/>
+    <w:lsdException w:name="Grid Table 2 Accent 2" w:uiPriority="47"/>
+    <w:lsdException w:name="Grid Table 3 Accent 2" w:uiPriority="48"/>
+    <w:lsdException w:name="Grid Table 4 Accent 2" w:uiPriority="49"/>
+    <w:lsdException w:name="Grid Table 5 Dark Accent 2" w:uiPriority="50"/>
+    <w:lsdException w:name="Grid Table 6 Colorful Accent 2" w:uiPriority="51"/>
+    <w:lsdException w:name="Grid Table 7 Colorful Accent 2" w:uiPriority="52"/>
+    <w:lsdException w:name="Grid Table 1 Light Accent 3" w:uiPriority="46"/>
+    <w:lsdException w:name="Grid Table 2 Accent 3" w:uiPriority="47"/>
+    <w:lsdException w:name="Grid Table 3 Accent 3" w:uiPriority="48"/>
+    <w:lsdException w:name="Grid Table 4 Accent 3" w:uiPriority="49"/>
+    <w:lsdException w:name="Grid Table 5 Dark Accent 3" w:uiPriority="50"/>
+    <w:lsdException w:name="Grid Table 6 Colorful Accent 3" w:uiPriority="51"/>
+    <w:lsdException w:name="Grid Table 7 Colorful Accent 3" w:uiPriority="52"/>
+    <w:lsdException w:name="Grid Table 1 Light Accent 4" w:uiPriority="46"/>
+    <w:lsdException w:name="Grid Table 2 Accent 4" w:uiPriority="47"/>
+    <w:lsdException w:name="Grid Table 3 Accent 4" w:uiPriority="48"/>
+    <w:lsdException w:name="Grid Table 4 Accent 4" w:uiPriority="49"/>
+    <w:lsdException w:name="Grid Table 5 Dark Accent 4" w:uiPriority="50"/>
+    <w:lsdException w:name="Grid Table 6 Colorful Accent 4" w:uiPriority="51"/>
+    <w:lsdException w:name="Grid Table 7 Colorful Accent 4" w:uiPriority="52"/>
+    <w:lsdException w:name="Grid Table 1 Light Accent 5" w:uiPriority="46"/>
+    <w:lsdException w:name="Grid Table 2 Accent 5" w:uiPriority="47"/>
+    <w:lsdException w:name="Grid Table 3 Accent 5" w:uiPriority="48"/>
+    <w:lsdException w:name="Grid Table 4 Accent 5" w:uiPriority="49"/>
+    <w:lsdException w:name="Grid Table 5 Dark Accent 5" w:uiPriority="50"/>
+    <w:lsdException w:name="Grid Table 6 Colorful Accent 5" w:uiPriority="51"/>
+    <w:lsdException w:name="Grid Table 7 Colorful Accent 5" w:uiPriority="52"/>
+    <w:lsdException w:name="Grid Table 1 Light Accent 6" w:uiPriority="46"/>
+    <w:lsdException w:name="Grid Table 2 Accent 6" w:uiPriority="47"/>
+    <w:lsdException w:name="Grid Table 3 Accent 6" w:uiPriority="48"/>
+    <w:lsdException w:name="Grid Table 4 Accent 6" w:uiPriority="49"/>
+    <w:lsdException w:name="Grid Table 5 Dark Accent 6" w:uiPriority="50"/>
+    <w:lsdException w:name="Grid Table 6 Colorful Accent 6" w:uiPriority="51"/>
+    <w:lsdException w:name="Grid Table 7 Colorful Accent 6" w:uiPriority="52"/>
+    <w:lsdException w:name="List Table 1 Light" w:uiPriority="46"/>
+    <w:lsdException w:name="List Table 2" w:uiPriority="47"/>
+    <w:lsdException w:name="List Table 3" w:uiPriority="48"/>
+    <w:lsdException w:name="List Table 4" w:uiPriority="49"/>
+    <w:lsdException w:name="List Table 5 Dark" w:uiPriority="50"/>
+    <w:lsdException w:name="List Table 6 Colorful" w:uiPriority="51"/>
+    <w:lsdException w:name="List Table 7 Colorful" w:uiPriority="52"/>
+    <w:lsdException w:name="List Table 1 Light Accent 1" w:uiPriority="46"/>
+    <w:lsdException w:name="List Table 2 Accent 1" w:uiPriority="47"/>
+    <w:lsdException w:name="List Table 3 Accent 1" w:uiPriority="48"/>
+    <w:lsdException w:name="List Table 4 Accent 1" w:uiPriority="49"/>
+    <w:lsdException w:name="List Table 5 Dark Accent 1" w:uiPriority="50"/>
+    <w:lsdException w:name="List Table 6 Colorful Accent 1" w:uiPriority="51"/>
+    <w:lsdException w:name="List Table 7 Colorful Accent 1" w:uiPriority="52"/>
+    <w:lsdException w:name="List Table 1 Light Accent 2" w:uiPriority="46"/>
+    <w:lsdException w:name="List Table 2 Accent 2" w:uiPriority="47"/>
+    <w:lsdException w:name="List Table 3 Accent 2" w:uiPriority="48"/>
+    <w:lsdException w:name="List Table 4 Accent 2" w:uiPriority="49"/>
+    <w:lsdException w:name="List Table 5 Dark Accent 2" w:uiPriority="50"/>
+    <w:lsdException w:name="List Table 6 Colorful Accent 2" w:uiPriority="51"/>
+    <w:lsdException w:name="List Table 7 Colorful Accent 2" w:uiPriority="52"/>
+    <w:lsdException w:name="List Table 1 Light Accent 3" w:uiPriority="46"/>
+    <w:lsdException w:name="List Table 2 Accent 3" w:uiPriority="47"/>
+    <w:lsdException w:name="List Table 3 Accent 3" w:uiPriority="48"/>
+    <w:lsdException w:name="List Table 4 Accent 3" w:uiPriority="49"/>
+    <w:lsdException w:name="List Table 5 Dark Accent 3" w:uiPriority="50"/>
+    <w:lsdException w:name="List Table 6 Colorful Accent 3" w:uiPriority="51"/>
+    <w:lsdException w:name="List Table 7 Colorful Accent 3" w:uiPriority="52"/>
+    <w:lsdException w:name="List Table 1 Light Accent 4" w:uiPriority="46"/>
+    <w:lsdException w:name="List Table 2 Accent 4" w:uiPriority="47"/>
+    <w:lsdException w:name="List Table 3 Accent 4" w:uiPriority="48"/>
+    <w:lsdException w:name="List Table 4 Accent 4" w:uiPriority="49"/>
+    <w:lsdException w:name="List Table 5 Dark Accent 4" w:uiPriority="50"/>
+    <w:lsdException w:name="List Table 6 Colorful Accent 4" w:uiPriority="51"/>
+    <w:lsdException w:name="List Table 7 Colorful Accent 4" w:uiPriority="52"/>
+    <w:lsdException w:name="List Table 1 Light Accent 5" w:uiPriority="46"/>
+    <w:lsdException w:name="List Table 2 Accent 5" w:uiPriority="47"/>
+    <w:lsdException w:name="List Table 3 Accent 5" w:uiPriority="48"/>
+    <w:lsdException w:name="List Table 4 Accent 5" w:uiPriority="49"/>
+    <w:lsdException w:name="List Table 5 Dark Accent 5" w:uiPriority="50"/>
+    <w:lsdException w:name="List Table 6 Colorful Accent 5" w:uiPriority="51"/>
+    <w:lsdException w:name="List Table 7 Colorful Accent 5" w:uiPriority="52"/>
+    <w:lsdException w:name="List Table 1 Light Accent 6" w:uiPriority="46"/>
+    <w:lsdException w:name="List Table 2 Accent 6" w:uiPriority="47"/>
+    <w:lsdException w:name="List Table 3 Accent 6" w:uiPriority="48"/>
+    <w:lsdException w:name="List Table 4 Accent 6" w:uiPriority="49"/>
+    <w:lsdException w:name="List Table 5 Dark Accent 6" w:uiPriority="50"/>
+    <w:lsdException w:name="List Table 6 Colorful Accent 6" w:uiPriority="51"/>
+    <w:lsdException w:name="List Table 7 Colorful Accent 6" w:uiPriority="52"/>
   </w:latentStyles>
   <w:style w:type="paragraph" w:default="1" w:styleId="Normal">
     <w:name w:val="Normal"/>
@@ -3862,6 +5506,7 @@
   <w:style w:type="character" w:default="1" w:styleId="DefaultParagraphFont">
     <w:name w:val="Default Paragraph Font"/>
     <w:uiPriority w:val="1"/>
+    <w:semiHidden/>
     <w:unhideWhenUsed/>
   </w:style>
   <w:style w:type="table" w:default="1" w:styleId="TableNormal">
@@ -3869,7 +5514,6 @@
     <w:uiPriority w:val="99"/>
     <w:semiHidden/>
     <w:unhideWhenUsed/>
-    <w:qFormat/>
     <w:tblPr>
       <w:tblInd w:w="0" w:type="dxa"/>
       <w:tblCellMar>
@@ -4306,7 +5950,7 @@
 </file>
 
 <file path=customXml/itemProps1.xml><?xml version="1.0" encoding="utf-8"?>
-<ds:datastoreItem xmlns:ds="http://schemas.openxmlformats.org/officeDocument/2006/customXml" ds:itemID="{23183757-53B1-4C01-8794-8E1CBC1577B5}">
+<ds:datastoreItem xmlns:ds="http://schemas.openxmlformats.org/officeDocument/2006/customXml" ds:itemID="{CCE5B3E7-12D9-4B01-B04D-8BB72C44FF07}">
   <ds:schemaRefs>
     <ds:schemaRef ds:uri="http://schemas.openxmlformats.org/officeDocument/2006/bibliography"/>
   </ds:schemaRefs>

</xml_diff>

<commit_message>
Started working on the FileSystem API offline storage option
</commit_message>
<xml_diff>
--- a/Chapter 16 - Offline Web Applications/OfflineWebApplications.docx
+++ b/Chapter 16 - Offline Web Applications/OfflineWebApplications.docx
@@ -12,23 +12,7 @@
     </w:p>
     <w:p>
       <w:r>
-        <w:t xml:space="preserve">We will look at Web SQL, </w:t>
-      </w:r>
-      <w:proofErr w:type="spellStart"/>
-      <w:r>
-        <w:t>IndexedDB</w:t>
-      </w:r>
-      <w:proofErr w:type="spellEnd"/>
-      <w:r>
-        <w:t xml:space="preserve">, the </w:t>
-      </w:r>
-      <w:proofErr w:type="spellStart"/>
-      <w:r>
-        <w:t>FileSystem</w:t>
-      </w:r>
-      <w:proofErr w:type="spellEnd"/>
-      <w:r>
-        <w:t xml:space="preserve"> API, and the HTTP cache</w:t>
+        <w:t>We will look at Web SQL, IndexedDB, the FileSystem API, and the HTTP cache</w:t>
       </w:r>
     </w:p>
     <w:p>
@@ -95,14 +79,12 @@
       <w:r>
         <w:t xml:space="preserve">se the </w:t>
       </w:r>
-      <w:proofErr w:type="spellStart"/>
       <w:r>
         <w:rPr>
           <w:i/>
         </w:rPr>
         <w:t>openDatabase</w:t>
       </w:r>
-      <w:proofErr w:type="spellEnd"/>
       <w:r>
         <w:t xml:space="preserve"> met</w:t>
       </w:r>
@@ -120,14 +102,12 @@
       <w:r>
         <w:t xml:space="preserve">The following are the </w:t>
       </w:r>
-      <w:proofErr w:type="spellStart"/>
       <w:r>
         <w:rPr>
           <w:i/>
         </w:rPr>
         <w:t>openDatabase</w:t>
       </w:r>
-      <w:proofErr w:type="spellEnd"/>
       <w:r>
         <w:t xml:space="preserve"> parameters:</w:t>
       </w:r>
@@ -194,31 +174,8 @@
       <w:r>
         <w:tab/>
       </w:r>
-      <w:proofErr w:type="spellStart"/>
-      <w:proofErr w:type="gramStart"/>
-      <w:r>
-        <w:t>var</w:t>
-      </w:r>
-      <w:proofErr w:type="spellEnd"/>
-      <w:proofErr w:type="gramEnd"/>
-      <w:r>
-        <w:t xml:space="preserve"> </w:t>
-      </w:r>
-      <w:proofErr w:type="spellStart"/>
-      <w:r>
-        <w:t>db</w:t>
-      </w:r>
-      <w:proofErr w:type="spellEnd"/>
-      <w:r>
-        <w:t xml:space="preserve"> = </w:t>
-      </w:r>
-      <w:proofErr w:type="spellStart"/>
-      <w:r>
-        <w:t>openDatabase</w:t>
-      </w:r>
-      <w:proofErr w:type="spellEnd"/>
-      <w:r>
-        <w:t>('Library', '1.0', 'My Library', 5 * 1024 * 1024);</w:t>
+      <w:r>
+        <w:t>var db = openDatabase('Library', '1.0', 'My Library', 5 * 1024 * 1024);</w:t>
       </w:r>
     </w:p>
     <w:p>
@@ -476,20 +433,11 @@
       </w:r>
     </w:p>
     <w:p>
-      <w:proofErr w:type="spellStart"/>
-      <w:r>
-        <w:t>JSFiddle</w:t>
-      </w:r>
-      <w:proofErr w:type="spellEnd"/>
-      <w:r>
-        <w:t xml:space="preserve">: </w:t>
-      </w:r>
-      <w:r>
-        <w:t>https://jsfiddle.net/bs4r5ooa</w:t>
-      </w:r>
-      <w:proofErr w:type="gramStart"/>
-      <w:r>
-        <w:t xml:space="preserve">/ </w:t>
+      <w:r>
+        <w:t xml:space="preserve">JSFiddle: </w:t>
+      </w:r>
+      <w:r>
+        <w:t xml:space="preserve">https://jsfiddle.net/bs4r5ooa/ </w:t>
       </w:r>
       <w:r>
         <w:t xml:space="preserve"> </w:t>
@@ -497,26 +445,11 @@
       <w:r>
         <w:t>(</w:t>
       </w:r>
-      <w:proofErr w:type="gramEnd"/>
-      <w:r>
-        <w:rPr>
-          <w:b/>
-        </w:rPr>
-        <w:t xml:space="preserve">The code did not work on </w:t>
-      </w:r>
-      <w:proofErr w:type="spellStart"/>
-      <w:r>
-        <w:rPr>
-          <w:b/>
-        </w:rPr>
-        <w:t>JsFiddle</w:t>
-      </w:r>
-      <w:proofErr w:type="spellEnd"/>
-      <w:r>
-        <w:rPr>
-          <w:b/>
-        </w:rPr>
-        <w:t>, or on my local computer - Forget this garbage</w:t>
+      <w:r>
+        <w:rPr>
+          <w:b/>
+        </w:rPr>
+        <w:t>The code did not work on JsFiddle, or on my local computer - Forget this garbage</w:t>
       </w:r>
       <w:r>
         <w:t>)</w:t>
@@ -535,21 +468,8 @@
         </w:rPr>
         <w:t xml:space="preserve"> </w:t>
       </w:r>
-      <w:proofErr w:type="gramStart"/>
-      <w:r>
-        <w:t>alert(</w:t>
-      </w:r>
-      <w:proofErr w:type="gramEnd"/>
-      <w:r>
-        <w:t xml:space="preserve">"Current schema: " + </w:t>
-      </w:r>
-      <w:proofErr w:type="spellStart"/>
-      <w:r>
-        <w:t>db.version</w:t>
-      </w:r>
-      <w:proofErr w:type="spellEnd"/>
-      <w:r>
-        <w:t>);</w:t>
+      <w:r>
+        <w:t>alert("Current schema: " + db.version);</w:t>
       </w:r>
     </w:p>
     <w:p>
@@ -1009,21 +929,7 @@
         <w:rPr>
           <w:b/>
         </w:rPr>
-        <w:t xml:space="preserve">Add a callback function to the </w:t>
-      </w:r>
-      <w:proofErr w:type="spellStart"/>
-      <w:r>
-        <w:rPr>
-          <w:b/>
-        </w:rPr>
-        <w:t>executeSql</w:t>
-      </w:r>
-      <w:proofErr w:type="spellEnd"/>
-      <w:r>
-        <w:rPr>
-          <w:b/>
-        </w:rPr>
-        <w:t xml:space="preserve"> method, which allows us capture the Id of the newly created row</w:t>
+        <w:t>Add a callback function to the executeSql method, which allows us capture the Id of the newly created row</w:t>
       </w:r>
       <w:r>
         <w:rPr>
@@ -1332,21 +1238,14 @@
         <w:t xml:space="preserve">NOTE: </w:t>
       </w:r>
       <w:r>
-        <w:t xml:space="preserve">Because you are only retrieving data, you just as easily could have used </w:t>
-      </w:r>
-      <w:proofErr w:type="gramStart"/>
-      <w:r>
-        <w:t xml:space="preserve">the  </w:t>
-      </w:r>
-      <w:proofErr w:type="spellStart"/>
+        <w:t xml:space="preserve">Because you are only retrieving data, you just as easily could have used the  </w:t>
+      </w:r>
       <w:r>
         <w:rPr>
           <w:i/>
         </w:rPr>
         <w:t>readTransaction</w:t>
       </w:r>
-      <w:proofErr w:type="spellEnd"/>
-      <w:proofErr w:type="gramEnd"/>
       <w:r>
         <w:t xml:space="preserve"> method instead of the transaction method</w:t>
       </w:r>
@@ -1657,13 +1556,8 @@
       <w:pPr>
         <w:pStyle w:val="Heading4"/>
       </w:pPr>
-      <w:proofErr w:type="gramStart"/>
-      <w:r>
-        <w:t>using</w:t>
-      </w:r>
-      <w:proofErr w:type="gramEnd"/>
-      <w:r>
-        <w:t xml:space="preserve"> Aggregating functions</w:t>
+      <w:r>
+        <w:t>using Aggregating functions</w:t>
       </w:r>
     </w:p>
     <w:p>
@@ -1725,37 +1619,19 @@
         <w:pStyle w:val="Heading2"/>
       </w:pPr>
       <w:r>
-        <w:t xml:space="preserve">Lesson 2: Working with </w:t>
-      </w:r>
-      <w:proofErr w:type="spellStart"/>
-      <w:r>
-        <w:t>IndexedDB</w:t>
-      </w:r>
-      <w:proofErr w:type="spellEnd"/>
-    </w:p>
-    <w:p>
-      <w:r>
-        <w:rPr>
-          <w:b/>
-        </w:rPr>
-        <w:t xml:space="preserve">What is </w:t>
-      </w:r>
-      <w:proofErr w:type="spellStart"/>
-      <w:r>
-        <w:rPr>
-          <w:b/>
-        </w:rPr>
-        <w:t>IndexedDB</w:t>
-      </w:r>
-      <w:proofErr w:type="spellEnd"/>
-      <w:r>
-        <w:t xml:space="preserve">: A key/value database in which values can range from simple strings to complex object </w:t>
-      </w:r>
-      <w:proofErr w:type="gramStart"/>
-      <w:r>
-        <w:t>structures</w:t>
-      </w:r>
-      <w:proofErr w:type="gramEnd"/>
+        <w:t>Lesson 2: Working with IndexedDB</w:t>
+      </w:r>
+    </w:p>
+    <w:p>
+      <w:r>
+        <w:rPr>
+          <w:b/>
+        </w:rPr>
+        <w:t>What is IndexedDB</w:t>
+      </w:r>
+      <w:r>
+        <w:t>: A key/value database in which values can range from simple strings to complex object structures</w:t>
+      </w:r>
     </w:p>
     <w:p>
       <w:pPr>
@@ -1766,13 +1642,8 @@
       </w:r>
     </w:p>
     <w:p>
-      <w:proofErr w:type="spellStart"/>
-      <w:r>
-        <w:t>IndexedDB</w:t>
-      </w:r>
-      <w:proofErr w:type="spellEnd"/>
-      <w:r>
-        <w:t xml:space="preserve"> is still under development hence we need to use browser-specific prefixes.</w:t>
+      <w:r>
+        <w:t>IndexedDB is still under development hence we need to use browser-specific prefixes.</w:t>
       </w:r>
     </w:p>
     <w:p/>
@@ -1790,21 +1661,7 @@
         <w:rPr>
           <w:b/>
         </w:rPr>
-        <w:t xml:space="preserve">make your </w:t>
-      </w:r>
-      <w:proofErr w:type="spellStart"/>
-      <w:r>
-        <w:rPr>
-          <w:b/>
-        </w:rPr>
-        <w:t>IndexedDB</w:t>
-      </w:r>
-      <w:proofErr w:type="spellEnd"/>
-      <w:r>
-        <w:rPr>
-          <w:b/>
-        </w:rPr>
-        <w:t xml:space="preserve"> code cross-browser-friendly</w:t>
+        <w:t>make your IndexedDB code cross-browser-friendly</w:t>
       </w:r>
       <w:r>
         <w:t>, include the following code at the top of your page</w:t>
@@ -1876,21 +1733,7 @@
         <w:rPr>
           <w:b/>
         </w:rPr>
-        <w:t xml:space="preserve">To access the browser's </w:t>
-      </w:r>
-      <w:proofErr w:type="spellStart"/>
-      <w:r>
-        <w:rPr>
-          <w:b/>
-        </w:rPr>
-        <w:t>indexedDB</w:t>
-      </w:r>
-      <w:proofErr w:type="spellEnd"/>
-      <w:r>
-        <w:rPr>
-          <w:b/>
-        </w:rPr>
-        <w:t xml:space="preserve"> object</w:t>
+        <w:t>To access the browser's indexedDB object</w:t>
       </w:r>
       <w:r>
         <w:rPr>
@@ -1906,56 +1749,19 @@
       <w:r>
         <w:tab/>
       </w:r>
-      <w:proofErr w:type="spellStart"/>
-      <w:proofErr w:type="gramStart"/>
       <w:r>
         <w:t>va</w:t>
       </w:r>
       <w:r>
-        <w:t>r</w:t>
-      </w:r>
-      <w:proofErr w:type="spellEnd"/>
-      <w:proofErr w:type="gramEnd"/>
-      <w:r>
-        <w:t xml:space="preserve"> </w:t>
-      </w:r>
-      <w:proofErr w:type="spellStart"/>
-      <w:r>
-        <w:t>indexedDB</w:t>
-      </w:r>
-      <w:proofErr w:type="spellEnd"/>
-      <w:r>
-        <w:t xml:space="preserve"> = </w:t>
-      </w:r>
-      <w:proofErr w:type="spellStart"/>
-      <w:r>
-        <w:t>window.indexedDB</w:t>
-      </w:r>
-      <w:proofErr w:type="spellEnd"/>
-      <w:r>
-        <w:t>;</w:t>
-      </w:r>
-    </w:p>
-    <w:p>
-      <w:r>
-        <w:rPr>
-          <w:b/>
-        </w:rPr>
-        <w:t xml:space="preserve">To open an </w:t>
-      </w:r>
-      <w:proofErr w:type="spellStart"/>
-      <w:r>
-        <w:rPr>
-          <w:b/>
-        </w:rPr>
-        <w:t>indexedDB</w:t>
-      </w:r>
-      <w:proofErr w:type="spellEnd"/>
-      <w:r>
-        <w:rPr>
-          <w:b/>
-        </w:rPr>
-        <w:t xml:space="preserve"> object store</w:t>
+        <w:t>r indexedDB = window.indexedDB;</w:t>
+      </w:r>
+    </w:p>
+    <w:p>
+      <w:r>
+        <w:rPr>
+          <w:b/>
+        </w:rPr>
+        <w:t>To open an indexedDB object store</w:t>
       </w:r>
       <w:r>
         <w:t>, use</w:t>
@@ -2039,21 +1845,7 @@
         <w:rPr>
           <w:b/>
         </w:rPr>
-        <w:t xml:space="preserve">Note about using the 'open' </w:t>
-      </w:r>
-      <w:proofErr w:type="spellStart"/>
-      <w:r>
-        <w:rPr>
-          <w:b/>
-        </w:rPr>
-        <w:t>indexedDB</w:t>
-      </w:r>
-      <w:proofErr w:type="spellEnd"/>
-      <w:r>
-        <w:rPr>
-          <w:b/>
-        </w:rPr>
-        <w:t xml:space="preserve"> </w:t>
+        <w:t xml:space="preserve">Note about using the 'open' indexedDB </w:t>
       </w:r>
       <w:r>
         <w:rPr>
@@ -2067,14 +1859,12 @@
       <w:r>
         <w:t xml:space="preserve">This method returns an </w:t>
       </w:r>
-      <w:proofErr w:type="spellStart"/>
       <w:r>
         <w:rPr>
           <w:i/>
         </w:rPr>
         <w:t>IDBRequest</w:t>
       </w:r>
-      <w:proofErr w:type="spellEnd"/>
       <w:r>
         <w:t xml:space="preserve"> object and begins an </w:t>
       </w:r>
@@ -2088,23 +1878,7 @@
         <w:t xml:space="preserve"> of opening a connection</w:t>
       </w:r>
       <w:r>
-        <w:t>. Hence we have to listen to the '</w:t>
-      </w:r>
-      <w:proofErr w:type="spellStart"/>
-      <w:r>
-        <w:t>onsuccess</w:t>
-      </w:r>
-      <w:proofErr w:type="spellEnd"/>
-      <w:r>
-        <w:t>' and '</w:t>
-      </w:r>
-      <w:proofErr w:type="spellStart"/>
-      <w:r>
-        <w:t>onerror</w:t>
-      </w:r>
-      <w:proofErr w:type="spellEnd"/>
-      <w:r>
-        <w:t>' methods to determine when the database has been opened or when an error occurs.</w:t>
+        <w:t>. Hence we have to listen to the 'onsuccess' and 'onerror' methods to determine when the database has been opened or when an error occurs.</w:t>
       </w:r>
     </w:p>
     <w:p>
@@ -2116,13 +1890,8 @@
       </w:r>
     </w:p>
     <w:p>
-      <w:proofErr w:type="spellStart"/>
-      <w:r>
-        <w:t>IndexedDB</w:t>
-      </w:r>
-      <w:proofErr w:type="spellEnd"/>
-      <w:r>
-        <w:t xml:space="preserve"> uses 'Object stores', which are key/value storage areas.</w:t>
+      <w:r>
+        <w:t>IndexedDB uses 'Object stores', which are key/value storage areas.</w:t>
       </w:r>
     </w:p>
     <w:p>
@@ -2135,28 +1904,15 @@
     </w:p>
     <w:p>
       <w:r>
-        <w:t xml:space="preserve">Before creating a new 'object store', you need to understand how </w:t>
-      </w:r>
-      <w:proofErr w:type="spellStart"/>
-      <w:r>
-        <w:t>IndexedDB</w:t>
-      </w:r>
-      <w:proofErr w:type="spellEnd"/>
-      <w:r>
-        <w:t xml:space="preserve"> handles versioning.</w:t>
+        <w:t>Before creating a new 'object store', you need to understand how IndexedDB handles versioning.</w:t>
       </w:r>
     </w:p>
     <w:p>
       <w:r>
         <w:t xml:space="preserve">E.g. </w:t>
       </w:r>
-      <w:proofErr w:type="gramStart"/>
-      <w:r>
-        <w:t>Consider</w:t>
-      </w:r>
-      <w:proofErr w:type="gramEnd"/>
-      <w:r>
-        <w:t xml:space="preserve"> the code below</w:t>
+      <w:r>
+        <w:t>Consider the code below</w:t>
       </w:r>
     </w:p>
     <w:p>
@@ -2238,30 +1994,135 @@
         <w:rPr>
           <w:i/>
         </w:rPr>
-        <w:t>'</w:t>
-      </w:r>
-      <w:proofErr w:type="spellStart"/>
+        <w:t>'onupgradeneeded'</w:t>
+      </w:r>
+      <w:r>
+        <w:t xml:space="preserve"> event that will be </w:t>
+      </w:r>
+      <w:r>
+        <w:rPr>
+          <w:b/>
+        </w:rPr>
+        <w:t>triggered if the version requested doesn't match the current version of the existing database (or if the database does not yet exist)</w:t>
+      </w:r>
+      <w:r>
+        <w:t>.</w:t>
+      </w:r>
+    </w:p>
+    <w:p>
+      <w:r>
+        <w:rPr>
+          <w:b/>
+        </w:rPr>
+        <w:t>Note</w:t>
+      </w:r>
+      <w:r>
+        <w:t>: the '</w:t>
+      </w:r>
+      <w:r>
+        <w:t xml:space="preserve"> </w:t>
+      </w:r>
+      <w:r>
+        <w:rPr>
+          <w:i/>
+        </w:rPr>
+        <w:t>onupgradeneeded'</w:t>
+      </w:r>
+      <w:r>
+        <w:t xml:space="preserve"> event will be fired BEFORE the </w:t>
+      </w:r>
+      <w:r>
+        <w:rPr>
+          <w:i/>
+        </w:rPr>
+        <w:t>'onsuccess'</w:t>
+      </w:r>
+      <w:r>
+        <w:t xml:space="preserve"> event</w:t>
+      </w:r>
+    </w:p>
+    <w:p>
+      <w:pPr>
+        <w:rPr>
+          <w:b/>
+        </w:rPr>
+      </w:pPr>
+      <w:r>
+        <w:rPr>
+          <w:b/>
+        </w:rPr>
+        <w:t>How to allocate a new storage area</w:t>
+      </w:r>
+    </w:p>
+    <w:p>
+      <w:r>
+        <w:t xml:space="preserve">Within the </w:t>
+      </w:r>
       <w:r>
         <w:rPr>
           <w:i/>
         </w:rPr>
         <w:t>onupgradeneeded</w:t>
       </w:r>
-      <w:proofErr w:type="spellEnd"/>
-      <w:r>
-        <w:rPr>
-          <w:i/>
-        </w:rPr>
-        <w:t>'</w:t>
-      </w:r>
-      <w:r>
-        <w:t xml:space="preserve"> event that will be </w:t>
-      </w:r>
-      <w:r>
-        <w:rPr>
-          <w:b/>
-        </w:rPr>
-        <w:t>triggered if the version requested doesn't match the current version of the existing database (or if the database does not yet exist)</w:t>
+      <w:r>
+        <w:t xml:space="preserve"> event handler, use the </w:t>
+      </w:r>
+      <w:r>
+        <w:rPr>
+          <w:i/>
+        </w:rPr>
+        <w:t>createObjectStore</w:t>
+      </w:r>
+      <w:r>
+        <w:t xml:space="preserve"> method to allocate a new storage area.</w:t>
+      </w:r>
+    </w:p>
+    <w:p>
+      <w:r>
+        <w:t xml:space="preserve">This method requires an </w:t>
+      </w:r>
+      <w:r>
+        <w:rPr>
+          <w:i/>
+        </w:rPr>
+        <w:t>object store name</w:t>
+      </w:r>
+      <w:r>
+        <w:t xml:space="preserve"> and an </w:t>
+      </w:r>
+      <w:r>
+        <w:rPr>
+          <w:i/>
+        </w:rPr>
+        <w:t>object</w:t>
+      </w:r>
+      <w:r>
+        <w:t xml:space="preserve"> containing any extra parameters to use in configuring the store.</w:t>
+      </w:r>
+    </w:p>
+    <w:p>
+      <w:pPr>
+        <w:pStyle w:val="Heading4"/>
+      </w:pPr>
+      <w:r>
+        <w:t>Using the keypath property</w:t>
+      </w:r>
+    </w:p>
+    <w:p>
+      <w:r>
+        <w:t>U</w:t>
+      </w:r>
+      <w:r>
+        <w:t xml:space="preserve">sed to specify which property on the </w:t>
+      </w:r>
+      <w:r>
+        <w:rPr>
+          <w:i/>
+        </w:rPr>
+        <w:t>value</w:t>
+      </w:r>
+      <w:r>
+        <w:t xml:space="preserve"> object should be used as the key</w:t>
       </w:r>
       <w:r>
         <w:t>.</w:t>
@@ -2269,159 +2130,6 @@
     </w:p>
     <w:p>
       <w:r>
-        <w:rPr>
-          <w:b/>
-        </w:rPr>
-        <w:t>Note</w:t>
-      </w:r>
-      <w:r>
-        <w:t>: the '</w:t>
-      </w:r>
-      <w:r>
-        <w:t xml:space="preserve"> </w:t>
-      </w:r>
-      <w:proofErr w:type="spellStart"/>
-      <w:r>
-        <w:rPr>
-          <w:i/>
-        </w:rPr>
-        <w:t>onupgradeneeded</w:t>
-      </w:r>
-      <w:proofErr w:type="spellEnd"/>
-      <w:r>
-        <w:rPr>
-          <w:i/>
-        </w:rPr>
-        <w:t>'</w:t>
-      </w:r>
-      <w:r>
-        <w:t xml:space="preserve"> event will be fired BEFORE the </w:t>
-      </w:r>
-      <w:r>
-        <w:rPr>
-          <w:i/>
-        </w:rPr>
-        <w:t>'</w:t>
-      </w:r>
-      <w:proofErr w:type="spellStart"/>
-      <w:r>
-        <w:rPr>
-          <w:i/>
-        </w:rPr>
-        <w:t>onsuccess</w:t>
-      </w:r>
-      <w:proofErr w:type="spellEnd"/>
-      <w:r>
-        <w:rPr>
-          <w:i/>
-        </w:rPr>
-        <w:t>'</w:t>
-      </w:r>
-      <w:r>
-        <w:t xml:space="preserve"> event</w:t>
-      </w:r>
-    </w:p>
-    <w:p>
-      <w:pPr>
-        <w:rPr>
-          <w:b/>
-        </w:rPr>
-      </w:pPr>
-      <w:r>
-        <w:rPr>
-          <w:b/>
-        </w:rPr>
-        <w:t>How to allocate a new storage area</w:t>
-      </w:r>
-    </w:p>
-    <w:p>
-      <w:r>
-        <w:t xml:space="preserve">Within the </w:t>
-      </w:r>
-      <w:proofErr w:type="spellStart"/>
-      <w:r>
-        <w:rPr>
-          <w:i/>
-        </w:rPr>
-        <w:t>onupgradeneeded</w:t>
-      </w:r>
-      <w:proofErr w:type="spellEnd"/>
-      <w:r>
-        <w:t xml:space="preserve"> event handler, use the </w:t>
-      </w:r>
-      <w:proofErr w:type="spellStart"/>
-      <w:r>
-        <w:rPr>
-          <w:i/>
-        </w:rPr>
-        <w:t>createObjectStore</w:t>
-      </w:r>
-      <w:proofErr w:type="spellEnd"/>
-      <w:r>
-        <w:t xml:space="preserve"> method to allocate a new storage area.</w:t>
-      </w:r>
-    </w:p>
-    <w:p>
-      <w:r>
-        <w:t xml:space="preserve">This method requires an </w:t>
-      </w:r>
-      <w:r>
-        <w:rPr>
-          <w:i/>
-        </w:rPr>
-        <w:t>object store name</w:t>
-      </w:r>
-      <w:r>
-        <w:t xml:space="preserve"> and an </w:t>
-      </w:r>
-      <w:r>
-        <w:rPr>
-          <w:i/>
-        </w:rPr>
-        <w:t>object</w:t>
-      </w:r>
-      <w:r>
-        <w:t xml:space="preserve"> containing any extra parameters to use in configuring the store.</w:t>
-      </w:r>
-    </w:p>
-    <w:p>
-      <w:pPr>
-        <w:pStyle w:val="Heading4"/>
-      </w:pPr>
-      <w:r>
-        <w:t xml:space="preserve">Using the </w:t>
-      </w:r>
-      <w:proofErr w:type="spellStart"/>
-      <w:r>
-        <w:t>keypath</w:t>
-      </w:r>
-      <w:proofErr w:type="spellEnd"/>
-      <w:r>
-        <w:t xml:space="preserve"> property</w:t>
-      </w:r>
-    </w:p>
-    <w:p>
-      <w:r>
-        <w:t>U</w:t>
-      </w:r>
-      <w:r>
-        <w:t xml:space="preserve">sed to specify which property on the </w:t>
-      </w:r>
-      <w:r>
-        <w:rPr>
-          <w:i/>
-        </w:rPr>
-        <w:t>value</w:t>
-      </w:r>
-      <w:r>
-        <w:t xml:space="preserve"> object should be used as the key</w:t>
-      </w:r>
-      <w:r>
-        <w:t>.</w:t>
-      </w:r>
-    </w:p>
-    <w:p>
-      <w:r>
         <w:t>(The key is used as the primary index for stored object instances)</w:t>
       </w:r>
     </w:p>
@@ -2436,23 +2144,7 @@
         <w:t xml:space="preserve">: If the </w:t>
       </w:r>
       <w:r>
-        <w:t xml:space="preserve">property specified by the </w:t>
-      </w:r>
-      <w:proofErr w:type="spellStart"/>
-      <w:r>
-        <w:t>keypath</w:t>
-      </w:r>
-      <w:proofErr w:type="spellEnd"/>
-      <w:r>
-        <w:t xml:space="preserve"> does not exist on the value object, you must use a key generator such as </w:t>
-      </w:r>
-      <w:proofErr w:type="spellStart"/>
-      <w:r>
-        <w:t>autoIncrement</w:t>
-      </w:r>
-      <w:proofErr w:type="spellEnd"/>
-      <w:r>
-        <w:t>, which creates auto incrementing numeric keys</w:t>
+        <w:t>property specified by the keypath does not exist on the value object, you must use a key generator such as autoIncrement, which creates auto incrementing numeric keys</w:t>
       </w:r>
     </w:p>
     <w:p>
@@ -2684,15 +2376,7 @@
         <w:t>To create an index</w:t>
       </w:r>
       <w:r>
-        <w:t>, use the '</w:t>
-      </w:r>
-      <w:proofErr w:type="spellStart"/>
-      <w:r>
-        <w:t>createIndex</w:t>
-      </w:r>
-      <w:proofErr w:type="spellEnd"/>
-      <w:r>
-        <w:t>' method on the object store, which has the following parameters:</w:t>
+        <w:t>, use the 'createIndex' method on the object store, which has the following parameters:</w:t>
       </w:r>
     </w:p>
     <w:p>
@@ -2749,32 +2433,17 @@
       </w:r>
     </w:p>
     <w:p>
-      <w:proofErr w:type="gramStart"/>
-      <w:r>
-        <w:t>e.g</w:t>
-      </w:r>
-      <w:proofErr w:type="gramEnd"/>
-      <w:r>
-        <w:t xml:space="preserve">. using the </w:t>
-      </w:r>
-      <w:proofErr w:type="spellStart"/>
+      <w:r>
+        <w:t xml:space="preserve">e.g. using the </w:t>
+      </w:r>
       <w:r>
         <w:rPr>
           <w:i/>
         </w:rPr>
         <w:t>createIndex</w:t>
       </w:r>
-      <w:proofErr w:type="spellEnd"/>
-      <w:r>
-        <w:t xml:space="preserve"> method on the object store to create a new, non-unique index for the </w:t>
-      </w:r>
-      <w:proofErr w:type="spellStart"/>
-      <w:r>
-        <w:t>lastName</w:t>
-      </w:r>
-      <w:proofErr w:type="spellEnd"/>
-      <w:r>
-        <w:t xml:space="preserve"> property</w:t>
+      <w:r>
+        <w:t xml:space="preserve"> method on the object store to create a new, non-unique index for the lastName property</w:t>
       </w:r>
     </w:p>
     <w:p>
@@ -2837,33 +2506,23 @@
       <w:r>
         <w:t xml:space="preserve">The </w:t>
       </w:r>
-      <w:proofErr w:type="spellStart"/>
       <w:r>
         <w:rPr>
           <w:i/>
         </w:rPr>
         <w:t>createIndex</w:t>
       </w:r>
-      <w:proofErr w:type="spellEnd"/>
       <w:r>
         <w:t xml:space="preserve"> method is called during a database</w:t>
       </w:r>
       <w:r>
         <w:t xml:space="preserve"> migration, within the </w:t>
       </w:r>
-      <w:proofErr w:type="spellStart"/>
-      <w:r>
-        <w:rPr>
-          <w:i/>
-        </w:rPr>
-        <w:t>onupgradeneeded</w:t>
-      </w:r>
-      <w:proofErr w:type="spellEnd"/>
-      <w:r>
-        <w:rPr>
-          <w:i/>
-        </w:rPr>
-        <w:t xml:space="preserve"> </w:t>
+      <w:r>
+        <w:rPr>
+          <w:i/>
+        </w:rPr>
+        <w:t xml:space="preserve">onupgradeneeded </w:t>
       </w:r>
       <w:r>
         <w:t>event handler, to ensure that the index is created when the version is updated.</w:t>
@@ -2881,21 +2540,14 @@
       <w:r>
         <w:t xml:space="preserve">Remove an index by creating a database migration that uses the object store's </w:t>
       </w:r>
-      <w:proofErr w:type="spellStart"/>
-      <w:proofErr w:type="gramStart"/>
       <w:r>
         <w:rPr>
           <w:i/>
         </w:rPr>
         <w:t>deleteIndex</w:t>
       </w:r>
-      <w:proofErr w:type="spellEnd"/>
-      <w:r>
-        <w:t>(</w:t>
-      </w:r>
-      <w:proofErr w:type="gramEnd"/>
-      <w:r>
-        <w:t>) method</w:t>
+      <w:r>
+        <w:t>() method</w:t>
       </w:r>
     </w:p>
     <w:p>
@@ -2965,22 +2617,15 @@
       </w:r>
     </w:p>
     <w:p>
-      <w:proofErr w:type="gramStart"/>
-      <w:r>
-        <w:t>use</w:t>
-      </w:r>
-      <w:proofErr w:type="gramEnd"/>
-      <w:r>
-        <w:t xml:space="preserve"> </w:t>
-      </w:r>
-      <w:proofErr w:type="spellStart"/>
+      <w:r>
+        <w:t xml:space="preserve">use </w:t>
+      </w:r>
       <w:r>
         <w:rPr>
           <w:i/>
         </w:rPr>
         <w:t>deleteObjectStore</w:t>
       </w:r>
-      <w:proofErr w:type="spellEnd"/>
       <w:r>
         <w:rPr>
           <w:i/>
@@ -2990,14 +2635,12 @@
       <w:r>
         <w:t xml:space="preserve">method in the </w:t>
       </w:r>
-      <w:proofErr w:type="spellStart"/>
       <w:r>
         <w:rPr>
           <w:i/>
         </w:rPr>
         <w:t>onupgradeneeded</w:t>
       </w:r>
-      <w:proofErr w:type="spellEnd"/>
       <w:r>
         <w:t xml:space="preserve"> event</w:t>
       </w:r>
@@ -3069,78 +2712,32 @@
       </w:r>
     </w:p>
     <w:p>
-      <w:proofErr w:type="spellStart"/>
-      <w:proofErr w:type="gramStart"/>
       <w:r>
         <w:rPr>
           <w:b/>
         </w:rPr>
         <w:t>objectStoreNames</w:t>
       </w:r>
-      <w:proofErr w:type="spellEnd"/>
-      <w:proofErr w:type="gramEnd"/>
-      <w:r>
-        <w:t xml:space="preserve">: use a single string when creating a transaction for one </w:t>
-      </w:r>
-      <w:proofErr w:type="spellStart"/>
-      <w:r>
-        <w:t>objectStore</w:t>
-      </w:r>
-      <w:proofErr w:type="spellEnd"/>
-      <w:r>
-        <w:t xml:space="preserve">, and an array when creating a transaction for multiple </w:t>
-      </w:r>
-      <w:proofErr w:type="spellStart"/>
-      <w:r>
-        <w:t>objectStores</w:t>
-      </w:r>
-      <w:proofErr w:type="spellEnd"/>
-    </w:p>
-    <w:p>
-      <w:proofErr w:type="gramStart"/>
-      <w:r>
-        <w:t>e.g</w:t>
-      </w:r>
-      <w:proofErr w:type="gramEnd"/>
-      <w:r>
-        <w:t>. opening a transaction for a single object store</w:t>
-      </w:r>
-    </w:p>
-    <w:p>
-      <w:pPr>
-        <w:rPr>
-          <w:i/>
-        </w:rPr>
-      </w:pPr>
-      <w:proofErr w:type="spellStart"/>
-      <w:proofErr w:type="gramStart"/>
-      <w:r>
-        <w:rPr>
-          <w:i/>
-        </w:rPr>
-        <w:t>var</w:t>
-      </w:r>
-      <w:proofErr w:type="spellEnd"/>
-      <w:proofErr w:type="gramEnd"/>
-      <w:r>
-        <w:rPr>
-          <w:i/>
-        </w:rPr>
-        <w:t xml:space="preserve"> trans = </w:t>
-      </w:r>
-      <w:proofErr w:type="spellStart"/>
-      <w:r>
-        <w:rPr>
-          <w:i/>
-        </w:rPr>
-        <w:t>db.transaction</w:t>
-      </w:r>
-      <w:proofErr w:type="spellEnd"/>
-      <w:r>
-        <w:rPr>
-          <w:i/>
-        </w:rPr>
-        <w:t xml:space="preserve">('authors'); </w:t>
+      <w:r>
+        <w:t>: use a single string when creating a transaction for one objectStore, and an array when creating a transaction for multiple objectStores</w:t>
+      </w:r>
+    </w:p>
+    <w:p>
+      <w:r>
+        <w:t>e.g. opening a transaction for a single object store</w:t>
+      </w:r>
+    </w:p>
+    <w:p>
+      <w:pPr>
+        <w:rPr>
+          <w:i/>
+        </w:rPr>
+      </w:pPr>
+      <w:r>
+        <w:rPr>
+          <w:i/>
+        </w:rPr>
+        <w:t xml:space="preserve">var trans = db.transaction('authors'); </w:t>
       </w:r>
     </w:p>
     <w:p>
@@ -3154,35 +2751,11 @@
           <w:i/>
         </w:rPr>
       </w:pPr>
-      <w:proofErr w:type="spellStart"/>
-      <w:proofErr w:type="gramStart"/>
-      <w:r>
-        <w:rPr>
-          <w:i/>
-        </w:rPr>
-        <w:t>var</w:t>
-      </w:r>
-      <w:proofErr w:type="spellEnd"/>
-      <w:proofErr w:type="gramEnd"/>
-      <w:r>
-        <w:rPr>
-          <w:i/>
-        </w:rPr>
-        <w:t xml:space="preserve"> trans = </w:t>
-      </w:r>
-      <w:proofErr w:type="spellStart"/>
-      <w:r>
-        <w:rPr>
-          <w:i/>
-        </w:rPr>
-        <w:t>db.transaction</w:t>
-      </w:r>
-      <w:proofErr w:type="spellEnd"/>
-      <w:r>
-        <w:rPr>
-          <w:i/>
-        </w:rPr>
-        <w:t>(['authors', 'books']);</w:t>
+      <w:r>
+        <w:rPr>
+          <w:i/>
+        </w:rPr>
+        <w:t>var trans = db.transaction(['authors', 'books']);</w:t>
       </w:r>
     </w:p>
     <w:p>
@@ -3197,47 +2770,39 @@
         </w:rPr>
         <w:br/>
       </w:r>
-      <w:proofErr w:type="gramStart"/>
       <w:r>
         <w:rPr>
           <w:b/>
         </w:rPr>
         <w:t>mode</w:t>
       </w:r>
-      <w:proofErr w:type="gramEnd"/>
       <w:r>
         <w:t xml:space="preserve">: Optional parameter. Possible values are </w:t>
       </w:r>
-      <w:proofErr w:type="spellStart"/>
       <w:r>
         <w:rPr>
           <w:i/>
         </w:rPr>
         <w:t>readonly</w:t>
       </w:r>
-      <w:proofErr w:type="spellEnd"/>
       <w:r>
         <w:t xml:space="preserve"> and </w:t>
       </w:r>
-      <w:proofErr w:type="spellStart"/>
       <w:r>
         <w:rPr>
           <w:i/>
         </w:rPr>
         <w:t>readwrite</w:t>
       </w:r>
-      <w:proofErr w:type="spellEnd"/>
       <w:r>
         <w:t xml:space="preserve">. Default value is </w:t>
       </w:r>
-      <w:proofErr w:type="spellStart"/>
       <w:r>
         <w:rPr>
           <w:i/>
         </w:rPr>
         <w:t>readonly</w:t>
       </w:r>
-      <w:proofErr w:type="spellEnd"/>
       <w:r>
         <w:rPr>
           <w:i/>
@@ -3246,22 +2811,15 @@
       </w:r>
     </w:p>
     <w:p>
-      <w:proofErr w:type="gramStart"/>
-      <w:r>
-        <w:t>e.g</w:t>
-      </w:r>
-      <w:proofErr w:type="gramEnd"/>
-      <w:r>
-        <w:t xml:space="preserve">. a transaction being opened in </w:t>
-      </w:r>
-      <w:proofErr w:type="spellStart"/>
+      <w:r>
+        <w:t xml:space="preserve">e.g. a transaction being opened in </w:t>
+      </w:r>
       <w:r>
         <w:rPr>
           <w:i/>
         </w:rPr>
         <w:t>readonly</w:t>
       </w:r>
-      <w:proofErr w:type="spellEnd"/>
       <w:r>
         <w:t xml:space="preserve"> mode.</w:t>
       </w:r>
@@ -3272,63 +2830,23 @@
           <w:i/>
         </w:rPr>
       </w:pPr>
-      <w:proofErr w:type="spellStart"/>
-      <w:proofErr w:type="gramStart"/>
-      <w:r>
-        <w:rPr>
-          <w:i/>
-        </w:rPr>
-        <w:t>var</w:t>
-      </w:r>
-      <w:proofErr w:type="spellEnd"/>
-      <w:proofErr w:type="gramEnd"/>
-      <w:r>
-        <w:rPr>
-          <w:i/>
-        </w:rPr>
-        <w:t xml:space="preserve"> trans = </w:t>
-      </w:r>
-      <w:proofErr w:type="spellStart"/>
-      <w:r>
-        <w:rPr>
-          <w:i/>
-        </w:rPr>
-        <w:t>db.transaction</w:t>
-      </w:r>
-      <w:proofErr w:type="spellEnd"/>
-      <w:r>
-        <w:rPr>
-          <w:i/>
-        </w:rPr>
-        <w:t>('authors', '</w:t>
-      </w:r>
-      <w:proofErr w:type="spellStart"/>
-      <w:r>
-        <w:rPr>
-          <w:i/>
-        </w:rPr>
-        <w:t>readonly</w:t>
-      </w:r>
-      <w:proofErr w:type="spellEnd"/>
-      <w:r>
-        <w:rPr>
-          <w:i/>
-        </w:rPr>
-        <w:t>');</w:t>
+      <w:r>
+        <w:rPr>
+          <w:i/>
+        </w:rPr>
+        <w:t>var trans = db.transaction('authors', 'readonly');</w:t>
       </w:r>
     </w:p>
     <w:p>
       <w:r>
         <w:t xml:space="preserve">Example of a transaction being opened in </w:t>
       </w:r>
-      <w:proofErr w:type="spellStart"/>
       <w:r>
         <w:rPr>
           <w:i/>
         </w:rPr>
         <w:t>readwrite</w:t>
       </w:r>
-      <w:proofErr w:type="spellEnd"/>
       <w:r>
         <w:t xml:space="preserve"> mode.</w:t>
       </w:r>
@@ -3339,49 +2857,11 @@
           <w:i/>
         </w:rPr>
       </w:pPr>
-      <w:proofErr w:type="spellStart"/>
-      <w:proofErr w:type="gramStart"/>
-      <w:r>
-        <w:rPr>
-          <w:i/>
-        </w:rPr>
-        <w:t>var</w:t>
-      </w:r>
-      <w:proofErr w:type="spellEnd"/>
-      <w:proofErr w:type="gramEnd"/>
-      <w:r>
-        <w:rPr>
-          <w:i/>
-        </w:rPr>
-        <w:t xml:space="preserve"> trans = </w:t>
-      </w:r>
-      <w:proofErr w:type="spellStart"/>
-      <w:r>
-        <w:rPr>
-          <w:i/>
-        </w:rPr>
-        <w:t>db.transaction</w:t>
-      </w:r>
-      <w:proofErr w:type="spellEnd"/>
-      <w:r>
-        <w:rPr>
-          <w:i/>
-        </w:rPr>
-        <w:t>('authors', '</w:t>
-      </w:r>
-      <w:proofErr w:type="spellStart"/>
-      <w:r>
-        <w:rPr>
-          <w:i/>
-        </w:rPr>
-        <w:t>readwrite</w:t>
-      </w:r>
-      <w:proofErr w:type="spellEnd"/>
-      <w:r>
-        <w:rPr>
-          <w:i/>
-        </w:rPr>
-        <w:t>');</w:t>
+      <w:r>
+        <w:rPr>
+          <w:i/>
+        </w:rPr>
+        <w:t>var trans = db.transaction('authors', 'readwrite');</w:t>
       </w:r>
     </w:p>
     <w:p>
@@ -3411,15 +2891,7 @@
     </w:p>
     <w:p>
       <w:r>
-        <w:t xml:space="preserve">1. </w:t>
-      </w:r>
-      <w:proofErr w:type="gramStart"/>
-      <w:r>
-        <w:t>find</w:t>
-      </w:r>
-      <w:proofErr w:type="gramEnd"/>
-      <w:r>
-        <w:t xml:space="preserve"> the object store to which we want to add the record</w:t>
+        <w:t>1. find the object store to which we want to add the record</w:t>
       </w:r>
     </w:p>
     <w:p>
@@ -3457,14 +2929,12 @@
       <w:r>
         <w:t xml:space="preserve"> method returns a request instance in which you can subscribe to an </w:t>
       </w:r>
-      <w:proofErr w:type="spellStart"/>
       <w:r>
         <w:rPr>
           <w:i/>
         </w:rPr>
         <w:t>onsuccess</w:t>
       </w:r>
-      <w:proofErr w:type="spellEnd"/>
       <w:r>
         <w:t xml:space="preserve"> event that provides notification when the operation</w:t>
       </w:r>
@@ -3479,14 +2949,12 @@
       <w:r>
         <w:t xml:space="preserve">Use the </w:t>
       </w:r>
-      <w:proofErr w:type="spellStart"/>
       <w:r>
         <w:rPr>
           <w:i/>
         </w:rPr>
         <w:t>request.result</w:t>
       </w:r>
-      <w:proofErr w:type="spellEnd"/>
       <w:r>
         <w:t xml:space="preserve"> property to obtain the auto-generated id for the new record</w:t>
       </w:r>
@@ -3495,14 +2963,12 @@
       <w:r>
         <w:t xml:space="preserve">4. You can also subscribe to the </w:t>
       </w:r>
-      <w:proofErr w:type="spellStart"/>
       <w:r>
         <w:rPr>
           <w:i/>
         </w:rPr>
         <w:t>onerror</w:t>
       </w:r>
-      <w:proofErr w:type="spellEnd"/>
       <w:r>
         <w:t xml:space="preserve"> event if the operation fails</w:t>
       </w:r>
@@ -3609,19 +3075,11 @@
       <w:r>
         <w:t xml:space="preserve">: We can use the </w:t>
       </w:r>
-      <w:proofErr w:type="gramStart"/>
-      <w:r>
-        <w:rPr>
-          <w:i/>
-        </w:rPr>
-        <w:t>put(</w:t>
-      </w:r>
-      <w:proofErr w:type="gramEnd"/>
-      <w:r>
-        <w:rPr>
-          <w:i/>
-        </w:rPr>
-        <w:t>)</w:t>
+      <w:r>
+        <w:rPr>
+          <w:i/>
+        </w:rPr>
+        <w:t>put()</w:t>
       </w:r>
       <w:r>
         <w:t xml:space="preserve"> method for both adding and updating records, However the </w:t>
@@ -3806,19 +3264,11 @@
       <w:r>
         <w:t xml:space="preserve">If you need to find a specific record use the </w:t>
       </w:r>
-      <w:proofErr w:type="gramStart"/>
-      <w:r>
-        <w:rPr>
-          <w:i/>
-        </w:rPr>
-        <w:t>get(</w:t>
-      </w:r>
-      <w:proofErr w:type="gramEnd"/>
-      <w:r>
-        <w:rPr>
-          <w:i/>
-        </w:rPr>
-        <w:t>)</w:t>
+      <w:r>
+        <w:rPr>
+          <w:i/>
+        </w:rPr>
+        <w:t>get()</w:t>
       </w:r>
       <w:r>
         <w:t xml:space="preserve"> method of the object store</w:t>
@@ -3945,27 +3395,17 @@
       <w:r>
         <w:t xml:space="preserve">A cursor can be opened by calling the </w:t>
       </w:r>
-      <w:proofErr w:type="spellStart"/>
-      <w:proofErr w:type="gramStart"/>
       <w:r>
         <w:rPr>
           <w:i/>
         </w:rPr>
         <w:t>openCursor</w:t>
       </w:r>
-      <w:proofErr w:type="spellEnd"/>
-      <w:r>
-        <w:rPr>
-          <w:i/>
-        </w:rPr>
-        <w:t>(</w:t>
-      </w:r>
-      <w:proofErr w:type="gramEnd"/>
-      <w:r>
-        <w:rPr>
-          <w:i/>
-        </w:rPr>
-        <w:t>)</w:t>
+      <w:r>
+        <w:rPr>
+          <w:i/>
+        </w:rPr>
+        <w:t>()</w:t>
       </w:r>
       <w:r>
         <w:t xml:space="preserve"> method on the object store</w:t>
@@ -4020,14 +3460,9 @@
     </w:p>
     <w:p/>
     <w:p>
-      <w:proofErr w:type="gramStart"/>
       <w:r>
         <w:lastRenderedPageBreak/>
-        <w:t>e.g</w:t>
-      </w:r>
-      <w:proofErr w:type="gramEnd"/>
-      <w:r>
-        <w:t>. The following is a simple example that iterates through all records held in the authors object store</w:t>
+        <w:t>e.g. The following is a simple example that iterates through all records held in the authors object store</w:t>
       </w:r>
     </w:p>
     <w:p>
@@ -4116,14 +3551,12 @@
       <w:r>
         <w:t xml:space="preserve"> of the response of the </w:t>
       </w:r>
-      <w:proofErr w:type="spellStart"/>
       <w:r>
         <w:rPr>
           <w:i/>
         </w:rPr>
         <w:t>onsuccess</w:t>
       </w:r>
-      <w:proofErr w:type="spellEnd"/>
       <w:r>
         <w:t xml:space="preserve"> event handler.</w:t>
       </w:r>
@@ -4178,47 +3611,36 @@
       <w:r>
         <w:t xml:space="preserve">, which will trigger the </w:t>
       </w:r>
-      <w:proofErr w:type="spellStart"/>
       <w:r>
         <w:rPr>
           <w:i/>
         </w:rPr>
         <w:t>onsuccess</w:t>
       </w:r>
-      <w:proofErr w:type="spellEnd"/>
-      <w:r>
+      <w:r>
+        <w:t xml:space="preserve"> event</w:t>
+      </w:r>
+      <w:r>
+        <w:t xml:space="preserve">handler again, this time with the next record in the results. </w:t>
+      </w:r>
+      <w:r>
+        <w:rPr>
+          <w:b/>
+        </w:rPr>
+        <w:t>When it reaches the end of the</w:t>
+      </w:r>
+      <w:r>
+        <w:rPr>
+          <w:b/>
+        </w:rPr>
         <w:t xml:space="preserve"> </w:t>
       </w:r>
-      <w:proofErr w:type="spellStart"/>
-      <w:r>
-        <w:t>event</w:t>
-      </w:r>
-      <w:r>
-        <w:t>handler</w:t>
-      </w:r>
-      <w:proofErr w:type="spellEnd"/>
-      <w:r>
-        <w:t xml:space="preserve"> again, this time with the next record in the results. </w:t>
-      </w:r>
-      <w:r>
-        <w:rPr>
-          <w:b/>
-        </w:rPr>
-        <w:t>When it reaches the end of the</w:t>
-      </w:r>
-      <w:r>
-        <w:rPr>
-          <w:b/>
-        </w:rPr>
-        <w:t xml:space="preserve"> </w:t>
-      </w:r>
       <w:r>
         <w:rPr>
           <w:b/>
         </w:rPr>
         <w:t xml:space="preserve">collection, the </w:t>
       </w:r>
-      <w:proofErr w:type="spellStart"/>
       <w:r>
         <w:rPr>
           <w:b/>
@@ -4226,7 +3648,6 @@
         </w:rPr>
         <w:t>onsuccess</w:t>
       </w:r>
-      <w:proofErr w:type="spellEnd"/>
       <w:r>
         <w:rPr>
           <w:b/>
@@ -4254,27 +3675,11 @@
       <w:r>
         <w:t xml:space="preserve">The cursor opened in the previous example using the </w:t>
       </w:r>
-      <w:proofErr w:type="spellStart"/>
-      <w:proofErr w:type="gramStart"/>
-      <w:r>
-        <w:rPr>
-          <w:i/>
-        </w:rPr>
-        <w:t>openCursor</w:t>
-      </w:r>
-      <w:proofErr w:type="spellEnd"/>
-      <w:r>
-        <w:rPr>
-          <w:i/>
-        </w:rPr>
-        <w:t>(</w:t>
-      </w:r>
-      <w:proofErr w:type="gramEnd"/>
-      <w:r>
-        <w:rPr>
-          <w:i/>
-        </w:rPr>
-        <w:t>)</w:t>
+      <w:r>
+        <w:rPr>
+          <w:i/>
+        </w:rPr>
+        <w:t>openCursor()</w:t>
       </w:r>
       <w:r>
         <w:t xml:space="preserve"> method will return the entire object associated to the index value.</w:t>
@@ -4305,66 +3710,29 @@
       <w:r>
         <w:t xml:space="preserve"> and not the full object, use the </w:t>
       </w:r>
-      <w:proofErr w:type="spellStart"/>
-      <w:proofErr w:type="gramStart"/>
-      <w:r>
-        <w:rPr>
-          <w:i/>
-        </w:rPr>
-        <w:t>openKeyCursor</w:t>
-      </w:r>
-      <w:proofErr w:type="spellEnd"/>
-      <w:r>
-        <w:rPr>
-          <w:i/>
-        </w:rPr>
-        <w:t>(</w:t>
-      </w:r>
-      <w:proofErr w:type="gramEnd"/>
-      <w:r>
-        <w:rPr>
-          <w:i/>
-        </w:rPr>
-        <w:t>)</w:t>
+      <w:r>
+        <w:rPr>
+          <w:i/>
+        </w:rPr>
+        <w:t>openKeyCursor()</w:t>
       </w:r>
       <w:r>
         <w:t xml:space="preserve"> method </w:t>
       </w:r>
     </w:p>
     <w:p>
-      <w:proofErr w:type="gramStart"/>
       <w:r>
         <w:lastRenderedPageBreak/>
-        <w:t>e.g</w:t>
-      </w:r>
-      <w:proofErr w:type="gramEnd"/>
-      <w:r>
-        <w:t xml:space="preserve">. the example below is a modified version of the </w:t>
-      </w:r>
-      <w:proofErr w:type="spellStart"/>
-      <w:r>
-        <w:rPr>
-          <w:i/>
-        </w:rPr>
-        <w:t>findAuthors</w:t>
-      </w:r>
-      <w:proofErr w:type="spellEnd"/>
-      <w:r>
-        <w:rPr>
-          <w:i/>
-        </w:rPr>
-        <w:t>()</w:t>
-      </w:r>
-      <w:r>
-        <w:t xml:space="preserve"> method, which creates the cursor against the </w:t>
-      </w:r>
-      <w:proofErr w:type="spellStart"/>
-      <w:r>
-        <w:t>lastName</w:t>
-      </w:r>
-      <w:proofErr w:type="spellEnd"/>
-      <w:r>
-        <w:t xml:space="preserve"> index instead of going directly against the object store.</w:t>
+        <w:t xml:space="preserve">e.g. the example below is a modified version of the </w:t>
+      </w:r>
+      <w:r>
+        <w:rPr>
+          <w:i/>
+        </w:rPr>
+        <w:t>findAuthors()</w:t>
+      </w:r>
+      <w:r>
+        <w:t xml:space="preserve"> method, which creates the cursor against the lastName index instead of going directly against the object store.</w:t>
       </w:r>
       <w:r>
         <w:br/>
@@ -4421,23 +3789,7 @@
     </w:p>
     <w:p>
       <w:r>
-        <w:t xml:space="preserve">To limit the results of a cursor to a subset of the data store, pass an </w:t>
-      </w:r>
-      <w:proofErr w:type="spellStart"/>
-      <w:r>
-        <w:t>IDBKeyRange</w:t>
-      </w:r>
-      <w:proofErr w:type="spellEnd"/>
-      <w:r>
-        <w:t xml:space="preserve"> value as the first parameter to the </w:t>
-      </w:r>
-      <w:proofErr w:type="spellStart"/>
-      <w:r>
-        <w:t>openCursor</w:t>
-      </w:r>
-      <w:proofErr w:type="spellEnd"/>
-      <w:r>
-        <w:t xml:space="preserve"> method</w:t>
+        <w:t>To limit the results of a cursor to a subset of the data store, pass an IDBKeyRange value as the first parameter to the openCursor method</w:t>
       </w:r>
       <w:r>
         <w:t>.</w:t>
@@ -4445,15 +3797,7 @@
     </w:p>
     <w:p>
       <w:r>
-        <w:t xml:space="preserve">The </w:t>
-      </w:r>
-      <w:proofErr w:type="spellStart"/>
-      <w:r>
-        <w:t>IDBKeyRange</w:t>
-      </w:r>
-      <w:proofErr w:type="spellEnd"/>
-      <w:r>
-        <w:t xml:space="preserve"> object can accept the following range methods:</w:t>
+        <w:t>The IDBKeyRange object can accept the following range methods:</w:t>
       </w:r>
     </w:p>
     <w:p>
@@ -4644,45 +3988,13 @@
     </w:p>
     <w:p>
       <w:r>
-        <w:t xml:space="preserve">The </w:t>
-      </w:r>
-      <w:proofErr w:type="spellStart"/>
-      <w:r>
-        <w:t>IDBFactory</w:t>
-      </w:r>
-      <w:proofErr w:type="spellEnd"/>
-      <w:r>
-        <w:t xml:space="preserve"> object that is referenced by the </w:t>
-      </w:r>
-      <w:proofErr w:type="spellStart"/>
-      <w:r>
-        <w:t>indexedDB</w:t>
-      </w:r>
-      <w:proofErr w:type="spellEnd"/>
-      <w:r>
-        <w:t xml:space="preserve"> object contains a </w:t>
-      </w:r>
-      <w:proofErr w:type="spellStart"/>
-      <w:proofErr w:type="gramStart"/>
-      <w:r>
-        <w:rPr>
-          <w:i/>
-        </w:rPr>
-        <w:t>deleteDatabase</w:t>
-      </w:r>
-      <w:proofErr w:type="spellEnd"/>
-      <w:r>
-        <w:rPr>
-          <w:i/>
-        </w:rPr>
-        <w:t>(</w:t>
-      </w:r>
-      <w:proofErr w:type="gramEnd"/>
-      <w:r>
-        <w:rPr>
-          <w:i/>
-        </w:rPr>
-        <w:t>)</w:t>
+        <w:t xml:space="preserve">The IDBFactory object that is referenced by the indexedDB object contains a </w:t>
+      </w:r>
+      <w:r>
+        <w:rPr>
+          <w:i/>
+        </w:rPr>
+        <w:t>deleteDatabase()</w:t>
       </w:r>
       <w:r>
         <w:t xml:space="preserve"> method</w:t>
@@ -4692,27 +4004,11 @@
       </w:r>
     </w:p>
     <w:p>
-      <w:proofErr w:type="spellStart"/>
-      <w:proofErr w:type="gramStart"/>
-      <w:r>
-        <w:rPr>
-          <w:b/>
-        </w:rPr>
-        <w:t>deleteDatabase</w:t>
-      </w:r>
-      <w:proofErr w:type="spellEnd"/>
-      <w:r>
-        <w:rPr>
-          <w:b/>
-        </w:rPr>
-        <w:t>(</w:t>
-      </w:r>
-      <w:proofErr w:type="gramEnd"/>
-      <w:r>
-        <w:rPr>
-          <w:b/>
-        </w:rPr>
-        <w:t>)</w:t>
+      <w:r>
+        <w:rPr>
+          <w:b/>
+        </w:rPr>
+        <w:t>deleteDatabase()</w:t>
       </w:r>
       <w:r>
         <w:t xml:space="preserve"> : takes a name parameter and returns a request object immediately while asynchronously attempting to drop the database</w:t>
@@ -4766,9 +4062,307 @@
           </wp:inline>
         </w:drawing>
       </w:r>
+    </w:p>
+    <w:p/>
+    <w:p>
+      <w:pPr>
+        <w:pStyle w:val="Heading2"/>
+      </w:pPr>
+      <w:r>
+        <w:lastRenderedPageBreak/>
+        <w:t>Lesson 3: Working with the FileSystem API</w:t>
+      </w:r>
+    </w:p>
+    <w:p>
+      <w:r>
+        <w:t>Using the FileSystem API, we can create directories in a sandboxed location on the user’s system where we can store images, text fil</w:t>
+      </w:r>
+      <w:r>
+        <w:t>es, and other large bits of data</w:t>
+      </w:r>
+    </w:p>
+    <w:p>
+      <w:r>
+        <w:t>Lesson objectives</w:t>
+      </w:r>
+    </w:p>
+    <w:p>
+      <w:pPr>
+        <w:pStyle w:val="ListParagraph"/>
+        <w:numPr>
+          <w:ilvl w:val="0"/>
+          <w:numId w:val="2"/>
+        </w:numPr>
+      </w:pPr>
+      <w:r>
+        <w:t>Describe the use of the FileSystem API</w:t>
+      </w:r>
+    </w:p>
+    <w:p>
+      <w:pPr>
+        <w:pStyle w:val="ListParagraph"/>
+        <w:numPr>
+          <w:ilvl w:val="0"/>
+          <w:numId w:val="2"/>
+        </w:numPr>
+      </w:pPr>
+      <w:r>
+        <w:t>Implement the FileSystem API</w:t>
+      </w:r>
+    </w:p>
+    <w:p>
+      <w:pPr>
+        <w:pStyle w:val="Heading3"/>
+      </w:pPr>
+      <w:r>
+        <w:t>Assessing browser support</w:t>
+      </w:r>
+    </w:p>
+    <w:p>
+      <w:r>
+        <w:t>The only major browser that supports the FileSystem API is Chrome, therefore the FileSystem API is most commonly used in creating Chrome extensions</w:t>
+      </w:r>
+      <w:r>
+        <w:t>.</w:t>
+      </w:r>
+    </w:p>
+    <w:p>
+      <w:pPr>
+        <w:pStyle w:val="Heading3"/>
+      </w:pPr>
+      <w:r>
+        <w:t>Opening the file system</w:t>
+      </w:r>
+    </w:p>
+    <w:p>
+      <w:r>
+        <w:t>Use the following code to open the FileSystem:</w:t>
+      </w:r>
+    </w:p>
+    <w:p>
+      <w:r>
+        <w:t>window.requestFileSyste</w:t>
+      </w:r>
+      <w:r>
+        <w:t xml:space="preserve">m = window.requestFileSystem || </w:t>
+      </w:r>
+      <w:r>
+        <w:t>window.webkitRequestFileSystem;</w:t>
+      </w:r>
+    </w:p>
+    <w:p>
+      <w:r>
+        <w:rPr>
+          <w:noProof/>
+          <w:lang w:eastAsia="en-CA"/>
+        </w:rPr>
+        <w:drawing>
+          <wp:inline distT="0" distB="0" distL="0" distR="0" wp14:anchorId="7DC4D303" wp14:editId="2DAA3C44">
+            <wp:extent cx="4862945" cy="2490701"/>
+            <wp:effectExtent l="0" t="0" r="0" b="0"/>
+            <wp:docPr id="41" name="Picture 41"/>
+            <wp:cNvGraphicFramePr>
+              <a:graphicFrameLocks xmlns:a="http://schemas.openxmlformats.org/drawingml/2006/main" noChangeAspect="1"/>
+            </wp:cNvGraphicFramePr>
+            <a:graphic xmlns:a="http://schemas.openxmlformats.org/drawingml/2006/main">
+              <a:graphicData uri="http://schemas.openxmlformats.org/drawingml/2006/picture">
+                <pic:pic xmlns:pic="http://schemas.openxmlformats.org/drawingml/2006/picture">
+                  <pic:nvPicPr>
+                    <pic:cNvPr id="1" name=""/>
+                    <pic:cNvPicPr/>
+                  </pic:nvPicPr>
+                  <pic:blipFill>
+                    <a:blip r:embed="rId51"/>
+                    <a:stretch>
+                      <a:fillRect/>
+                    </a:stretch>
+                  </pic:blipFill>
+                  <pic:spPr>
+                    <a:xfrm>
+                      <a:off x="0" y="0"/>
+                      <a:ext cx="4905157" cy="2512321"/>
+                    </a:xfrm>
+                    <a:prstGeom prst="rect">
+                      <a:avLst/>
+                    </a:prstGeom>
+                  </pic:spPr>
+                </pic:pic>
+              </a:graphicData>
+            </a:graphic>
+          </wp:inline>
+        </w:drawing>
+      </w:r>
+    </w:p>
+    <w:p>
+      <w:pPr>
+        <w:pStyle w:val="Heading3"/>
+      </w:pPr>
+      <w:r>
+        <w:t>Creating and opening a file</w:t>
+      </w:r>
+    </w:p>
+    <w:p>
+      <w:r>
+        <w:t>To create a file we need to have a DirectoryEntry object so we have an allocated place to put the file.</w:t>
+      </w:r>
+    </w:p>
+    <w:p>
+      <w:r>
+        <w:t xml:space="preserve">The FileSystem argument passed to the </w:t>
+      </w:r>
+      <w:r>
+        <w:rPr>
+          <w:i/>
+        </w:rPr>
+        <w:t>successCallback()</w:t>
+      </w:r>
+      <w:r>
+        <w:t xml:space="preserve"> method</w:t>
+      </w:r>
+      <w:r>
+        <w:t xml:space="preserve"> includes a special DirectoryEntry</w:t>
+      </w:r>
+      <w:r>
+        <w:t xml:space="preserve"> as a property named root, which points to the root of the file system</w:t>
+      </w:r>
+      <w:r>
+        <w:t xml:space="preserve"> </w:t>
+      </w:r>
+      <w:r>
+        <w:t xml:space="preserve">reserved </w:t>
+      </w:r>
+      <w:r>
+        <w:t>for the application</w:t>
+      </w:r>
+      <w:r>
+        <w:t>.</w:t>
+      </w:r>
+    </w:p>
+    <w:p>
+      <w:r>
+        <w:t xml:space="preserve">A DirectoryEntry object has a getFile() method that can both create new files and read those that already exist. </w:t>
+      </w:r>
+    </w:p>
+    <w:p>
+      <w:r>
+        <w:lastRenderedPageBreak/>
+        <w:t>The following are the parameters of the getFile() method:</w:t>
+      </w:r>
+      <w:r>
+        <w:br/>
+      </w:r>
+      <w:r>
+        <w:br/>
+      </w:r>
+      <w:r>
+        <w:rPr>
+          <w:noProof/>
+          <w:lang w:eastAsia="en-CA"/>
+        </w:rPr>
+        <w:drawing>
+          <wp:inline distT="0" distB="0" distL="0" distR="0" wp14:anchorId="574FF268" wp14:editId="3D8FCDBE">
+            <wp:extent cx="4502727" cy="1453272"/>
+            <wp:effectExtent l="0" t="0" r="0" b="0"/>
+            <wp:docPr id="42" name="Picture 42"/>
+            <wp:cNvGraphicFramePr>
+              <a:graphicFrameLocks xmlns:a="http://schemas.openxmlformats.org/drawingml/2006/main" noChangeAspect="1"/>
+            </wp:cNvGraphicFramePr>
+            <a:graphic xmlns:a="http://schemas.openxmlformats.org/drawingml/2006/main">
+              <a:graphicData uri="http://schemas.openxmlformats.org/drawingml/2006/picture">
+                <pic:pic xmlns:pic="http://schemas.openxmlformats.org/drawingml/2006/picture">
+                  <pic:nvPicPr>
+                    <pic:cNvPr id="1" name=""/>
+                    <pic:cNvPicPr/>
+                  </pic:nvPicPr>
+                  <pic:blipFill>
+                    <a:blip r:embed="rId52"/>
+                    <a:stretch>
+                      <a:fillRect/>
+                    </a:stretch>
+                  </pic:blipFill>
+                  <pic:spPr>
+                    <a:xfrm>
+                      <a:off x="0" y="0"/>
+                      <a:ext cx="4674579" cy="1508738"/>
+                    </a:xfrm>
+                    <a:prstGeom prst="rect">
+                      <a:avLst/>
+                    </a:prstGeom>
+                  </pic:spPr>
+                </pic:pic>
+              </a:graphicData>
+            </a:graphic>
+          </wp:inline>
+        </w:drawing>
+      </w:r>
+    </w:p>
+    <w:p>
+      <w:r>
+        <w:t xml:space="preserve">e.g. The example below shows us how to create a new file </w:t>
+      </w:r>
+      <w:r>
+        <w:t xml:space="preserve">in the root directory of the DirectoryEntry </w:t>
+      </w:r>
+    </w:p>
+    <w:p>
+      <w:r>
+        <w:rPr>
+          <w:noProof/>
+          <w:lang w:eastAsia="en-CA"/>
+        </w:rPr>
+        <w:drawing>
+          <wp:inline distT="0" distB="0" distL="0" distR="0" wp14:anchorId="773F530E" wp14:editId="61F696C9">
+            <wp:extent cx="4606636" cy="1884533"/>
+            <wp:effectExtent l="0" t="0" r="0" b="0"/>
+            <wp:docPr id="44" name="Picture 44"/>
+            <wp:cNvGraphicFramePr>
+              <a:graphicFrameLocks xmlns:a="http://schemas.openxmlformats.org/drawingml/2006/main" noChangeAspect="1"/>
+            </wp:cNvGraphicFramePr>
+            <a:graphic xmlns:a="http://schemas.openxmlformats.org/drawingml/2006/main">
+              <a:graphicData uri="http://schemas.openxmlformats.org/drawingml/2006/picture">
+                <pic:pic xmlns:pic="http://schemas.openxmlformats.org/drawingml/2006/picture">
+                  <pic:nvPicPr>
+                    <pic:cNvPr id="1" name=""/>
+                    <pic:cNvPicPr/>
+                  </pic:nvPicPr>
+                  <pic:blipFill>
+                    <a:blip r:embed="rId53"/>
+                    <a:stretch>
+                      <a:fillRect/>
+                    </a:stretch>
+                  </pic:blipFill>
+                  <pic:spPr>
+                    <a:xfrm>
+                      <a:off x="0" y="0"/>
+                      <a:ext cx="4643767" cy="1899723"/>
+                    </a:xfrm>
+                    <a:prstGeom prst="rect">
+                      <a:avLst/>
+                    </a:prstGeom>
+                  </pic:spPr>
+                </pic:pic>
+              </a:graphicData>
+            </a:graphic>
+          </wp:inline>
+        </w:drawing>
+      </w:r>
+    </w:p>
+    <w:p>
+      <w:pPr>
+        <w:pStyle w:val="Heading3"/>
+      </w:pPr>
+      <w:r>
+        <w:t>Writing to a file</w:t>
+      </w:r>
+    </w:p>
+    <w:p>
+      <w:r>
+        <w:t>When you have access to a FileEntry object, you can create a FileWriter, which persists data to the opened file.</w:t>
+      </w:r>
       <w:bookmarkStart w:id="0" w:name="_GoBack"/>
       <w:bookmarkEnd w:id="0"/>
     </w:p>
+    <w:p/>
     <w:sectPr>
       <w:pgSz w:w="12240" w:h="15840"/>
       <w:pgMar w:top="1440" w:right="1440" w:bottom="1440" w:left="1440" w:header="708" w:footer="708" w:gutter="0"/>
@@ -5950,7 +5544,7 @@
 </file>
 
 <file path=customXml/itemProps1.xml><?xml version="1.0" encoding="utf-8"?>
-<ds:datastoreItem xmlns:ds="http://schemas.openxmlformats.org/officeDocument/2006/customXml" ds:itemID="{CCE5B3E7-12D9-4B01-B04D-8BB72C44FF07}">
+<ds:datastoreItem xmlns:ds="http://schemas.openxmlformats.org/officeDocument/2006/customXml" ds:itemID="{95E49505-CAF2-4F74-A06B-2BD5F163B3F0}">
   <ds:schemaRefs>
     <ds:schemaRef ds:uri="http://schemas.openxmlformats.org/officeDocument/2006/bibliography"/>
   </ds:schemaRefs>

</xml_diff>

<commit_message>
Completed the fileSystem API section of the Offline web storage option chapter
</commit_message>
<xml_diff>
--- a/Chapter 16 - Offline Web Applications/OfflineWebApplications.docx
+++ b/Chapter 16 - Offline Web Applications/OfflineWebApplications.docx
@@ -1,6 +1,6 @@
 
 <file path=word/document.xml><?xml version="1.0" encoding="utf-8"?>
-<w:document xmlns:wpc="http://schemas.microsoft.com/office/word/2010/wordprocessingCanvas" xmlns:mc="http://schemas.openxmlformats.org/markup-compatibility/2006" xmlns:o="urn:schemas-microsoft-com:office:office" xmlns:r="http://schemas.openxmlformats.org/officeDocument/2006/relationships" xmlns:m="http://schemas.openxmlformats.org/officeDocument/2006/math" xmlns:v="urn:schemas-microsoft-com:vml" xmlns:wp14="http://schemas.microsoft.com/office/word/2010/wordprocessingDrawing" xmlns:wp="http://schemas.openxmlformats.org/drawingml/2006/wordprocessingDrawing" xmlns:w10="urn:schemas-microsoft-com:office:word" xmlns:w="http://schemas.openxmlformats.org/wordprocessingml/2006/main" xmlns:w14="http://schemas.microsoft.com/office/word/2010/wordml" xmlns:w15="http://schemas.microsoft.com/office/word/2012/wordml" xmlns:wpg="http://schemas.microsoft.com/office/word/2010/wordprocessingGroup" xmlns:wpi="http://schemas.microsoft.com/office/word/2010/wordprocessingInk" xmlns:wne="http://schemas.microsoft.com/office/word/2006/wordml" xmlns:wps="http://schemas.microsoft.com/office/word/2010/wordprocessingShape" mc:Ignorable="w14 w15 wp14">
+<w:document xmlns:ve="http://schemas.openxmlformats.org/markup-compatibility/2006" xmlns:o="urn:schemas-microsoft-com:office:office" xmlns:r="http://schemas.openxmlformats.org/officeDocument/2006/relationships" xmlns:m="http://schemas.openxmlformats.org/officeDocument/2006/math" xmlns:v="urn:schemas-microsoft-com:vml" xmlns:wp="http://schemas.openxmlformats.org/drawingml/2006/wordprocessingDrawing" xmlns:w10="urn:schemas-microsoft-com:office:word" xmlns:w="http://schemas.openxmlformats.org/wordprocessingml/2006/main" xmlns:wne="http://schemas.microsoft.com/office/word/2006/wordml">
   <w:body>
     <w:p>
       <w:pPr>
@@ -12,7 +12,23 @@
     </w:p>
     <w:p>
       <w:r>
-        <w:t>We will look at Web SQL, IndexedDB, the FileSystem API, and the HTTP cache</w:t>
+        <w:t xml:space="preserve">We will look at Web SQL, </w:t>
+      </w:r>
+      <w:proofErr w:type="spellStart"/>
+      <w:r>
+        <w:t>IndexedDB</w:t>
+      </w:r>
+      <w:proofErr w:type="spellEnd"/>
+      <w:r>
+        <w:t xml:space="preserve">, the </w:t>
+      </w:r>
+      <w:proofErr w:type="spellStart"/>
+      <w:r>
+        <w:t>FileSystem</w:t>
+      </w:r>
+      <w:proofErr w:type="spellEnd"/>
+      <w:r>
+        <w:t xml:space="preserve"> API, and the HTTP cache</w:t>
       </w:r>
     </w:p>
     <w:p>
@@ -79,12 +95,14 @@
       <w:r>
         <w:t xml:space="preserve">se the </w:t>
       </w:r>
+      <w:proofErr w:type="spellStart"/>
       <w:r>
         <w:rPr>
           <w:i/>
         </w:rPr>
         <w:t>openDatabase</w:t>
       </w:r>
+      <w:proofErr w:type="spellEnd"/>
       <w:r>
         <w:t xml:space="preserve"> met</w:t>
       </w:r>
@@ -102,12 +120,14 @@
       <w:r>
         <w:t xml:space="preserve">The following are the </w:t>
       </w:r>
+      <w:proofErr w:type="spellStart"/>
       <w:r>
         <w:rPr>
           <w:i/>
         </w:rPr>
         <w:t>openDatabase</w:t>
       </w:r>
+      <w:proofErr w:type="spellEnd"/>
       <w:r>
         <w:t xml:space="preserve"> parameters:</w:t>
       </w:r>
@@ -116,7 +136,6 @@
       <w:r>
         <w:rPr>
           <w:noProof/>
-          <w:lang w:eastAsia="en-CA"/>
         </w:rPr>
         <w:drawing>
           <wp:inline distT="0" distB="0" distL="0" distR="0">
@@ -174,8 +193,21 @@
       <w:r>
         <w:tab/>
       </w:r>
-      <w:r>
-        <w:t>var db = openDatabase('Library', '1.0', 'My Library', 5 * 1024 * 1024);</w:t>
+      <w:proofErr w:type="spellStart"/>
+      <w:r>
+        <w:t>var</w:t>
+      </w:r>
+      <w:proofErr w:type="spellEnd"/>
+      <w:r>
+        <w:t xml:space="preserve"> db = </w:t>
+      </w:r>
+      <w:proofErr w:type="spellStart"/>
+      <w:r>
+        <w:t>openDatabase</w:t>
+      </w:r>
+      <w:proofErr w:type="spellEnd"/>
+      <w:r>
+        <w:t>('Library', '1.0', 'My Library', 5 * 1024 * 1024);</w:t>
       </w:r>
     </w:p>
     <w:p>
@@ -224,7 +256,6 @@
       <w:r>
         <w:rPr>
           <w:noProof/>
-          <w:lang w:eastAsia="en-CA"/>
         </w:rPr>
         <w:drawing>
           <wp:inline distT="0" distB="0" distL="0" distR="0">
@@ -277,8 +308,8 @@
       <w:r>
         <w:rPr>
           <w:noProof/>
-          <w:lang w:eastAsia="en-CA"/>
-        </w:rPr>
+        </w:rPr>
+        <w:lastRenderedPageBreak/>
         <w:drawing>
           <wp:inline distT="0" distB="0" distL="0" distR="0">
             <wp:extent cx="4820080" cy="1812897"/>
@@ -383,7 +414,6 @@
       <w:r>
         <w:rPr>
           <w:noProof/>
-          <w:lang w:eastAsia="en-CA"/>
         </w:rPr>
         <w:drawing>
           <wp:inline distT="0" distB="0" distL="0" distR="0">
@@ -433,8 +463,13 @@
       </w:r>
     </w:p>
     <w:p>
-      <w:r>
-        <w:t xml:space="preserve">JSFiddle: </w:t>
+      <w:proofErr w:type="spellStart"/>
+      <w:r>
+        <w:t>JSFiddle</w:t>
+      </w:r>
+      <w:proofErr w:type="spellEnd"/>
+      <w:r>
+        <w:t xml:space="preserve">: </w:t>
       </w:r>
       <w:r>
         <w:t xml:space="preserve">https://jsfiddle.net/bs4r5ooa/ </w:t>
@@ -449,7 +484,21 @@
         <w:rPr>
           <w:b/>
         </w:rPr>
-        <w:t>The code did not work on JsFiddle, or on my local computer - Forget this garbage</w:t>
+        <w:t xml:space="preserve">The code did not work on </w:t>
+      </w:r>
+      <w:proofErr w:type="spellStart"/>
+      <w:r>
+        <w:rPr>
+          <w:b/>
+        </w:rPr>
+        <w:t>JsFiddle</w:t>
+      </w:r>
+      <w:proofErr w:type="spellEnd"/>
+      <w:r>
+        <w:rPr>
+          <w:b/>
+        </w:rPr>
+        <w:t>, or on my local computer - Forget this garbage</w:t>
       </w:r>
       <w:r>
         <w:t>)</w:t>
@@ -469,7 +518,15 @@
         <w:t xml:space="preserve"> </w:t>
       </w:r>
       <w:r>
-        <w:t>alert("Current schema: " + db.version);</w:t>
+        <w:t xml:space="preserve">alert("Current schema: " + </w:t>
+      </w:r>
+      <w:proofErr w:type="spellStart"/>
+      <w:r>
+        <w:t>db.version</w:t>
+      </w:r>
+      <w:proofErr w:type="spellEnd"/>
+      <w:r>
+        <w:t>);</w:t>
       </w:r>
     </w:p>
     <w:p>
@@ -487,7 +544,6 @@
       <w:r>
         <w:rPr>
           <w:noProof/>
-          <w:lang w:eastAsia="en-CA"/>
         </w:rPr>
         <w:drawing>
           <wp:inline distT="0" distB="0" distL="0" distR="0">
@@ -541,6 +597,7 @@
         <w:pStyle w:val="Heading4"/>
       </w:pPr>
       <w:r>
+        <w:lastRenderedPageBreak/>
         <w:t>Using transactions</w:t>
       </w:r>
     </w:p>
@@ -558,7 +615,6 @@
       <w:r>
         <w:rPr>
           <w:noProof/>
-          <w:lang w:eastAsia="en-CA"/>
         </w:rPr>
         <w:drawing>
           <wp:inline distT="0" distB="0" distL="0" distR="0">
@@ -611,7 +667,6 @@
       <w:r>
         <w:rPr>
           <w:noProof/>
-          <w:lang w:eastAsia="en-CA"/>
         </w:rPr>
         <w:drawing>
           <wp:inline distT="0" distB="0" distL="0" distR="0">
@@ -664,7 +719,6 @@
       <w:r>
         <w:rPr>
           <w:noProof/>
-          <w:lang w:eastAsia="en-CA"/>
         </w:rPr>
         <w:drawing>
           <wp:inline distT="0" distB="0" distL="0" distR="0">
@@ -717,7 +771,6 @@
       <w:r>
         <w:rPr>
           <w:noProof/>
-          <w:lang w:eastAsia="en-CA"/>
         </w:rPr>
         <w:drawing>
           <wp:inline distT="0" distB="0" distL="0" distR="0">
@@ -791,7 +844,6 @@
       <w:r>
         <w:rPr>
           <w:noProof/>
-          <w:lang w:eastAsia="en-CA"/>
         </w:rPr>
         <w:drawing>
           <wp:inline distT="0" distB="0" distL="0" distR="0">
@@ -863,7 +915,6 @@
         <w:rPr>
           <w:b/>
           <w:noProof/>
-          <w:lang w:eastAsia="en-CA"/>
         </w:rPr>
         <w:drawing>
           <wp:inline distT="0" distB="0" distL="0" distR="0">
@@ -929,7 +980,22 @@
         <w:rPr>
           <w:b/>
         </w:rPr>
-        <w:t>Add a callback function to the executeSql method, which allows us capture the Id of the newly created row</w:t>
+        <w:lastRenderedPageBreak/>
+        <w:t xml:space="preserve">Add a callback function to the </w:t>
+      </w:r>
+      <w:proofErr w:type="spellStart"/>
+      <w:r>
+        <w:rPr>
+          <w:b/>
+        </w:rPr>
+        <w:t>executeSql</w:t>
+      </w:r>
+      <w:proofErr w:type="spellEnd"/>
+      <w:r>
+        <w:rPr>
+          <w:b/>
+        </w:rPr>
+        <w:t xml:space="preserve"> method, which allows us capture the Id of the newly created row</w:t>
       </w:r>
       <w:r>
         <w:rPr>
@@ -948,7 +1014,6 @@
         <w:rPr>
           <w:b/>
           <w:noProof/>
-          <w:lang w:eastAsia="en-CA"/>
         </w:rPr>
         <w:drawing>
           <wp:inline distT="0" distB="0" distL="0" distR="0">
@@ -1009,7 +1074,6 @@
       <w:r>
         <w:rPr>
           <w:noProof/>
-          <w:lang w:eastAsia="en-CA"/>
         </w:rPr>
         <w:drawing>
           <wp:inline distT="0" distB="0" distL="0" distR="0">
@@ -1070,7 +1134,6 @@
       <w:r>
         <w:rPr>
           <w:noProof/>
-          <w:lang w:eastAsia="en-CA"/>
         </w:rPr>
         <w:drawing>
           <wp:inline distT="0" distB="0" distL="0" distR="0">
@@ -1131,7 +1194,6 @@
       <w:r>
         <w:rPr>
           <w:noProof/>
-          <w:lang w:eastAsia="en-CA"/>
         </w:rPr>
         <w:drawing>
           <wp:inline distT="0" distB="0" distL="0" distR="0">
@@ -1184,7 +1246,6 @@
       <w:r>
         <w:rPr>
           <w:noProof/>
-          <w:lang w:eastAsia="en-CA"/>
         </w:rPr>
         <w:drawing>
           <wp:inline distT="0" distB="0" distL="0" distR="0">
@@ -1240,12 +1301,14 @@
       <w:r>
         <w:t xml:space="preserve">Because you are only retrieving data, you just as easily could have used the  </w:t>
       </w:r>
+      <w:proofErr w:type="spellStart"/>
       <w:r>
         <w:rPr>
           <w:i/>
         </w:rPr>
         <w:t>readTransaction</w:t>
       </w:r>
+      <w:proofErr w:type="spellEnd"/>
       <w:r>
         <w:t xml:space="preserve"> method instead of the transaction method</w:t>
       </w:r>
@@ -1254,7 +1317,6 @@
       <w:r>
         <w:rPr>
           <w:noProof/>
-          <w:lang w:eastAsia="en-CA"/>
         </w:rPr>
         <w:drawing>
           <wp:inline distT="0" distB="0" distL="0" distR="0">
@@ -1309,6 +1371,7 @@
         <w:pStyle w:val="Heading4"/>
       </w:pPr>
       <w:r>
+        <w:lastRenderedPageBreak/>
         <w:t>Filtering results (using WHERE)</w:t>
       </w:r>
     </w:p>
@@ -1316,7 +1379,6 @@
       <w:r>
         <w:rPr>
           <w:noProof/>
-          <w:lang w:eastAsia="en-CA"/>
         </w:rPr>
         <w:drawing>
           <wp:inline distT="0" distB="0" distL="0" distR="0">
@@ -1389,7 +1451,6 @@
       <w:r>
         <w:rPr>
           <w:noProof/>
-          <w:lang w:eastAsia="en-CA"/>
         </w:rPr>
         <w:drawing>
           <wp:inline distT="0" distB="0" distL="0" distR="0">
@@ -1442,7 +1503,6 @@
       <w:r>
         <w:rPr>
           <w:noProof/>
-          <w:lang w:eastAsia="en-CA"/>
         </w:rPr>
         <w:drawing>
           <wp:inline distT="0" distB="0" distL="0" distR="0">
@@ -1503,7 +1563,6 @@
       <w:r>
         <w:rPr>
           <w:noProof/>
-          <w:lang w:eastAsia="en-CA"/>
         </w:rPr>
         <w:drawing>
           <wp:inline distT="0" distB="0" distL="0" distR="0">
@@ -1564,7 +1623,6 @@
       <w:r>
         <w:rPr>
           <w:noProof/>
-          <w:lang w:eastAsia="en-CA"/>
         </w:rPr>
         <w:drawing>
           <wp:inline distT="0" distB="0" distL="0" distR="0">
@@ -1619,16 +1677,29 @@
         <w:pStyle w:val="Heading2"/>
       </w:pPr>
       <w:r>
-        <w:t>Lesson 2: Working with IndexedDB</w:t>
-      </w:r>
-    </w:p>
-    <w:p>
-      <w:r>
-        <w:rPr>
-          <w:b/>
-        </w:rPr>
-        <w:t>What is IndexedDB</w:t>
-      </w:r>
+        <w:t xml:space="preserve">Lesson 2: Working with </w:t>
+      </w:r>
+      <w:proofErr w:type="spellStart"/>
+      <w:r>
+        <w:t>IndexedDB</w:t>
+      </w:r>
+      <w:proofErr w:type="spellEnd"/>
+    </w:p>
+    <w:p>
+      <w:r>
+        <w:rPr>
+          <w:b/>
+        </w:rPr>
+        <w:t xml:space="preserve">What is </w:t>
+      </w:r>
+      <w:proofErr w:type="spellStart"/>
+      <w:r>
+        <w:rPr>
+          <w:b/>
+        </w:rPr>
+        <w:t>IndexedDB</w:t>
+      </w:r>
+      <w:proofErr w:type="spellEnd"/>
       <w:r>
         <w:t>: A key/value database in which values can range from simple strings to complex object structures</w:t>
       </w:r>
@@ -1642,8 +1713,13 @@
       </w:r>
     </w:p>
     <w:p>
-      <w:r>
-        <w:t>IndexedDB is still under development hence we need to use browser-specific prefixes.</w:t>
+      <w:proofErr w:type="spellStart"/>
+      <w:r>
+        <w:t>IndexedDB</w:t>
+      </w:r>
+      <w:proofErr w:type="spellEnd"/>
+      <w:r>
+        <w:t xml:space="preserve"> is still under development hence we need to use browser-specific prefixes.</w:t>
       </w:r>
     </w:p>
     <w:p/>
@@ -1652,6 +1728,7 @@
         <w:rPr>
           <w:b/>
         </w:rPr>
+        <w:lastRenderedPageBreak/>
         <w:t>Note</w:t>
       </w:r>
       <w:r>
@@ -1661,7 +1738,21 @@
         <w:rPr>
           <w:b/>
         </w:rPr>
-        <w:t>make your IndexedDB code cross-browser-friendly</w:t>
+        <w:t xml:space="preserve">make your </w:t>
+      </w:r>
+      <w:proofErr w:type="spellStart"/>
+      <w:r>
+        <w:rPr>
+          <w:b/>
+        </w:rPr>
+        <w:t>IndexedDB</w:t>
+      </w:r>
+      <w:proofErr w:type="spellEnd"/>
+      <w:r>
+        <w:rPr>
+          <w:b/>
+        </w:rPr>
+        <w:t xml:space="preserve"> code cross-browser-friendly</w:t>
       </w:r>
       <w:r>
         <w:t>, include the following code at the top of your page</w:t>
@@ -1671,7 +1762,6 @@
       <w:r>
         <w:rPr>
           <w:noProof/>
-          <w:lang w:eastAsia="en-CA"/>
         </w:rPr>
         <w:drawing>
           <wp:inline distT="0" distB="0" distL="0" distR="0">
@@ -1733,7 +1823,21 @@
         <w:rPr>
           <w:b/>
         </w:rPr>
-        <w:t>To access the browser's indexedDB object</w:t>
+        <w:t xml:space="preserve">To access the browser's </w:t>
+      </w:r>
+      <w:proofErr w:type="spellStart"/>
+      <w:r>
+        <w:rPr>
+          <w:b/>
+        </w:rPr>
+        <w:t>indexedDB</w:t>
+      </w:r>
+      <w:proofErr w:type="spellEnd"/>
+      <w:r>
+        <w:rPr>
+          <w:b/>
+        </w:rPr>
+        <w:t xml:space="preserve"> object</w:t>
       </w:r>
       <w:r>
         <w:rPr>
@@ -1749,19 +1853,54 @@
       <w:r>
         <w:tab/>
       </w:r>
+      <w:proofErr w:type="spellStart"/>
       <w:r>
         <w:t>va</w:t>
       </w:r>
       <w:r>
-        <w:t>r indexedDB = window.indexedDB;</w:t>
-      </w:r>
-    </w:p>
-    <w:p>
-      <w:r>
-        <w:rPr>
-          <w:b/>
-        </w:rPr>
-        <w:t>To open an indexedDB object store</w:t>
+        <w:t>r</w:t>
+      </w:r>
+      <w:proofErr w:type="spellEnd"/>
+      <w:r>
+        <w:t xml:space="preserve"> </w:t>
+      </w:r>
+      <w:proofErr w:type="spellStart"/>
+      <w:r>
+        <w:t>indexedDB</w:t>
+      </w:r>
+      <w:proofErr w:type="spellEnd"/>
+      <w:r>
+        <w:t xml:space="preserve"> = </w:t>
+      </w:r>
+      <w:proofErr w:type="spellStart"/>
+      <w:r>
+        <w:t>window.indexedDB</w:t>
+      </w:r>
+      <w:proofErr w:type="spellEnd"/>
+      <w:r>
+        <w:t>;</w:t>
+      </w:r>
+    </w:p>
+    <w:p>
+      <w:r>
+        <w:rPr>
+          <w:b/>
+        </w:rPr>
+        <w:t xml:space="preserve">To open an </w:t>
+      </w:r>
+      <w:proofErr w:type="spellStart"/>
+      <w:r>
+        <w:rPr>
+          <w:b/>
+        </w:rPr>
+        <w:t>indexedDB</w:t>
+      </w:r>
+      <w:proofErr w:type="spellEnd"/>
+      <w:r>
+        <w:rPr>
+          <w:b/>
+        </w:rPr>
+        <w:t xml:space="preserve"> object store</w:t>
       </w:r>
       <w:r>
         <w:t>, use</w:t>
@@ -1771,7 +1910,6 @@
       <w:r>
         <w:rPr>
           <w:noProof/>
-          <w:lang w:eastAsia="en-CA"/>
         </w:rPr>
         <w:drawing>
           <wp:inline distT="0" distB="0" distL="0" distR="0">
@@ -1845,7 +1983,21 @@
         <w:rPr>
           <w:b/>
         </w:rPr>
-        <w:t xml:space="preserve">Note about using the 'open' indexedDB </w:t>
+        <w:t xml:space="preserve">Note about using the 'open' </w:t>
+      </w:r>
+      <w:proofErr w:type="spellStart"/>
+      <w:r>
+        <w:rPr>
+          <w:b/>
+        </w:rPr>
+        <w:t>indexedDB</w:t>
+      </w:r>
+      <w:proofErr w:type="spellEnd"/>
+      <w:r>
+        <w:rPr>
+          <w:b/>
+        </w:rPr>
+        <w:t xml:space="preserve"> </w:t>
       </w:r>
       <w:r>
         <w:rPr>
@@ -1859,12 +2011,14 @@
       <w:r>
         <w:t xml:space="preserve">This method returns an </w:t>
       </w:r>
+      <w:proofErr w:type="spellStart"/>
       <w:r>
         <w:rPr>
           <w:i/>
         </w:rPr>
         <w:t>IDBRequest</w:t>
       </w:r>
+      <w:proofErr w:type="spellEnd"/>
       <w:r>
         <w:t xml:space="preserve"> object and begins an </w:t>
       </w:r>
@@ -1878,7 +2032,23 @@
         <w:t xml:space="preserve"> of opening a connection</w:t>
       </w:r>
       <w:r>
-        <w:t>. Hence we have to listen to the 'onsuccess' and 'onerror' methods to determine when the database has been opened or when an error occurs.</w:t>
+        <w:t>. Hence we have to listen to the '</w:t>
+      </w:r>
+      <w:proofErr w:type="spellStart"/>
+      <w:r>
+        <w:t>onsuccess</w:t>
+      </w:r>
+      <w:proofErr w:type="spellEnd"/>
+      <w:r>
+        <w:t>' and '</w:t>
+      </w:r>
+      <w:proofErr w:type="spellStart"/>
+      <w:r>
+        <w:t>onerror</w:t>
+      </w:r>
+      <w:proofErr w:type="spellEnd"/>
+      <w:r>
+        <w:t>' methods to determine when the database has been opened or when an error occurs.</w:t>
       </w:r>
     </w:p>
     <w:p>
@@ -1890,8 +2060,13 @@
       </w:r>
     </w:p>
     <w:p>
-      <w:r>
-        <w:t>IndexedDB uses 'Object stores', which are key/value storage areas.</w:t>
+      <w:proofErr w:type="spellStart"/>
+      <w:r>
+        <w:t>IndexedDB</w:t>
+      </w:r>
+      <w:proofErr w:type="spellEnd"/>
+      <w:r>
+        <w:t xml:space="preserve"> uses 'Object stores', which are key/value storage areas.</w:t>
       </w:r>
     </w:p>
     <w:p>
@@ -1904,7 +2079,15 @@
     </w:p>
     <w:p>
       <w:r>
-        <w:t>Before creating a new 'object store', you need to understand how IndexedDB handles versioning.</w:t>
+        <w:t xml:space="preserve">Before creating a new 'object store', you need to understand how </w:t>
+      </w:r>
+      <w:proofErr w:type="spellStart"/>
+      <w:r>
+        <w:t>IndexedDB</w:t>
+      </w:r>
+      <w:proofErr w:type="spellEnd"/>
+      <w:r>
+        <w:t xml:space="preserve"> handles versioning.</w:t>
       </w:r>
     </w:p>
     <w:p>
@@ -1919,7 +2102,6 @@
       <w:r>
         <w:rPr>
           <w:noProof/>
-          <w:lang w:eastAsia="en-CA"/>
         </w:rPr>
         <w:drawing>
           <wp:inline distT="0" distB="0" distL="0" distR="0">
@@ -1994,7 +2176,21 @@
         <w:rPr>
           <w:i/>
         </w:rPr>
-        <w:t>'onupgradeneeded'</w:t>
+        <w:t>'</w:t>
+      </w:r>
+      <w:proofErr w:type="spellStart"/>
+      <w:r>
+        <w:rPr>
+          <w:i/>
+        </w:rPr>
+        <w:t>onupgradeneeded</w:t>
+      </w:r>
+      <w:proofErr w:type="spellEnd"/>
+      <w:r>
+        <w:rPr>
+          <w:i/>
+        </w:rPr>
+        <w:t>'</w:t>
       </w:r>
       <w:r>
         <w:t xml:space="preserve"> event that will be </w:t>
@@ -2022,11 +2218,19 @@
       <w:r>
         <w:t xml:space="preserve"> </w:t>
       </w:r>
-      <w:r>
-        <w:rPr>
-          <w:i/>
-        </w:rPr>
-        <w:t>onupgradeneeded'</w:t>
+      <w:proofErr w:type="spellStart"/>
+      <w:r>
+        <w:rPr>
+          <w:i/>
+        </w:rPr>
+        <w:t>onupgradeneeded</w:t>
+      </w:r>
+      <w:proofErr w:type="spellEnd"/>
+      <w:r>
+        <w:rPr>
+          <w:i/>
+        </w:rPr>
+        <w:t>'</w:t>
       </w:r>
       <w:r>
         <w:t xml:space="preserve"> event will be fired BEFORE the </w:t>
@@ -2035,7 +2239,21 @@
         <w:rPr>
           <w:i/>
         </w:rPr>
-        <w:t>'onsuccess'</w:t>
+        <w:t>'</w:t>
+      </w:r>
+      <w:proofErr w:type="spellStart"/>
+      <w:r>
+        <w:rPr>
+          <w:i/>
+        </w:rPr>
+        <w:t>onsuccess</w:t>
+      </w:r>
+      <w:proofErr w:type="spellEnd"/>
+      <w:r>
+        <w:rPr>
+          <w:i/>
+        </w:rPr>
+        <w:t>'</w:t>
       </w:r>
       <w:r>
         <w:t xml:space="preserve"> event</w:t>
@@ -2051,6 +2269,7 @@
         <w:rPr>
           <w:b/>
         </w:rPr>
+        <w:lastRenderedPageBreak/>
         <w:t>How to allocate a new storage area</w:t>
       </w:r>
     </w:p>
@@ -2058,21 +2277,25 @@
       <w:r>
         <w:t xml:space="preserve">Within the </w:t>
       </w:r>
+      <w:proofErr w:type="spellStart"/>
       <w:r>
         <w:rPr>
           <w:i/>
         </w:rPr>
         <w:t>onupgradeneeded</w:t>
       </w:r>
+      <w:proofErr w:type="spellEnd"/>
       <w:r>
         <w:t xml:space="preserve"> event handler, use the </w:t>
       </w:r>
+      <w:proofErr w:type="spellStart"/>
       <w:r>
         <w:rPr>
           <w:i/>
         </w:rPr>
         <w:t>createObjectStore</w:t>
       </w:r>
+      <w:proofErr w:type="spellEnd"/>
       <w:r>
         <w:t xml:space="preserve"> method to allocate a new storage area.</w:t>
       </w:r>
@@ -2105,7 +2328,15 @@
         <w:pStyle w:val="Heading4"/>
       </w:pPr>
       <w:r>
-        <w:t>Using the keypath property</w:t>
+        <w:t xml:space="preserve">Using the </w:t>
+      </w:r>
+      <w:proofErr w:type="spellStart"/>
+      <w:r>
+        <w:t>keypath</w:t>
+      </w:r>
+      <w:proofErr w:type="spellEnd"/>
+      <w:r>
+        <w:t xml:space="preserve"> property</w:t>
       </w:r>
     </w:p>
     <w:p>
@@ -2144,7 +2375,23 @@
         <w:t xml:space="preserve">: If the </w:t>
       </w:r>
       <w:r>
-        <w:t>property specified by the keypath does not exist on the value object, you must use a key generator such as autoIncrement, which creates auto incrementing numeric keys</w:t>
+        <w:t xml:space="preserve">property specified by the </w:t>
+      </w:r>
+      <w:proofErr w:type="spellStart"/>
+      <w:r>
+        <w:t>keypath</w:t>
+      </w:r>
+      <w:proofErr w:type="spellEnd"/>
+      <w:r>
+        <w:t xml:space="preserve"> does not exist on the value object, you must use a key generator such as </w:t>
+      </w:r>
+      <w:proofErr w:type="spellStart"/>
+      <w:r>
+        <w:t>autoIncrement</w:t>
+      </w:r>
+      <w:proofErr w:type="spellEnd"/>
+      <w:r>
+        <w:t>, which creates auto incrementing numeric keys</w:t>
       </w:r>
     </w:p>
     <w:p>
@@ -2167,7 +2414,6 @@
       <w:r>
         <w:rPr>
           <w:noProof/>
-          <w:lang w:eastAsia="en-CA"/>
         </w:rPr>
         <w:drawing>
           <wp:inline distT="0" distB="0" distL="0" distR="0">
@@ -2280,7 +2526,6 @@
         <w:rPr>
           <w:b/>
           <w:noProof/>
-          <w:lang w:eastAsia="en-CA"/>
         </w:rPr>
         <w:drawing>
           <wp:inline distT="0" distB="0" distL="0" distR="0">
@@ -2376,15 +2621,23 @@
         <w:t>To create an index</w:t>
       </w:r>
       <w:r>
-        <w:t>, use the 'createIndex' method on the object store, which has the following parameters:</w:t>
+        <w:t>, use the '</w:t>
+      </w:r>
+      <w:proofErr w:type="spellStart"/>
+      <w:r>
+        <w:t>createIndex</w:t>
+      </w:r>
+      <w:proofErr w:type="spellEnd"/>
+      <w:r>
+        <w:t>' method on the object store, which has the following parameters:</w:t>
       </w:r>
     </w:p>
     <w:p>
       <w:r>
         <w:rPr>
           <w:noProof/>
-          <w:lang w:eastAsia="en-CA"/>
-        </w:rPr>
+        </w:rPr>
+        <w:lastRenderedPageBreak/>
         <w:drawing>
           <wp:inline distT="0" distB="0" distL="0" distR="0">
             <wp:extent cx="4808944" cy="1677725"/>
@@ -2436,21 +2689,30 @@
       <w:r>
         <w:t xml:space="preserve">e.g. using the </w:t>
       </w:r>
+      <w:proofErr w:type="spellStart"/>
       <w:r>
         <w:rPr>
           <w:i/>
         </w:rPr>
         <w:t>createIndex</w:t>
       </w:r>
-      <w:r>
-        <w:t xml:space="preserve"> method on the object store to create a new, non-unique index for the lastName property</w:t>
+      <w:proofErr w:type="spellEnd"/>
+      <w:r>
+        <w:t xml:space="preserve"> method on the object store to create a new, non-unique index for the </w:t>
+      </w:r>
+      <w:proofErr w:type="spellStart"/>
+      <w:r>
+        <w:t>lastName</w:t>
+      </w:r>
+      <w:proofErr w:type="spellEnd"/>
+      <w:r>
+        <w:t xml:space="preserve"> property</w:t>
       </w:r>
     </w:p>
     <w:p>
       <w:r>
         <w:rPr>
           <w:noProof/>
-          <w:lang w:eastAsia="en-CA"/>
         </w:rPr>
         <w:drawing>
           <wp:inline distT="0" distB="0" distL="0" distR="0">
@@ -2506,23 +2768,33 @@
       <w:r>
         <w:t xml:space="preserve">The </w:t>
       </w:r>
+      <w:proofErr w:type="spellStart"/>
       <w:r>
         <w:rPr>
           <w:i/>
         </w:rPr>
         <w:t>createIndex</w:t>
       </w:r>
+      <w:proofErr w:type="spellEnd"/>
       <w:r>
         <w:t xml:space="preserve"> method is called during a database</w:t>
       </w:r>
       <w:r>
         <w:t xml:space="preserve"> migration, within the </w:t>
       </w:r>
-      <w:r>
-        <w:rPr>
-          <w:i/>
-        </w:rPr>
-        <w:t xml:space="preserve">onupgradeneeded </w:t>
+      <w:proofErr w:type="spellStart"/>
+      <w:r>
+        <w:rPr>
+          <w:i/>
+        </w:rPr>
+        <w:t>onupgradeneeded</w:t>
+      </w:r>
+      <w:proofErr w:type="spellEnd"/>
+      <w:r>
+        <w:rPr>
+          <w:i/>
+        </w:rPr>
+        <w:t xml:space="preserve"> </w:t>
       </w:r>
       <w:r>
         <w:t>event handler, to ensure that the index is created when the version is updated.</w:t>
@@ -2540,12 +2812,14 @@
       <w:r>
         <w:t xml:space="preserve">Remove an index by creating a database migration that uses the object store's </w:t>
       </w:r>
+      <w:proofErr w:type="spellStart"/>
       <w:r>
         <w:rPr>
           <w:i/>
         </w:rPr>
         <w:t>deleteIndex</w:t>
       </w:r>
+      <w:proofErr w:type="spellEnd"/>
       <w:r>
         <w:t>() method</w:t>
       </w:r>
@@ -2559,7 +2833,6 @@
       <w:r>
         <w:rPr>
           <w:noProof/>
-          <w:lang w:eastAsia="en-CA"/>
         </w:rPr>
         <w:drawing>
           <wp:inline distT="0" distB="0" distL="0" distR="0">
@@ -2620,12 +2893,14 @@
       <w:r>
         <w:t xml:space="preserve">use </w:t>
       </w:r>
+      <w:proofErr w:type="spellStart"/>
       <w:r>
         <w:rPr>
           <w:i/>
         </w:rPr>
         <w:t>deleteObjectStore</w:t>
       </w:r>
+      <w:proofErr w:type="spellEnd"/>
       <w:r>
         <w:rPr>
           <w:i/>
@@ -2635,12 +2910,14 @@
       <w:r>
         <w:t xml:space="preserve">method in the </w:t>
       </w:r>
+      <w:proofErr w:type="spellStart"/>
       <w:r>
         <w:rPr>
           <w:i/>
         </w:rPr>
         <w:t>onupgradeneeded</w:t>
       </w:r>
+      <w:proofErr w:type="spellEnd"/>
       <w:r>
         <w:t xml:space="preserve"> event</w:t>
       </w:r>
@@ -2654,7 +2931,6 @@
       <w:r>
         <w:rPr>
           <w:noProof/>
-          <w:lang w:eastAsia="en-CA"/>
         </w:rPr>
         <w:drawing>
           <wp:inline distT="0" distB="0" distL="0" distR="0">
@@ -2712,18 +2988,34 @@
       </w:r>
     </w:p>
     <w:p>
+      <w:proofErr w:type="spellStart"/>
       <w:r>
         <w:rPr>
           <w:b/>
         </w:rPr>
         <w:t>objectStoreNames</w:t>
       </w:r>
-      <w:r>
-        <w:t>: use a single string when creating a transaction for one objectStore, and an array when creating a transaction for multiple objectStores</w:t>
-      </w:r>
-    </w:p>
-    <w:p>
-      <w:r>
+      <w:proofErr w:type="spellEnd"/>
+      <w:r>
+        <w:t xml:space="preserve">: use a single string when creating a transaction for one </w:t>
+      </w:r>
+      <w:proofErr w:type="spellStart"/>
+      <w:r>
+        <w:t>objectStore</w:t>
+      </w:r>
+      <w:proofErr w:type="spellEnd"/>
+      <w:r>
+        <w:t xml:space="preserve">, and an array when creating a transaction for multiple </w:t>
+      </w:r>
+      <w:proofErr w:type="spellStart"/>
+      <w:r>
+        <w:t>objectStores</w:t>
+      </w:r>
+      <w:proofErr w:type="spellEnd"/>
+    </w:p>
+    <w:p>
+      <w:r>
+        <w:lastRenderedPageBreak/>
         <w:t>e.g. opening a transaction for a single object store</w:t>
       </w:r>
     </w:p>
@@ -2733,11 +3025,33 @@
           <w:i/>
         </w:rPr>
       </w:pPr>
-      <w:r>
-        <w:rPr>
-          <w:i/>
-        </w:rPr>
-        <w:t xml:space="preserve">var trans = db.transaction('authors'); </w:t>
+      <w:proofErr w:type="spellStart"/>
+      <w:r>
+        <w:rPr>
+          <w:i/>
+        </w:rPr>
+        <w:t>var</w:t>
+      </w:r>
+      <w:proofErr w:type="spellEnd"/>
+      <w:r>
+        <w:rPr>
+          <w:i/>
+        </w:rPr>
+        <w:t xml:space="preserve"> trans = </w:t>
+      </w:r>
+      <w:proofErr w:type="spellStart"/>
+      <w:r>
+        <w:rPr>
+          <w:i/>
+        </w:rPr>
+        <w:t>db.transaction</w:t>
+      </w:r>
+      <w:proofErr w:type="spellEnd"/>
+      <w:r>
+        <w:rPr>
+          <w:i/>
+        </w:rPr>
+        <w:t xml:space="preserve">('authors'); </w:t>
       </w:r>
     </w:p>
     <w:p>
@@ -2751,11 +3065,33 @@
           <w:i/>
         </w:rPr>
       </w:pPr>
-      <w:r>
-        <w:rPr>
-          <w:i/>
-        </w:rPr>
-        <w:t>var trans = db.transaction(['authors', 'books']);</w:t>
+      <w:proofErr w:type="spellStart"/>
+      <w:r>
+        <w:rPr>
+          <w:i/>
+        </w:rPr>
+        <w:t>var</w:t>
+      </w:r>
+      <w:proofErr w:type="spellEnd"/>
+      <w:r>
+        <w:rPr>
+          <w:i/>
+        </w:rPr>
+        <w:t xml:space="preserve"> trans = </w:t>
+      </w:r>
+      <w:proofErr w:type="spellStart"/>
+      <w:r>
+        <w:rPr>
+          <w:i/>
+        </w:rPr>
+        <w:t>db.transaction</w:t>
+      </w:r>
+      <w:proofErr w:type="spellEnd"/>
+      <w:r>
+        <w:rPr>
+          <w:i/>
+        </w:rPr>
+        <w:t>(['authors', 'books']);</w:t>
       </w:r>
     </w:p>
     <w:p>
@@ -2779,30 +3115,36 @@
       <w:r>
         <w:t xml:space="preserve">: Optional parameter. Possible values are </w:t>
       </w:r>
+      <w:proofErr w:type="spellStart"/>
       <w:r>
         <w:rPr>
           <w:i/>
         </w:rPr>
         <w:t>readonly</w:t>
       </w:r>
+      <w:proofErr w:type="spellEnd"/>
       <w:r>
         <w:t xml:space="preserve"> and </w:t>
       </w:r>
+      <w:proofErr w:type="spellStart"/>
       <w:r>
         <w:rPr>
           <w:i/>
         </w:rPr>
         <w:t>readwrite</w:t>
       </w:r>
+      <w:proofErr w:type="spellEnd"/>
       <w:r>
         <w:t xml:space="preserve">. Default value is </w:t>
       </w:r>
+      <w:proofErr w:type="spellStart"/>
       <w:r>
         <w:rPr>
           <w:i/>
         </w:rPr>
         <w:t>readonly</w:t>
       </w:r>
+      <w:proofErr w:type="spellEnd"/>
       <w:r>
         <w:rPr>
           <w:i/>
@@ -2814,12 +3156,14 @@
       <w:r>
         <w:t xml:space="preserve">e.g. a transaction being opened in </w:t>
       </w:r>
+      <w:proofErr w:type="spellStart"/>
       <w:r>
         <w:rPr>
           <w:i/>
         </w:rPr>
         <w:t>readonly</w:t>
       </w:r>
+      <w:proofErr w:type="spellEnd"/>
       <w:r>
         <w:t xml:space="preserve"> mode.</w:t>
       </w:r>
@@ -2830,23 +3174,61 @@
           <w:i/>
         </w:rPr>
       </w:pPr>
-      <w:r>
-        <w:rPr>
-          <w:i/>
-        </w:rPr>
-        <w:t>var trans = db.transaction('authors', 'readonly');</w:t>
+      <w:proofErr w:type="spellStart"/>
+      <w:r>
+        <w:rPr>
+          <w:i/>
+        </w:rPr>
+        <w:t>var</w:t>
+      </w:r>
+      <w:proofErr w:type="spellEnd"/>
+      <w:r>
+        <w:rPr>
+          <w:i/>
+        </w:rPr>
+        <w:t xml:space="preserve"> trans = </w:t>
+      </w:r>
+      <w:proofErr w:type="spellStart"/>
+      <w:r>
+        <w:rPr>
+          <w:i/>
+        </w:rPr>
+        <w:t>db.transaction</w:t>
+      </w:r>
+      <w:proofErr w:type="spellEnd"/>
+      <w:r>
+        <w:rPr>
+          <w:i/>
+        </w:rPr>
+        <w:t>('authors', '</w:t>
+      </w:r>
+      <w:proofErr w:type="spellStart"/>
+      <w:r>
+        <w:rPr>
+          <w:i/>
+        </w:rPr>
+        <w:t>readonly</w:t>
+      </w:r>
+      <w:proofErr w:type="spellEnd"/>
+      <w:r>
+        <w:rPr>
+          <w:i/>
+        </w:rPr>
+        <w:t>');</w:t>
       </w:r>
     </w:p>
     <w:p>
       <w:r>
         <w:t xml:space="preserve">Example of a transaction being opened in </w:t>
       </w:r>
+      <w:proofErr w:type="spellStart"/>
       <w:r>
         <w:rPr>
           <w:i/>
         </w:rPr>
         <w:t>readwrite</w:t>
       </w:r>
+      <w:proofErr w:type="spellEnd"/>
       <w:r>
         <w:t xml:space="preserve"> mode.</w:t>
       </w:r>
@@ -2857,11 +3239,47 @@
           <w:i/>
         </w:rPr>
       </w:pPr>
-      <w:r>
-        <w:rPr>
-          <w:i/>
-        </w:rPr>
-        <w:t>var trans = db.transaction('authors', 'readwrite');</w:t>
+      <w:proofErr w:type="spellStart"/>
+      <w:r>
+        <w:rPr>
+          <w:i/>
+        </w:rPr>
+        <w:t>var</w:t>
+      </w:r>
+      <w:proofErr w:type="spellEnd"/>
+      <w:r>
+        <w:rPr>
+          <w:i/>
+        </w:rPr>
+        <w:t xml:space="preserve"> trans = </w:t>
+      </w:r>
+      <w:proofErr w:type="spellStart"/>
+      <w:r>
+        <w:rPr>
+          <w:i/>
+        </w:rPr>
+        <w:t>db.transaction</w:t>
+      </w:r>
+      <w:proofErr w:type="spellEnd"/>
+      <w:r>
+        <w:rPr>
+          <w:i/>
+        </w:rPr>
+        <w:t>('authors', '</w:t>
+      </w:r>
+      <w:proofErr w:type="spellStart"/>
+      <w:r>
+        <w:rPr>
+          <w:i/>
+        </w:rPr>
+        <w:t>readwrite</w:t>
+      </w:r>
+      <w:proofErr w:type="spellEnd"/>
+      <w:r>
+        <w:rPr>
+          <w:i/>
+        </w:rPr>
+        <w:t>');</w:t>
       </w:r>
     </w:p>
     <w:p>
@@ -2896,88 +3314,94 @@
     </w:p>
     <w:p>
       <w:r>
+        <w:t xml:space="preserve">2. Call the </w:t>
+      </w:r>
+      <w:r>
+        <w:rPr>
+          <w:i/>
+        </w:rPr>
+        <w:t>add</w:t>
+      </w:r>
+      <w:r>
+        <w:t xml:space="preserve"> method of the object store</w:t>
+      </w:r>
+      <w:r>
+        <w:t>, which will insert the record asynchronously. (</w:t>
+      </w:r>
+      <w:r>
+        <w:rPr>
+          <w:b/>
+        </w:rPr>
+        <w:t>Note</w:t>
+      </w:r>
+      <w:r>
+        <w:t xml:space="preserve">: the </w:t>
+      </w:r>
+      <w:r>
+        <w:rPr>
+          <w:i/>
+        </w:rPr>
+        <w:t>add</w:t>
+      </w:r>
+      <w:r>
+        <w:t xml:space="preserve"> method returns a request instance in which you can subscribe to an </w:t>
+      </w:r>
+      <w:proofErr w:type="spellStart"/>
+      <w:r>
+        <w:rPr>
+          <w:i/>
+        </w:rPr>
+        <w:t>onsuccess</w:t>
+      </w:r>
+      <w:proofErr w:type="spellEnd"/>
+      <w:r>
+        <w:t xml:space="preserve"> event that provides notification when the operation</w:t>
+      </w:r>
+      <w:r>
+        <w:t xml:space="preserve"> is completed)</w:t>
+      </w:r>
+    </w:p>
+    <w:p>
+      <w:r>
+        <w:t xml:space="preserve">3. </w:t>
+      </w:r>
+      <w:r>
+        <w:t xml:space="preserve">Use the </w:t>
+      </w:r>
+      <w:proofErr w:type="spellStart"/>
+      <w:r>
+        <w:rPr>
+          <w:i/>
+        </w:rPr>
+        <w:t>request.result</w:t>
+      </w:r>
+      <w:proofErr w:type="spellEnd"/>
+      <w:r>
+        <w:t xml:space="preserve"> property to obtain the auto-generated id for the new record</w:t>
+      </w:r>
+    </w:p>
+    <w:p>
+      <w:r>
+        <w:t xml:space="preserve">4. You can also subscribe to the </w:t>
+      </w:r>
+      <w:proofErr w:type="spellStart"/>
+      <w:r>
+        <w:rPr>
+          <w:i/>
+        </w:rPr>
+        <w:t>onerror</w:t>
+      </w:r>
+      <w:proofErr w:type="spellEnd"/>
+      <w:r>
+        <w:t xml:space="preserve"> event if the operation fails</w:t>
+      </w:r>
+    </w:p>
+    <w:p>
+      <w:r>
+        <w:rPr>
+          <w:b/>
+        </w:rPr>
         <w:lastRenderedPageBreak/>
-        <w:t xml:space="preserve">2. Call the </w:t>
-      </w:r>
-      <w:r>
-        <w:rPr>
-          <w:i/>
-        </w:rPr>
-        <w:t>add</w:t>
-      </w:r>
-      <w:r>
-        <w:t xml:space="preserve"> method of the object store</w:t>
-      </w:r>
-      <w:r>
-        <w:t>, which will insert the record asynchronously. (</w:t>
-      </w:r>
-      <w:r>
-        <w:rPr>
-          <w:b/>
-        </w:rPr>
-        <w:t>Note</w:t>
-      </w:r>
-      <w:r>
-        <w:t xml:space="preserve">: the </w:t>
-      </w:r>
-      <w:r>
-        <w:rPr>
-          <w:i/>
-        </w:rPr>
-        <w:t>add</w:t>
-      </w:r>
-      <w:r>
-        <w:t xml:space="preserve"> method returns a request instance in which you can subscribe to an </w:t>
-      </w:r>
-      <w:r>
-        <w:rPr>
-          <w:i/>
-        </w:rPr>
-        <w:t>onsuccess</w:t>
-      </w:r>
-      <w:r>
-        <w:t xml:space="preserve"> event that provides notification when the operation</w:t>
-      </w:r>
-      <w:r>
-        <w:t xml:space="preserve"> is completed)</w:t>
-      </w:r>
-    </w:p>
-    <w:p>
-      <w:r>
-        <w:t xml:space="preserve">3. </w:t>
-      </w:r>
-      <w:r>
-        <w:t xml:space="preserve">Use the </w:t>
-      </w:r>
-      <w:r>
-        <w:rPr>
-          <w:i/>
-        </w:rPr>
-        <w:t>request.result</w:t>
-      </w:r>
-      <w:r>
-        <w:t xml:space="preserve"> property to obtain the auto-generated id for the new record</w:t>
-      </w:r>
-    </w:p>
-    <w:p>
-      <w:r>
-        <w:t xml:space="preserve">4. You can also subscribe to the </w:t>
-      </w:r>
-      <w:r>
-        <w:rPr>
-          <w:i/>
-        </w:rPr>
-        <w:t>onerror</w:t>
-      </w:r>
-      <w:r>
-        <w:t xml:space="preserve"> event if the operation fails</w:t>
-      </w:r>
-    </w:p>
-    <w:p>
-      <w:r>
-        <w:rPr>
-          <w:b/>
-        </w:rPr>
         <w:t>Note</w:t>
       </w:r>
       <w:r>
@@ -2993,7 +3417,6 @@
       <w:r>
         <w:rPr>
           <w:noProof/>
-          <w:lang w:eastAsia="en-CA"/>
         </w:rPr>
         <w:drawing>
           <wp:inline distT="0" distB="0" distL="0" distR="0">
@@ -3104,10 +3527,9 @@
       <w:r>
         <w:rPr>
           <w:noProof/>
-          <w:lang w:eastAsia="en-CA"/>
         </w:rPr>
         <w:drawing>
-          <wp:inline distT="0" distB="0" distL="0" distR="0" wp14:anchorId="413F28ED" wp14:editId="08DEDA23">
+          <wp:inline distT="0" distB="0" distL="0" distR="0">
             <wp:extent cx="2560774" cy="886691"/>
             <wp:effectExtent l="0" t="0" r="0" b="0"/>
             <wp:docPr id="21" name="Picture 21"/>
@@ -3122,7 +3544,7 @@
                     <pic:cNvPicPr/>
                   </pic:nvPicPr>
                   <pic:blipFill>
-                    <a:blip r:embed="rId38"/>
+                    <a:blip r:embed="rId38" cstate="print"/>
                     <a:stretch>
                       <a:fillRect/>
                     </a:stretch>
@@ -3147,10 +3569,9 @@
       <w:r>
         <w:rPr>
           <w:noProof/>
-          <w:lang w:eastAsia="en-CA"/>
         </w:rPr>
         <w:drawing>
-          <wp:inline distT="0" distB="0" distL="0" distR="0" wp14:anchorId="26DF2382" wp14:editId="3ABEE95F">
+          <wp:inline distT="0" distB="0" distL="0" distR="0">
             <wp:extent cx="4429732" cy="1482436"/>
             <wp:effectExtent l="0" t="0" r="0" b="0"/>
             <wp:docPr id="23" name="Picture 23"/>
@@ -3165,7 +3586,7 @@
                     <pic:cNvPicPr/>
                   </pic:nvPicPr>
                   <pic:blipFill>
-                    <a:blip r:embed="rId39"/>
+                    <a:blip r:embed="rId39" cstate="print"/>
                     <a:stretch>
                       <a:fillRect/>
                     </a:stretch>
@@ -3191,20 +3612,20 @@
         <w:pStyle w:val="Heading4"/>
       </w:pPr>
       <w:r>
+        <w:t>Deleting</w:t>
+      </w:r>
+      <w:r>
+        <w:t xml:space="preserve"> a record</w:t>
+      </w:r>
+    </w:p>
+    <w:p>
+      <w:r>
+        <w:t>To remove a stored object, you need to pass its key value to the delete method of the object store</w:t>
+      </w:r>
+    </w:p>
+    <w:p>
+      <w:r>
         <w:lastRenderedPageBreak/>
-        <w:t>Deleting</w:t>
-      </w:r>
-      <w:r>
-        <w:t xml:space="preserve"> a record</w:t>
-      </w:r>
-    </w:p>
-    <w:p>
-      <w:r>
-        <w:t>To remove a stored object, you need to pass its key value to the delete method of the object store</w:t>
-      </w:r>
-    </w:p>
-    <w:p>
-      <w:r>
         <w:t>e.g.</w:t>
       </w:r>
       <w:r>
@@ -3213,10 +3634,9 @@
       <w:r>
         <w:rPr>
           <w:noProof/>
-          <w:lang w:eastAsia="en-CA"/>
         </w:rPr>
         <w:drawing>
-          <wp:inline distT="0" distB="0" distL="0" distR="0" wp14:anchorId="60F0664F" wp14:editId="5D30BF16">
+          <wp:inline distT="0" distB="0" distL="0" distR="0">
             <wp:extent cx="4308764" cy="1117385"/>
             <wp:effectExtent l="0" t="0" r="0" b="0"/>
             <wp:docPr id="24" name="Picture 24"/>
@@ -3231,7 +3651,7 @@
                     <pic:cNvPicPr/>
                   </pic:nvPicPr>
                   <pic:blipFill>
-                    <a:blip r:embed="rId40"/>
+                    <a:blip r:embed="rId40" cstate="print"/>
                     <a:stretch>
                       <a:fillRect/>
                     </a:stretch>
@@ -3295,10 +3715,9 @@
       <w:r>
         <w:rPr>
           <w:noProof/>
-          <w:lang w:eastAsia="en-CA"/>
         </w:rPr>
         <w:drawing>
-          <wp:inline distT="0" distB="0" distL="0" distR="0" wp14:anchorId="23093D07" wp14:editId="564B37A3">
+          <wp:inline distT="0" distB="0" distL="0" distR="0">
             <wp:extent cx="3725648" cy="2320637"/>
             <wp:effectExtent l="0" t="0" r="0" b="0"/>
             <wp:docPr id="26" name="Picture 26"/>
@@ -3313,7 +3732,7 @@
                     <pic:cNvPicPr/>
                   </pic:nvPicPr>
                   <pic:blipFill>
-                    <a:blip r:embed="rId41"/>
+                    <a:blip r:embed="rId41" cstate="print"/>
                     <a:stretch>
                       <a:fillRect/>
                     </a:stretch>
@@ -3339,10 +3758,9 @@
       <w:r>
         <w:rPr>
           <w:noProof/>
-          <w:lang w:eastAsia="en-CA"/>
         </w:rPr>
         <w:drawing>
-          <wp:inline distT="0" distB="0" distL="0" distR="0" wp14:anchorId="5B1A5F2A" wp14:editId="28DC1E72">
+          <wp:inline distT="0" distB="0" distL="0" distR="0">
             <wp:extent cx="3789218" cy="428346"/>
             <wp:effectExtent l="0" t="0" r="0" b="0"/>
             <wp:docPr id="27" name="Picture 27"/>
@@ -3357,7 +3775,7 @@
                     <pic:cNvPicPr/>
                   </pic:nvPicPr>
                   <pic:blipFill>
-                    <a:blip r:embed="rId42"/>
+                    <a:blip r:embed="rId42" cstate="print"/>
                     <a:stretch>
                       <a:fillRect/>
                     </a:stretch>
@@ -3395,12 +3813,14 @@
       <w:r>
         <w:t xml:space="preserve">A cursor can be opened by calling the </w:t>
       </w:r>
+      <w:proofErr w:type="spellStart"/>
       <w:r>
         <w:rPr>
           <w:i/>
         </w:rPr>
         <w:t>openCursor</w:t>
       </w:r>
+      <w:proofErr w:type="spellEnd"/>
       <w:r>
         <w:rPr>
           <w:i/>
@@ -3419,10 +3839,9 @@
       <w:r>
         <w:rPr>
           <w:noProof/>
-          <w:lang w:eastAsia="en-CA"/>
         </w:rPr>
         <w:drawing>
-          <wp:inline distT="0" distB="0" distL="0" distR="0" wp14:anchorId="2ECC7986" wp14:editId="6F23DBA7">
+          <wp:inline distT="0" distB="0" distL="0" distR="0">
             <wp:extent cx="4939145" cy="764090"/>
             <wp:effectExtent l="0" t="0" r="0" b="0"/>
             <wp:docPr id="29" name="Picture 29"/>
@@ -3437,7 +3856,7 @@
                     <pic:cNvPicPr/>
                   </pic:nvPicPr>
                   <pic:blipFill>
-                    <a:blip r:embed="rId43"/>
+                    <a:blip r:embed="rId43" cstate="print"/>
                     <a:stretch>
                       <a:fillRect/>
                     </a:stretch>
@@ -3461,18 +3880,17 @@
     <w:p/>
     <w:p>
       <w:r>
+        <w:t>e.g. The following is a simple example that iterates through all records held in the authors object store</w:t>
+      </w:r>
+    </w:p>
+    <w:p>
+      <w:r>
+        <w:rPr>
+          <w:noProof/>
+        </w:rPr>
         <w:lastRenderedPageBreak/>
-        <w:t>e.g. The following is a simple example that iterates through all records held in the authors object store</w:t>
-      </w:r>
-    </w:p>
-    <w:p>
-      <w:r>
-        <w:rPr>
-          <w:noProof/>
-          <w:lang w:eastAsia="en-CA"/>
-        </w:rPr>
         <w:drawing>
-          <wp:inline distT="0" distB="0" distL="0" distR="0" wp14:anchorId="730A471A" wp14:editId="509EF1D9">
+          <wp:inline distT="0" distB="0" distL="0" distR="0">
             <wp:extent cx="4703618" cy="3656580"/>
             <wp:effectExtent l="0" t="0" r="0" b="0"/>
             <wp:docPr id="30" name="Picture 30"/>
@@ -3487,7 +3905,7 @@
                     <pic:cNvPicPr/>
                   </pic:nvPicPr>
                   <pic:blipFill>
-                    <a:blip r:embed="rId44"/>
+                    <a:blip r:embed="rId44" cstate="print"/>
                     <a:stretch>
                       <a:fillRect/>
                     </a:stretch>
@@ -3551,12 +3969,14 @@
       <w:r>
         <w:t xml:space="preserve"> of the response of the </w:t>
       </w:r>
+      <w:proofErr w:type="spellStart"/>
       <w:r>
         <w:rPr>
           <w:i/>
         </w:rPr>
         <w:t>onsuccess</w:t>
       </w:r>
+      <w:proofErr w:type="spellEnd"/>
       <w:r>
         <w:t xml:space="preserve"> event handler.</w:t>
       </w:r>
@@ -3611,17 +4031,27 @@
       <w:r>
         <w:t xml:space="preserve">, which will trigger the </w:t>
       </w:r>
+      <w:proofErr w:type="spellStart"/>
       <w:r>
         <w:rPr>
           <w:i/>
         </w:rPr>
         <w:t>onsuccess</w:t>
       </w:r>
-      <w:r>
-        <w:t xml:space="preserve"> event</w:t>
-      </w:r>
-      <w:r>
-        <w:t xml:space="preserve">handler again, this time with the next record in the results. </w:t>
+      <w:proofErr w:type="spellEnd"/>
+      <w:r>
+        <w:t xml:space="preserve"> </w:t>
+      </w:r>
+      <w:proofErr w:type="spellStart"/>
+      <w:r>
+        <w:t>event</w:t>
+      </w:r>
+      <w:r>
+        <w:t>handler</w:t>
+      </w:r>
+      <w:proofErr w:type="spellEnd"/>
+      <w:r>
+        <w:t xml:space="preserve"> again, this time with the next record in the results. </w:t>
       </w:r>
       <w:r>
         <w:rPr>
@@ -3641,6 +4071,7 @@
         </w:rPr>
         <w:t xml:space="preserve">collection, the </w:t>
       </w:r>
+      <w:proofErr w:type="spellStart"/>
       <w:r>
         <w:rPr>
           <w:b/>
@@ -3648,6 +4079,7 @@
         </w:rPr>
         <w:t>onsuccess</w:t>
       </w:r>
+      <w:proofErr w:type="spellEnd"/>
       <w:r>
         <w:rPr>
           <w:b/>
@@ -3675,11 +4107,19 @@
       <w:r>
         <w:t xml:space="preserve">The cursor opened in the previous example using the </w:t>
       </w:r>
-      <w:r>
-        <w:rPr>
-          <w:i/>
-        </w:rPr>
-        <w:t>openCursor()</w:t>
+      <w:proofErr w:type="spellStart"/>
+      <w:r>
+        <w:rPr>
+          <w:i/>
+        </w:rPr>
+        <w:t>openCursor</w:t>
+      </w:r>
+      <w:proofErr w:type="spellEnd"/>
+      <w:r>
+        <w:rPr>
+          <w:i/>
+        </w:rPr>
+        <w:t>()</w:t>
       </w:r>
       <w:r>
         <w:t xml:space="preserve"> method will return the entire object associated to the index value.</w:t>
@@ -3710,11 +4150,19 @@
       <w:r>
         <w:t xml:space="preserve"> and not the full object, use the </w:t>
       </w:r>
-      <w:r>
-        <w:rPr>
-          <w:i/>
-        </w:rPr>
-        <w:t>openKeyCursor()</w:t>
+      <w:proofErr w:type="spellStart"/>
+      <w:r>
+        <w:rPr>
+          <w:i/>
+        </w:rPr>
+        <w:t>openKeyCursor</w:t>
+      </w:r>
+      <w:proofErr w:type="spellEnd"/>
+      <w:r>
+        <w:rPr>
+          <w:i/>
+        </w:rPr>
+        <w:t>()</w:t>
       </w:r>
       <w:r>
         <w:t xml:space="preserve"> method </w:t>
@@ -3725,14 +4173,30 @@
         <w:lastRenderedPageBreak/>
         <w:t xml:space="preserve">e.g. the example below is a modified version of the </w:t>
       </w:r>
-      <w:r>
-        <w:rPr>
-          <w:i/>
-        </w:rPr>
-        <w:t>findAuthors()</w:t>
-      </w:r>
-      <w:r>
-        <w:t xml:space="preserve"> method, which creates the cursor against the lastName index instead of going directly against the object store.</w:t>
+      <w:proofErr w:type="spellStart"/>
+      <w:r>
+        <w:rPr>
+          <w:i/>
+        </w:rPr>
+        <w:t>findAuthors</w:t>
+      </w:r>
+      <w:proofErr w:type="spellEnd"/>
+      <w:r>
+        <w:rPr>
+          <w:i/>
+        </w:rPr>
+        <w:t>()</w:t>
+      </w:r>
+      <w:r>
+        <w:t xml:space="preserve"> method, which creates the cursor against the </w:t>
+      </w:r>
+      <w:proofErr w:type="spellStart"/>
+      <w:r>
+        <w:t>lastName</w:t>
+      </w:r>
+      <w:proofErr w:type="spellEnd"/>
+      <w:r>
+        <w:t xml:space="preserve"> index instead of going directly against the object store.</w:t>
       </w:r>
       <w:r>
         <w:br/>
@@ -3740,10 +4204,9 @@
       <w:r>
         <w:rPr>
           <w:noProof/>
-          <w:lang w:eastAsia="en-CA"/>
         </w:rPr>
         <w:drawing>
-          <wp:inline distT="0" distB="0" distL="0" distR="0" wp14:anchorId="5B1E4F32" wp14:editId="520E3DF4">
+          <wp:inline distT="0" distB="0" distL="0" distR="0">
             <wp:extent cx="4821382" cy="3123232"/>
             <wp:effectExtent l="0" t="0" r="0" b="0"/>
             <wp:docPr id="32" name="Picture 32"/>
@@ -3758,7 +4221,7 @@
                     <pic:cNvPicPr/>
                   </pic:nvPicPr>
                   <pic:blipFill>
-                    <a:blip r:embed="rId45"/>
+                    <a:blip r:embed="rId45" cstate="print"/>
                     <a:stretch>
                       <a:fillRect/>
                     </a:stretch>
@@ -3789,7 +4252,23 @@
     </w:p>
     <w:p>
       <w:r>
-        <w:t>To limit the results of a cursor to a subset of the data store, pass an IDBKeyRange value as the first parameter to the openCursor method</w:t>
+        <w:t xml:space="preserve">To limit the results of a cursor to a subset of the data store, pass an </w:t>
+      </w:r>
+      <w:proofErr w:type="spellStart"/>
+      <w:r>
+        <w:t>IDBKeyRange</w:t>
+      </w:r>
+      <w:proofErr w:type="spellEnd"/>
+      <w:r>
+        <w:t xml:space="preserve"> value as the first parameter to the </w:t>
+      </w:r>
+      <w:proofErr w:type="spellStart"/>
+      <w:r>
+        <w:t>openCursor</w:t>
+      </w:r>
+      <w:proofErr w:type="spellEnd"/>
+      <w:r>
+        <w:t xml:space="preserve"> method</w:t>
       </w:r>
       <w:r>
         <w:t>.</w:t>
@@ -3797,18 +4276,25 @@
     </w:p>
     <w:p>
       <w:r>
-        <w:t>The IDBKeyRange object can accept the following range methods:</w:t>
+        <w:t xml:space="preserve">The </w:t>
+      </w:r>
+      <w:proofErr w:type="spellStart"/>
+      <w:r>
+        <w:t>IDBKeyRange</w:t>
+      </w:r>
+      <w:proofErr w:type="spellEnd"/>
+      <w:r>
+        <w:t xml:space="preserve"> object can accept the following range methods:</w:t>
       </w:r>
     </w:p>
     <w:p>
       <w:r>
         <w:rPr>
           <w:noProof/>
-          <w:lang w:eastAsia="en-CA"/>
         </w:rPr>
         <w:lastRenderedPageBreak/>
         <w:drawing>
-          <wp:inline distT="0" distB="0" distL="0" distR="0" wp14:anchorId="53037873" wp14:editId="30A9C1C5">
+          <wp:inline distT="0" distB="0" distL="0" distR="0">
             <wp:extent cx="4114800" cy="893345"/>
             <wp:effectExtent l="0" t="0" r="0" b="0"/>
             <wp:docPr id="33" name="Picture 33"/>
@@ -3823,7 +4309,7 @@
                     <pic:cNvPicPr/>
                   </pic:nvPicPr>
                   <pic:blipFill>
-                    <a:blip r:embed="rId46"/>
+                    <a:blip r:embed="rId46" cstate="print"/>
                     <a:stretch>
                       <a:fillRect/>
                     </a:stretch>
@@ -3849,10 +4335,9 @@
       <w:r>
         <w:rPr>
           <w:noProof/>
-          <w:lang w:eastAsia="en-CA"/>
         </w:rPr>
         <w:drawing>
-          <wp:inline distT="0" distB="0" distL="0" distR="0" wp14:anchorId="6E5DFE2A" wp14:editId="277FA932">
+          <wp:inline distT="0" distB="0" distL="0" distR="0">
             <wp:extent cx="4406862" cy="4807528"/>
             <wp:effectExtent l="0" t="0" r="0" b="0"/>
             <wp:docPr id="35" name="Picture 35"/>
@@ -3867,7 +4352,7 @@
                     <pic:cNvPicPr/>
                   </pic:nvPicPr>
                   <pic:blipFill>
-                    <a:blip r:embed="rId47"/>
+                    <a:blip r:embed="rId47" cstate="print"/>
                     <a:stretch>
                       <a:fillRect/>
                     </a:stretch>
@@ -3893,11 +4378,10 @@
       <w:r>
         <w:rPr>
           <w:noProof/>
-          <w:lang w:eastAsia="en-CA"/>
         </w:rPr>
         <w:lastRenderedPageBreak/>
         <w:drawing>
-          <wp:inline distT="0" distB="0" distL="0" distR="0" wp14:anchorId="55803156" wp14:editId="575AB277">
+          <wp:inline distT="0" distB="0" distL="0" distR="0">
             <wp:extent cx="4041706" cy="3255818"/>
             <wp:effectExtent l="0" t="0" r="0" b="0"/>
             <wp:docPr id="36" name="Picture 36"/>
@@ -3912,7 +4396,7 @@
                     <pic:cNvPicPr/>
                   </pic:nvPicPr>
                   <pic:blipFill>
-                    <a:blip r:embed="rId48"/>
+                    <a:blip r:embed="rId48" cstate="print"/>
                     <a:stretch>
                       <a:fillRect/>
                     </a:stretch>
@@ -3938,10 +4422,9 @@
       <w:r>
         <w:rPr>
           <w:noProof/>
-          <w:lang w:eastAsia="en-CA"/>
         </w:rPr>
         <w:drawing>
-          <wp:inline distT="0" distB="0" distL="0" distR="0" wp14:anchorId="50A4442D" wp14:editId="12DBD44F">
+          <wp:inline distT="0" distB="0" distL="0" distR="0">
             <wp:extent cx="4294909" cy="1593046"/>
             <wp:effectExtent l="0" t="0" r="0" b="0"/>
             <wp:docPr id="38" name="Picture 38"/>
@@ -3956,7 +4439,7 @@
                     <pic:cNvPicPr/>
                   </pic:nvPicPr>
                   <pic:blipFill>
-                    <a:blip r:embed="rId49"/>
+                    <a:blip r:embed="rId49" cstate="print"/>
                     <a:stretch>
                       <a:fillRect/>
                     </a:stretch>
@@ -3988,13 +4471,37 @@
     </w:p>
     <w:p>
       <w:r>
-        <w:t xml:space="preserve">The IDBFactory object that is referenced by the indexedDB object contains a </w:t>
-      </w:r>
-      <w:r>
-        <w:rPr>
-          <w:i/>
-        </w:rPr>
-        <w:t>deleteDatabase()</w:t>
+        <w:t xml:space="preserve">The </w:t>
+      </w:r>
+      <w:proofErr w:type="spellStart"/>
+      <w:r>
+        <w:t>IDBFactory</w:t>
+      </w:r>
+      <w:proofErr w:type="spellEnd"/>
+      <w:r>
+        <w:t xml:space="preserve"> object that is referenced by the </w:t>
+      </w:r>
+      <w:proofErr w:type="spellStart"/>
+      <w:r>
+        <w:t>indexedDB</w:t>
+      </w:r>
+      <w:proofErr w:type="spellEnd"/>
+      <w:r>
+        <w:t xml:space="preserve"> object contains a </w:t>
+      </w:r>
+      <w:proofErr w:type="spellStart"/>
+      <w:r>
+        <w:rPr>
+          <w:i/>
+        </w:rPr>
+        <w:t>deleteDatabase</w:t>
+      </w:r>
+      <w:proofErr w:type="spellEnd"/>
+      <w:r>
+        <w:rPr>
+          <w:i/>
+        </w:rPr>
+        <w:t>()</w:t>
       </w:r>
       <w:r>
         <w:t xml:space="preserve"> method</w:t>
@@ -4004,11 +4511,19 @@
       </w:r>
     </w:p>
     <w:p>
-      <w:r>
-        <w:rPr>
-          <w:b/>
-        </w:rPr>
-        <w:t>deleteDatabase()</w:t>
+      <w:proofErr w:type="spellStart"/>
+      <w:r>
+        <w:rPr>
+          <w:b/>
+        </w:rPr>
+        <w:t>deleteDatabase</w:t>
+      </w:r>
+      <w:proofErr w:type="spellEnd"/>
+      <w:r>
+        <w:rPr>
+          <w:b/>
+        </w:rPr>
+        <w:t>()</w:t>
       </w:r>
       <w:r>
         <w:t xml:space="preserve"> : takes a name parameter and returns a request object immediately while asynchronously attempting to drop the database</w:t>
@@ -4024,10 +4539,9 @@
       <w:r>
         <w:rPr>
           <w:noProof/>
-          <w:lang w:eastAsia="en-CA"/>
         </w:rPr>
         <w:drawing>
-          <wp:inline distT="0" distB="0" distL="0" distR="0" wp14:anchorId="1E6D08F3" wp14:editId="661DB71D">
+          <wp:inline distT="0" distB="0" distL="0" distR="0">
             <wp:extent cx="5070764" cy="1019084"/>
             <wp:effectExtent l="0" t="0" r="0" b="0"/>
             <wp:docPr id="39" name="Picture 39"/>
@@ -4042,7 +4556,7 @@
                     <pic:cNvPicPr/>
                   </pic:nvPicPr>
                   <pic:blipFill>
-                    <a:blip r:embed="rId50"/>
+                    <a:blip r:embed="rId50" cstate="print"/>
                     <a:stretch>
                       <a:fillRect/>
                     </a:stretch>
@@ -4070,12 +4584,28 @@
       </w:pPr>
       <w:r>
         <w:lastRenderedPageBreak/>
-        <w:t>Lesson 3: Working with the FileSystem API</w:t>
-      </w:r>
-    </w:p>
-    <w:p>
-      <w:r>
-        <w:t>Using the FileSystem API, we can create directories in a sandboxed location on the user’s system where we can store images, text fil</w:t>
+        <w:t xml:space="preserve">Lesson 3: Working with the </w:t>
+      </w:r>
+      <w:proofErr w:type="spellStart"/>
+      <w:r>
+        <w:t>FileSystem</w:t>
+      </w:r>
+      <w:proofErr w:type="spellEnd"/>
+      <w:r>
+        <w:t xml:space="preserve"> API</w:t>
+      </w:r>
+    </w:p>
+    <w:p>
+      <w:r>
+        <w:t xml:space="preserve">Using the </w:t>
+      </w:r>
+      <w:proofErr w:type="spellStart"/>
+      <w:r>
+        <w:t>FileSystem</w:t>
+      </w:r>
+      <w:proofErr w:type="spellEnd"/>
+      <w:r>
+        <w:t xml:space="preserve"> API, we can create directories in a sandboxed location on the user’s system where we can store images, text fil</w:t>
       </w:r>
       <w:r>
         <w:t>es, and other large bits of data</w:t>
@@ -4095,7 +4625,15 @@
         </w:numPr>
       </w:pPr>
       <w:r>
-        <w:t>Describe the use of the FileSystem API</w:t>
+        <w:t xml:space="preserve">Describe the use of the </w:t>
+      </w:r>
+      <w:proofErr w:type="spellStart"/>
+      <w:r>
+        <w:t>FileSystem</w:t>
+      </w:r>
+      <w:proofErr w:type="spellEnd"/>
+      <w:r>
+        <w:t xml:space="preserve"> API</w:t>
       </w:r>
     </w:p>
     <w:p>
@@ -4107,7 +4645,15 @@
         </w:numPr>
       </w:pPr>
       <w:r>
-        <w:t>Implement the FileSystem API</w:t>
+        <w:t xml:space="preserve">Implement the </w:t>
+      </w:r>
+      <w:proofErr w:type="spellStart"/>
+      <w:r>
+        <w:t>FileSystem</w:t>
+      </w:r>
+      <w:proofErr w:type="spellEnd"/>
+      <w:r>
+        <w:t xml:space="preserve"> API</w:t>
       </w:r>
     </w:p>
     <w:p>
@@ -4120,7 +4666,23 @@
     </w:p>
     <w:p>
       <w:r>
-        <w:t>The only major browser that supports the FileSystem API is Chrome, therefore the FileSystem API is most commonly used in creating Chrome extensions</w:t>
+        <w:t xml:space="preserve">The only major browser that supports the </w:t>
+      </w:r>
+      <w:proofErr w:type="spellStart"/>
+      <w:r>
+        <w:t>FileSystem</w:t>
+      </w:r>
+      <w:proofErr w:type="spellEnd"/>
+      <w:r>
+        <w:t xml:space="preserve"> API is Chrome, therefore the </w:t>
+      </w:r>
+      <w:proofErr w:type="spellStart"/>
+      <w:r>
+        <w:t>FileSystem</w:t>
+      </w:r>
+      <w:proofErr w:type="spellEnd"/>
+      <w:r>
+        <w:t xml:space="preserve"> API is most commonly used in creating Chrome extensions</w:t>
       </w:r>
       <w:r>
         <w:t>.</w:t>
@@ -4136,28 +4698,50 @@
     </w:p>
     <w:p>
       <w:r>
-        <w:t>Use the following code to open the FileSystem:</w:t>
-      </w:r>
-    </w:p>
-    <w:p>
-      <w:r>
-        <w:t>window.requestFileSyste</w:t>
-      </w:r>
-      <w:r>
-        <w:t xml:space="preserve">m = window.requestFileSystem || </w:t>
-      </w:r>
-      <w:r>
-        <w:t>window.webkitRequestFileSystem;</w:t>
+        <w:t xml:space="preserve">Use the following code to open the </w:t>
+      </w:r>
+      <w:proofErr w:type="spellStart"/>
+      <w:r>
+        <w:t>FileSystem</w:t>
+      </w:r>
+      <w:proofErr w:type="spellEnd"/>
+      <w:r>
+        <w:t>:</w:t>
+      </w:r>
+    </w:p>
+    <w:p>
+      <w:proofErr w:type="spellStart"/>
+      <w:r>
+        <w:t>window.requestFileSystem</w:t>
+      </w:r>
+      <w:proofErr w:type="spellEnd"/>
+      <w:r>
+        <w:t xml:space="preserve"> = </w:t>
+      </w:r>
+      <w:proofErr w:type="spellStart"/>
+      <w:r>
+        <w:t>window.requestFileSystem</w:t>
+      </w:r>
+      <w:proofErr w:type="spellEnd"/>
+      <w:r>
+        <w:t xml:space="preserve"> || </w:t>
+      </w:r>
+      <w:proofErr w:type="spellStart"/>
+      <w:r>
+        <w:t>window.webkitRequestFileSystem</w:t>
+      </w:r>
+      <w:proofErr w:type="spellEnd"/>
+      <w:r>
+        <w:t>;</w:t>
       </w:r>
     </w:p>
     <w:p>
       <w:r>
         <w:rPr>
           <w:noProof/>
-          <w:lang w:eastAsia="en-CA"/>
         </w:rPr>
         <w:drawing>
-          <wp:inline distT="0" distB="0" distL="0" distR="0" wp14:anchorId="7DC4D303" wp14:editId="2DAA3C44">
+          <wp:inline distT="0" distB="0" distL="0" distR="0">
             <wp:extent cx="4862945" cy="2490701"/>
             <wp:effectExtent l="0" t="0" r="0" b="0"/>
             <wp:docPr id="41" name="Picture 41"/>
@@ -4172,7 +4756,7 @@
                     <pic:cNvPicPr/>
                   </pic:nvPicPr>
                   <pic:blipFill>
-                    <a:blip r:embed="rId51"/>
+                    <a:blip r:embed="rId51" cstate="print"/>
                     <a:stretch>
                       <a:fillRect/>
                     </a:stretch>
@@ -4203,25 +4787,54 @@
     </w:p>
     <w:p>
       <w:r>
-        <w:t>To create a file we need to have a DirectoryEntry object so we have an allocated place to put the file.</w:t>
-      </w:r>
-    </w:p>
-    <w:p>
-      <w:r>
-        <w:t xml:space="preserve">The FileSystem argument passed to the </w:t>
-      </w:r>
-      <w:r>
-        <w:rPr>
-          <w:i/>
-        </w:rPr>
-        <w:t>successCallback()</w:t>
+        <w:t xml:space="preserve">To create a file we need to have a </w:t>
+      </w:r>
+      <w:proofErr w:type="spellStart"/>
+      <w:r>
+        <w:t>DirectoryEntry</w:t>
+      </w:r>
+      <w:proofErr w:type="spellEnd"/>
+      <w:r>
+        <w:t xml:space="preserve"> object so we have an allocated place to put the file.</w:t>
+      </w:r>
+    </w:p>
+    <w:p>
+      <w:r>
+        <w:t xml:space="preserve">The </w:t>
+      </w:r>
+      <w:proofErr w:type="spellStart"/>
+      <w:r>
+        <w:t>FileSystem</w:t>
+      </w:r>
+      <w:proofErr w:type="spellEnd"/>
+      <w:r>
+        <w:t xml:space="preserve"> argument passed to the </w:t>
+      </w:r>
+      <w:proofErr w:type="spellStart"/>
+      <w:r>
+        <w:rPr>
+          <w:i/>
+        </w:rPr>
+        <w:t>successCallback</w:t>
+      </w:r>
+      <w:proofErr w:type="spellEnd"/>
+      <w:r>
+        <w:rPr>
+          <w:i/>
+        </w:rPr>
+        <w:t>()</w:t>
       </w:r>
       <w:r>
         <w:t xml:space="preserve"> method</w:t>
       </w:r>
       <w:r>
-        <w:t xml:space="preserve"> includes a special DirectoryEntry</w:t>
-      </w:r>
+        <w:t xml:space="preserve"> includes a special </w:t>
+      </w:r>
+      <w:proofErr w:type="spellStart"/>
+      <w:r>
+        <w:t>DirectoryEntry</w:t>
+      </w:r>
+      <w:proofErr w:type="spellEnd"/>
       <w:r>
         <w:t xml:space="preserve"> as a property named root, which points to the root of the file system</w:t>
       </w:r>
@@ -4240,13 +4853,37 @@
     </w:p>
     <w:p>
       <w:r>
-        <w:t xml:space="preserve">A DirectoryEntry object has a getFile() method that can both create new files and read those that already exist. </w:t>
+        <w:t xml:space="preserve">A </w:t>
+      </w:r>
+      <w:proofErr w:type="spellStart"/>
+      <w:r>
+        <w:t>DirectoryEntry</w:t>
+      </w:r>
+      <w:proofErr w:type="spellEnd"/>
+      <w:r>
+        <w:t xml:space="preserve"> object has a </w:t>
+      </w:r>
+      <w:proofErr w:type="spellStart"/>
+      <w:r>
+        <w:t>getFile</w:t>
+      </w:r>
+      <w:proofErr w:type="spellEnd"/>
+      <w:r>
+        <w:t xml:space="preserve">() method that can both create new files and read those that already exist. </w:t>
       </w:r>
     </w:p>
     <w:p>
       <w:r>
         <w:lastRenderedPageBreak/>
-        <w:t>The following are the parameters of the getFile() method:</w:t>
+        <w:t xml:space="preserve">The following are the parameters of the </w:t>
+      </w:r>
+      <w:proofErr w:type="spellStart"/>
+      <w:r>
+        <w:t>getFile</w:t>
+      </w:r>
+      <w:proofErr w:type="spellEnd"/>
+      <w:r>
+        <w:t>() method:</w:t>
       </w:r>
       <w:r>
         <w:br/>
@@ -4257,10 +4894,9 @@
       <w:r>
         <w:rPr>
           <w:noProof/>
-          <w:lang w:eastAsia="en-CA"/>
         </w:rPr>
         <w:drawing>
-          <wp:inline distT="0" distB="0" distL="0" distR="0" wp14:anchorId="574FF268" wp14:editId="3D8FCDBE">
+          <wp:inline distT="0" distB="0" distL="0" distR="0">
             <wp:extent cx="4502727" cy="1453272"/>
             <wp:effectExtent l="0" t="0" r="0" b="0"/>
             <wp:docPr id="42" name="Picture 42"/>
@@ -4275,7 +4911,7 @@
                     <pic:cNvPicPr/>
                   </pic:nvPicPr>
                   <pic:blipFill>
-                    <a:blip r:embed="rId52"/>
+                    <a:blip r:embed="rId52" cstate="print"/>
                     <a:stretch>
                       <a:fillRect/>
                     </a:stretch>
@@ -4301,17 +4937,24 @@
         <w:t xml:space="preserve">e.g. The example below shows us how to create a new file </w:t>
       </w:r>
       <w:r>
-        <w:t xml:space="preserve">in the root directory of the DirectoryEntry </w:t>
+        <w:t xml:space="preserve">in the root directory of the </w:t>
+      </w:r>
+      <w:proofErr w:type="spellStart"/>
+      <w:r>
+        <w:t>DirectoryEntry</w:t>
+      </w:r>
+      <w:proofErr w:type="spellEnd"/>
+      <w:r>
+        <w:t xml:space="preserve"> </w:t>
       </w:r>
     </w:p>
     <w:p>
       <w:r>
         <w:rPr>
           <w:noProof/>
-          <w:lang w:eastAsia="en-CA"/>
         </w:rPr>
         <w:drawing>
-          <wp:inline distT="0" distB="0" distL="0" distR="0" wp14:anchorId="773F530E" wp14:editId="61F696C9">
+          <wp:inline distT="0" distB="0" distL="0" distR="0">
             <wp:extent cx="4606636" cy="1884533"/>
             <wp:effectExtent l="0" t="0" r="0" b="0"/>
             <wp:docPr id="44" name="Picture 44"/>
@@ -4326,7 +4969,7 @@
                     <pic:cNvPicPr/>
                   </pic:nvPicPr>
                   <pic:blipFill>
-                    <a:blip r:embed="rId53"/>
+                    <a:blip r:embed="rId53" cstate="print"/>
                     <a:stretch>
                       <a:fillRect/>
                     </a:stretch>
@@ -4357,12 +5000,1021 @@
     </w:p>
     <w:p>
       <w:r>
-        <w:t>When you have access to a FileEntry object, you can create a FileWriter, which persists data to the opened file.</w:t>
+        <w:t xml:space="preserve">When you have access to a </w:t>
+      </w:r>
+      <w:proofErr w:type="spellStart"/>
+      <w:r>
+        <w:rPr>
+          <w:i/>
+        </w:rPr>
+        <w:t>FileEntry</w:t>
+      </w:r>
+      <w:proofErr w:type="spellEnd"/>
+      <w:r>
+        <w:t xml:space="preserve"> object, you can create a </w:t>
+      </w:r>
+      <w:proofErr w:type="spellStart"/>
+      <w:r>
+        <w:rPr>
+          <w:i/>
+        </w:rPr>
+        <w:t>FileWriter</w:t>
+      </w:r>
+      <w:proofErr w:type="spellEnd"/>
+      <w:r>
+        <w:t>, which persists data to the opened file.</w:t>
       </w:r>
       <w:bookmarkStart w:id="0" w:name="_GoBack"/>
       <w:bookmarkEnd w:id="0"/>
     </w:p>
+    <w:p>
+      <w:r>
+        <w:t xml:space="preserve">The </w:t>
+      </w:r>
+      <w:proofErr w:type="spellStart"/>
+      <w:r>
+        <w:rPr>
+          <w:i/>
+        </w:rPr>
+        <w:t>fileOpened</w:t>
+      </w:r>
+      <w:proofErr w:type="spellEnd"/>
+      <w:r>
+        <w:t xml:space="preserve"> method in the previous example is modified to create a new </w:t>
+      </w:r>
+      <w:proofErr w:type="spellStart"/>
+      <w:r>
+        <w:rPr>
+          <w:i/>
+        </w:rPr>
+        <w:t>FileWriter</w:t>
+      </w:r>
+      <w:proofErr w:type="spellEnd"/>
+      <w:r>
+        <w:t xml:space="preserve"> and write a line of text to the opened document.</w:t>
+      </w:r>
+      <w:r>
+        <w:t xml:space="preserve"> </w:t>
+      </w:r>
+      <w:r>
+        <w:rPr>
+          <w:b/>
+        </w:rPr>
+        <w:t xml:space="preserve">Writing to a file is done using the </w:t>
+      </w:r>
+      <w:proofErr w:type="spellStart"/>
+      <w:r>
+        <w:rPr>
+          <w:b/>
+        </w:rPr>
+        <w:t>FileWriter's</w:t>
+      </w:r>
+      <w:proofErr w:type="spellEnd"/>
+      <w:r>
+        <w:rPr>
+          <w:b/>
+        </w:rPr>
+        <w:t xml:space="preserve"> write method, which accepts a binary large object (BLOB) data parameter</w:t>
+      </w:r>
+      <w:r>
+        <w:t>.</w:t>
+      </w:r>
+    </w:p>
+    <w:p>
+      <w:r>
+        <w:rPr>
+          <w:b/>
+        </w:rPr>
+        <w:t>Note</w:t>
+      </w:r>
+      <w:r>
+        <w:t xml:space="preserve">: in the </w:t>
+      </w:r>
+      <w:proofErr w:type="spellStart"/>
+      <w:r>
+        <w:rPr>
+          <w:i/>
+        </w:rPr>
+        <w:t>writeToFile</w:t>
+      </w:r>
+      <w:proofErr w:type="spellEnd"/>
+      <w:r>
+        <w:t xml:space="preserve"> method below, you must assign the </w:t>
+      </w:r>
+      <w:proofErr w:type="spellStart"/>
+      <w:r>
+        <w:rPr>
+          <w:i/>
+        </w:rPr>
+        <w:t>onwriteend</w:t>
+      </w:r>
+      <w:proofErr w:type="spellEnd"/>
+      <w:r>
+        <w:t xml:space="preserve"> and </w:t>
+      </w:r>
+      <w:proofErr w:type="spellStart"/>
+      <w:r>
+        <w:rPr>
+          <w:i/>
+        </w:rPr>
+        <w:t>onerror</w:t>
+      </w:r>
+      <w:proofErr w:type="spellEnd"/>
+      <w:r>
+        <w:t xml:space="preserve"> </w:t>
+      </w:r>
+      <w:proofErr w:type="spellStart"/>
+      <w:r>
+        <w:t>callbacks</w:t>
+      </w:r>
+      <w:proofErr w:type="spellEnd"/>
+      <w:r>
+        <w:t xml:space="preserve"> before performing the write action</w:t>
+      </w:r>
+    </w:p>
+    <w:p>
+      <w:r>
+        <w:lastRenderedPageBreak/>
+        <w:t xml:space="preserve">e.g. </w:t>
+      </w:r>
+      <w:r>
+        <w:br/>
+      </w:r>
+      <w:r>
+        <w:rPr>
+          <w:noProof/>
+        </w:rPr>
+        <w:drawing>
+          <wp:inline distT="0" distB="0" distL="0" distR="0">
+            <wp:extent cx="5154571" cy="4002656"/>
+            <wp:effectExtent l="19050" t="0" r="7979" b="0"/>
+            <wp:docPr id="45" name="Picture 1"/>
+            <wp:cNvGraphicFramePr>
+              <a:graphicFrameLocks xmlns:a="http://schemas.openxmlformats.org/drawingml/2006/main" noChangeAspect="1"/>
+            </wp:cNvGraphicFramePr>
+            <a:graphic xmlns:a="http://schemas.openxmlformats.org/drawingml/2006/main">
+              <a:graphicData uri="http://schemas.openxmlformats.org/drawingml/2006/picture">
+                <pic:pic xmlns:pic="http://schemas.openxmlformats.org/drawingml/2006/picture">
+                  <pic:nvPicPr>
+                    <pic:cNvPr id="0" name="Picture 1"/>
+                    <pic:cNvPicPr>
+                      <a:picLocks noChangeAspect="1" noChangeArrowheads="1"/>
+                    </pic:cNvPicPr>
+                  </pic:nvPicPr>
+                  <pic:blipFill>
+                    <a:blip r:embed="rId54" cstate="print"/>
+                    <a:srcRect/>
+                    <a:stretch>
+                      <a:fillRect/>
+                    </a:stretch>
+                  </pic:blipFill>
+                  <pic:spPr bwMode="auto">
+                    <a:xfrm>
+                      <a:off x="0" y="0"/>
+                      <a:ext cx="5156130" cy="4003867"/>
+                    </a:xfrm>
+                    <a:prstGeom prst="rect">
+                      <a:avLst/>
+                    </a:prstGeom>
+                    <a:noFill/>
+                    <a:ln w="9525">
+                      <a:noFill/>
+                      <a:miter lim="800000"/>
+                      <a:headEnd/>
+                      <a:tailEnd/>
+                    </a:ln>
+                  </pic:spPr>
+                </pic:pic>
+              </a:graphicData>
+            </a:graphic>
+          </wp:inline>
+        </w:drawing>
+      </w:r>
+    </w:p>
+    <w:p>
+      <w:pPr>
+        <w:pStyle w:val="Heading3"/>
+      </w:pPr>
+      <w:r>
+        <w:t>Reading a file</w:t>
+      </w:r>
+    </w:p>
+    <w:p>
+      <w:r>
+        <w:t xml:space="preserve">The </w:t>
+      </w:r>
+      <w:proofErr w:type="spellStart"/>
+      <w:r>
+        <w:rPr>
+          <w:i/>
+        </w:rPr>
+        <w:t>FileEntry</w:t>
+      </w:r>
+      <w:proofErr w:type="spellEnd"/>
+      <w:r>
+        <w:t xml:space="preserve"> object also has a </w:t>
+      </w:r>
+      <w:r>
+        <w:rPr>
+          <w:i/>
+        </w:rPr>
+        <w:t>file</w:t>
+      </w:r>
+      <w:r>
+        <w:t xml:space="preserve"> method, which makes it return a File object.</w:t>
+      </w:r>
+    </w:p>
+    <w:p>
+      <w:r>
+        <w:t xml:space="preserve">Read from a </w:t>
+      </w:r>
+      <w:r>
+        <w:rPr>
+          <w:i/>
+        </w:rPr>
+        <w:t>File</w:t>
+      </w:r>
+      <w:r>
+        <w:t xml:space="preserve"> object using the </w:t>
+      </w:r>
+      <w:proofErr w:type="spellStart"/>
+      <w:r>
+        <w:rPr>
+          <w:i/>
+        </w:rPr>
+        <w:t>FileReader</w:t>
+      </w:r>
+      <w:proofErr w:type="spellEnd"/>
+      <w:r>
+        <w:t xml:space="preserve"> object.</w:t>
+      </w:r>
+    </w:p>
+    <w:p>
+      <w:r>
+        <w:rPr>
+          <w:b/>
+        </w:rPr>
+        <w:t>Note</w:t>
+      </w:r>
+      <w:r>
+        <w:t xml:space="preserve">: Similar to the </w:t>
+      </w:r>
+      <w:proofErr w:type="spellStart"/>
+      <w:r>
+        <w:rPr>
+          <w:i/>
+        </w:rPr>
+        <w:t>FileWriter</w:t>
+      </w:r>
+      <w:proofErr w:type="spellEnd"/>
+      <w:r>
+        <w:t xml:space="preserve">, we must set the </w:t>
+      </w:r>
+      <w:proofErr w:type="spellStart"/>
+      <w:r>
+        <w:rPr>
+          <w:i/>
+        </w:rPr>
+        <w:t>onloadend</w:t>
+      </w:r>
+      <w:proofErr w:type="spellEnd"/>
+      <w:r>
+        <w:t xml:space="preserve"> and </w:t>
+      </w:r>
+      <w:proofErr w:type="spellStart"/>
+      <w:r>
+        <w:rPr>
+          <w:i/>
+        </w:rPr>
+        <w:t>onerror</w:t>
+      </w:r>
+      <w:proofErr w:type="spellEnd"/>
+      <w:r>
+        <w:t xml:space="preserve"> </w:t>
+      </w:r>
+      <w:proofErr w:type="spellStart"/>
+      <w:r>
+        <w:t>callbacks</w:t>
+      </w:r>
+      <w:proofErr w:type="spellEnd"/>
+      <w:r>
+        <w:t xml:space="preserve"> before making the read attempt</w:t>
+      </w:r>
+    </w:p>
+    <w:p>
+      <w:r>
+        <w:t xml:space="preserve">e.g. The example below uses the </w:t>
+      </w:r>
+      <w:proofErr w:type="spellStart"/>
+      <w:r>
+        <w:rPr>
+          <w:i/>
+        </w:rPr>
+        <w:t>readAsText</w:t>
+      </w:r>
+      <w:proofErr w:type="spellEnd"/>
+      <w:r>
+        <w:t xml:space="preserve"> method to read the contents of the file and store it in a string that can be accessed in the </w:t>
+      </w:r>
+      <w:proofErr w:type="spellStart"/>
+      <w:r>
+        <w:rPr>
+          <w:i/>
+        </w:rPr>
+        <w:t>this.result</w:t>
+      </w:r>
+      <w:proofErr w:type="spellEnd"/>
+      <w:r>
+        <w:t xml:space="preserve"> value within the </w:t>
+      </w:r>
+      <w:proofErr w:type="spellStart"/>
+      <w:r>
+        <w:rPr>
+          <w:i/>
+        </w:rPr>
+        <w:t>onloadend</w:t>
+      </w:r>
+      <w:proofErr w:type="spellEnd"/>
+      <w:r>
+        <w:t xml:space="preserve"> callback</w:t>
+      </w:r>
+      <w:r>
+        <w:br/>
+      </w:r>
+      <w:r>
+        <w:rPr>
+          <w:noProof/>
+        </w:rPr>
+        <w:lastRenderedPageBreak/>
+        <w:drawing>
+          <wp:inline distT="0" distB="0" distL="0" distR="0">
+            <wp:extent cx="5157805" cy="1919346"/>
+            <wp:effectExtent l="19050" t="0" r="4745" b="0"/>
+            <wp:docPr id="47" name="Picture 4"/>
+            <wp:cNvGraphicFramePr>
+              <a:graphicFrameLocks xmlns:a="http://schemas.openxmlformats.org/drawingml/2006/main" noChangeAspect="1"/>
+            </wp:cNvGraphicFramePr>
+            <a:graphic xmlns:a="http://schemas.openxmlformats.org/drawingml/2006/main">
+              <a:graphicData uri="http://schemas.openxmlformats.org/drawingml/2006/picture">
+                <pic:pic xmlns:pic="http://schemas.openxmlformats.org/drawingml/2006/picture">
+                  <pic:nvPicPr>
+                    <pic:cNvPr id="0" name="Picture 4"/>
+                    <pic:cNvPicPr>
+                      <a:picLocks noChangeAspect="1" noChangeArrowheads="1"/>
+                    </pic:cNvPicPr>
+                  </pic:nvPicPr>
+                  <pic:blipFill>
+                    <a:blip r:embed="rId55" cstate="print"/>
+                    <a:srcRect/>
+                    <a:stretch>
+                      <a:fillRect/>
+                    </a:stretch>
+                  </pic:blipFill>
+                  <pic:spPr bwMode="auto">
+                    <a:xfrm>
+                      <a:off x="0" y="0"/>
+                      <a:ext cx="5165741" cy="1922299"/>
+                    </a:xfrm>
+                    <a:prstGeom prst="rect">
+                      <a:avLst/>
+                    </a:prstGeom>
+                    <a:noFill/>
+                    <a:ln w="9525">
+                      <a:noFill/>
+                      <a:miter lim="800000"/>
+                      <a:headEnd/>
+                      <a:tailEnd/>
+                    </a:ln>
+                  </pic:spPr>
+                </pic:pic>
+              </a:graphicData>
+            </a:graphic>
+          </wp:inline>
+        </w:drawing>
+      </w:r>
+      <w:r>
+        <w:br/>
+      </w:r>
+      <w:r>
+        <w:rPr>
+          <w:noProof/>
+        </w:rPr>
+        <w:drawing>
+          <wp:inline distT="0" distB="0" distL="0" distR="0">
+            <wp:extent cx="5157805" cy="1489543"/>
+            <wp:effectExtent l="19050" t="0" r="4745" b="0"/>
+            <wp:docPr id="48" name="Picture 7"/>
+            <wp:cNvGraphicFramePr>
+              <a:graphicFrameLocks xmlns:a="http://schemas.openxmlformats.org/drawingml/2006/main" noChangeAspect="1"/>
+            </wp:cNvGraphicFramePr>
+            <a:graphic xmlns:a="http://schemas.openxmlformats.org/drawingml/2006/main">
+              <a:graphicData uri="http://schemas.openxmlformats.org/drawingml/2006/picture">
+                <pic:pic xmlns:pic="http://schemas.openxmlformats.org/drawingml/2006/picture">
+                  <pic:nvPicPr>
+                    <pic:cNvPr id="0" name="Picture 7"/>
+                    <pic:cNvPicPr>
+                      <a:picLocks noChangeAspect="1" noChangeArrowheads="1"/>
+                    </pic:cNvPicPr>
+                  </pic:nvPicPr>
+                  <pic:blipFill>
+                    <a:blip r:embed="rId56" cstate="print"/>
+                    <a:srcRect/>
+                    <a:stretch>
+                      <a:fillRect/>
+                    </a:stretch>
+                  </pic:blipFill>
+                  <pic:spPr bwMode="auto">
+                    <a:xfrm>
+                      <a:off x="0" y="0"/>
+                      <a:ext cx="5159365" cy="1489993"/>
+                    </a:xfrm>
+                    <a:prstGeom prst="rect">
+                      <a:avLst/>
+                    </a:prstGeom>
+                    <a:noFill/>
+                    <a:ln w="9525">
+                      <a:noFill/>
+                      <a:miter lim="800000"/>
+                      <a:headEnd/>
+                      <a:tailEnd/>
+                    </a:ln>
+                  </pic:spPr>
+                </pic:pic>
+              </a:graphicData>
+            </a:graphic>
+          </wp:inline>
+        </w:drawing>
+      </w:r>
+    </w:p>
+    <w:p>
+      <w:pPr>
+        <w:pStyle w:val="Heading3"/>
+      </w:pPr>
+      <w:r>
+        <w:t>Deleting a file</w:t>
+      </w:r>
+    </w:p>
+    <w:p>
+      <w:r>
+        <w:t xml:space="preserve">Also requires a </w:t>
+      </w:r>
+      <w:proofErr w:type="spellStart"/>
+      <w:r>
+        <w:rPr>
+          <w:i/>
+        </w:rPr>
+        <w:t>FileEntry</w:t>
+      </w:r>
+      <w:proofErr w:type="spellEnd"/>
+      <w:r>
+        <w:t xml:space="preserve"> object. The </w:t>
+      </w:r>
+      <w:proofErr w:type="spellStart"/>
+      <w:r>
+        <w:rPr>
+          <w:i/>
+        </w:rPr>
+        <w:t>FileEntry</w:t>
+      </w:r>
+      <w:proofErr w:type="spellEnd"/>
+      <w:r>
+        <w:t xml:space="preserve"> object has a </w:t>
+      </w:r>
+      <w:r>
+        <w:rPr>
+          <w:i/>
+        </w:rPr>
+        <w:t>remove</w:t>
+      </w:r>
+      <w:r>
+        <w:t xml:space="preserve"> method to remove itself from the file system.</w:t>
+      </w:r>
+    </w:p>
+    <w:p>
+      <w:r>
+        <w:t xml:space="preserve">The </w:t>
+      </w:r>
+      <w:proofErr w:type="spellStart"/>
+      <w:r>
+        <w:t>FileEntry's</w:t>
+      </w:r>
+      <w:proofErr w:type="spellEnd"/>
+      <w:r>
+        <w:t xml:space="preserve"> </w:t>
+      </w:r>
+      <w:r>
+        <w:rPr>
+          <w:i/>
+        </w:rPr>
+        <w:t>remove</w:t>
+      </w:r>
+      <w:r>
+        <w:t xml:space="preserve"> method accepts both a </w:t>
+      </w:r>
+      <w:proofErr w:type="spellStart"/>
+      <w:r>
+        <w:rPr>
+          <w:i/>
+        </w:rPr>
+        <w:t>successCallback</w:t>
+      </w:r>
+      <w:proofErr w:type="spellEnd"/>
+      <w:r>
+        <w:t xml:space="preserve"> call and an </w:t>
+      </w:r>
+      <w:proofErr w:type="spellStart"/>
+      <w:r>
+        <w:rPr>
+          <w:i/>
+        </w:rPr>
+        <w:t>onError</w:t>
+      </w:r>
+      <w:proofErr w:type="spellEnd"/>
+      <w:r>
+        <w:t xml:space="preserve"> callback</w:t>
+      </w:r>
+      <w:r>
+        <w:t>, as shown in the code below</w:t>
+      </w:r>
+    </w:p>
+    <w:p>
+      <w:r>
+        <w:t>e.g.</w:t>
+      </w:r>
+      <w:r>
+        <w:br/>
+      </w:r>
+      <w:r>
+        <w:rPr>
+          <w:noProof/>
+        </w:rPr>
+        <w:drawing>
+          <wp:inline distT="0" distB="0" distL="0" distR="0">
+            <wp:extent cx="5053282" cy="2508651"/>
+            <wp:effectExtent l="19050" t="0" r="0" b="0"/>
+            <wp:docPr id="50" name="Picture 10"/>
+            <wp:cNvGraphicFramePr>
+              <a:graphicFrameLocks xmlns:a="http://schemas.openxmlformats.org/drawingml/2006/main" noChangeAspect="1"/>
+            </wp:cNvGraphicFramePr>
+            <a:graphic xmlns:a="http://schemas.openxmlformats.org/drawingml/2006/main">
+              <a:graphicData uri="http://schemas.openxmlformats.org/drawingml/2006/picture">
+                <pic:pic xmlns:pic="http://schemas.openxmlformats.org/drawingml/2006/picture">
+                  <pic:nvPicPr>
+                    <pic:cNvPr id="0" name="Picture 10"/>
+                    <pic:cNvPicPr>
+                      <a:picLocks noChangeAspect="1" noChangeArrowheads="1"/>
+                    </pic:cNvPicPr>
+                  </pic:nvPicPr>
+                  <pic:blipFill>
+                    <a:blip r:embed="rId57" cstate="print"/>
+                    <a:srcRect/>
+                    <a:stretch>
+                      <a:fillRect/>
+                    </a:stretch>
+                  </pic:blipFill>
+                  <pic:spPr bwMode="auto">
+                    <a:xfrm>
+                      <a:off x="0" y="0"/>
+                      <a:ext cx="5054810" cy="2509410"/>
+                    </a:xfrm>
+                    <a:prstGeom prst="rect">
+                      <a:avLst/>
+                    </a:prstGeom>
+                    <a:noFill/>
+                    <a:ln w="9525">
+                      <a:noFill/>
+                      <a:miter lim="800000"/>
+                      <a:headEnd/>
+                      <a:tailEnd/>
+                    </a:ln>
+                  </pic:spPr>
+                </pic:pic>
+              </a:graphicData>
+            </a:graphic>
+          </wp:inline>
+        </w:drawing>
+      </w:r>
+    </w:p>
+    <w:p>
+      <w:pPr>
+        <w:pStyle w:val="Heading3"/>
+      </w:pPr>
+    </w:p>
+    <w:p>
+      <w:pPr>
+        <w:pStyle w:val="Heading3"/>
+      </w:pPr>
+      <w:r>
+        <w:t>Creating and opening a directory</w:t>
+      </w:r>
+    </w:p>
+    <w:p>
+      <w:r>
+        <w:t>Similar to working with files.</w:t>
+      </w:r>
+    </w:p>
+    <w:p>
+      <w:r>
+        <w:t xml:space="preserve">Use </w:t>
+      </w:r>
+      <w:proofErr w:type="spellStart"/>
+      <w:r>
+        <w:rPr>
+          <w:i/>
+        </w:rPr>
+        <w:t>getDirectory</w:t>
+      </w:r>
+      <w:proofErr w:type="spellEnd"/>
+      <w:r>
+        <w:t xml:space="preserve"> to open or create a new directory.</w:t>
+      </w:r>
+    </w:p>
+    <w:p>
+      <w:r>
+        <w:t>e.g.</w:t>
+      </w:r>
+      <w:r>
+        <w:br/>
+      </w:r>
+      <w:r>
+        <w:rPr>
+          <w:noProof/>
+        </w:rPr>
+        <w:drawing>
+          <wp:inline distT="0" distB="0" distL="0" distR="0">
+            <wp:extent cx="4518444" cy="870182"/>
+            <wp:effectExtent l="19050" t="0" r="0" b="0"/>
+            <wp:docPr id="51" name="Picture 13"/>
+            <wp:cNvGraphicFramePr>
+              <a:graphicFrameLocks xmlns:a="http://schemas.openxmlformats.org/drawingml/2006/main" noChangeAspect="1"/>
+            </wp:cNvGraphicFramePr>
+            <a:graphic xmlns:a="http://schemas.openxmlformats.org/drawingml/2006/main">
+              <a:graphicData uri="http://schemas.openxmlformats.org/drawingml/2006/picture">
+                <pic:pic xmlns:pic="http://schemas.openxmlformats.org/drawingml/2006/picture">
+                  <pic:nvPicPr>
+                    <pic:cNvPr id="0" name="Picture 13"/>
+                    <pic:cNvPicPr>
+                      <a:picLocks noChangeAspect="1" noChangeArrowheads="1"/>
+                    </pic:cNvPicPr>
+                  </pic:nvPicPr>
+                  <pic:blipFill>
+                    <a:blip r:embed="rId58" cstate="print"/>
+                    <a:srcRect/>
+                    <a:stretch>
+                      <a:fillRect/>
+                    </a:stretch>
+                  </pic:blipFill>
+                  <pic:spPr bwMode="auto">
+                    <a:xfrm>
+                      <a:off x="0" y="0"/>
+                      <a:ext cx="4518347" cy="870163"/>
+                    </a:xfrm>
+                    <a:prstGeom prst="rect">
+                      <a:avLst/>
+                    </a:prstGeom>
+                    <a:noFill/>
+                    <a:ln w="9525">
+                      <a:noFill/>
+                      <a:miter lim="800000"/>
+                      <a:headEnd/>
+                      <a:tailEnd/>
+                    </a:ln>
+                  </pic:spPr>
+                </pic:pic>
+              </a:graphicData>
+            </a:graphic>
+          </wp:inline>
+        </w:drawing>
+      </w:r>
+      <w:r>
+        <w:br/>
+      </w:r>
+      <w:r>
+        <w:rPr>
+          <w:noProof/>
+        </w:rPr>
+        <w:drawing>
+          <wp:inline distT="0" distB="0" distL="0" distR="0">
+            <wp:extent cx="4777237" cy="1103922"/>
+            <wp:effectExtent l="19050" t="0" r="4313" b="0"/>
+            <wp:docPr id="53" name="Picture 16"/>
+            <wp:cNvGraphicFramePr>
+              <a:graphicFrameLocks xmlns:a="http://schemas.openxmlformats.org/drawingml/2006/main" noChangeAspect="1"/>
+            </wp:cNvGraphicFramePr>
+            <a:graphic xmlns:a="http://schemas.openxmlformats.org/drawingml/2006/main">
+              <a:graphicData uri="http://schemas.openxmlformats.org/drawingml/2006/picture">
+                <pic:pic xmlns:pic="http://schemas.openxmlformats.org/drawingml/2006/picture">
+                  <pic:nvPicPr>
+                    <pic:cNvPr id="0" name="Picture 16"/>
+                    <pic:cNvPicPr>
+                      <a:picLocks noChangeAspect="1" noChangeArrowheads="1"/>
+                    </pic:cNvPicPr>
+                  </pic:nvPicPr>
+                  <pic:blipFill>
+                    <a:blip r:embed="rId59" cstate="print"/>
+                    <a:srcRect/>
+                    <a:stretch>
+                      <a:fillRect/>
+                    </a:stretch>
+                  </pic:blipFill>
+                  <pic:spPr bwMode="auto">
+                    <a:xfrm>
+                      <a:off x="0" y="0"/>
+                      <a:ext cx="4776942" cy="1103854"/>
+                    </a:xfrm>
+                    <a:prstGeom prst="rect">
+                      <a:avLst/>
+                    </a:prstGeom>
+                    <a:noFill/>
+                    <a:ln w="9525">
+                      <a:noFill/>
+                      <a:miter lim="800000"/>
+                      <a:headEnd/>
+                      <a:tailEnd/>
+                    </a:ln>
+                  </pic:spPr>
+                </pic:pic>
+              </a:graphicData>
+            </a:graphic>
+          </wp:inline>
+        </w:drawing>
+      </w:r>
+    </w:p>
+    <w:p>
+      <w:pPr>
+        <w:pStyle w:val="Heading3"/>
+      </w:pPr>
+      <w:r>
+        <w:t>Writing a file to a directory</w:t>
+      </w:r>
+    </w:p>
+    <w:p>
+      <w:r>
+        <w:t>e.g. The example below shows us how to write a file to a new subdirectory outside of the root directory</w:t>
+      </w:r>
+    </w:p>
+    <w:p>
+      <w:r>
+        <w:rPr>
+          <w:noProof/>
+        </w:rPr>
+        <w:drawing>
+          <wp:inline distT="0" distB="0" distL="0" distR="0">
+            <wp:extent cx="4915259" cy="3380342"/>
+            <wp:effectExtent l="19050" t="0" r="0" b="0"/>
+            <wp:docPr id="54" name="Picture 19"/>
+            <wp:cNvGraphicFramePr>
+              <a:graphicFrameLocks xmlns:a="http://schemas.openxmlformats.org/drawingml/2006/main" noChangeAspect="1"/>
+            </wp:cNvGraphicFramePr>
+            <a:graphic xmlns:a="http://schemas.openxmlformats.org/drawingml/2006/main">
+              <a:graphicData uri="http://schemas.openxmlformats.org/drawingml/2006/picture">
+                <pic:pic xmlns:pic="http://schemas.openxmlformats.org/drawingml/2006/picture">
+                  <pic:nvPicPr>
+                    <pic:cNvPr id="0" name="Picture 19"/>
+                    <pic:cNvPicPr>
+                      <a:picLocks noChangeAspect="1" noChangeArrowheads="1"/>
+                    </pic:cNvPicPr>
+                  </pic:nvPicPr>
+                  <pic:blipFill>
+                    <a:blip r:embed="rId60" cstate="print"/>
+                    <a:srcRect/>
+                    <a:stretch>
+                      <a:fillRect/>
+                    </a:stretch>
+                  </pic:blipFill>
+                  <pic:spPr bwMode="auto">
+                    <a:xfrm>
+                      <a:off x="0" y="0"/>
+                      <a:ext cx="4916746" cy="3381364"/>
+                    </a:xfrm>
+                    <a:prstGeom prst="rect">
+                      <a:avLst/>
+                    </a:prstGeom>
+                    <a:noFill/>
+                    <a:ln w="9525">
+                      <a:noFill/>
+                      <a:miter lim="800000"/>
+                      <a:headEnd/>
+                      <a:tailEnd/>
+                    </a:ln>
+                  </pic:spPr>
+                </pic:pic>
+              </a:graphicData>
+            </a:graphic>
+          </wp:inline>
+        </w:drawing>
+      </w:r>
+    </w:p>
     <w:p/>
+    <w:p/>
+    <w:p>
+      <w:pPr>
+        <w:pStyle w:val="Heading3"/>
+      </w:pPr>
+      <w:r>
+        <w:lastRenderedPageBreak/>
+        <w:t>Deleting a directory</w:t>
+      </w:r>
+    </w:p>
+    <w:p>
+      <w:r>
+        <w:t xml:space="preserve">The </w:t>
+      </w:r>
+      <w:proofErr w:type="spellStart"/>
+      <w:r>
+        <w:rPr>
+          <w:i/>
+        </w:rPr>
+        <w:t>DirectoryEntry</w:t>
+      </w:r>
+      <w:proofErr w:type="spellEnd"/>
+      <w:r>
+        <w:t xml:space="preserve"> object also inherits from the Entry object, which provides a remove metho</w:t>
+      </w:r>
+      <w:r>
+        <w:t>d.</w:t>
+      </w:r>
+    </w:p>
+    <w:p>
+      <w:r>
+        <w:rPr>
+          <w:b/>
+        </w:rPr>
+        <w:t>Note</w:t>
+      </w:r>
+      <w:r>
+        <w:t xml:space="preserve">: The </w:t>
+      </w:r>
+      <w:r>
+        <w:rPr>
+          <w:i/>
+        </w:rPr>
+        <w:t>remove</w:t>
+      </w:r>
+      <w:r>
+        <w:t xml:space="preserve"> method is only used for empty directories. An error will be thrown if the directory contains other subdirectories or files.</w:t>
+      </w:r>
+    </w:p>
+    <w:p>
+      <w:r>
+        <w:t>e.g.</w:t>
+      </w:r>
+      <w:r>
+        <w:br/>
+      </w:r>
+      <w:r>
+        <w:rPr>
+          <w:noProof/>
+        </w:rPr>
+        <w:drawing>
+          <wp:inline distT="0" distB="0" distL="0" distR="0">
+            <wp:extent cx="4915259" cy="923856"/>
+            <wp:effectExtent l="19050" t="0" r="0" b="0"/>
+            <wp:docPr id="56" name="Picture 22"/>
+            <wp:cNvGraphicFramePr>
+              <a:graphicFrameLocks xmlns:a="http://schemas.openxmlformats.org/drawingml/2006/main" noChangeAspect="1"/>
+            </wp:cNvGraphicFramePr>
+            <a:graphic xmlns:a="http://schemas.openxmlformats.org/drawingml/2006/main">
+              <a:graphicData uri="http://schemas.openxmlformats.org/drawingml/2006/picture">
+                <pic:pic xmlns:pic="http://schemas.openxmlformats.org/drawingml/2006/picture">
+                  <pic:nvPicPr>
+                    <pic:cNvPr id="0" name="Picture 22"/>
+                    <pic:cNvPicPr>
+                      <a:picLocks noChangeAspect="1" noChangeArrowheads="1"/>
+                    </pic:cNvPicPr>
+                  </pic:nvPicPr>
+                  <pic:blipFill>
+                    <a:blip r:embed="rId61" cstate="print"/>
+                    <a:srcRect/>
+                    <a:stretch>
+                      <a:fillRect/>
+                    </a:stretch>
+                  </pic:blipFill>
+                  <pic:spPr bwMode="auto">
+                    <a:xfrm>
+                      <a:off x="0" y="0"/>
+                      <a:ext cx="4916820" cy="924149"/>
+                    </a:xfrm>
+                    <a:prstGeom prst="rect">
+                      <a:avLst/>
+                    </a:prstGeom>
+                    <a:noFill/>
+                    <a:ln w="9525">
+                      <a:noFill/>
+                      <a:miter lim="800000"/>
+                      <a:headEnd/>
+                      <a:tailEnd/>
+                    </a:ln>
+                  </pic:spPr>
+                </pic:pic>
+              </a:graphicData>
+            </a:graphic>
+          </wp:inline>
+        </w:drawing>
+      </w:r>
+      <w:r>
+        <w:br/>
+      </w:r>
+      <w:r>
+        <w:rPr>
+          <w:noProof/>
+        </w:rPr>
+        <w:drawing>
+          <wp:inline distT="0" distB="0" distL="0" distR="0">
+            <wp:extent cx="5215470" cy="2639683"/>
+            <wp:effectExtent l="19050" t="0" r="4230" b="0"/>
+            <wp:docPr id="58" name="Picture 31"/>
+            <wp:cNvGraphicFramePr>
+              <a:graphicFrameLocks xmlns:a="http://schemas.openxmlformats.org/drawingml/2006/main" noChangeAspect="1"/>
+            </wp:cNvGraphicFramePr>
+            <a:graphic xmlns:a="http://schemas.openxmlformats.org/drawingml/2006/main">
+              <a:graphicData uri="http://schemas.openxmlformats.org/drawingml/2006/picture">
+                <pic:pic xmlns:pic="http://schemas.openxmlformats.org/drawingml/2006/picture">
+                  <pic:nvPicPr>
+                    <pic:cNvPr id="0" name="Picture 31"/>
+                    <pic:cNvPicPr>
+                      <a:picLocks noChangeAspect="1" noChangeArrowheads="1"/>
+                    </pic:cNvPicPr>
+                  </pic:nvPicPr>
+                  <pic:blipFill>
+                    <a:blip r:embed="rId62" cstate="print"/>
+                    <a:srcRect/>
+                    <a:stretch>
+                      <a:fillRect/>
+                    </a:stretch>
+                  </pic:blipFill>
+                  <pic:spPr bwMode="auto">
+                    <a:xfrm>
+                      <a:off x="0" y="0"/>
+                      <a:ext cx="5217047" cy="2640481"/>
+                    </a:xfrm>
+                    <a:prstGeom prst="rect">
+                      <a:avLst/>
+                    </a:prstGeom>
+                    <a:noFill/>
+                    <a:ln w="9525">
+                      <a:noFill/>
+                      <a:miter lim="800000"/>
+                      <a:headEnd/>
+                      <a:tailEnd/>
+                    </a:ln>
+                  </pic:spPr>
+                </pic:pic>
+              </a:graphicData>
+            </a:graphic>
+          </wp:inline>
+        </w:drawing>
+      </w:r>
+    </w:p>
+    <w:p>
+      <w:pPr>
+        <w:pStyle w:val="Heading2"/>
+      </w:pPr>
+      <w:r>
+        <w:t>Lesson 4: Working with the offline application HTTP cache</w:t>
+      </w:r>
+    </w:p>
+    <w:p>
+      <w:r>
+        <w:t xml:space="preserve">Current automatic caching of web resources is not reliable, so HTML5 offers the application cache, which introduces the ability to configure how files are </w:t>
+      </w:r>
+      <w:proofErr w:type="spellStart"/>
+      <w:r>
+        <w:t>cached</w:t>
+      </w:r>
+      <w:proofErr w:type="spellEnd"/>
+      <w:r>
+        <w:t xml:space="preserve"> by including a manifest file</w:t>
+      </w:r>
+      <w:r>
+        <w:t>.</w:t>
+      </w:r>
+    </w:p>
+    <w:p>
+      <w:r>
+        <w:t xml:space="preserve">The manifest file </w:t>
+      </w:r>
+      <w:r>
+        <w:t>contains a list of resources to include and exclude from cache, and alternate file designations to serve in some cases</w:t>
+      </w:r>
+      <w:r>
+        <w:t>.</w:t>
+      </w:r>
+    </w:p>
+    <w:p>
+      <w:r>
+        <w:rPr>
+          <w:b/>
+        </w:rPr>
+        <w:t>Key</w:t>
+      </w:r>
+      <w:r>
+        <w:t>: the application cache works behind the scenes to keep the local cache up to date</w:t>
+      </w:r>
+      <w:r>
+        <w:t xml:space="preserve"> as the manifest file is updated. Once the internet connection is lost, the cache switches over to serve local files.</w:t>
+      </w:r>
+    </w:p>
     <w:sectPr>
       <w:pgSz w:w="12240" w:h="15840"/>
       <w:pgMar w:top="1440" w:right="1440" w:bottom="1440" w:left="1440" w:header="708" w:footer="708" w:gutter="0"/>
@@ -4374,8 +6026,8 @@
 </file>
 
 <file path=word/numbering.xml><?xml version="1.0" encoding="utf-8"?>
-<w:numbering xmlns:wpc="http://schemas.microsoft.com/office/word/2010/wordprocessingCanvas" xmlns:mc="http://schemas.openxmlformats.org/markup-compatibility/2006" xmlns:o="urn:schemas-microsoft-com:office:office" xmlns:r="http://schemas.openxmlformats.org/officeDocument/2006/relationships" xmlns:m="http://schemas.openxmlformats.org/officeDocument/2006/math" xmlns:v="urn:schemas-microsoft-com:vml" xmlns:wp14="http://schemas.microsoft.com/office/word/2010/wordprocessingDrawing" xmlns:wp="http://schemas.openxmlformats.org/drawingml/2006/wordprocessingDrawing" xmlns:w10="urn:schemas-microsoft-com:office:word" xmlns:w="http://schemas.openxmlformats.org/wordprocessingml/2006/main" xmlns:w14="http://schemas.microsoft.com/office/word/2010/wordml" xmlns:w15="http://schemas.microsoft.com/office/word/2012/wordml" xmlns:wpg="http://schemas.microsoft.com/office/word/2010/wordprocessingGroup" xmlns:wpi="http://schemas.microsoft.com/office/word/2010/wordprocessingInk" xmlns:wne="http://schemas.microsoft.com/office/word/2006/wordml" xmlns:wps="http://schemas.microsoft.com/office/word/2010/wordprocessingShape" mc:Ignorable="w14 w15 wp14">
-  <w:abstractNum w:abstractNumId="0" w15:restartNumberingAfterBreak="0">
+<w:numbering xmlns:ve="http://schemas.openxmlformats.org/markup-compatibility/2006" xmlns:o="urn:schemas-microsoft-com:office:office" xmlns:r="http://schemas.openxmlformats.org/officeDocument/2006/relationships" xmlns:m="http://schemas.openxmlformats.org/officeDocument/2006/math" xmlns:v="urn:schemas-microsoft-com:vml" xmlns:wp="http://schemas.openxmlformats.org/drawingml/2006/wordprocessingDrawing" xmlns:w10="urn:schemas-microsoft-com:office:word" xmlns:w="http://schemas.openxmlformats.org/wordprocessingml/2006/main" xmlns:wne="http://schemas.microsoft.com/office/word/2006/wordml">
+  <w:abstractNum w:abstractNumId="0">
     <w:nsid w:val="1E304EAD"/>
     <w:multiLevelType w:val="hybridMultilevel"/>
     <w:tmpl w:val="0A84D496"/>
@@ -4488,7 +6140,7 @@
       </w:rPr>
     </w:lvl>
   </w:abstractNum>
-  <w:abstractNum w:abstractNumId="1" w15:restartNumberingAfterBreak="0">
+  <w:abstractNum w:abstractNumId="1">
     <w:nsid w:val="20EF1960"/>
     <w:multiLevelType w:val="hybridMultilevel"/>
     <w:tmpl w:val="B3903AD8"/>
@@ -4611,7 +6263,7 @@
 </file>
 
 <file path=word/styles.xml><?xml version="1.0" encoding="utf-8"?>
-<w:styles xmlns:mc="http://schemas.openxmlformats.org/markup-compatibility/2006" xmlns:r="http://schemas.openxmlformats.org/officeDocument/2006/relationships" xmlns:w="http://schemas.openxmlformats.org/wordprocessingml/2006/main" xmlns:w14="http://schemas.microsoft.com/office/word/2010/wordml" xmlns:w15="http://schemas.microsoft.com/office/word/2012/wordml" mc:Ignorable="w14 w15">
+<w:styles xmlns:r="http://schemas.openxmlformats.org/officeDocument/2006/relationships" xmlns:w="http://schemas.openxmlformats.org/wordprocessingml/2006/main">
   <w:docDefaults>
     <w:rPrDefault>
       <w:rPr>
@@ -4627,378 +6279,144 @@
       </w:pPr>
     </w:pPrDefault>
   </w:docDefaults>
-  <w:latentStyles w:defLockedState="0" w:defUIPriority="99" w:defSemiHidden="0" w:defUnhideWhenUsed="0" w:defQFormat="0" w:count="371">
-    <w:lsdException w:name="Normal" w:uiPriority="0" w:qFormat="1"/>
-    <w:lsdException w:name="heading 1" w:uiPriority="9" w:qFormat="1"/>
-    <w:lsdException w:name="heading 2" w:semiHidden="1" w:uiPriority="9" w:unhideWhenUsed="1" w:qFormat="1"/>
-    <w:lsdException w:name="heading 3" w:uiPriority="9" w:qFormat="1"/>
-    <w:lsdException w:name="heading 4" w:semiHidden="1" w:uiPriority="9" w:unhideWhenUsed="1" w:qFormat="1"/>
-    <w:lsdException w:name="heading 5" w:semiHidden="1" w:uiPriority="9" w:unhideWhenUsed="1" w:qFormat="1"/>
-    <w:lsdException w:name="heading 6" w:semiHidden="1" w:uiPriority="9" w:unhideWhenUsed="1" w:qFormat="1"/>
-    <w:lsdException w:name="heading 7" w:semiHidden="1" w:uiPriority="9" w:unhideWhenUsed="1" w:qFormat="1"/>
-    <w:lsdException w:name="heading 8" w:semiHidden="1" w:uiPriority="9" w:unhideWhenUsed="1" w:qFormat="1"/>
-    <w:lsdException w:name="heading 9" w:semiHidden="1" w:uiPriority="9" w:unhideWhenUsed="1" w:qFormat="1"/>
-    <w:lsdException w:name="index 1" w:semiHidden="1" w:unhideWhenUsed="1"/>
-    <w:lsdException w:name="index 2" w:semiHidden="1" w:unhideWhenUsed="1"/>
-    <w:lsdException w:name="index 3" w:semiHidden="1" w:unhideWhenUsed="1"/>
-    <w:lsdException w:name="index 4" w:semiHidden="1" w:unhideWhenUsed="1"/>
-    <w:lsdException w:name="index 5" w:semiHidden="1" w:unhideWhenUsed="1"/>
-    <w:lsdException w:name="index 6" w:semiHidden="1" w:unhideWhenUsed="1"/>
-    <w:lsdException w:name="index 7" w:semiHidden="1" w:unhideWhenUsed="1"/>
-    <w:lsdException w:name="index 8" w:semiHidden="1" w:unhideWhenUsed="1"/>
-    <w:lsdException w:name="index 9" w:semiHidden="1" w:unhideWhenUsed="1"/>
-    <w:lsdException w:name="toc 1" w:semiHidden="1" w:uiPriority="39" w:unhideWhenUsed="1"/>
-    <w:lsdException w:name="toc 2" w:semiHidden="1" w:uiPriority="39" w:unhideWhenUsed="1"/>
-    <w:lsdException w:name="toc 3" w:semiHidden="1" w:uiPriority="39" w:unhideWhenUsed="1"/>
-    <w:lsdException w:name="toc 4" w:semiHidden="1" w:uiPriority="39" w:unhideWhenUsed="1"/>
-    <w:lsdException w:name="toc 5" w:semiHidden="1" w:uiPriority="39" w:unhideWhenUsed="1"/>
-    <w:lsdException w:name="toc 6" w:semiHidden="1" w:uiPriority="39" w:unhideWhenUsed="1"/>
-    <w:lsdException w:name="toc 7" w:semiHidden="1" w:uiPriority="39" w:unhideWhenUsed="1"/>
-    <w:lsdException w:name="toc 8" w:semiHidden="1" w:uiPriority="39" w:unhideWhenUsed="1"/>
-    <w:lsdException w:name="toc 9" w:semiHidden="1" w:uiPriority="39" w:unhideWhenUsed="1"/>
-    <w:lsdException w:name="Normal Indent" w:semiHidden="1" w:unhideWhenUsed="1"/>
-    <w:lsdException w:name="footnote text" w:semiHidden="1" w:unhideWhenUsed="1"/>
-    <w:lsdException w:name="annotation text" w:semiHidden="1" w:unhideWhenUsed="1"/>
-    <w:lsdException w:name="header" w:semiHidden="1" w:unhideWhenUsed="1"/>
-    <w:lsdException w:name="footer" w:semiHidden="1" w:unhideWhenUsed="1"/>
-    <w:lsdException w:name="index heading" w:semiHidden="1" w:unhideWhenUsed="1"/>
-    <w:lsdException w:name="caption" w:semiHidden="1" w:uiPriority="35" w:unhideWhenUsed="1" w:qFormat="1"/>
-    <w:lsdException w:name="table of figures" w:semiHidden="1" w:unhideWhenUsed="1"/>
-    <w:lsdException w:name="envelope address" w:semiHidden="1" w:unhideWhenUsed="1"/>
-    <w:lsdException w:name="envelope return" w:semiHidden="1" w:unhideWhenUsed="1"/>
-    <w:lsdException w:name="footnote reference" w:semiHidden="1" w:unhideWhenUsed="1"/>
-    <w:lsdException w:name="annotation reference" w:semiHidden="1" w:unhideWhenUsed="1"/>
-    <w:lsdException w:name="line number" w:semiHidden="1" w:unhideWhenUsed="1"/>
-    <w:lsdException w:name="page number" w:semiHidden="1" w:unhideWhenUsed="1"/>
-    <w:lsdException w:name="endnote reference" w:semiHidden="1" w:unhideWhenUsed="1"/>
-    <w:lsdException w:name="endnote text" w:semiHidden="1" w:unhideWhenUsed="1"/>
-    <w:lsdException w:name="table of authorities" w:semiHidden="1" w:unhideWhenUsed="1"/>
-    <w:lsdException w:name="macro" w:semiHidden="1" w:unhideWhenUsed="1"/>
-    <w:lsdException w:name="toa heading" w:semiHidden="1" w:unhideWhenUsed="1"/>
-    <w:lsdException w:name="List" w:semiHidden="1" w:unhideWhenUsed="1"/>
-    <w:lsdException w:name="List Bullet" w:semiHidden="1" w:unhideWhenUsed="1"/>
-    <w:lsdException w:name="List Number" w:semiHidden="1" w:unhideWhenUsed="1"/>
-    <w:lsdException w:name="List 2" w:semiHidden="1" w:unhideWhenUsed="1"/>
-    <w:lsdException w:name="List 3" w:semiHidden="1" w:unhideWhenUsed="1"/>
-    <w:lsdException w:name="List 4" w:semiHidden="1" w:unhideWhenUsed="1"/>
-    <w:lsdException w:name="List 5" w:semiHidden="1" w:unhideWhenUsed="1"/>
-    <w:lsdException w:name="List Bullet 2" w:semiHidden="1" w:unhideWhenUsed="1"/>
-    <w:lsdException w:name="List Bullet 3" w:semiHidden="1" w:unhideWhenUsed="1"/>
-    <w:lsdException w:name="List Bullet 4" w:semiHidden="1" w:unhideWhenUsed="1"/>
-    <w:lsdException w:name="List Bullet 5" w:semiHidden="1" w:unhideWhenUsed="1"/>
-    <w:lsdException w:name="List Number 2" w:semiHidden="1" w:unhideWhenUsed="1"/>
-    <w:lsdException w:name="List Number 3" w:semiHidden="1" w:unhideWhenUsed="1"/>
-    <w:lsdException w:name="List Number 4" w:semiHidden="1" w:unhideWhenUsed="1"/>
-    <w:lsdException w:name="List Number 5" w:semiHidden="1" w:unhideWhenUsed="1"/>
-    <w:lsdException w:name="Title" w:uiPriority="10" w:qFormat="1"/>
-    <w:lsdException w:name="Closing" w:semiHidden="1" w:unhideWhenUsed="1"/>
-    <w:lsdException w:name="Signature" w:semiHidden="1" w:unhideWhenUsed="1"/>
-    <w:lsdException w:name="Default Paragraph Font" w:semiHidden="1" w:uiPriority="1" w:unhideWhenUsed="1"/>
-    <w:lsdException w:name="Body Text" w:semiHidden="1" w:unhideWhenUsed="1"/>
-    <w:lsdException w:name="Body Text Indent" w:semiHidden="1" w:unhideWhenUsed="1"/>
-    <w:lsdException w:name="List Continue" w:semiHidden="1" w:unhideWhenUsed="1"/>
-    <w:lsdException w:name="List Continue 2" w:semiHidden="1" w:unhideWhenUsed="1"/>
-    <w:lsdException w:name="List Continue 3" w:semiHidden="1" w:unhideWhenUsed="1"/>
-    <w:lsdException w:name="List Continue 4" w:semiHidden="1" w:unhideWhenUsed="1"/>
-    <w:lsdException w:name="List Continue 5" w:semiHidden="1" w:unhideWhenUsed="1"/>
-    <w:lsdException w:name="Message Header" w:semiHidden="1" w:unhideWhenUsed="1"/>
-    <w:lsdException w:name="Subtitle" w:uiPriority="11" w:qFormat="1"/>
-    <w:lsdException w:name="Salutation" w:semiHidden="1" w:unhideWhenUsed="1"/>
-    <w:lsdException w:name="Date" w:semiHidden="1" w:unhideWhenUsed="1"/>
-    <w:lsdException w:name="Body Text First Indent" w:semiHidden="1" w:unhideWhenUsed="1"/>
-    <w:lsdException w:name="Body Text First Indent 2" w:semiHidden="1" w:unhideWhenUsed="1"/>
-    <w:lsdException w:name="Note Heading" w:semiHidden="1" w:unhideWhenUsed="1"/>
-    <w:lsdException w:name="Body Text 2" w:semiHidden="1" w:unhideWhenUsed="1"/>
-    <w:lsdException w:name="Body Text 3" w:semiHidden="1" w:unhideWhenUsed="1"/>
-    <w:lsdException w:name="Body Text Indent 2" w:semiHidden="1" w:unhideWhenUsed="1"/>
-    <w:lsdException w:name="Body Text Indent 3" w:semiHidden="1" w:unhideWhenUsed="1"/>
-    <w:lsdException w:name="Block Text" w:semiHidden="1" w:unhideWhenUsed="1"/>
-    <w:lsdException w:name="Hyperlink" w:semiHidden="1" w:unhideWhenUsed="1"/>
-    <w:lsdException w:name="FollowedHyperlink" w:semiHidden="1" w:unhideWhenUsed="1"/>
-    <w:lsdException w:name="Strong" w:uiPriority="22" w:qFormat="1"/>
-    <w:lsdException w:name="Emphasis" w:uiPriority="20" w:qFormat="1"/>
-    <w:lsdException w:name="Document Map" w:semiHidden="1" w:unhideWhenUsed="1"/>
-    <w:lsdException w:name="Plain Text" w:semiHidden="1" w:unhideWhenUsed="1"/>
-    <w:lsdException w:name="E-mail Signature" w:semiHidden="1" w:unhideWhenUsed="1"/>
-    <w:lsdException w:name="HTML Top of Form" w:semiHidden="1" w:unhideWhenUsed="1"/>
-    <w:lsdException w:name="HTML Bottom of Form" w:semiHidden="1" w:unhideWhenUsed="1"/>
-    <w:lsdException w:name="Normal (Web)" w:semiHidden="1" w:unhideWhenUsed="1"/>
-    <w:lsdException w:name="HTML Acronym" w:semiHidden="1" w:unhideWhenUsed="1"/>
-    <w:lsdException w:name="HTML Address" w:semiHidden="1" w:unhideWhenUsed="1"/>
-    <w:lsdException w:name="HTML Cite" w:semiHidden="1" w:unhideWhenUsed="1"/>
-    <w:lsdException w:name="HTML Code" w:semiHidden="1" w:unhideWhenUsed="1"/>
-    <w:lsdException w:name="HTML Definition" w:semiHidden="1" w:unhideWhenUsed="1"/>
-    <w:lsdException w:name="HTML Keyboard" w:semiHidden="1" w:unhideWhenUsed="1"/>
-    <w:lsdException w:name="HTML Preformatted" w:semiHidden="1" w:unhideWhenUsed="1"/>
-    <w:lsdException w:name="HTML Sample" w:semiHidden="1" w:unhideWhenUsed="1"/>
-    <w:lsdException w:name="HTML Typewriter" w:semiHidden="1" w:unhideWhenUsed="1"/>
-    <w:lsdException w:name="HTML Variable" w:semiHidden="1" w:unhideWhenUsed="1"/>
-    <w:lsdException w:name="Normal Table" w:semiHidden="1" w:unhideWhenUsed="1"/>
-    <w:lsdException w:name="annotation subject" w:semiHidden="1" w:unhideWhenUsed="1"/>
-    <w:lsdException w:name="No List" w:semiHidden="1" w:unhideWhenUsed="1"/>
-    <w:lsdException w:name="Outline List 1" w:semiHidden="1" w:unhideWhenUsed="1"/>
-    <w:lsdException w:name="Outline List 2" w:semiHidden="1" w:unhideWhenUsed="1"/>
-    <w:lsdException w:name="Outline List 3" w:semiHidden="1" w:unhideWhenUsed="1"/>
-    <w:lsdException w:name="Table Simple 1" w:semiHidden="1" w:unhideWhenUsed="1"/>
-    <w:lsdException w:name="Table Simple 2" w:semiHidden="1" w:unhideWhenUsed="1"/>
-    <w:lsdException w:name="Table Simple 3" w:semiHidden="1" w:unhideWhenUsed="1"/>
-    <w:lsdException w:name="Table Classic 1" w:semiHidden="1" w:unhideWhenUsed="1"/>
-    <w:lsdException w:name="Table Classic 2" w:semiHidden="1" w:unhideWhenUsed="1"/>
-    <w:lsdException w:name="Table Classic 3" w:semiHidden="1" w:unhideWhenUsed="1"/>
-    <w:lsdException w:name="Table Classic 4" w:semiHidden="1" w:unhideWhenUsed="1"/>
-    <w:lsdException w:name="Table Colorful 1" w:semiHidden="1" w:unhideWhenUsed="1"/>
-    <w:lsdException w:name="Table Colorful 2" w:semiHidden="1" w:unhideWhenUsed="1"/>
-    <w:lsdException w:name="Table Colorful 3" w:semiHidden="1" w:unhideWhenUsed="1"/>
-    <w:lsdException w:name="Table Columns 1" w:semiHidden="1" w:unhideWhenUsed="1"/>
-    <w:lsdException w:name="Table Columns 2" w:semiHidden="1" w:unhideWhenUsed="1"/>
-    <w:lsdException w:name="Table Columns 3" w:semiHidden="1" w:unhideWhenUsed="1"/>
-    <w:lsdException w:name="Table Columns 4" w:semiHidden="1" w:unhideWhenUsed="1"/>
-    <w:lsdException w:name="Table Columns 5" w:semiHidden="1" w:unhideWhenUsed="1"/>
-    <w:lsdException w:name="Table Grid 1" w:semiHidden="1" w:unhideWhenUsed="1"/>
-    <w:lsdException w:name="Table Grid 2" w:semiHidden="1" w:unhideWhenUsed="1"/>
-    <w:lsdException w:name="Table Grid 3" w:semiHidden="1" w:unhideWhenUsed="1"/>
-    <w:lsdException w:name="Table Grid 4" w:semiHidden="1" w:unhideWhenUsed="1"/>
-    <w:lsdException w:name="Table Grid 5" w:semiHidden="1" w:unhideWhenUsed="1"/>
-    <w:lsdException w:name="Table Grid 6" w:semiHidden="1" w:unhideWhenUsed="1"/>
-    <w:lsdException w:name="Table Grid 7" w:semiHidden="1" w:unhideWhenUsed="1"/>
-    <w:lsdException w:name="Table Grid 8" w:semiHidden="1" w:unhideWhenUsed="1"/>
-    <w:lsdException w:name="Table List 1" w:semiHidden="1" w:unhideWhenUsed="1"/>
-    <w:lsdException w:name="Table List 2" w:semiHidden="1" w:unhideWhenUsed="1"/>
-    <w:lsdException w:name="Table List 3" w:semiHidden="1" w:unhideWhenUsed="1"/>
-    <w:lsdException w:name="Table List 4" w:semiHidden="1" w:unhideWhenUsed="1"/>
-    <w:lsdException w:name="Table List 5" w:semiHidden="1" w:unhideWhenUsed="1"/>
-    <w:lsdException w:name="Table List 6" w:semiHidden="1" w:unhideWhenUsed="1"/>
-    <w:lsdException w:name="Table List 7" w:semiHidden="1" w:unhideWhenUsed="1"/>
-    <w:lsdException w:name="Table List 8" w:semiHidden="1" w:unhideWhenUsed="1"/>
-    <w:lsdException w:name="Table 3D effects 1" w:semiHidden="1" w:unhideWhenUsed="1"/>
-    <w:lsdException w:name="Table 3D effects 2" w:semiHidden="1" w:unhideWhenUsed="1"/>
-    <w:lsdException w:name="Table 3D effects 3" w:semiHidden="1" w:unhideWhenUsed="1"/>
-    <w:lsdException w:name="Table Contemporary" w:semiHidden="1" w:unhideWhenUsed="1"/>
-    <w:lsdException w:name="Table Elegant" w:semiHidden="1" w:unhideWhenUsed="1"/>
-    <w:lsdException w:name="Table Professional" w:semiHidden="1" w:unhideWhenUsed="1"/>
-    <w:lsdException w:name="Table Subtle 1" w:semiHidden="1" w:unhideWhenUsed="1"/>
-    <w:lsdException w:name="Table Subtle 2" w:semiHidden="1" w:unhideWhenUsed="1"/>
-    <w:lsdException w:name="Table Web 1" w:semiHidden="1" w:unhideWhenUsed="1"/>
-    <w:lsdException w:name="Table Web 2" w:semiHidden="1" w:unhideWhenUsed="1"/>
-    <w:lsdException w:name="Table Web 3" w:semiHidden="1" w:unhideWhenUsed="1"/>
-    <w:lsdException w:name="Balloon Text" w:semiHidden="1" w:unhideWhenUsed="1"/>
-    <w:lsdException w:name="Table Grid" w:uiPriority="59"/>
-    <w:lsdException w:name="Table Theme" w:semiHidden="1" w:unhideWhenUsed="1"/>
-    <w:lsdException w:name="Placeholder Text" w:semiHidden="1"/>
-    <w:lsdException w:name="No Spacing" w:uiPriority="1" w:qFormat="1"/>
-    <w:lsdException w:name="Light Shading" w:uiPriority="60"/>
-    <w:lsdException w:name="Light List" w:uiPriority="61"/>
-    <w:lsdException w:name="Light Grid" w:uiPriority="62"/>
-    <w:lsdException w:name="Medium Shading 1" w:uiPriority="63"/>
-    <w:lsdException w:name="Medium Shading 2" w:uiPriority="64"/>
-    <w:lsdException w:name="Medium List 1" w:uiPriority="65"/>
-    <w:lsdException w:name="Medium List 2" w:uiPriority="66"/>
-    <w:lsdException w:name="Medium Grid 1" w:uiPriority="67"/>
-    <w:lsdException w:name="Medium Grid 2" w:uiPriority="68"/>
-    <w:lsdException w:name="Medium Grid 3" w:uiPriority="69"/>
-    <w:lsdException w:name="Dark List" w:uiPriority="70"/>
-    <w:lsdException w:name="Colorful Shading" w:uiPriority="71"/>
-    <w:lsdException w:name="Colorful List" w:uiPriority="72"/>
-    <w:lsdException w:name="Colorful Grid" w:uiPriority="73"/>
-    <w:lsdException w:name="Light Shading Accent 1" w:uiPriority="60"/>
-    <w:lsdException w:name="Light List Accent 1" w:uiPriority="61"/>
-    <w:lsdException w:name="Light Grid Accent 1" w:uiPriority="62"/>
-    <w:lsdException w:name="Medium Shading 1 Accent 1" w:uiPriority="63"/>
-    <w:lsdException w:name="Medium Shading 2 Accent 1" w:uiPriority="64"/>
-    <w:lsdException w:name="Medium List 1 Accent 1" w:uiPriority="65"/>
-    <w:lsdException w:name="Revision" w:semiHidden="1"/>
-    <w:lsdException w:name="List Paragraph" w:uiPriority="34" w:qFormat="1"/>
-    <w:lsdException w:name="Quote" w:uiPriority="29" w:qFormat="1"/>
-    <w:lsdException w:name="Intense Quote" w:uiPriority="30" w:qFormat="1"/>
-    <w:lsdException w:name="Medium List 2 Accent 1" w:uiPriority="66"/>
-    <w:lsdException w:name="Medium Grid 1 Accent 1" w:uiPriority="67"/>
-    <w:lsdException w:name="Medium Grid 2 Accent 1" w:uiPriority="68"/>
-    <w:lsdException w:name="Medium Grid 3 Accent 1" w:uiPriority="69"/>
-    <w:lsdException w:name="Dark List Accent 1" w:uiPriority="70"/>
-    <w:lsdException w:name="Colorful Shading Accent 1" w:uiPriority="71"/>
-    <w:lsdException w:name="Colorful List Accent 1" w:uiPriority="72"/>
-    <w:lsdException w:name="Colorful Grid Accent 1" w:uiPriority="73"/>
-    <w:lsdException w:name="Light Shading Accent 2" w:uiPriority="60"/>
-    <w:lsdException w:name="Light List Accent 2" w:uiPriority="61"/>
-    <w:lsdException w:name="Light Grid Accent 2" w:uiPriority="62"/>
-    <w:lsdException w:name="Medium Shading 1 Accent 2" w:uiPriority="63"/>
-    <w:lsdException w:name="Medium Shading 2 Accent 2" w:uiPriority="64"/>
-    <w:lsdException w:name="Medium List 1 Accent 2" w:uiPriority="65"/>
-    <w:lsdException w:name="Medium List 2 Accent 2" w:uiPriority="66"/>
-    <w:lsdException w:name="Medium Grid 1 Accent 2" w:uiPriority="67"/>
-    <w:lsdException w:name="Medium Grid 2 Accent 2" w:uiPriority="68"/>
-    <w:lsdException w:name="Medium Grid 3 Accent 2" w:uiPriority="69"/>
-    <w:lsdException w:name="Dark List Accent 2" w:uiPriority="70"/>
-    <w:lsdException w:name="Colorful Shading Accent 2" w:uiPriority="71"/>
-    <w:lsdException w:name="Colorful List Accent 2" w:uiPriority="72"/>
-    <w:lsdException w:name="Colorful Grid Accent 2" w:uiPriority="73"/>
-    <w:lsdException w:name="Light Shading Accent 3" w:uiPriority="60"/>
-    <w:lsdException w:name="Light List Accent 3" w:uiPriority="61"/>
-    <w:lsdException w:name="Light Grid Accent 3" w:uiPriority="62"/>
-    <w:lsdException w:name="Medium Shading 1 Accent 3" w:uiPriority="63"/>
-    <w:lsdException w:name="Medium Shading 2 Accent 3" w:uiPriority="64"/>
-    <w:lsdException w:name="Medium List 1 Accent 3" w:uiPriority="65"/>
-    <w:lsdException w:name="Medium List 2 Accent 3" w:uiPriority="66"/>
-    <w:lsdException w:name="Medium Grid 1 Accent 3" w:uiPriority="67"/>
-    <w:lsdException w:name="Medium Grid 2 Accent 3" w:uiPriority="68"/>
-    <w:lsdException w:name="Medium Grid 3 Accent 3" w:uiPriority="69"/>
-    <w:lsdException w:name="Dark List Accent 3" w:uiPriority="70"/>
-    <w:lsdException w:name="Colorful Shading Accent 3" w:uiPriority="71"/>
-    <w:lsdException w:name="Colorful List Accent 3" w:uiPriority="72"/>
-    <w:lsdException w:name="Colorful Grid Accent 3" w:uiPriority="73"/>
-    <w:lsdException w:name="Light Shading Accent 4" w:uiPriority="60"/>
-    <w:lsdException w:name="Light List Accent 4" w:uiPriority="61"/>
-    <w:lsdException w:name="Light Grid Accent 4" w:uiPriority="62"/>
-    <w:lsdException w:name="Medium Shading 1 Accent 4" w:uiPriority="63"/>
-    <w:lsdException w:name="Medium Shading 2 Accent 4" w:uiPriority="64"/>
-    <w:lsdException w:name="Medium List 1 Accent 4" w:uiPriority="65"/>
-    <w:lsdException w:name="Medium List 2 Accent 4" w:uiPriority="66"/>
-    <w:lsdException w:name="Medium Grid 1 Accent 4" w:uiPriority="67"/>
-    <w:lsdException w:name="Medium Grid 2 Accent 4" w:uiPriority="68"/>
-    <w:lsdException w:name="Medium Grid 3 Accent 4" w:uiPriority="69"/>
-    <w:lsdException w:name="Dark List Accent 4" w:uiPriority="70"/>
-    <w:lsdException w:name="Colorful Shading Accent 4" w:uiPriority="71"/>
-    <w:lsdException w:name="Colorful List Accent 4" w:uiPriority="72"/>
-    <w:lsdException w:name="Colorful Grid Accent 4" w:uiPriority="73"/>
-    <w:lsdException w:name="Light Shading Accent 5" w:uiPriority="60"/>
-    <w:lsdException w:name="Light List Accent 5" w:uiPriority="61"/>
-    <w:lsdException w:name="Light Grid Accent 5" w:uiPriority="62"/>
-    <w:lsdException w:name="Medium Shading 1 Accent 5" w:uiPriority="63"/>
-    <w:lsdException w:name="Medium Shading 2 Accent 5" w:uiPriority="64"/>
-    <w:lsdException w:name="Medium List 1 Accent 5" w:uiPriority="65"/>
-    <w:lsdException w:name="Medium List 2 Accent 5" w:uiPriority="66"/>
-    <w:lsdException w:name="Medium Grid 1 Accent 5" w:uiPriority="67"/>
-    <w:lsdException w:name="Medium Grid 2 Accent 5" w:uiPriority="68"/>
-    <w:lsdException w:name="Medium Grid 3 Accent 5" w:uiPriority="69"/>
-    <w:lsdException w:name="Dark List Accent 5" w:uiPriority="70"/>
-    <w:lsdException w:name="Colorful Shading Accent 5" w:uiPriority="71"/>
-    <w:lsdException w:name="Colorful List Accent 5" w:uiPriority="72"/>
-    <w:lsdException w:name="Colorful Grid Accent 5" w:uiPriority="73"/>
-    <w:lsdException w:name="Light Shading Accent 6" w:uiPriority="60"/>
-    <w:lsdException w:name="Light List Accent 6" w:uiPriority="61"/>
-    <w:lsdException w:name="Light Grid Accent 6" w:uiPriority="62"/>
-    <w:lsdException w:name="Medium Shading 1 Accent 6" w:uiPriority="63"/>
-    <w:lsdException w:name="Medium Shading 2 Accent 6" w:uiPriority="64"/>
-    <w:lsdException w:name="Medium List 1 Accent 6" w:uiPriority="65"/>
-    <w:lsdException w:name="Medium List 2 Accent 6" w:uiPriority="66"/>
-    <w:lsdException w:name="Medium Grid 1 Accent 6" w:uiPriority="67"/>
-    <w:lsdException w:name="Medium Grid 2 Accent 6" w:uiPriority="68"/>
-    <w:lsdException w:name="Medium Grid 3 Accent 6" w:uiPriority="69"/>
-    <w:lsdException w:name="Dark List Accent 6" w:uiPriority="70"/>
-    <w:lsdException w:name="Colorful Shading Accent 6" w:uiPriority="71"/>
-    <w:lsdException w:name="Colorful List Accent 6" w:uiPriority="72"/>
-    <w:lsdException w:name="Colorful Grid Accent 6" w:uiPriority="73"/>
-    <w:lsdException w:name="Subtle Emphasis" w:uiPriority="19" w:qFormat="1"/>
-    <w:lsdException w:name="Intense Emphasis" w:uiPriority="21" w:qFormat="1"/>
-    <w:lsdException w:name="Subtle Reference" w:uiPriority="31" w:qFormat="1"/>
-    <w:lsdException w:name="Intense Reference" w:uiPriority="32" w:qFormat="1"/>
-    <w:lsdException w:name="Book Title" w:uiPriority="33" w:qFormat="1"/>
-    <w:lsdException w:name="Bibliography" w:semiHidden="1" w:uiPriority="37" w:unhideWhenUsed="1"/>
-    <w:lsdException w:name="TOC Heading" w:semiHidden="1" w:uiPriority="39" w:unhideWhenUsed="1" w:qFormat="1"/>
-    <w:lsdException w:name="Plain Table 1" w:uiPriority="41"/>
-    <w:lsdException w:name="Plain Table 2" w:uiPriority="42"/>
-    <w:lsdException w:name="Plain Table 3" w:uiPriority="43"/>
-    <w:lsdException w:name="Plain Table 4" w:uiPriority="44"/>
-    <w:lsdException w:name="Plain Table 5" w:uiPriority="45"/>
-    <w:lsdException w:name="Grid Table Light" w:uiPriority="40"/>
-    <w:lsdException w:name="Grid Table 1 Light" w:uiPriority="46"/>
-    <w:lsdException w:name="Grid Table 2" w:uiPriority="47"/>
-    <w:lsdException w:name="Grid Table 3" w:uiPriority="48"/>
-    <w:lsdException w:name="Grid Table 4" w:uiPriority="49"/>
-    <w:lsdException w:name="Grid Table 5 Dark" w:uiPriority="50"/>
-    <w:lsdException w:name="Grid Table 6 Colorful" w:uiPriority="51"/>
-    <w:lsdException w:name="Grid Table 7 Colorful" w:uiPriority="52"/>
-    <w:lsdException w:name="Grid Table 1 Light Accent 1" w:uiPriority="46"/>
-    <w:lsdException w:name="Grid Table 2 Accent 1" w:uiPriority="47"/>
-    <w:lsdException w:name="Grid Table 3 Accent 1" w:uiPriority="48"/>
-    <w:lsdException w:name="Grid Table 4 Accent 1" w:uiPriority="49"/>
-    <w:lsdException w:name="Grid Table 5 Dark Accent 1" w:uiPriority="50"/>
-    <w:lsdException w:name="Grid Table 6 Colorful Accent 1" w:uiPriority="51"/>
-    <w:lsdException w:name="Grid Table 7 Colorful Accent 1" w:uiPriority="52"/>
-    <w:lsdException w:name="Grid Table 1 Light Accent 2" w:uiPriority="46"/>
-    <w:lsdException w:name="Grid Table 2 Accent 2" w:uiPriority="47"/>
-    <w:lsdException w:name="Grid Table 3 Accent 2" w:uiPriority="48"/>
-    <w:lsdException w:name="Grid Table 4 Accent 2" w:uiPriority="49"/>
-    <w:lsdException w:name="Grid Table 5 Dark Accent 2" w:uiPriority="50"/>
-    <w:lsdException w:name="Grid Table 6 Colorful Accent 2" w:uiPriority="51"/>
-    <w:lsdException w:name="Grid Table 7 Colorful Accent 2" w:uiPriority="52"/>
-    <w:lsdException w:name="Grid Table 1 Light Accent 3" w:uiPriority="46"/>
-    <w:lsdException w:name="Grid Table 2 Accent 3" w:uiPriority="47"/>
-    <w:lsdException w:name="Grid Table 3 Accent 3" w:uiPriority="48"/>
-    <w:lsdException w:name="Grid Table 4 Accent 3" w:uiPriority="49"/>
-    <w:lsdException w:name="Grid Table 5 Dark Accent 3" w:uiPriority="50"/>
-    <w:lsdException w:name="Grid Table 6 Colorful Accent 3" w:uiPriority="51"/>
-    <w:lsdException w:name="Grid Table 7 Colorful Accent 3" w:uiPriority="52"/>
-    <w:lsdException w:name="Grid Table 1 Light Accent 4" w:uiPriority="46"/>
-    <w:lsdException w:name="Grid Table 2 Accent 4" w:uiPriority="47"/>
-    <w:lsdException w:name="Grid Table 3 Accent 4" w:uiPriority="48"/>
-    <w:lsdException w:name="Grid Table 4 Accent 4" w:uiPriority="49"/>
-    <w:lsdException w:name="Grid Table 5 Dark Accent 4" w:uiPriority="50"/>
-    <w:lsdException w:name="Grid Table 6 Colorful Accent 4" w:uiPriority="51"/>
-    <w:lsdException w:name="Grid Table 7 Colorful Accent 4" w:uiPriority="52"/>
-    <w:lsdException w:name="Grid Table 1 Light Accent 5" w:uiPriority="46"/>
-    <w:lsdException w:name="Grid Table 2 Accent 5" w:uiPriority="47"/>
-    <w:lsdException w:name="Grid Table 3 Accent 5" w:uiPriority="48"/>
-    <w:lsdException w:name="Grid Table 4 Accent 5" w:uiPriority="49"/>
-    <w:lsdException w:name="Grid Table 5 Dark Accent 5" w:uiPriority="50"/>
-    <w:lsdException w:name="Grid Table 6 Colorful Accent 5" w:uiPriority="51"/>
-    <w:lsdException w:name="Grid Table 7 Colorful Accent 5" w:uiPriority="52"/>
-    <w:lsdException w:name="Grid Table 1 Light Accent 6" w:uiPriority="46"/>
-    <w:lsdException w:name="Grid Table 2 Accent 6" w:uiPriority="47"/>
-    <w:lsdException w:name="Grid Table 3 Accent 6" w:uiPriority="48"/>
-    <w:lsdException w:name="Grid Table 4 Accent 6" w:uiPriority="49"/>
-    <w:lsdException w:name="Grid Table 5 Dark Accent 6" w:uiPriority="50"/>
-    <w:lsdException w:name="Grid Table 6 Colorful Accent 6" w:uiPriority="51"/>
-    <w:lsdException w:name="Grid Table 7 Colorful Accent 6" w:uiPriority="52"/>
-    <w:lsdException w:name="List Table 1 Light" w:uiPriority="46"/>
-    <w:lsdException w:name="List Table 2" w:uiPriority="47"/>
-    <w:lsdException w:name="List Table 3" w:uiPriority="48"/>
-    <w:lsdException w:name="List Table 4" w:uiPriority="49"/>
-    <w:lsdException w:name="List Table 5 Dark" w:uiPriority="50"/>
-    <w:lsdException w:name="List Table 6 Colorful" w:uiPriority="51"/>
-    <w:lsdException w:name="List Table 7 Colorful" w:uiPriority="52"/>
-    <w:lsdException w:name="List Table 1 Light Accent 1" w:uiPriority="46"/>
-    <w:lsdException w:name="List Table 2 Accent 1" w:uiPriority="47"/>
-    <w:lsdException w:name="List Table 3 Accent 1" w:uiPriority="48"/>
-    <w:lsdException w:name="List Table 4 Accent 1" w:uiPriority="49"/>
-    <w:lsdException w:name="List Table 5 Dark Accent 1" w:uiPriority="50"/>
-    <w:lsdException w:name="List Table 6 Colorful Accent 1" w:uiPriority="51"/>
-    <w:lsdException w:name="List Table 7 Colorful Accent 1" w:uiPriority="52"/>
-    <w:lsdException w:name="List Table 1 Light Accent 2" w:uiPriority="46"/>
-    <w:lsdException w:name="List Table 2 Accent 2" w:uiPriority="47"/>
-    <w:lsdException w:name="List Table 3 Accent 2" w:uiPriority="48"/>
-    <w:lsdException w:name="List Table 4 Accent 2" w:uiPriority="49"/>
-    <w:lsdException w:name="List Table 5 Dark Accent 2" w:uiPriority="50"/>
-    <w:lsdException w:name="List Table 6 Colorful Accent 2" w:uiPriority="51"/>
-    <w:lsdException w:name="List Table 7 Colorful Accent 2" w:uiPriority="52"/>
-    <w:lsdException w:name="List Table 1 Light Accent 3" w:uiPriority="46"/>
-    <w:lsdException w:name="List Table 2 Accent 3" w:uiPriority="47"/>
-    <w:lsdException w:name="List Table 3 Accent 3" w:uiPriority="48"/>
-    <w:lsdException w:name="List Table 4 Accent 3" w:uiPriority="49"/>
-    <w:lsdException w:name="List Table 5 Dark Accent 3" w:uiPriority="50"/>
-    <w:lsdException w:name="List Table 6 Colorful Accent 3" w:uiPriority="51"/>
-    <w:lsdException w:name="List Table 7 Colorful Accent 3" w:uiPriority="52"/>
-    <w:lsdException w:name="List Table 1 Light Accent 4" w:uiPriority="46"/>
-    <w:lsdException w:name="List Table 2 Accent 4" w:uiPriority="47"/>
-    <w:lsdException w:name="List Table 3 Accent 4" w:uiPriority="48"/>
-    <w:lsdException w:name="List Table 4 Accent 4" w:uiPriority="49"/>
-    <w:lsdException w:name="List Table 5 Dark Accent 4" w:uiPriority="50"/>
-    <w:lsdException w:name="List Table 6 Colorful Accent 4" w:uiPriority="51"/>
-    <w:lsdException w:name="List Table 7 Colorful Accent 4" w:uiPriority="52"/>
-    <w:lsdException w:name="List Table 1 Light Accent 5" w:uiPriority="46"/>
-    <w:lsdException w:name="List Table 2 Accent 5" w:uiPriority="47"/>
-    <w:lsdException w:name="List Table 3 Accent 5" w:uiPriority="48"/>
-    <w:lsdException w:name="List Table 4 Accent 5" w:uiPriority="49"/>
-    <w:lsdException w:name="List Table 5 Dark Accent 5" w:uiPriority="50"/>
-    <w:lsdException w:name="List Table 6 Colorful Accent 5" w:uiPriority="51"/>
-    <w:lsdException w:name="List Table 7 Colorful Accent 5" w:uiPriority="52"/>
-    <w:lsdException w:name="List Table 1 Light Accent 6" w:uiPriority="46"/>
-    <w:lsdException w:name="List Table 2 Accent 6" w:uiPriority="47"/>
-    <w:lsdException w:name="List Table 3 Accent 6" w:uiPriority="48"/>
-    <w:lsdException w:name="List Table 4 Accent 6" w:uiPriority="49"/>
-    <w:lsdException w:name="List Table 5 Dark Accent 6" w:uiPriority="50"/>
-    <w:lsdException w:name="List Table 6 Colorful Accent 6" w:uiPriority="51"/>
-    <w:lsdException w:name="List Table 7 Colorful Accent 6" w:uiPriority="52"/>
+  <w:latentStyles w:defLockedState="0" w:defUIPriority="99" w:defSemiHidden="1" w:defUnhideWhenUsed="1" w:defQFormat="0" w:count="267">
+    <w:lsdException w:name="Normal" w:semiHidden="0" w:uiPriority="0" w:unhideWhenUsed="0" w:qFormat="1"/>
+    <w:lsdException w:name="heading 1" w:semiHidden="0" w:uiPriority="9" w:unhideWhenUsed="0" w:qFormat="1"/>
+    <w:lsdException w:name="heading 2" w:uiPriority="9" w:qFormat="1"/>
+    <w:lsdException w:name="heading 3" w:semiHidden="0" w:uiPriority="9" w:unhideWhenUsed="0" w:qFormat="1"/>
+    <w:lsdException w:name="heading 4" w:uiPriority="9" w:qFormat="1"/>
+    <w:lsdException w:name="heading 5" w:uiPriority="9" w:qFormat="1"/>
+    <w:lsdException w:name="heading 6" w:uiPriority="9" w:qFormat="1"/>
+    <w:lsdException w:name="heading 7" w:uiPriority="9" w:qFormat="1"/>
+    <w:lsdException w:name="heading 8" w:uiPriority="9" w:qFormat="1"/>
+    <w:lsdException w:name="heading 9" w:uiPriority="9" w:qFormat="1"/>
+    <w:lsdException w:name="toc 1" w:uiPriority="39"/>
+    <w:lsdException w:name="toc 2" w:uiPriority="39"/>
+    <w:lsdException w:name="toc 3" w:uiPriority="39"/>
+    <w:lsdException w:name="toc 4" w:uiPriority="39"/>
+    <w:lsdException w:name="toc 5" w:uiPriority="39"/>
+    <w:lsdException w:name="toc 6" w:uiPriority="39"/>
+    <w:lsdException w:name="toc 7" w:uiPriority="39"/>
+    <w:lsdException w:name="toc 8" w:uiPriority="39"/>
+    <w:lsdException w:name="toc 9" w:uiPriority="39"/>
+    <w:lsdException w:name="caption" w:uiPriority="35" w:qFormat="1"/>
+    <w:lsdException w:name="Title" w:semiHidden="0" w:uiPriority="10" w:unhideWhenUsed="0" w:qFormat="1"/>
+    <w:lsdException w:name="Default Paragraph Font" w:uiPriority="1"/>
+    <w:lsdException w:name="Subtitle" w:semiHidden="0" w:uiPriority="11" w:unhideWhenUsed="0" w:qFormat="1"/>
+    <w:lsdException w:name="Strong" w:semiHidden="0" w:uiPriority="22" w:unhideWhenUsed="0" w:qFormat="1"/>
+    <w:lsdException w:name="Emphasis" w:semiHidden="0" w:uiPriority="20" w:unhideWhenUsed="0" w:qFormat="1"/>
+    <w:lsdException w:name="Table Grid" w:semiHidden="0" w:uiPriority="59" w:unhideWhenUsed="0"/>
+    <w:lsdException w:name="Placeholder Text" w:unhideWhenUsed="0"/>
+    <w:lsdException w:name="No Spacing" w:semiHidden="0" w:uiPriority="1" w:unhideWhenUsed="0" w:qFormat="1"/>
+    <w:lsdException w:name="Light Shading" w:semiHidden="0" w:uiPriority="60" w:unhideWhenUsed="0"/>
+    <w:lsdException w:name="Light List" w:semiHidden="0" w:uiPriority="61" w:unhideWhenUsed="0"/>
+    <w:lsdException w:name="Light Grid" w:semiHidden="0" w:uiPriority="62" w:unhideWhenUsed="0"/>
+    <w:lsdException w:name="Medium Shading 1" w:semiHidden="0" w:uiPriority="63" w:unhideWhenUsed="0"/>
+    <w:lsdException w:name="Medium Shading 2" w:semiHidden="0" w:uiPriority="64" w:unhideWhenUsed="0"/>
+    <w:lsdException w:name="Medium List 1" w:semiHidden="0" w:uiPriority="65" w:unhideWhenUsed="0"/>
+    <w:lsdException w:name="Medium List 2" w:semiHidden="0" w:uiPriority="66" w:unhideWhenUsed="0"/>
+    <w:lsdException w:name="Medium Grid 1" w:semiHidden="0" w:uiPriority="67" w:unhideWhenUsed="0"/>
+    <w:lsdException w:name="Medium Grid 2" w:semiHidden="0" w:uiPriority="68" w:unhideWhenUsed="0"/>
+    <w:lsdException w:name="Medium Grid 3" w:semiHidden="0" w:uiPriority="69" w:unhideWhenUsed="0"/>
+    <w:lsdException w:name="Dark List" w:semiHidden="0" w:uiPriority="70" w:unhideWhenUsed="0"/>
+    <w:lsdException w:name="Colorful Shading" w:semiHidden="0" w:uiPriority="71" w:unhideWhenUsed="0"/>
+    <w:lsdException w:name="Colorful List" w:semiHidden="0" w:uiPriority="72" w:unhideWhenUsed="0"/>
+    <w:lsdException w:name="Colorful Grid" w:semiHidden="0" w:uiPriority="73" w:unhideWhenUsed="0"/>
+    <w:lsdException w:name="Light Shading Accent 1" w:semiHidden="0" w:uiPriority="60" w:unhideWhenUsed="0"/>
+    <w:lsdException w:name="Light List Accent 1" w:semiHidden="0" w:uiPriority="61" w:unhideWhenUsed="0"/>
+    <w:lsdException w:name="Light Grid Accent 1" w:semiHidden="0" w:uiPriority="62" w:unhideWhenUsed="0"/>
+    <w:lsdException w:name="Medium Shading 1 Accent 1" w:semiHidden="0" w:uiPriority="63" w:unhideWhenUsed="0"/>
+    <w:lsdException w:name="Medium Shading 2 Accent 1" w:semiHidden="0" w:uiPriority="64" w:unhideWhenUsed="0"/>
+    <w:lsdException w:name="Medium List 1 Accent 1" w:semiHidden="0" w:uiPriority="65" w:unhideWhenUsed="0"/>
+    <w:lsdException w:name="Revision" w:unhideWhenUsed="0"/>
+    <w:lsdException w:name="List Paragraph" w:semiHidden="0" w:uiPriority="34" w:unhideWhenUsed="0" w:qFormat="1"/>
+    <w:lsdException w:name="Quote" w:semiHidden="0" w:uiPriority="29" w:unhideWhenUsed="0" w:qFormat="1"/>
+    <w:lsdException w:name="Intense Quote" w:semiHidden="0" w:uiPriority="30" w:unhideWhenUsed="0" w:qFormat="1"/>
+    <w:lsdException w:name="Medium List 2 Accent 1" w:semiHidden="0" w:uiPriority="66" w:unhideWhenUsed="0"/>
+    <w:lsdException w:name="Medium Grid 1 Accent 1" w:semiHidden="0" w:uiPriority="67" w:unhideWhenUsed="0"/>
+    <w:lsdException w:name="Medium Grid 2 Accent 1" w:semiHidden="0" w:uiPriority="68" w:unhideWhenUsed="0"/>
+    <w:lsdException w:name="Medium Grid 3 Accent 1" w:semiHidden="0" w:uiPriority="69" w:unhideWhenUsed="0"/>
+    <w:lsdException w:name="Dark List Accent 1" w:semiHidden="0" w:uiPriority="70" w:unhideWhenUsed="0"/>
+    <w:lsdException w:name="Colorful Shading Accent 1" w:semiHidden="0" w:uiPriority="71" w:unhideWhenUsed="0"/>
+    <w:lsdException w:name="Colorful List Accent 1" w:semiHidden="0" w:uiPriority="72" w:unhideWhenUsed="0"/>
+    <w:lsdException w:name="Colorful Grid Accent 1" w:semiHidden="0" w:uiPriority="73" w:unhideWhenUsed="0"/>
+    <w:lsdException w:name="Light Shading Accent 2" w:semiHidden="0" w:uiPriority="60" w:unhideWhenUsed="0"/>
+    <w:lsdException w:name="Light List Accent 2" w:semiHidden="0" w:uiPriority="61" w:unhideWhenUsed="0"/>
+    <w:lsdException w:name="Light Grid Accent 2" w:semiHidden="0" w:uiPriority="62" w:unhideWhenUsed="0"/>
+    <w:lsdException w:name="Medium Shading 1 Accent 2" w:semiHidden="0" w:uiPriority="63" w:unhideWhenUsed="0"/>
+    <w:lsdException w:name="Medium Shading 2 Accent 2" w:semiHidden="0" w:uiPriority="64" w:unhideWhenUsed="0"/>
+    <w:lsdException w:name="Medium List 1 Accent 2" w:semiHidden="0" w:uiPriority="65" w:unhideWhenUsed="0"/>
+    <w:lsdException w:name="Medium List 2 Accent 2" w:semiHidden="0" w:uiPriority="66" w:unhideWhenUsed="0"/>
+    <w:lsdException w:name="Medium Grid 1 Accent 2" w:semiHidden="0" w:uiPriority="67" w:unhideWhenUsed="0"/>
+    <w:lsdException w:name="Medium Grid 2 Accent 2" w:semiHidden="0" w:uiPriority="68" w:unhideWhenUsed="0"/>
+    <w:lsdException w:name="Medium Grid 3 Accent 2" w:semiHidden="0" w:uiPriority="69" w:unhideWhenUsed="0"/>
+    <w:lsdException w:name="Dark List Accent 2" w:semiHidden="0" w:uiPriority="70" w:unhideWhenUsed="0"/>
+    <w:lsdException w:name="Colorful Shading Accent 2" w:semiHidden="0" w:uiPriority="71" w:unhideWhenUsed="0"/>
+    <w:lsdException w:name="Colorful List Accent 2" w:semiHidden="0" w:uiPriority="72" w:unhideWhenUsed="0"/>
+    <w:lsdException w:name="Colorful Grid Accent 2" w:semiHidden="0" w:uiPriority="73" w:unhideWhenUsed="0"/>
+    <w:lsdException w:name="Light Shading Accent 3" w:semiHidden="0" w:uiPriority="60" w:unhideWhenUsed="0"/>
+    <w:lsdException w:name="Light List Accent 3" w:semiHidden="0" w:uiPriority="61" w:unhideWhenUsed="0"/>
+    <w:lsdException w:name="Light Grid Accent 3" w:semiHidden="0" w:uiPriority="62" w:unhideWhenUsed="0"/>
+    <w:lsdException w:name="Medium Shading 1 Accent 3" w:semiHidden="0" w:uiPriority="63" w:unhideWhenUsed="0"/>
+    <w:lsdException w:name="Medium Shading 2 Accent 3" w:semiHidden="0" w:uiPriority="64" w:unhideWhenUsed="0"/>
+    <w:lsdException w:name="Medium List 1 Accent 3" w:semiHidden="0" w:uiPriority="65" w:unhideWhenUsed="0"/>
+    <w:lsdException w:name="Medium List 2 Accent 3" w:semiHidden="0" w:uiPriority="66" w:unhideWhenUsed="0"/>
+    <w:lsdException w:name="Medium Grid 1 Accent 3" w:semiHidden="0" w:uiPriority="67" w:unhideWhenUsed="0"/>
+    <w:lsdException w:name="Medium Grid 2 Accent 3" w:semiHidden="0" w:uiPriority="68" w:unhideWhenUsed="0"/>
+    <w:lsdException w:name="Medium Grid 3 Accent 3" w:semiHidden="0" w:uiPriority="69" w:unhideWhenUsed="0"/>
+    <w:lsdException w:name="Dark List Accent 3" w:semiHidden="0" w:uiPriority="70" w:unhideWhenUsed="0"/>
+    <w:lsdException w:name="Colorful Shading Accent 3" w:semiHidden="0" w:uiPriority="71" w:unhideWhenUsed="0"/>
+    <w:lsdException w:name="Colorful List Accent 3" w:semiHidden="0" w:uiPriority="72" w:unhideWhenUsed="0"/>
+    <w:lsdException w:name="Colorful Grid Accent 3" w:semiHidden="0" w:uiPriority="73" w:unhideWhenUsed="0"/>
+    <w:lsdException w:name="Light Shading Accent 4" w:semiHidden="0" w:uiPriority="60" w:unhideWhenUsed="0"/>
+    <w:lsdException w:name="Light List Accent 4" w:semiHidden="0" w:uiPriority="61" w:unhideWhenUsed="0"/>
+    <w:lsdException w:name="Light Grid Accent 4" w:semiHidden="0" w:uiPriority="62" w:unhideWhenUsed="0"/>
+    <w:lsdException w:name="Medium Shading 1 Accent 4" w:semiHidden="0" w:uiPriority="63" w:unhideWhenUsed="0"/>
+    <w:lsdException w:name="Medium Shading 2 Accent 4" w:semiHidden="0" w:uiPriority="64" w:unhideWhenUsed="0"/>
+    <w:lsdException w:name="Medium List 1 Accent 4" w:semiHidden="0" w:uiPriority="65" w:unhideWhenUsed="0"/>
+    <w:lsdException w:name="Medium List 2 Accent 4" w:semiHidden="0" w:uiPriority="66" w:unhideWhenUsed="0"/>
+    <w:lsdException w:name="Medium Grid 1 Accent 4" w:semiHidden="0" w:uiPriority="67" w:unhideWhenUsed="0"/>
+    <w:lsdException w:name="Medium Grid 2 Accent 4" w:semiHidden="0" w:uiPriority="68" w:unhideWhenUsed="0"/>
+    <w:lsdException w:name="Medium Grid 3 Accent 4" w:semiHidden="0" w:uiPriority="69" w:unhideWhenUsed="0"/>
+    <w:lsdException w:name="Dark List Accent 4" w:semiHidden="0" w:uiPriority="70" w:unhideWhenUsed="0"/>
+    <w:lsdException w:name="Colorful Shading Accent 4" w:semiHidden="0" w:uiPriority="71" w:unhideWhenUsed="0"/>
+    <w:lsdException w:name="Colorful List Accent 4" w:semiHidden="0" w:uiPriority="72" w:unhideWhenUsed="0"/>
+    <w:lsdException w:name="Colorful Grid Accent 4" w:semiHidden="0" w:uiPriority="73" w:unhideWhenUsed="0"/>
+    <w:lsdException w:name="Light Shading Accent 5" w:semiHidden="0" w:uiPriority="60" w:unhideWhenUsed="0"/>
+    <w:lsdException w:name="Light List Accent 5" w:semiHidden="0" w:uiPriority="61" w:unhideWhenUsed="0"/>
+    <w:lsdException w:name="Light Grid Accent 5" w:semiHidden="0" w:uiPriority="62" w:unhideWhenUsed="0"/>
+    <w:lsdException w:name="Medium Shading 1 Accent 5" w:semiHidden="0" w:uiPriority="63" w:unhideWhenUsed="0"/>
+    <w:lsdException w:name="Medium Shading 2 Accent 5" w:semiHidden="0" w:uiPriority="64" w:unhideWhenUsed="0"/>
+    <w:lsdException w:name="Medium List 1 Accent 5" w:semiHidden="0" w:uiPriority="65" w:unhideWhenUsed="0"/>
+    <w:lsdException w:name="Medium List 2 Accent 5" w:semiHidden="0" w:uiPriority="66" w:unhideWhenUsed="0"/>
+    <w:lsdException w:name="Medium Grid 1 Accent 5" w:semiHidden="0" w:uiPriority="67" w:unhideWhenUsed="0"/>
+    <w:lsdException w:name="Medium Grid 2 Accent 5" w:semiHidden="0" w:uiPriority="68" w:unhideWhenUsed="0"/>
+    <w:lsdException w:name="Medium Grid 3 Accent 5" w:semiHidden="0" w:uiPriority="69" w:unhideWhenUsed="0"/>
+    <w:lsdException w:name="Dark List Accent 5" w:semiHidden="0" w:uiPriority="70" w:unhideWhenUsed="0"/>
+    <w:lsdException w:name="Colorful Shading Accent 5" w:semiHidden="0" w:uiPriority="71" w:unhideWhenUsed="0"/>
+    <w:lsdException w:name="Colorful List Accent 5" w:semiHidden="0" w:uiPriority="72" w:unhideWhenUsed="0"/>
+    <w:lsdException w:name="Colorful Grid Accent 5" w:semiHidden="0" w:uiPriority="73" w:unhideWhenUsed="0"/>
+    <w:lsdException w:name="Light Shading Accent 6" w:semiHidden="0" w:uiPriority="60" w:unhideWhenUsed="0"/>
+    <w:lsdException w:name="Light List Accent 6" w:semiHidden="0" w:uiPriority="61" w:unhideWhenUsed="0"/>
+    <w:lsdException w:name="Light Grid Accent 6" w:semiHidden="0" w:uiPriority="62" w:unhideWhenUsed="0"/>
+    <w:lsdException w:name="Medium Shading 1 Accent 6" w:semiHidden="0" w:uiPriority="63" w:unhideWhenUsed="0"/>
+    <w:lsdException w:name="Medium Shading 2 Accent 6" w:semiHidden="0" w:uiPriority="64" w:unhideWhenUsed="0"/>
+    <w:lsdException w:name="Medium List 1 Accent 6" w:semiHidden="0" w:uiPriority="65" w:unhideWhenUsed="0"/>
+    <w:lsdException w:name="Medium List 2 Accent 6" w:semiHidden="0" w:uiPriority="66" w:unhideWhenUsed="0"/>
+    <w:lsdException w:name="Medium Grid 1 Accent 6" w:semiHidden="0" w:uiPriority="67" w:unhideWhenUsed="0"/>
+    <w:lsdException w:name="Medium Grid 2 Accent 6" w:semiHidden="0" w:uiPriority="68" w:unhideWhenUsed="0"/>
+    <w:lsdException w:name="Medium Grid 3 Accent 6" w:semiHidden="0" w:uiPriority="69" w:unhideWhenUsed="0"/>
+    <w:lsdException w:name="Dark List Accent 6" w:semiHidden="0" w:uiPriority="70" w:unhideWhenUsed="0"/>
+    <w:lsdException w:name="Colorful Shading Accent 6" w:semiHidden="0" w:uiPriority="71" w:unhideWhenUsed="0"/>
+    <w:lsdException w:name="Colorful List Accent 6" w:semiHidden="0" w:uiPriority="72" w:unhideWhenUsed="0"/>
+    <w:lsdException w:name="Colorful Grid Accent 6" w:semiHidden="0" w:uiPriority="73" w:unhideWhenUsed="0"/>
+    <w:lsdException w:name="Subtle Emphasis" w:semiHidden="0" w:uiPriority="19" w:unhideWhenUsed="0" w:qFormat="1"/>
+    <w:lsdException w:name="Intense Emphasis" w:semiHidden="0" w:uiPriority="21" w:unhideWhenUsed="0" w:qFormat="1"/>
+    <w:lsdException w:name="Subtle Reference" w:semiHidden="0" w:uiPriority="31" w:unhideWhenUsed="0" w:qFormat="1"/>
+    <w:lsdException w:name="Intense Reference" w:semiHidden="0" w:uiPriority="32" w:unhideWhenUsed="0" w:qFormat="1"/>
+    <w:lsdException w:name="Book Title" w:semiHidden="0" w:uiPriority="33" w:unhideWhenUsed="0" w:qFormat="1"/>
+    <w:lsdException w:name="Bibliography" w:uiPriority="37"/>
+    <w:lsdException w:name="TOC Heading" w:uiPriority="39" w:qFormat="1"/>
   </w:latentStyles>
   <w:style w:type="paragraph" w:default="1" w:styleId="Normal">
     <w:name w:val="Normal"/>
@@ -5108,6 +6526,7 @@
     <w:uiPriority w:val="99"/>
     <w:semiHidden/>
     <w:unhideWhenUsed/>
+    <w:qFormat/>
     <w:tblPr>
       <w:tblInd w:w="0" w:type="dxa"/>
       <w:tblCellMar>
@@ -5544,7 +6963,7 @@
 </file>
 
 <file path=customXml/itemProps1.xml><?xml version="1.0" encoding="utf-8"?>
-<ds:datastoreItem xmlns:ds="http://schemas.openxmlformats.org/officeDocument/2006/customXml" ds:itemID="{95E49505-CAF2-4F74-A06B-2BD5F163B3F0}">
+<ds:datastoreItem xmlns:ds="http://schemas.openxmlformats.org/officeDocument/2006/customXml" ds:itemID="{26F43155-731D-434B-9626-591DBD655BE0}">
   <ds:schemaRefs>
     <ds:schemaRef ds:uri="http://schemas.openxmlformats.org/officeDocument/2006/bibliography"/>
   </ds:schemaRefs>

</xml_diff>

<commit_message>
Completed Chapter 16 of the certification
</commit_message>
<xml_diff>
--- a/Chapter 16 - Offline Web Applications/OfflineWebApplications.docx
+++ b/Chapter 16 - Offline Web Applications/OfflineWebApplications.docx
@@ -6,9 +6,1570 @@
       <w:pPr>
         <w:pStyle w:val="Heading1"/>
       </w:pPr>
-      <w:r>
+    </w:p>
+    <w:sdt>
+      <w:sdtPr>
+        <w:id w:val="43832235"/>
+        <w:docPartObj>
+          <w:docPartGallery w:val="Table of Contents"/>
+          <w:docPartUnique/>
+        </w:docPartObj>
+      </w:sdtPr>
+      <w:sdtEndPr>
+        <w:rPr>
+          <w:rFonts w:asciiTheme="minorHAnsi" w:eastAsiaTheme="minorEastAsia" w:hAnsiTheme="minorHAnsi" w:cstheme="minorBidi"/>
+          <w:b w:val="0"/>
+          <w:bCs w:val="0"/>
+          <w:color w:val="auto"/>
+          <w:sz w:val="22"/>
+          <w:szCs w:val="22"/>
+          <w:lang w:val="en-CA" w:eastAsia="zh-CN"/>
+        </w:rPr>
+      </w:sdtEndPr>
+      <w:sdtContent>
+        <w:p>
+          <w:pPr>
+            <w:pStyle w:val="TOCHeading"/>
+          </w:pPr>
+          <w:r>
+            <w:t>Table Of Contents</w:t>
+          </w:r>
+        </w:p>
+        <w:p>
+          <w:pPr>
+            <w:pStyle w:val="TOC1"/>
+            <w:tabs>
+              <w:tab w:val="right" w:leader="dot" w:pos="9350"/>
+            </w:tabs>
+            <w:rPr>
+              <w:noProof/>
+            </w:rPr>
+          </w:pPr>
+          <w:r>
+            <w:fldChar w:fldCharType="begin"/>
+          </w:r>
+          <w:r>
+            <w:instrText xml:space="preserve"> TOC \o "1-3" \h \z \u </w:instrText>
+          </w:r>
+          <w:r>
+            <w:fldChar w:fldCharType="separate"/>
+          </w:r>
+          <w:hyperlink w:anchor="_Toc455830920" w:history="1">
+            <w:r>
+              <w:rPr>
+                <w:rStyle w:val="Hyperlink"/>
+                <w:noProof/>
+              </w:rPr>
+              <w:t>Offline web applications</w:t>
+            </w:r>
+            <w:r>
+              <w:rPr>
+                <w:noProof/>
+                <w:webHidden/>
+              </w:rPr>
+              <w:tab/>
+            </w:r>
+            <w:r>
+              <w:rPr>
+                <w:noProof/>
+                <w:webHidden/>
+              </w:rPr>
+              <w:fldChar w:fldCharType="begin"/>
+            </w:r>
+            <w:r>
+              <w:rPr>
+                <w:noProof/>
+                <w:webHidden/>
+              </w:rPr>
+              <w:instrText xml:space="preserve"> PAGEREF _Toc455830920 \h </w:instrText>
+            </w:r>
+            <w:r>
+              <w:rPr>
+                <w:noProof/>
+                <w:webHidden/>
+              </w:rPr>
+            </w:r>
+            <w:r>
+              <w:rPr>
+                <w:noProof/>
+                <w:webHidden/>
+              </w:rPr>
+              <w:fldChar w:fldCharType="separate"/>
+            </w:r>
+            <w:r>
+              <w:rPr>
+                <w:noProof/>
+                <w:webHidden/>
+              </w:rPr>
+              <w:t>2</w:t>
+            </w:r>
+            <w:r>
+              <w:rPr>
+                <w:noProof/>
+                <w:webHidden/>
+              </w:rPr>
+              <w:fldChar w:fldCharType="end"/>
+            </w:r>
+          </w:hyperlink>
+        </w:p>
+        <w:p>
+          <w:pPr>
+            <w:pStyle w:val="TOC2"/>
+            <w:tabs>
+              <w:tab w:val="right" w:leader="dot" w:pos="9350"/>
+            </w:tabs>
+            <w:rPr>
+              <w:noProof/>
+            </w:rPr>
+          </w:pPr>
+          <w:hyperlink w:anchor="_Toc455830921" w:history="1">
+            <w:r>
+              <w:rPr>
+                <w:rStyle w:val="Hyperlink"/>
+                <w:noProof/>
+              </w:rPr>
+              <w:t>Lesson 1: Working with Web SQL</w:t>
+            </w:r>
+            <w:r>
+              <w:rPr>
+                <w:noProof/>
+                <w:webHidden/>
+              </w:rPr>
+              <w:tab/>
+            </w:r>
+            <w:r>
+              <w:rPr>
+                <w:noProof/>
+                <w:webHidden/>
+              </w:rPr>
+              <w:fldChar w:fldCharType="begin"/>
+            </w:r>
+            <w:r>
+              <w:rPr>
+                <w:noProof/>
+                <w:webHidden/>
+              </w:rPr>
+              <w:instrText xml:space="preserve"> PAGEREF _Toc455830921 \h </w:instrText>
+            </w:r>
+            <w:r>
+              <w:rPr>
+                <w:noProof/>
+                <w:webHidden/>
+              </w:rPr>
+            </w:r>
+            <w:r>
+              <w:rPr>
+                <w:noProof/>
+                <w:webHidden/>
+              </w:rPr>
+              <w:fldChar w:fldCharType="separate"/>
+            </w:r>
+            <w:r>
+              <w:rPr>
+                <w:noProof/>
+                <w:webHidden/>
+              </w:rPr>
+              <w:t>2</w:t>
+            </w:r>
+            <w:r>
+              <w:rPr>
+                <w:noProof/>
+                <w:webHidden/>
+              </w:rPr>
+              <w:fldChar w:fldCharType="end"/>
+            </w:r>
+          </w:hyperlink>
+        </w:p>
+        <w:p>
+          <w:pPr>
+            <w:pStyle w:val="TOC3"/>
+            <w:tabs>
+              <w:tab w:val="right" w:leader="dot" w:pos="9350"/>
+            </w:tabs>
+            <w:rPr>
+              <w:noProof/>
+            </w:rPr>
+          </w:pPr>
+          <w:hyperlink w:anchor="_Toc455830922" w:history="1">
+            <w:r>
+              <w:rPr>
+                <w:rStyle w:val="Hyperlink"/>
+                <w:noProof/>
+              </w:rPr>
+              <w:t>Creating and opening the database</w:t>
+            </w:r>
+            <w:r>
+              <w:rPr>
+                <w:noProof/>
+                <w:webHidden/>
+              </w:rPr>
+              <w:tab/>
+            </w:r>
+            <w:r>
+              <w:rPr>
+                <w:noProof/>
+                <w:webHidden/>
+              </w:rPr>
+              <w:fldChar w:fldCharType="begin"/>
+            </w:r>
+            <w:r>
+              <w:rPr>
+                <w:noProof/>
+                <w:webHidden/>
+              </w:rPr>
+              <w:instrText xml:space="preserve"> PAGEREF _Toc455830922 \h </w:instrText>
+            </w:r>
+            <w:r>
+              <w:rPr>
+                <w:noProof/>
+                <w:webHidden/>
+              </w:rPr>
+            </w:r>
+            <w:r>
+              <w:rPr>
+                <w:noProof/>
+                <w:webHidden/>
+              </w:rPr>
+              <w:fldChar w:fldCharType="separate"/>
+            </w:r>
+            <w:r>
+              <w:rPr>
+                <w:noProof/>
+                <w:webHidden/>
+              </w:rPr>
+              <w:t>2</w:t>
+            </w:r>
+            <w:r>
+              <w:rPr>
+                <w:noProof/>
+                <w:webHidden/>
+              </w:rPr>
+              <w:fldChar w:fldCharType="end"/>
+            </w:r>
+          </w:hyperlink>
+        </w:p>
+        <w:p>
+          <w:pPr>
+            <w:pStyle w:val="TOC3"/>
+            <w:tabs>
+              <w:tab w:val="right" w:leader="dot" w:pos="9350"/>
+            </w:tabs>
+            <w:rPr>
+              <w:noProof/>
+            </w:rPr>
+          </w:pPr>
+          <w:hyperlink w:anchor="_Toc455830923" w:history="1">
+            <w:r>
+              <w:rPr>
+                <w:rStyle w:val="Hyperlink"/>
+                <w:noProof/>
+              </w:rPr>
+              <w:t>Performing schema updates</w:t>
+            </w:r>
+            <w:r>
+              <w:rPr>
+                <w:noProof/>
+                <w:webHidden/>
+              </w:rPr>
+              <w:tab/>
+            </w:r>
+            <w:r>
+              <w:rPr>
+                <w:noProof/>
+                <w:webHidden/>
+              </w:rPr>
+              <w:fldChar w:fldCharType="begin"/>
+            </w:r>
+            <w:r>
+              <w:rPr>
+                <w:noProof/>
+                <w:webHidden/>
+              </w:rPr>
+              <w:instrText xml:space="preserve"> PAGEREF _Toc455830923 \h </w:instrText>
+            </w:r>
+            <w:r>
+              <w:rPr>
+                <w:noProof/>
+                <w:webHidden/>
+              </w:rPr>
+            </w:r>
+            <w:r>
+              <w:rPr>
+                <w:noProof/>
+                <w:webHidden/>
+              </w:rPr>
+              <w:fldChar w:fldCharType="separate"/>
+            </w:r>
+            <w:r>
+              <w:rPr>
+                <w:noProof/>
+                <w:webHidden/>
+              </w:rPr>
+              <w:t>2</w:t>
+            </w:r>
+            <w:r>
+              <w:rPr>
+                <w:noProof/>
+                <w:webHidden/>
+              </w:rPr>
+              <w:fldChar w:fldCharType="end"/>
+            </w:r>
+          </w:hyperlink>
+        </w:p>
+        <w:p>
+          <w:pPr>
+            <w:pStyle w:val="TOC2"/>
+            <w:tabs>
+              <w:tab w:val="right" w:leader="dot" w:pos="9350"/>
+            </w:tabs>
+            <w:rPr>
+              <w:noProof/>
+            </w:rPr>
+          </w:pPr>
+          <w:hyperlink w:anchor="_Toc455830924" w:history="1">
+            <w:r>
+              <w:rPr>
+                <w:rStyle w:val="Hyperlink"/>
+                <w:noProof/>
+              </w:rPr>
+              <w:t>Lesson 2: Working with IndexedDB</w:t>
+            </w:r>
+            <w:r>
+              <w:rPr>
+                <w:noProof/>
+                <w:webHidden/>
+              </w:rPr>
+              <w:tab/>
+            </w:r>
+            <w:r>
+              <w:rPr>
+                <w:noProof/>
+                <w:webHidden/>
+              </w:rPr>
+              <w:fldChar w:fldCharType="begin"/>
+            </w:r>
+            <w:r>
+              <w:rPr>
+                <w:noProof/>
+                <w:webHidden/>
+              </w:rPr>
+              <w:instrText xml:space="preserve"> PAGEREF _Toc455830924 \h </w:instrText>
+            </w:r>
+            <w:r>
+              <w:rPr>
+                <w:noProof/>
+                <w:webHidden/>
+              </w:rPr>
+            </w:r>
+            <w:r>
+              <w:rPr>
+                <w:noProof/>
+                <w:webHidden/>
+              </w:rPr>
+              <w:fldChar w:fldCharType="separate"/>
+            </w:r>
+            <w:r>
+              <w:rPr>
+                <w:noProof/>
+                <w:webHidden/>
+              </w:rPr>
+              <w:t>6</w:t>
+            </w:r>
+            <w:r>
+              <w:rPr>
+                <w:noProof/>
+                <w:webHidden/>
+              </w:rPr>
+              <w:fldChar w:fldCharType="end"/>
+            </w:r>
+          </w:hyperlink>
+        </w:p>
+        <w:p>
+          <w:pPr>
+            <w:pStyle w:val="TOC3"/>
+            <w:tabs>
+              <w:tab w:val="right" w:leader="dot" w:pos="9350"/>
+            </w:tabs>
+            <w:rPr>
+              <w:noProof/>
+            </w:rPr>
+          </w:pPr>
+          <w:hyperlink w:anchor="_Toc455830925" w:history="1">
+            <w:r>
+              <w:rPr>
+                <w:rStyle w:val="Hyperlink"/>
+                <w:noProof/>
+              </w:rPr>
+              <w:t>Using browser-specific code</w:t>
+            </w:r>
+            <w:r>
+              <w:rPr>
+                <w:noProof/>
+                <w:webHidden/>
+              </w:rPr>
+              <w:tab/>
+            </w:r>
+            <w:r>
+              <w:rPr>
+                <w:noProof/>
+                <w:webHidden/>
+              </w:rPr>
+              <w:fldChar w:fldCharType="begin"/>
+            </w:r>
+            <w:r>
+              <w:rPr>
+                <w:noProof/>
+                <w:webHidden/>
+              </w:rPr>
+              <w:instrText xml:space="preserve"> PAGEREF _Toc455830925 \h </w:instrText>
+            </w:r>
+            <w:r>
+              <w:rPr>
+                <w:noProof/>
+                <w:webHidden/>
+              </w:rPr>
+            </w:r>
+            <w:r>
+              <w:rPr>
+                <w:noProof/>
+                <w:webHidden/>
+              </w:rPr>
+              <w:fldChar w:fldCharType="separate"/>
+            </w:r>
+            <w:r>
+              <w:rPr>
+                <w:noProof/>
+                <w:webHidden/>
+              </w:rPr>
+              <w:t>6</w:t>
+            </w:r>
+            <w:r>
+              <w:rPr>
+                <w:noProof/>
+                <w:webHidden/>
+              </w:rPr>
+              <w:fldChar w:fldCharType="end"/>
+            </w:r>
+          </w:hyperlink>
+        </w:p>
+        <w:p>
+          <w:pPr>
+            <w:pStyle w:val="TOC3"/>
+            <w:tabs>
+              <w:tab w:val="right" w:leader="dot" w:pos="9350"/>
+            </w:tabs>
+            <w:rPr>
+              <w:noProof/>
+            </w:rPr>
+          </w:pPr>
+          <w:hyperlink w:anchor="_Toc455830926" w:history="1">
+            <w:r>
+              <w:rPr>
+                <w:rStyle w:val="Hyperlink"/>
+                <w:noProof/>
+              </w:rPr>
+              <w:t>Creating and opening the database</w:t>
+            </w:r>
+            <w:r>
+              <w:rPr>
+                <w:noProof/>
+                <w:webHidden/>
+              </w:rPr>
+              <w:tab/>
+            </w:r>
+            <w:r>
+              <w:rPr>
+                <w:noProof/>
+                <w:webHidden/>
+              </w:rPr>
+              <w:fldChar w:fldCharType="begin"/>
+            </w:r>
+            <w:r>
+              <w:rPr>
+                <w:noProof/>
+                <w:webHidden/>
+              </w:rPr>
+              <w:instrText xml:space="preserve"> PAGEREF _Toc455830926 \h </w:instrText>
+            </w:r>
+            <w:r>
+              <w:rPr>
+                <w:noProof/>
+                <w:webHidden/>
+              </w:rPr>
+            </w:r>
+            <w:r>
+              <w:rPr>
+                <w:noProof/>
+                <w:webHidden/>
+              </w:rPr>
+              <w:fldChar w:fldCharType="separate"/>
+            </w:r>
+            <w:r>
+              <w:rPr>
+                <w:noProof/>
+                <w:webHidden/>
+              </w:rPr>
+              <w:t>7</w:t>
+            </w:r>
+            <w:r>
+              <w:rPr>
+                <w:noProof/>
+                <w:webHidden/>
+              </w:rPr>
+              <w:fldChar w:fldCharType="end"/>
+            </w:r>
+          </w:hyperlink>
+        </w:p>
+        <w:p>
+          <w:pPr>
+            <w:pStyle w:val="TOC3"/>
+            <w:tabs>
+              <w:tab w:val="right" w:leader="dot" w:pos="9350"/>
+            </w:tabs>
+            <w:rPr>
+              <w:noProof/>
+            </w:rPr>
+          </w:pPr>
+          <w:hyperlink w:anchor="_Toc455830927" w:history="1">
+            <w:r>
+              <w:rPr>
+                <w:rStyle w:val="Hyperlink"/>
+                <w:noProof/>
+              </w:rPr>
+              <w:t>Using object stores</w:t>
+            </w:r>
+            <w:r>
+              <w:rPr>
+                <w:noProof/>
+                <w:webHidden/>
+              </w:rPr>
+              <w:tab/>
+            </w:r>
+            <w:r>
+              <w:rPr>
+                <w:noProof/>
+                <w:webHidden/>
+              </w:rPr>
+              <w:fldChar w:fldCharType="begin"/>
+            </w:r>
+            <w:r>
+              <w:rPr>
+                <w:noProof/>
+                <w:webHidden/>
+              </w:rPr>
+              <w:instrText xml:space="preserve"> PAGEREF _Toc455830927 \h </w:instrText>
+            </w:r>
+            <w:r>
+              <w:rPr>
+                <w:noProof/>
+                <w:webHidden/>
+              </w:rPr>
+            </w:r>
+            <w:r>
+              <w:rPr>
+                <w:noProof/>
+                <w:webHidden/>
+              </w:rPr>
+              <w:fldChar w:fldCharType="separate"/>
+            </w:r>
+            <w:r>
+              <w:rPr>
+                <w:noProof/>
+                <w:webHidden/>
+              </w:rPr>
+              <w:t>7</w:t>
+            </w:r>
+            <w:r>
+              <w:rPr>
+                <w:noProof/>
+                <w:webHidden/>
+              </w:rPr>
+              <w:fldChar w:fldCharType="end"/>
+            </w:r>
+          </w:hyperlink>
+        </w:p>
+        <w:p>
+          <w:pPr>
+            <w:pStyle w:val="TOC3"/>
+            <w:tabs>
+              <w:tab w:val="right" w:leader="dot" w:pos="9350"/>
+            </w:tabs>
+            <w:rPr>
+              <w:noProof/>
+            </w:rPr>
+          </w:pPr>
+          <w:hyperlink w:anchor="_Toc455830928" w:history="1">
+            <w:r>
+              <w:rPr>
+                <w:rStyle w:val="Hyperlink"/>
+                <w:noProof/>
+              </w:rPr>
+              <w:t>Using transactions</w:t>
+            </w:r>
+            <w:r>
+              <w:rPr>
+                <w:noProof/>
+                <w:webHidden/>
+              </w:rPr>
+              <w:tab/>
+            </w:r>
+            <w:r>
+              <w:rPr>
+                <w:noProof/>
+                <w:webHidden/>
+              </w:rPr>
+              <w:fldChar w:fldCharType="begin"/>
+            </w:r>
+            <w:r>
+              <w:rPr>
+                <w:noProof/>
+                <w:webHidden/>
+              </w:rPr>
+              <w:instrText xml:space="preserve"> PAGEREF _Toc455830928 \h </w:instrText>
+            </w:r>
+            <w:r>
+              <w:rPr>
+                <w:noProof/>
+                <w:webHidden/>
+              </w:rPr>
+            </w:r>
+            <w:r>
+              <w:rPr>
+                <w:noProof/>
+                <w:webHidden/>
+              </w:rPr>
+              <w:fldChar w:fldCharType="separate"/>
+            </w:r>
+            <w:r>
+              <w:rPr>
+                <w:noProof/>
+                <w:webHidden/>
+              </w:rPr>
+              <w:t>9</w:t>
+            </w:r>
+            <w:r>
+              <w:rPr>
+                <w:noProof/>
+                <w:webHidden/>
+              </w:rPr>
+              <w:fldChar w:fldCharType="end"/>
+            </w:r>
+          </w:hyperlink>
+        </w:p>
+        <w:p>
+          <w:pPr>
+            <w:pStyle w:val="TOC3"/>
+            <w:tabs>
+              <w:tab w:val="right" w:leader="dot" w:pos="9350"/>
+            </w:tabs>
+            <w:rPr>
+              <w:noProof/>
+            </w:rPr>
+          </w:pPr>
+          <w:hyperlink w:anchor="_Toc455830929" w:history="1">
+            <w:r>
+              <w:rPr>
+                <w:rStyle w:val="Hyperlink"/>
+                <w:noProof/>
+              </w:rPr>
+              <w:t>Understanding cursors</w:t>
+            </w:r>
+            <w:r>
+              <w:rPr>
+                <w:noProof/>
+                <w:webHidden/>
+              </w:rPr>
+              <w:tab/>
+            </w:r>
+            <w:r>
+              <w:rPr>
+                <w:noProof/>
+                <w:webHidden/>
+              </w:rPr>
+              <w:fldChar w:fldCharType="begin"/>
+            </w:r>
+            <w:r>
+              <w:rPr>
+                <w:noProof/>
+                <w:webHidden/>
+              </w:rPr>
+              <w:instrText xml:space="preserve"> PAGEREF _Toc455830929 \h </w:instrText>
+            </w:r>
+            <w:r>
+              <w:rPr>
+                <w:noProof/>
+                <w:webHidden/>
+              </w:rPr>
+            </w:r>
+            <w:r>
+              <w:rPr>
+                <w:noProof/>
+                <w:webHidden/>
+              </w:rPr>
+              <w:fldChar w:fldCharType="separate"/>
+            </w:r>
+            <w:r>
+              <w:rPr>
+                <w:noProof/>
+                <w:webHidden/>
+              </w:rPr>
+              <w:t>12</w:t>
+            </w:r>
+            <w:r>
+              <w:rPr>
+                <w:noProof/>
+                <w:webHidden/>
+              </w:rPr>
+              <w:fldChar w:fldCharType="end"/>
+            </w:r>
+          </w:hyperlink>
+        </w:p>
+        <w:p>
+          <w:pPr>
+            <w:pStyle w:val="TOC3"/>
+            <w:tabs>
+              <w:tab w:val="right" w:leader="dot" w:pos="9350"/>
+            </w:tabs>
+            <w:rPr>
+              <w:noProof/>
+            </w:rPr>
+          </w:pPr>
+          <w:hyperlink w:anchor="_Toc455830930" w:history="1">
+            <w:r>
+              <w:rPr>
+                <w:rStyle w:val="Hyperlink"/>
+                <w:noProof/>
+              </w:rPr>
+              <w:t>Dropping a database</w:t>
+            </w:r>
+            <w:r>
+              <w:rPr>
+                <w:noProof/>
+                <w:webHidden/>
+              </w:rPr>
+              <w:tab/>
+            </w:r>
+            <w:r>
+              <w:rPr>
+                <w:noProof/>
+                <w:webHidden/>
+              </w:rPr>
+              <w:fldChar w:fldCharType="begin"/>
+            </w:r>
+            <w:r>
+              <w:rPr>
+                <w:noProof/>
+                <w:webHidden/>
+              </w:rPr>
+              <w:instrText xml:space="preserve"> PAGEREF _Toc455830930 \h </w:instrText>
+            </w:r>
+            <w:r>
+              <w:rPr>
+                <w:noProof/>
+                <w:webHidden/>
+              </w:rPr>
+            </w:r>
+            <w:r>
+              <w:rPr>
+                <w:noProof/>
+                <w:webHidden/>
+              </w:rPr>
+              <w:fldChar w:fldCharType="separate"/>
+            </w:r>
+            <w:r>
+              <w:rPr>
+                <w:noProof/>
+                <w:webHidden/>
+              </w:rPr>
+              <w:t>16</w:t>
+            </w:r>
+            <w:r>
+              <w:rPr>
+                <w:noProof/>
+                <w:webHidden/>
+              </w:rPr>
+              <w:fldChar w:fldCharType="end"/>
+            </w:r>
+          </w:hyperlink>
+        </w:p>
+        <w:p>
+          <w:pPr>
+            <w:pStyle w:val="TOC2"/>
+            <w:tabs>
+              <w:tab w:val="right" w:leader="dot" w:pos="9350"/>
+            </w:tabs>
+            <w:rPr>
+              <w:noProof/>
+            </w:rPr>
+          </w:pPr>
+          <w:hyperlink w:anchor="_Toc455830931" w:history="1">
+            <w:r>
+              <w:rPr>
+                <w:rStyle w:val="Hyperlink"/>
+                <w:noProof/>
+              </w:rPr>
+              <w:t>Lesson 3: Working with the FileSystem API</w:t>
+            </w:r>
+            <w:r>
+              <w:rPr>
+                <w:noProof/>
+                <w:webHidden/>
+              </w:rPr>
+              <w:tab/>
+            </w:r>
+            <w:r>
+              <w:rPr>
+                <w:noProof/>
+                <w:webHidden/>
+              </w:rPr>
+              <w:fldChar w:fldCharType="begin"/>
+            </w:r>
+            <w:r>
+              <w:rPr>
+                <w:noProof/>
+                <w:webHidden/>
+              </w:rPr>
+              <w:instrText xml:space="preserve"> PAGEREF _Toc455830931 \h </w:instrText>
+            </w:r>
+            <w:r>
+              <w:rPr>
+                <w:noProof/>
+                <w:webHidden/>
+              </w:rPr>
+            </w:r>
+            <w:r>
+              <w:rPr>
+                <w:noProof/>
+                <w:webHidden/>
+              </w:rPr>
+              <w:fldChar w:fldCharType="separate"/>
+            </w:r>
+            <w:r>
+              <w:rPr>
+                <w:noProof/>
+                <w:webHidden/>
+              </w:rPr>
+              <w:t>17</w:t>
+            </w:r>
+            <w:r>
+              <w:rPr>
+                <w:noProof/>
+                <w:webHidden/>
+              </w:rPr>
+              <w:fldChar w:fldCharType="end"/>
+            </w:r>
+          </w:hyperlink>
+        </w:p>
+        <w:p>
+          <w:pPr>
+            <w:pStyle w:val="TOC3"/>
+            <w:tabs>
+              <w:tab w:val="right" w:leader="dot" w:pos="9350"/>
+            </w:tabs>
+            <w:rPr>
+              <w:noProof/>
+            </w:rPr>
+          </w:pPr>
+          <w:hyperlink w:anchor="_Toc455830932" w:history="1">
+            <w:r>
+              <w:rPr>
+                <w:rStyle w:val="Hyperlink"/>
+                <w:noProof/>
+              </w:rPr>
+              <w:t>Assessing browser support</w:t>
+            </w:r>
+            <w:r>
+              <w:rPr>
+                <w:noProof/>
+                <w:webHidden/>
+              </w:rPr>
+              <w:tab/>
+            </w:r>
+            <w:r>
+              <w:rPr>
+                <w:noProof/>
+                <w:webHidden/>
+              </w:rPr>
+              <w:fldChar w:fldCharType="begin"/>
+            </w:r>
+            <w:r>
+              <w:rPr>
+                <w:noProof/>
+                <w:webHidden/>
+              </w:rPr>
+              <w:instrText xml:space="preserve"> PAGEREF _Toc455830932 \h </w:instrText>
+            </w:r>
+            <w:r>
+              <w:rPr>
+                <w:noProof/>
+                <w:webHidden/>
+              </w:rPr>
+            </w:r>
+            <w:r>
+              <w:rPr>
+                <w:noProof/>
+                <w:webHidden/>
+              </w:rPr>
+              <w:fldChar w:fldCharType="separate"/>
+            </w:r>
+            <w:r>
+              <w:rPr>
+                <w:noProof/>
+                <w:webHidden/>
+              </w:rPr>
+              <w:t>17</w:t>
+            </w:r>
+            <w:r>
+              <w:rPr>
+                <w:noProof/>
+                <w:webHidden/>
+              </w:rPr>
+              <w:fldChar w:fldCharType="end"/>
+            </w:r>
+          </w:hyperlink>
+        </w:p>
+        <w:p>
+          <w:pPr>
+            <w:pStyle w:val="TOC3"/>
+            <w:tabs>
+              <w:tab w:val="right" w:leader="dot" w:pos="9350"/>
+            </w:tabs>
+            <w:rPr>
+              <w:noProof/>
+            </w:rPr>
+          </w:pPr>
+          <w:hyperlink w:anchor="_Toc455830933" w:history="1">
+            <w:r>
+              <w:rPr>
+                <w:rStyle w:val="Hyperlink"/>
+                <w:noProof/>
+              </w:rPr>
+              <w:t>Opening the file system</w:t>
+            </w:r>
+            <w:r>
+              <w:rPr>
+                <w:noProof/>
+                <w:webHidden/>
+              </w:rPr>
+              <w:tab/>
+            </w:r>
+            <w:r>
+              <w:rPr>
+                <w:noProof/>
+                <w:webHidden/>
+              </w:rPr>
+              <w:fldChar w:fldCharType="begin"/>
+            </w:r>
+            <w:r>
+              <w:rPr>
+                <w:noProof/>
+                <w:webHidden/>
+              </w:rPr>
+              <w:instrText xml:space="preserve"> PAGEREF _Toc455830933 \h </w:instrText>
+            </w:r>
+            <w:r>
+              <w:rPr>
+                <w:noProof/>
+                <w:webHidden/>
+              </w:rPr>
+            </w:r>
+            <w:r>
+              <w:rPr>
+                <w:noProof/>
+                <w:webHidden/>
+              </w:rPr>
+              <w:fldChar w:fldCharType="separate"/>
+            </w:r>
+            <w:r>
+              <w:rPr>
+                <w:noProof/>
+                <w:webHidden/>
+              </w:rPr>
+              <w:t>17</w:t>
+            </w:r>
+            <w:r>
+              <w:rPr>
+                <w:noProof/>
+                <w:webHidden/>
+              </w:rPr>
+              <w:fldChar w:fldCharType="end"/>
+            </w:r>
+          </w:hyperlink>
+        </w:p>
+        <w:p>
+          <w:pPr>
+            <w:pStyle w:val="TOC3"/>
+            <w:tabs>
+              <w:tab w:val="right" w:leader="dot" w:pos="9350"/>
+            </w:tabs>
+            <w:rPr>
+              <w:noProof/>
+            </w:rPr>
+          </w:pPr>
+          <w:hyperlink w:anchor="_Toc455830934" w:history="1">
+            <w:r>
+              <w:rPr>
+                <w:rStyle w:val="Hyperlink"/>
+                <w:noProof/>
+              </w:rPr>
+              <w:t>Creating and opening a file</w:t>
+            </w:r>
+            <w:r>
+              <w:rPr>
+                <w:noProof/>
+                <w:webHidden/>
+              </w:rPr>
+              <w:tab/>
+            </w:r>
+            <w:r>
+              <w:rPr>
+                <w:noProof/>
+                <w:webHidden/>
+              </w:rPr>
+              <w:fldChar w:fldCharType="begin"/>
+            </w:r>
+            <w:r>
+              <w:rPr>
+                <w:noProof/>
+                <w:webHidden/>
+              </w:rPr>
+              <w:instrText xml:space="preserve"> PAGEREF _Toc455830934 \h </w:instrText>
+            </w:r>
+            <w:r>
+              <w:rPr>
+                <w:noProof/>
+                <w:webHidden/>
+              </w:rPr>
+            </w:r>
+            <w:r>
+              <w:rPr>
+                <w:noProof/>
+                <w:webHidden/>
+              </w:rPr>
+              <w:fldChar w:fldCharType="separate"/>
+            </w:r>
+            <w:r>
+              <w:rPr>
+                <w:noProof/>
+                <w:webHidden/>
+              </w:rPr>
+              <w:t>17</w:t>
+            </w:r>
+            <w:r>
+              <w:rPr>
+                <w:noProof/>
+                <w:webHidden/>
+              </w:rPr>
+              <w:fldChar w:fldCharType="end"/>
+            </w:r>
+          </w:hyperlink>
+        </w:p>
+        <w:p>
+          <w:pPr>
+            <w:pStyle w:val="TOC3"/>
+            <w:tabs>
+              <w:tab w:val="right" w:leader="dot" w:pos="9350"/>
+            </w:tabs>
+            <w:rPr>
+              <w:noProof/>
+            </w:rPr>
+          </w:pPr>
+          <w:hyperlink w:anchor="_Toc455830935" w:history="1">
+            <w:r>
+              <w:rPr>
+                <w:rStyle w:val="Hyperlink"/>
+                <w:noProof/>
+              </w:rPr>
+              <w:t>Writing to a file</w:t>
+            </w:r>
+            <w:r>
+              <w:rPr>
+                <w:noProof/>
+                <w:webHidden/>
+              </w:rPr>
+              <w:tab/>
+            </w:r>
+            <w:r>
+              <w:rPr>
+                <w:noProof/>
+                <w:webHidden/>
+              </w:rPr>
+              <w:fldChar w:fldCharType="begin"/>
+            </w:r>
+            <w:r>
+              <w:rPr>
+                <w:noProof/>
+                <w:webHidden/>
+              </w:rPr>
+              <w:instrText xml:space="preserve"> PAGEREF _Toc455830935 \h </w:instrText>
+            </w:r>
+            <w:r>
+              <w:rPr>
+                <w:noProof/>
+                <w:webHidden/>
+              </w:rPr>
+            </w:r>
+            <w:r>
+              <w:rPr>
+                <w:noProof/>
+                <w:webHidden/>
+              </w:rPr>
+              <w:fldChar w:fldCharType="separate"/>
+            </w:r>
+            <w:r>
+              <w:rPr>
+                <w:noProof/>
+                <w:webHidden/>
+              </w:rPr>
+              <w:t>18</w:t>
+            </w:r>
+            <w:r>
+              <w:rPr>
+                <w:noProof/>
+                <w:webHidden/>
+              </w:rPr>
+              <w:fldChar w:fldCharType="end"/>
+            </w:r>
+          </w:hyperlink>
+        </w:p>
+        <w:p>
+          <w:pPr>
+            <w:pStyle w:val="TOC3"/>
+            <w:tabs>
+              <w:tab w:val="right" w:leader="dot" w:pos="9350"/>
+            </w:tabs>
+            <w:rPr>
+              <w:noProof/>
+            </w:rPr>
+          </w:pPr>
+          <w:hyperlink w:anchor="_Toc455830936" w:history="1">
+            <w:r>
+              <w:rPr>
+                <w:rStyle w:val="Hyperlink"/>
+                <w:noProof/>
+              </w:rPr>
+              <w:t>Reading a file</w:t>
+            </w:r>
+            <w:r>
+              <w:rPr>
+                <w:noProof/>
+                <w:webHidden/>
+              </w:rPr>
+              <w:tab/>
+            </w:r>
+            <w:r>
+              <w:rPr>
+                <w:noProof/>
+                <w:webHidden/>
+              </w:rPr>
+              <w:fldChar w:fldCharType="begin"/>
+            </w:r>
+            <w:r>
+              <w:rPr>
+                <w:noProof/>
+                <w:webHidden/>
+              </w:rPr>
+              <w:instrText xml:space="preserve"> PAGEREF _Toc455830936 \h </w:instrText>
+            </w:r>
+            <w:r>
+              <w:rPr>
+                <w:noProof/>
+                <w:webHidden/>
+              </w:rPr>
+            </w:r>
+            <w:r>
+              <w:rPr>
+                <w:noProof/>
+                <w:webHidden/>
+              </w:rPr>
+              <w:fldChar w:fldCharType="separate"/>
+            </w:r>
+            <w:r>
+              <w:rPr>
+                <w:noProof/>
+                <w:webHidden/>
+              </w:rPr>
+              <w:t>19</w:t>
+            </w:r>
+            <w:r>
+              <w:rPr>
+                <w:noProof/>
+                <w:webHidden/>
+              </w:rPr>
+              <w:fldChar w:fldCharType="end"/>
+            </w:r>
+          </w:hyperlink>
+        </w:p>
+        <w:p>
+          <w:pPr>
+            <w:pStyle w:val="TOC3"/>
+            <w:tabs>
+              <w:tab w:val="right" w:leader="dot" w:pos="9350"/>
+            </w:tabs>
+            <w:rPr>
+              <w:noProof/>
+            </w:rPr>
+          </w:pPr>
+          <w:hyperlink w:anchor="_Toc455830937" w:history="1">
+            <w:r>
+              <w:rPr>
+                <w:rStyle w:val="Hyperlink"/>
+                <w:noProof/>
+              </w:rPr>
+              <w:t>Deleting a file</w:t>
+            </w:r>
+            <w:r>
+              <w:rPr>
+                <w:noProof/>
+                <w:webHidden/>
+              </w:rPr>
+              <w:tab/>
+            </w:r>
+            <w:r>
+              <w:rPr>
+                <w:noProof/>
+                <w:webHidden/>
+              </w:rPr>
+              <w:fldChar w:fldCharType="begin"/>
+            </w:r>
+            <w:r>
+              <w:rPr>
+                <w:noProof/>
+                <w:webHidden/>
+              </w:rPr>
+              <w:instrText xml:space="preserve"> PAGEREF _Toc455830937 \h </w:instrText>
+            </w:r>
+            <w:r>
+              <w:rPr>
+                <w:noProof/>
+                <w:webHidden/>
+              </w:rPr>
+            </w:r>
+            <w:r>
+              <w:rPr>
+                <w:noProof/>
+                <w:webHidden/>
+              </w:rPr>
+              <w:fldChar w:fldCharType="separate"/>
+            </w:r>
+            <w:r>
+              <w:rPr>
+                <w:noProof/>
+                <w:webHidden/>
+              </w:rPr>
+              <w:t>20</w:t>
+            </w:r>
+            <w:r>
+              <w:rPr>
+                <w:noProof/>
+                <w:webHidden/>
+              </w:rPr>
+              <w:fldChar w:fldCharType="end"/>
+            </w:r>
+          </w:hyperlink>
+        </w:p>
+        <w:p>
+          <w:pPr>
+            <w:pStyle w:val="TOC3"/>
+            <w:tabs>
+              <w:tab w:val="right" w:leader="dot" w:pos="9350"/>
+            </w:tabs>
+            <w:rPr>
+              <w:noProof/>
+            </w:rPr>
+          </w:pPr>
+          <w:hyperlink w:anchor="_Toc455830938" w:history="1">
+            <w:r>
+              <w:rPr>
+                <w:rStyle w:val="Hyperlink"/>
+                <w:noProof/>
+              </w:rPr>
+              <w:t>Creating and opening a directory</w:t>
+            </w:r>
+            <w:r>
+              <w:rPr>
+                <w:noProof/>
+                <w:webHidden/>
+              </w:rPr>
+              <w:tab/>
+            </w:r>
+            <w:r>
+              <w:rPr>
+                <w:noProof/>
+                <w:webHidden/>
+              </w:rPr>
+              <w:fldChar w:fldCharType="begin"/>
+            </w:r>
+            <w:r>
+              <w:rPr>
+                <w:noProof/>
+                <w:webHidden/>
+              </w:rPr>
+              <w:instrText xml:space="preserve"> PAGEREF _Toc455830938 \h </w:instrText>
+            </w:r>
+            <w:r>
+              <w:rPr>
+                <w:noProof/>
+                <w:webHidden/>
+              </w:rPr>
+            </w:r>
+            <w:r>
+              <w:rPr>
+                <w:noProof/>
+                <w:webHidden/>
+              </w:rPr>
+              <w:fldChar w:fldCharType="separate"/>
+            </w:r>
+            <w:r>
+              <w:rPr>
+                <w:noProof/>
+                <w:webHidden/>
+              </w:rPr>
+              <w:t>21</w:t>
+            </w:r>
+            <w:r>
+              <w:rPr>
+                <w:noProof/>
+                <w:webHidden/>
+              </w:rPr>
+              <w:fldChar w:fldCharType="end"/>
+            </w:r>
+          </w:hyperlink>
+        </w:p>
+        <w:p>
+          <w:pPr>
+            <w:pStyle w:val="TOC3"/>
+            <w:tabs>
+              <w:tab w:val="right" w:leader="dot" w:pos="9350"/>
+            </w:tabs>
+            <w:rPr>
+              <w:noProof/>
+            </w:rPr>
+          </w:pPr>
+          <w:hyperlink w:anchor="_Toc455830939" w:history="1">
+            <w:r>
+              <w:rPr>
+                <w:rStyle w:val="Hyperlink"/>
+                <w:noProof/>
+              </w:rPr>
+              <w:t>Writing a file to a directory</w:t>
+            </w:r>
+            <w:r>
+              <w:rPr>
+                <w:noProof/>
+                <w:webHidden/>
+              </w:rPr>
+              <w:tab/>
+            </w:r>
+            <w:r>
+              <w:rPr>
+                <w:noProof/>
+                <w:webHidden/>
+              </w:rPr>
+              <w:fldChar w:fldCharType="begin"/>
+            </w:r>
+            <w:r>
+              <w:rPr>
+                <w:noProof/>
+                <w:webHidden/>
+              </w:rPr>
+              <w:instrText xml:space="preserve"> PAGEREF _Toc455830939 \h </w:instrText>
+            </w:r>
+            <w:r>
+              <w:rPr>
+                <w:noProof/>
+                <w:webHidden/>
+              </w:rPr>
+            </w:r>
+            <w:r>
+              <w:rPr>
+                <w:noProof/>
+                <w:webHidden/>
+              </w:rPr>
+              <w:fldChar w:fldCharType="separate"/>
+            </w:r>
+            <w:r>
+              <w:rPr>
+                <w:noProof/>
+                <w:webHidden/>
+              </w:rPr>
+              <w:t>21</w:t>
+            </w:r>
+            <w:r>
+              <w:rPr>
+                <w:noProof/>
+                <w:webHidden/>
+              </w:rPr>
+              <w:fldChar w:fldCharType="end"/>
+            </w:r>
+          </w:hyperlink>
+        </w:p>
+        <w:p>
+          <w:pPr>
+            <w:pStyle w:val="TOC3"/>
+            <w:tabs>
+              <w:tab w:val="right" w:leader="dot" w:pos="9350"/>
+            </w:tabs>
+            <w:rPr>
+              <w:noProof/>
+            </w:rPr>
+          </w:pPr>
+          <w:hyperlink w:anchor="_Toc455830940" w:history="1">
+            <w:r>
+              <w:rPr>
+                <w:rStyle w:val="Hyperlink"/>
+                <w:noProof/>
+              </w:rPr>
+              <w:t>Deleting a directory</w:t>
+            </w:r>
+            <w:r>
+              <w:rPr>
+                <w:noProof/>
+                <w:webHidden/>
+              </w:rPr>
+              <w:tab/>
+            </w:r>
+            <w:r>
+              <w:rPr>
+                <w:noProof/>
+                <w:webHidden/>
+              </w:rPr>
+              <w:fldChar w:fldCharType="begin"/>
+            </w:r>
+            <w:r>
+              <w:rPr>
+                <w:noProof/>
+                <w:webHidden/>
+              </w:rPr>
+              <w:instrText xml:space="preserve"> PAGEREF _Toc455830940 \h </w:instrText>
+            </w:r>
+            <w:r>
+              <w:rPr>
+                <w:noProof/>
+                <w:webHidden/>
+              </w:rPr>
+            </w:r>
+            <w:r>
+              <w:rPr>
+                <w:noProof/>
+                <w:webHidden/>
+              </w:rPr>
+              <w:fldChar w:fldCharType="separate"/>
+            </w:r>
+            <w:r>
+              <w:rPr>
+                <w:noProof/>
+                <w:webHidden/>
+              </w:rPr>
+              <w:t>22</w:t>
+            </w:r>
+            <w:r>
+              <w:rPr>
+                <w:noProof/>
+                <w:webHidden/>
+              </w:rPr>
+              <w:fldChar w:fldCharType="end"/>
+            </w:r>
+          </w:hyperlink>
+        </w:p>
+        <w:p>
+          <w:pPr>
+            <w:pStyle w:val="TOC2"/>
+            <w:tabs>
+              <w:tab w:val="right" w:leader="dot" w:pos="9350"/>
+            </w:tabs>
+            <w:rPr>
+              <w:noProof/>
+            </w:rPr>
+          </w:pPr>
+          <w:hyperlink w:anchor="_Toc455830941" w:history="1">
+            <w:r>
+              <w:rPr>
+                <w:rStyle w:val="Hyperlink"/>
+                <w:noProof/>
+              </w:rPr>
+              <w:t>Lesson 4: Working with the offline application HTTP cache</w:t>
+            </w:r>
+            <w:r>
+              <w:rPr>
+                <w:noProof/>
+                <w:webHidden/>
+              </w:rPr>
+              <w:tab/>
+            </w:r>
+            <w:r>
+              <w:rPr>
+                <w:noProof/>
+                <w:webHidden/>
+              </w:rPr>
+              <w:fldChar w:fldCharType="begin"/>
+            </w:r>
+            <w:r>
+              <w:rPr>
+                <w:noProof/>
+                <w:webHidden/>
+              </w:rPr>
+              <w:instrText xml:space="preserve"> PAGEREF _Toc455830941 \h </w:instrText>
+            </w:r>
+            <w:r>
+              <w:rPr>
+                <w:noProof/>
+                <w:webHidden/>
+              </w:rPr>
+            </w:r>
+            <w:r>
+              <w:rPr>
+                <w:noProof/>
+                <w:webHidden/>
+              </w:rPr>
+              <w:fldChar w:fldCharType="separate"/>
+            </w:r>
+            <w:r>
+              <w:rPr>
+                <w:noProof/>
+                <w:webHidden/>
+              </w:rPr>
+              <w:t>22</w:t>
+            </w:r>
+            <w:r>
+              <w:rPr>
+                <w:noProof/>
+                <w:webHidden/>
+              </w:rPr>
+              <w:fldChar w:fldCharType="end"/>
+            </w:r>
+          </w:hyperlink>
+        </w:p>
+        <w:p>
+          <w:r>
+            <w:fldChar w:fldCharType="end"/>
+          </w:r>
+        </w:p>
+      </w:sdtContent>
+    </w:sdt>
+    <w:p>
+      <w:pPr>
+        <w:rPr>
+          <w:rFonts w:asciiTheme="majorHAnsi" w:eastAsiaTheme="majorEastAsia" w:hAnsiTheme="majorHAnsi" w:cstheme="majorBidi"/>
+          <w:color w:val="365F91" w:themeColor="accent1" w:themeShade="BF"/>
+          <w:sz w:val="28"/>
+          <w:szCs w:val="28"/>
+        </w:rPr>
+      </w:pPr>
+      <w:r>
+        <w:br w:type="page"/>
+      </w:r>
+    </w:p>
+    <w:p>
+      <w:pPr>
+        <w:pStyle w:val="Heading1"/>
+      </w:pPr>
+      <w:bookmarkStart w:id="0" w:name="_Toc455830920"/>
+      <w:r>
+        <w:lastRenderedPageBreak/>
         <w:t>Offline web applications</w:t>
       </w:r>
+      <w:bookmarkEnd w:id="0"/>
     </w:p>
     <w:p>
       <w:r>
@@ -35,9 +1596,11 @@
       <w:pPr>
         <w:pStyle w:val="Heading2"/>
       </w:pPr>
+      <w:bookmarkStart w:id="1" w:name="_Toc455830921"/>
       <w:r>
         <w:t>Lesson 1: Working with Web SQL</w:t>
       </w:r>
+      <w:bookmarkEnd w:id="1"/>
     </w:p>
     <w:p>
       <w:r>
@@ -81,9 +1644,11 @@
       <w:pPr>
         <w:pStyle w:val="Heading3"/>
       </w:pPr>
+      <w:bookmarkStart w:id="2" w:name="_Toc455830922"/>
       <w:r>
         <w:t>Creating and opening the database</w:t>
       </w:r>
+      <w:bookmarkEnd w:id="2"/>
     </w:p>
     <w:p>
       <w:r>
@@ -225,9 +1790,11 @@
       <w:pPr>
         <w:pStyle w:val="Heading3"/>
       </w:pPr>
+      <w:bookmarkStart w:id="3" w:name="_Toc455830923"/>
       <w:r>
         <w:t>Performing schema updates</w:t>
       </w:r>
+      <w:bookmarkEnd w:id="3"/>
     </w:p>
     <w:p>
       <w:r>
@@ -1676,6 +3243,7 @@
       <w:pPr>
         <w:pStyle w:val="Heading2"/>
       </w:pPr>
+      <w:bookmarkStart w:id="4" w:name="_Toc455830924"/>
       <w:r>
         <w:t xml:space="preserve">Lesson 2: Working with </w:t>
       </w:r>
@@ -1683,6 +3251,7 @@
       <w:r>
         <w:t>IndexedDB</w:t>
       </w:r>
+      <w:bookmarkEnd w:id="4"/>
       <w:proofErr w:type="spellEnd"/>
     </w:p>
     <w:p>
@@ -1708,9 +3277,11 @@
       <w:pPr>
         <w:pStyle w:val="Heading3"/>
       </w:pPr>
+      <w:bookmarkStart w:id="5" w:name="_Toc455830925"/>
       <w:r>
         <w:t>Using browser-specific code</w:t>
       </w:r>
+      <w:bookmarkEnd w:id="5"/>
     </w:p>
     <w:p>
       <w:proofErr w:type="spellStart"/>
@@ -1814,9 +3385,11 @@
       <w:pPr>
         <w:pStyle w:val="Heading3"/>
       </w:pPr>
+      <w:bookmarkStart w:id="6" w:name="_Toc455830926"/>
       <w:r>
         <w:t>Creating and opening the database</w:t>
       </w:r>
+      <w:bookmarkEnd w:id="6"/>
     </w:p>
     <w:p>
       <w:r>
@@ -2055,9 +3628,11 @@
       <w:pPr>
         <w:pStyle w:val="Heading3"/>
       </w:pPr>
+      <w:bookmarkStart w:id="7" w:name="_Toc455830927"/>
       <w:r>
         <w:t>Using object stores</w:t>
       </w:r>
+      <w:bookmarkEnd w:id="7"/>
     </w:p>
     <w:p>
       <w:proofErr w:type="spellStart"/>
@@ -2983,9 +4558,11 @@
       <w:pPr>
         <w:pStyle w:val="Heading3"/>
       </w:pPr>
+      <w:bookmarkStart w:id="8" w:name="_Toc455830928"/>
       <w:r>
         <w:t>Using transactions</w:t>
       </w:r>
+      <w:bookmarkEnd w:id="8"/>
     </w:p>
     <w:p>
       <w:proofErr w:type="spellStart"/>
@@ -3800,9 +5377,11 @@
       <w:pPr>
         <w:pStyle w:val="Heading3"/>
       </w:pPr>
+      <w:bookmarkStart w:id="9" w:name="_Toc455830929"/>
       <w:r>
         <w:t>Understanding cursors</w:t>
       </w:r>
+      <w:bookmarkEnd w:id="9"/>
     </w:p>
     <w:p>
       <w:r>
@@ -4465,9 +6044,11 @@
       <w:pPr>
         <w:pStyle w:val="Heading3"/>
       </w:pPr>
+      <w:bookmarkStart w:id="10" w:name="_Toc455830930"/>
       <w:r>
         <w:t>Dropping a database</w:t>
       </w:r>
+      <w:bookmarkEnd w:id="10"/>
     </w:p>
     <w:p>
       <w:r>
@@ -4582,6 +6163,7 @@
       <w:pPr>
         <w:pStyle w:val="Heading2"/>
       </w:pPr>
+      <w:bookmarkStart w:id="11" w:name="_Toc455830931"/>
       <w:r>
         <w:lastRenderedPageBreak/>
         <w:t xml:space="preserve">Lesson 3: Working with the </w:t>
@@ -4594,6 +6176,7 @@
       <w:r>
         <w:t xml:space="preserve"> API</w:t>
       </w:r>
+      <w:bookmarkEnd w:id="11"/>
     </w:p>
     <w:p>
       <w:r>
@@ -4660,9 +6243,11 @@
       <w:pPr>
         <w:pStyle w:val="Heading3"/>
       </w:pPr>
+      <w:bookmarkStart w:id="12" w:name="_Toc455830932"/>
       <w:r>
         <w:t>Assessing browser support</w:t>
       </w:r>
+      <w:bookmarkEnd w:id="12"/>
     </w:p>
     <w:p>
       <w:r>
@@ -4692,9 +6277,11 @@
       <w:pPr>
         <w:pStyle w:val="Heading3"/>
       </w:pPr>
+      <w:bookmarkStart w:id="13" w:name="_Toc455830933"/>
       <w:r>
         <w:t>Opening the file system</w:t>
       </w:r>
+      <w:bookmarkEnd w:id="13"/>
     </w:p>
     <w:p>
       <w:r>
@@ -4781,9 +6368,11 @@
       <w:pPr>
         <w:pStyle w:val="Heading3"/>
       </w:pPr>
+      <w:bookmarkStart w:id="14" w:name="_Toc455830934"/>
       <w:r>
         <w:t>Creating and opening a file</w:t>
       </w:r>
+      <w:bookmarkEnd w:id="14"/>
     </w:p>
     <w:p>
       <w:r>
@@ -4994,9 +6583,11 @@
       <w:pPr>
         <w:pStyle w:val="Heading3"/>
       </w:pPr>
+      <w:bookmarkStart w:id="15" w:name="_Toc455830935"/>
       <w:r>
         <w:t>Writing to a file</w:t>
       </w:r>
+      <w:bookmarkEnd w:id="15"/>
     </w:p>
     <w:p>
       <w:r>
@@ -5024,8 +6615,8 @@
       <w:r>
         <w:t>, which persists data to the opened file.</w:t>
       </w:r>
-      <w:bookmarkStart w:id="0" w:name="_GoBack"/>
-      <w:bookmarkEnd w:id="0"/>
+      <w:bookmarkStart w:id="16" w:name="_GoBack"/>
+      <w:bookmarkEnd w:id="16"/>
     </w:p>
     <w:p>
       <w:r>
@@ -5195,9 +6786,11 @@
       <w:pPr>
         <w:pStyle w:val="Heading3"/>
       </w:pPr>
+      <w:bookmarkStart w:id="17" w:name="_Toc455830936"/>
       <w:r>
         <w:t>Reading a file</w:t>
       </w:r>
+      <w:bookmarkEnd w:id="17"/>
     </w:p>
     <w:p>
       <w:r>
@@ -5450,9 +7043,11 @@
       <w:pPr>
         <w:pStyle w:val="Heading3"/>
       </w:pPr>
+      <w:bookmarkStart w:id="18" w:name="_Toc455830937"/>
       <w:r>
         <w:t>Deleting a file</w:t>
       </w:r>
+      <w:bookmarkEnd w:id="18"/>
     </w:p>
     <w:p>
       <w:r>
@@ -5604,9 +7199,11 @@
       <w:pPr>
         <w:pStyle w:val="Heading3"/>
       </w:pPr>
+      <w:bookmarkStart w:id="19" w:name="_Toc455830938"/>
       <w:r>
         <w:t>Creating and opening a directory</w:t>
       </w:r>
+      <w:bookmarkEnd w:id="19"/>
     </w:p>
     <w:p>
       <w:r>
@@ -5744,9 +7341,11 @@
       <w:pPr>
         <w:pStyle w:val="Heading3"/>
       </w:pPr>
+      <w:bookmarkStart w:id="20" w:name="_Toc455830939"/>
       <w:r>
         <w:t>Writing a file to a directory</w:t>
       </w:r>
+      <w:bookmarkEnd w:id="20"/>
     </w:p>
     <w:p>
       <w:r>
@@ -5811,10 +7410,12 @@
       <w:pPr>
         <w:pStyle w:val="Heading3"/>
       </w:pPr>
+      <w:bookmarkStart w:id="21" w:name="_Toc455830940"/>
       <w:r>
         <w:lastRenderedPageBreak/>
         <w:t>Deleting a directory</w:t>
       </w:r>
+      <w:bookmarkEnd w:id="21"/>
     </w:p>
     <w:p>
       <w:r>
@@ -5970,9 +7571,11 @@
       <w:pPr>
         <w:pStyle w:val="Heading2"/>
       </w:pPr>
+      <w:bookmarkStart w:id="22" w:name="_Toc455830941"/>
       <w:r>
         <w:t>Lesson 4: Working with the offline application HTTP cache</w:t>
       </w:r>
+      <w:bookmarkEnd w:id="22"/>
     </w:p>
     <w:p>
       <w:r>
@@ -6013,6 +7616,765 @@
       </w:r>
       <w:r>
         <w:t xml:space="preserve"> as the manifest file is updated. Once the internet connection is lost, the cache switches over to serve local files.</w:t>
+      </w:r>
+    </w:p>
+    <w:p>
+      <w:pPr>
+        <w:pStyle w:val="Heading3"/>
+      </w:pPr>
+      <w:r>
+        <w:t>Browser support</w:t>
+      </w:r>
+    </w:p>
+    <w:p>
+      <w:r>
+        <w:t xml:space="preserve">The application cache is now </w:t>
+      </w:r>
+      <w:r>
+        <w:rPr>
+          <w:b/>
+        </w:rPr>
+        <w:t>supported by all major browsers</w:t>
+      </w:r>
+      <w:r>
+        <w:t xml:space="preserve"> and most mobile browsers</w:t>
+      </w:r>
+      <w:r>
+        <w:t xml:space="preserve"> (for Internet explorer, it starts from IE10)</w:t>
+      </w:r>
+      <w:r>
+        <w:t>.</w:t>
+      </w:r>
+    </w:p>
+    <w:p/>
+    <w:p/>
+    <w:p>
+      <w:pPr>
+        <w:pStyle w:val="Heading3"/>
+      </w:pPr>
+      <w:r>
+        <w:lastRenderedPageBreak/>
+        <w:t>The cache manifest file</w:t>
+      </w:r>
+    </w:p>
+    <w:p>
+      <w:r>
+        <w:t xml:space="preserve">The manifest file must exist </w:t>
+      </w:r>
+      <w:r>
+        <w:t>in order for the application cache to work.</w:t>
+      </w:r>
+    </w:p>
+    <w:p>
+      <w:r>
+        <w:t>Serving the manifest file:</w:t>
+      </w:r>
+    </w:p>
+    <w:p>
+      <w:r>
+        <w:t xml:space="preserve">- </w:t>
+      </w:r>
+      <w:r>
+        <w:t xml:space="preserve">To serve the manifest file correctly, use the </w:t>
+      </w:r>
+      <w:r>
+        <w:rPr>
+          <w:i/>
+        </w:rPr>
+        <w:t>text/cache-manifest</w:t>
+      </w:r>
+      <w:r>
+        <w:t xml:space="preserve"> content type in the HTTP response.</w:t>
+      </w:r>
+    </w:p>
+    <w:p>
+      <w:r>
+        <w:t xml:space="preserve">- </w:t>
+      </w:r>
+      <w:r>
+        <w:t>The file itself can reside anywhere on your web server such as /hom</w:t>
+      </w:r>
+      <w:r>
+        <w:t>e</w:t>
+      </w:r>
+      <w:r>
+        <w:t>/manifest</w:t>
+      </w:r>
+      <w:r>
+        <w:t xml:space="preserve"> or /</w:t>
+      </w:r>
+      <w:proofErr w:type="spellStart"/>
+      <w:r>
+        <w:t>manifest.appcache</w:t>
+      </w:r>
+      <w:proofErr w:type="spellEnd"/>
+      <w:r>
+        <w:t>.</w:t>
+      </w:r>
+    </w:p>
+    <w:p>
+      <w:r>
+        <w:t xml:space="preserve">- if you choose to use a static file reference, you might need to configure the MIME type in Internet Information Server (IIS) first, or add a </w:t>
+      </w:r>
+      <w:proofErr w:type="spellStart"/>
+      <w:r>
+        <w:t>mimeMap</w:t>
+      </w:r>
+      <w:proofErr w:type="spellEnd"/>
+      <w:r>
+        <w:t xml:space="preserve"> element to your application's </w:t>
+      </w:r>
+      <w:proofErr w:type="spellStart"/>
+      <w:r>
+        <w:t>web.config</w:t>
+      </w:r>
+      <w:proofErr w:type="spellEnd"/>
+      <w:r>
+        <w:t xml:space="preserve"> file.</w:t>
+      </w:r>
+    </w:p>
+    <w:p>
+      <w:r>
+        <w:t xml:space="preserve">e.g. Adding a </w:t>
+      </w:r>
+      <w:proofErr w:type="spellStart"/>
+      <w:r>
+        <w:t>mimeMap</w:t>
+      </w:r>
+      <w:proofErr w:type="spellEnd"/>
+      <w:r>
+        <w:t xml:space="preserve"> type to </w:t>
+      </w:r>
+      <w:proofErr w:type="spellStart"/>
+      <w:r>
+        <w:t>web.config</w:t>
+      </w:r>
+      <w:proofErr w:type="spellEnd"/>
+      <w:r>
+        <w:br/>
+      </w:r>
+      <w:r>
+        <w:rPr>
+          <w:noProof/>
+        </w:rPr>
+        <w:drawing>
+          <wp:inline distT="0" distB="0" distL="0" distR="0">
+            <wp:extent cx="4475312" cy="755415"/>
+            <wp:effectExtent l="19050" t="0" r="1438" b="0"/>
+            <wp:docPr id="57" name="Picture 1"/>
+            <wp:cNvGraphicFramePr>
+              <a:graphicFrameLocks xmlns:a="http://schemas.openxmlformats.org/drawingml/2006/main" noChangeAspect="1"/>
+            </wp:cNvGraphicFramePr>
+            <a:graphic xmlns:a="http://schemas.openxmlformats.org/drawingml/2006/main">
+              <a:graphicData uri="http://schemas.openxmlformats.org/drawingml/2006/picture">
+                <pic:pic xmlns:pic="http://schemas.openxmlformats.org/drawingml/2006/picture">
+                  <pic:nvPicPr>
+                    <pic:cNvPr id="0" name="Picture 1"/>
+                    <pic:cNvPicPr>
+                      <a:picLocks noChangeAspect="1" noChangeArrowheads="1"/>
+                    </pic:cNvPicPr>
+                  </pic:nvPicPr>
+                  <pic:blipFill>
+                    <a:blip r:embed="rId63" cstate="print"/>
+                    <a:srcRect/>
+                    <a:stretch>
+                      <a:fillRect/>
+                    </a:stretch>
+                  </pic:blipFill>
+                  <pic:spPr bwMode="auto">
+                    <a:xfrm>
+                      <a:off x="0" y="0"/>
+                      <a:ext cx="4476628" cy="755637"/>
+                    </a:xfrm>
+                    <a:prstGeom prst="rect">
+                      <a:avLst/>
+                    </a:prstGeom>
+                    <a:noFill/>
+                    <a:ln w="9525">
+                      <a:noFill/>
+                      <a:miter lim="800000"/>
+                      <a:headEnd/>
+                      <a:tailEnd/>
+                    </a:ln>
+                  </pic:spPr>
+                </pic:pic>
+              </a:graphicData>
+            </a:graphic>
+          </wp:inline>
+        </w:drawing>
+      </w:r>
+    </w:p>
+    <w:p>
+      <w:r>
+        <w:rPr>
+          <w:noProof/>
+        </w:rPr>
+        <w:drawing>
+          <wp:inline distT="0" distB="0" distL="0" distR="0">
+            <wp:extent cx="5148173" cy="1457059"/>
+            <wp:effectExtent l="19050" t="0" r="0" b="0"/>
+            <wp:docPr id="59" name="Picture 4"/>
+            <wp:cNvGraphicFramePr>
+              <a:graphicFrameLocks xmlns:a="http://schemas.openxmlformats.org/drawingml/2006/main" noChangeAspect="1"/>
+            </wp:cNvGraphicFramePr>
+            <a:graphic xmlns:a="http://schemas.openxmlformats.org/drawingml/2006/main">
+              <a:graphicData uri="http://schemas.openxmlformats.org/drawingml/2006/picture">
+                <pic:pic xmlns:pic="http://schemas.openxmlformats.org/drawingml/2006/picture">
+                  <pic:nvPicPr>
+                    <pic:cNvPr id="0" name="Picture 4"/>
+                    <pic:cNvPicPr>
+                      <a:picLocks noChangeAspect="1" noChangeArrowheads="1"/>
+                    </pic:cNvPicPr>
+                  </pic:nvPicPr>
+                  <pic:blipFill>
+                    <a:blip r:embed="rId64" cstate="print"/>
+                    <a:srcRect/>
+                    <a:stretch>
+                      <a:fillRect/>
+                    </a:stretch>
+                  </pic:blipFill>
+                  <pic:spPr bwMode="auto">
+                    <a:xfrm>
+                      <a:off x="0" y="0"/>
+                      <a:ext cx="5149730" cy="1457500"/>
+                    </a:xfrm>
+                    <a:prstGeom prst="rect">
+                      <a:avLst/>
+                    </a:prstGeom>
+                    <a:noFill/>
+                    <a:ln w="9525">
+                      <a:noFill/>
+                      <a:miter lim="800000"/>
+                      <a:headEnd/>
+                      <a:tailEnd/>
+                    </a:ln>
+                  </pic:spPr>
+                </pic:pic>
+              </a:graphicData>
+            </a:graphic>
+          </wp:inline>
+        </w:drawing>
+      </w:r>
+    </w:p>
+    <w:p>
+      <w:pPr>
+        <w:pStyle w:val="Heading3"/>
+      </w:pPr>
+      <w:r>
+        <w:t>Understanding structure</w:t>
+      </w:r>
+    </w:p>
+    <w:p>
+      <w:r>
+        <w:t>e.g. The example below shows what a sample manifest file looks like</w:t>
+      </w:r>
+    </w:p>
+    <w:p>
+      <w:r>
+        <w:rPr>
+          <w:noProof/>
+        </w:rPr>
+        <w:drawing>
+          <wp:inline distT="0" distB="0" distL="0" distR="0">
+            <wp:extent cx="3994676" cy="2303252"/>
+            <wp:effectExtent l="19050" t="0" r="5824" b="0"/>
+            <wp:docPr id="60" name="Picture 7"/>
+            <wp:cNvGraphicFramePr>
+              <a:graphicFrameLocks xmlns:a="http://schemas.openxmlformats.org/drawingml/2006/main" noChangeAspect="1"/>
+            </wp:cNvGraphicFramePr>
+            <a:graphic xmlns:a="http://schemas.openxmlformats.org/drawingml/2006/main">
+              <a:graphicData uri="http://schemas.openxmlformats.org/drawingml/2006/picture">
+                <pic:pic xmlns:pic="http://schemas.openxmlformats.org/drawingml/2006/picture">
+                  <pic:nvPicPr>
+                    <pic:cNvPr id="0" name="Picture 7"/>
+                    <pic:cNvPicPr>
+                      <a:picLocks noChangeAspect="1" noChangeArrowheads="1"/>
+                    </pic:cNvPicPr>
+                  </pic:nvPicPr>
+                  <pic:blipFill>
+                    <a:blip r:embed="rId65" cstate="print"/>
+                    <a:srcRect/>
+                    <a:stretch>
+                      <a:fillRect/>
+                    </a:stretch>
+                  </pic:blipFill>
+                  <pic:spPr bwMode="auto">
+                    <a:xfrm>
+                      <a:off x="0" y="0"/>
+                      <a:ext cx="3995347" cy="2303639"/>
+                    </a:xfrm>
+                    <a:prstGeom prst="rect">
+                      <a:avLst/>
+                    </a:prstGeom>
+                    <a:noFill/>
+                    <a:ln w="9525">
+                      <a:noFill/>
+                      <a:miter lim="800000"/>
+                      <a:headEnd/>
+                      <a:tailEnd/>
+                    </a:ln>
+                  </pic:spPr>
+                </pic:pic>
+              </a:graphicData>
+            </a:graphic>
+          </wp:inline>
+        </w:drawing>
+      </w:r>
+      <w:r>
+        <w:br/>
+      </w:r>
+      <w:r>
+        <w:rPr>
+          <w:noProof/>
+        </w:rPr>
+        <w:drawing>
+          <wp:inline distT="0" distB="0" distL="0" distR="0">
+            <wp:extent cx="3776573" cy="373320"/>
+            <wp:effectExtent l="19050" t="0" r="0" b="0"/>
+            <wp:docPr id="61" name="Picture 10"/>
+            <wp:cNvGraphicFramePr>
+              <a:graphicFrameLocks xmlns:a="http://schemas.openxmlformats.org/drawingml/2006/main" noChangeAspect="1"/>
+            </wp:cNvGraphicFramePr>
+            <a:graphic xmlns:a="http://schemas.openxmlformats.org/drawingml/2006/main">
+              <a:graphicData uri="http://schemas.openxmlformats.org/drawingml/2006/picture">
+                <pic:pic xmlns:pic="http://schemas.openxmlformats.org/drawingml/2006/picture">
+                  <pic:nvPicPr>
+                    <pic:cNvPr id="0" name="Picture 10"/>
+                    <pic:cNvPicPr>
+                      <a:picLocks noChangeAspect="1" noChangeArrowheads="1"/>
+                    </pic:cNvPicPr>
+                  </pic:nvPicPr>
+                  <pic:blipFill>
+                    <a:blip r:embed="rId66" cstate="print"/>
+                    <a:srcRect/>
+                    <a:stretch>
+                      <a:fillRect/>
+                    </a:stretch>
+                  </pic:blipFill>
+                  <pic:spPr bwMode="auto">
+                    <a:xfrm>
+                      <a:off x="0" y="0"/>
+                      <a:ext cx="3778222" cy="373483"/>
+                    </a:xfrm>
+                    <a:prstGeom prst="rect">
+                      <a:avLst/>
+                    </a:prstGeom>
+                    <a:noFill/>
+                    <a:ln w="9525">
+                      <a:noFill/>
+                      <a:miter lim="800000"/>
+                      <a:headEnd/>
+                      <a:tailEnd/>
+                    </a:ln>
+                  </pic:spPr>
+                </pic:pic>
+              </a:graphicData>
+            </a:graphic>
+          </wp:inline>
+        </w:drawing>
+      </w:r>
+    </w:p>
+    <w:p>
+      <w:r>
+        <w:lastRenderedPageBreak/>
+        <w:t>Important notes about the structure of a manifest file:</w:t>
+      </w:r>
+    </w:p>
+    <w:p>
+      <w:r>
+        <w:t xml:space="preserve">- The top line of the file MUST always be the </w:t>
+      </w:r>
+      <w:r>
+        <w:rPr>
+          <w:i/>
+        </w:rPr>
+        <w:t>CACHE MANIFEST</w:t>
+      </w:r>
+      <w:r>
+        <w:t xml:space="preserve"> statement</w:t>
+      </w:r>
+      <w:r>
+        <w:br/>
+        <w:t>- Comment lines begin with a # symbol and will be ignored by the browser (Empty lines are also ignored)</w:t>
+      </w:r>
+    </w:p>
+    <w:p>
+      <w:r>
+        <w:t>The example file shown above has the following 3 sections within it</w:t>
+      </w:r>
+    </w:p>
+    <w:p>
+      <w:r>
+        <w:rPr>
+          <w:noProof/>
+        </w:rPr>
+        <w:drawing>
+          <wp:inline distT="0" distB="0" distL="0" distR="0">
+            <wp:extent cx="4673720" cy="2076608"/>
+            <wp:effectExtent l="19050" t="0" r="0" b="0"/>
+            <wp:docPr id="62" name="Picture 13"/>
+            <wp:cNvGraphicFramePr>
+              <a:graphicFrameLocks xmlns:a="http://schemas.openxmlformats.org/drawingml/2006/main" noChangeAspect="1"/>
+            </wp:cNvGraphicFramePr>
+            <a:graphic xmlns:a="http://schemas.openxmlformats.org/drawingml/2006/main">
+              <a:graphicData uri="http://schemas.openxmlformats.org/drawingml/2006/picture">
+                <pic:pic xmlns:pic="http://schemas.openxmlformats.org/drawingml/2006/picture">
+                  <pic:nvPicPr>
+                    <pic:cNvPr id="0" name="Picture 13"/>
+                    <pic:cNvPicPr>
+                      <a:picLocks noChangeAspect="1" noChangeArrowheads="1"/>
+                    </pic:cNvPicPr>
+                  </pic:nvPicPr>
+                  <pic:blipFill>
+                    <a:blip r:embed="rId67" cstate="print"/>
+                    <a:srcRect/>
+                    <a:stretch>
+                      <a:fillRect/>
+                    </a:stretch>
+                  </pic:blipFill>
+                  <pic:spPr bwMode="auto">
+                    <a:xfrm>
+                      <a:off x="0" y="0"/>
+                      <a:ext cx="4681886" cy="2080236"/>
+                    </a:xfrm>
+                    <a:prstGeom prst="rect">
+                      <a:avLst/>
+                    </a:prstGeom>
+                    <a:noFill/>
+                    <a:ln w="9525">
+                      <a:noFill/>
+                      <a:miter lim="800000"/>
+                      <a:headEnd/>
+                      <a:tailEnd/>
+                    </a:ln>
+                  </pic:spPr>
+                </pic:pic>
+              </a:graphicData>
+            </a:graphic>
+          </wp:inline>
+        </w:drawing>
+      </w:r>
+    </w:p>
+    <w:p>
+      <w:pPr>
+        <w:pStyle w:val="Heading3"/>
+      </w:pPr>
+      <w:r>
+        <w:t>Updating the cache</w:t>
+      </w:r>
+    </w:p>
+    <w:p>
+      <w:r>
+        <w:t>After changing the manifest file, the browser asynchronously downloads and caches all the files listed in the manifest file.</w:t>
+      </w:r>
+    </w:p>
+    <w:p>
+      <w:r>
+        <w:t>All cached resources listed in the manifest file are held until either:</w:t>
+      </w:r>
+    </w:p>
+    <w:p>
+      <w:r>
+        <w:t>- The manifest file is updated</w:t>
+      </w:r>
+      <w:r>
+        <w:br/>
+        <w:t>- The user manually clears the cache</w:t>
+      </w:r>
+      <w:r>
+        <w:br/>
+        <w:t>- The cache is updated through a developer-created script</w:t>
+      </w:r>
+    </w:p>
+    <w:p>
+      <w:r>
+        <w:t>Problem: A change to a resource itself doesn't trigger a cache update, so the cache can easily become stale</w:t>
+      </w:r>
+    </w:p>
+    <w:p>
+      <w:r>
+        <w:t>Solution: include a version number with each deployment of the web application</w:t>
+      </w:r>
+    </w:p>
+    <w:p>
+      <w:r>
+        <w:t>e.g.</w:t>
+      </w:r>
+    </w:p>
+    <w:p>
+      <w:r>
+        <w:rPr>
+          <w:noProof/>
+        </w:rPr>
+        <w:drawing>
+          <wp:inline distT="0" distB="0" distL="0" distR="0">
+            <wp:extent cx="1016120" cy="403005"/>
+            <wp:effectExtent l="19050" t="0" r="0" b="0"/>
+            <wp:docPr id="63" name="Picture 16"/>
+            <wp:cNvGraphicFramePr>
+              <a:graphicFrameLocks xmlns:a="http://schemas.openxmlformats.org/drawingml/2006/main" noChangeAspect="1"/>
+            </wp:cNvGraphicFramePr>
+            <a:graphic xmlns:a="http://schemas.openxmlformats.org/drawingml/2006/main">
+              <a:graphicData uri="http://schemas.openxmlformats.org/drawingml/2006/picture">
+                <pic:pic xmlns:pic="http://schemas.openxmlformats.org/drawingml/2006/picture">
+                  <pic:nvPicPr>
+                    <pic:cNvPr id="0" name="Picture 16"/>
+                    <pic:cNvPicPr>
+                      <a:picLocks noChangeAspect="1" noChangeArrowheads="1"/>
+                    </pic:cNvPicPr>
+                  </pic:nvPicPr>
+                  <pic:blipFill>
+                    <a:blip r:embed="rId68" cstate="print"/>
+                    <a:srcRect/>
+                    <a:stretch>
+                      <a:fillRect/>
+                    </a:stretch>
+                  </pic:blipFill>
+                  <pic:spPr bwMode="auto">
+                    <a:xfrm>
+                      <a:off x="0" y="0"/>
+                      <a:ext cx="1017983" cy="403744"/>
+                    </a:xfrm>
+                    <a:prstGeom prst="rect">
+                      <a:avLst/>
+                    </a:prstGeom>
+                    <a:noFill/>
+                    <a:ln w="9525">
+                      <a:noFill/>
+                      <a:miter lim="800000"/>
+                      <a:headEnd/>
+                      <a:tailEnd/>
+                    </a:ln>
+                  </pic:spPr>
+                </pic:pic>
+              </a:graphicData>
+            </a:graphic>
+          </wp:inline>
+        </w:drawing>
+      </w:r>
+    </w:p>
+    <w:p>
+      <w:pPr>
+        <w:pStyle w:val="Heading3"/>
+      </w:pPr>
+      <w:r>
+        <w:t>Understanding events</w:t>
+      </w:r>
+    </w:p>
+    <w:p>
+      <w:r>
+        <w:t xml:space="preserve">Normally the application cache process occurs silently. That said, using the </w:t>
+      </w:r>
+      <w:proofErr w:type="spellStart"/>
+      <w:r>
+        <w:rPr>
+          <w:i/>
+        </w:rPr>
+        <w:t>window.applicationCache</w:t>
+      </w:r>
+      <w:proofErr w:type="spellEnd"/>
+      <w:r>
+        <w:rPr>
+          <w:i/>
+        </w:rPr>
+        <w:t xml:space="preserve"> </w:t>
+      </w:r>
+      <w:r>
+        <w:t>object, we can inject custom functionality into that workflow</w:t>
+      </w:r>
+      <w:r>
+        <w:t>.</w:t>
+      </w:r>
+    </w:p>
+    <w:p>
+      <w:r>
+        <w:t xml:space="preserve">As the browser executes each step in the cache process, it fires a series of events on the </w:t>
+      </w:r>
+      <w:proofErr w:type="spellStart"/>
+      <w:r>
+        <w:t>applicationCache</w:t>
+      </w:r>
+      <w:proofErr w:type="spellEnd"/>
+      <w:r>
+        <w:t xml:space="preserve"> object. The events are listed below:</w:t>
+      </w:r>
+    </w:p>
+    <w:p>
+      <w:r>
+        <w:rPr>
+          <w:noProof/>
+        </w:rPr>
+        <w:lastRenderedPageBreak/>
+        <w:drawing>
+          <wp:inline distT="0" distB="0" distL="0" distR="0">
+            <wp:extent cx="4768610" cy="3063824"/>
+            <wp:effectExtent l="19050" t="0" r="0" b="0"/>
+            <wp:docPr id="64" name="Picture 19"/>
+            <wp:cNvGraphicFramePr>
+              <a:graphicFrameLocks xmlns:a="http://schemas.openxmlformats.org/drawingml/2006/main" noChangeAspect="1"/>
+            </wp:cNvGraphicFramePr>
+            <a:graphic xmlns:a="http://schemas.openxmlformats.org/drawingml/2006/main">
+              <a:graphicData uri="http://schemas.openxmlformats.org/drawingml/2006/picture">
+                <pic:pic xmlns:pic="http://schemas.openxmlformats.org/drawingml/2006/picture">
+                  <pic:nvPicPr>
+                    <pic:cNvPr id="0" name="Picture 19"/>
+                    <pic:cNvPicPr>
+                      <a:picLocks noChangeAspect="1" noChangeArrowheads="1"/>
+                    </pic:cNvPicPr>
+                  </pic:nvPicPr>
+                  <pic:blipFill>
+                    <a:blip r:embed="rId69" cstate="print"/>
+                    <a:srcRect/>
+                    <a:stretch>
+                      <a:fillRect/>
+                    </a:stretch>
+                  </pic:blipFill>
+                  <pic:spPr bwMode="auto">
+                    <a:xfrm>
+                      <a:off x="0" y="0"/>
+                      <a:ext cx="4770052" cy="3064751"/>
+                    </a:xfrm>
+                    <a:prstGeom prst="rect">
+                      <a:avLst/>
+                    </a:prstGeom>
+                    <a:noFill/>
+                    <a:ln w="9525">
+                      <a:noFill/>
+                      <a:miter lim="800000"/>
+                      <a:headEnd/>
+                      <a:tailEnd/>
+                    </a:ln>
+                  </pic:spPr>
+                </pic:pic>
+              </a:graphicData>
+            </a:graphic>
+          </wp:inline>
+        </w:drawing>
+      </w:r>
+    </w:p>
+    <w:p>
+      <w:pPr>
+        <w:pStyle w:val="Heading4"/>
+      </w:pPr>
+      <w:r>
+        <w:t>Updating the cache programmatically from code</w:t>
+      </w:r>
+    </w:p>
+    <w:p>
+      <w:pPr>
+        <w:rPr>
+          <w:i/>
+        </w:rPr>
+      </w:pPr>
+      <w:r>
+        <w:t>use</w:t>
+      </w:r>
+      <w:r>
+        <w:rPr>
+          <w:i/>
+        </w:rPr>
+        <w:t xml:space="preserve"> </w:t>
+      </w:r>
+      <w:proofErr w:type="spellStart"/>
+      <w:r>
+        <w:rPr>
+          <w:i/>
+        </w:rPr>
+        <w:t>window.applicationCache.update</w:t>
+      </w:r>
+      <w:proofErr w:type="spellEnd"/>
+      <w:r>
+        <w:rPr>
+          <w:i/>
+        </w:rPr>
+        <w:t>();</w:t>
+      </w:r>
+    </w:p>
+    <w:p>
+      <w:pPr>
+        <w:pStyle w:val="Heading4"/>
+      </w:pPr>
+      <w:r>
+        <w:t>Swapping the newly updated cache for the old cache</w:t>
+      </w:r>
+    </w:p>
+    <w:p>
+      <w:r>
+        <w:t xml:space="preserve">After the new cache has been downloaded and the </w:t>
+      </w:r>
+      <w:proofErr w:type="spellStart"/>
+      <w:r>
+        <w:t>updateReady</w:t>
+      </w:r>
+      <w:proofErr w:type="spellEnd"/>
+      <w:r>
+        <w:t xml:space="preserve"> event has fired, you can call the </w:t>
+      </w:r>
+      <w:proofErr w:type="spellStart"/>
+      <w:r>
+        <w:t>swapCache</w:t>
+      </w:r>
+      <w:proofErr w:type="spellEnd"/>
+      <w:r>
+        <w:t xml:space="preserve"> method to replace the old cache with the new</w:t>
+      </w:r>
+    </w:p>
+    <w:p>
+      <w:r>
+        <w:t>e.g.</w:t>
+      </w:r>
+      <w:r>
+        <w:br/>
+      </w:r>
+      <w:r>
+        <w:rPr>
+          <w:noProof/>
+        </w:rPr>
+        <w:drawing>
+          <wp:inline distT="0" distB="0" distL="0" distR="0">
+            <wp:extent cx="4545965" cy="612775"/>
+            <wp:effectExtent l="19050" t="0" r="6985" b="0"/>
+            <wp:docPr id="65" name="Picture 22"/>
+            <wp:cNvGraphicFramePr>
+              <a:graphicFrameLocks xmlns:a="http://schemas.openxmlformats.org/drawingml/2006/main" noChangeAspect="1"/>
+            </wp:cNvGraphicFramePr>
+            <a:graphic xmlns:a="http://schemas.openxmlformats.org/drawingml/2006/main">
+              <a:graphicData uri="http://schemas.openxmlformats.org/drawingml/2006/picture">
+                <pic:pic xmlns:pic="http://schemas.openxmlformats.org/drawingml/2006/picture">
+                  <pic:nvPicPr>
+                    <pic:cNvPr id="0" name="Picture 22"/>
+                    <pic:cNvPicPr>
+                      <a:picLocks noChangeAspect="1" noChangeArrowheads="1"/>
+                    </pic:cNvPicPr>
+                  </pic:nvPicPr>
+                  <pic:blipFill>
+                    <a:blip r:embed="rId70" cstate="print"/>
+                    <a:srcRect/>
+                    <a:stretch>
+                      <a:fillRect/>
+                    </a:stretch>
+                  </pic:blipFill>
+                  <pic:spPr bwMode="auto">
+                    <a:xfrm>
+                      <a:off x="0" y="0"/>
+                      <a:ext cx="4545965" cy="612775"/>
+                    </a:xfrm>
+                    <a:prstGeom prst="rect">
+                      <a:avLst/>
+                    </a:prstGeom>
+                    <a:noFill/>
+                    <a:ln w="9525">
+                      <a:noFill/>
+                      <a:miter lim="800000"/>
+                      <a:headEnd/>
+                      <a:tailEnd/>
+                    </a:ln>
+                  </pic:spPr>
+                </pic:pic>
+              </a:graphicData>
+            </a:graphic>
+          </wp:inline>
+        </w:drawing>
       </w:r>
     </w:p>
     <w:sectPr>
@@ -6672,6 +9034,71 @@
       <w:szCs w:val="16"/>
     </w:rPr>
   </w:style>
+  <w:style w:type="paragraph" w:styleId="TOCHeading">
+    <w:name w:val="TOC Heading"/>
+    <w:basedOn w:val="Heading1"/>
+    <w:next w:val="Normal"/>
+    <w:uiPriority w:val="39"/>
+    <w:semiHidden/>
+    <w:unhideWhenUsed/>
+    <w:qFormat/>
+    <w:rsid w:val="007A6054"/>
+    <w:pPr>
+      <w:outlineLvl w:val="9"/>
+    </w:pPr>
+    <w:rPr>
+      <w:lang w:val="en-US" w:eastAsia="en-US"/>
+    </w:rPr>
+  </w:style>
+  <w:style w:type="paragraph" w:styleId="TOC1">
+    <w:name w:val="toc 1"/>
+    <w:basedOn w:val="Normal"/>
+    <w:next w:val="Normal"/>
+    <w:autoRedefine/>
+    <w:uiPriority w:val="39"/>
+    <w:unhideWhenUsed/>
+    <w:rsid w:val="007A6054"/>
+    <w:pPr>
+      <w:spacing w:after="100"/>
+    </w:pPr>
+  </w:style>
+  <w:style w:type="paragraph" w:styleId="TOC2">
+    <w:name w:val="toc 2"/>
+    <w:basedOn w:val="Normal"/>
+    <w:next w:val="Normal"/>
+    <w:autoRedefine/>
+    <w:uiPriority w:val="39"/>
+    <w:unhideWhenUsed/>
+    <w:rsid w:val="007A6054"/>
+    <w:pPr>
+      <w:spacing w:after="100"/>
+      <w:ind w:left="220"/>
+    </w:pPr>
+  </w:style>
+  <w:style w:type="paragraph" w:styleId="TOC3">
+    <w:name w:val="toc 3"/>
+    <w:basedOn w:val="Normal"/>
+    <w:next w:val="Normal"/>
+    <w:autoRedefine/>
+    <w:uiPriority w:val="39"/>
+    <w:unhideWhenUsed/>
+    <w:rsid w:val="007A6054"/>
+    <w:pPr>
+      <w:spacing w:after="100"/>
+      <w:ind w:left="440"/>
+    </w:pPr>
+  </w:style>
+  <w:style w:type="character" w:styleId="Hyperlink">
+    <w:name w:val="Hyperlink"/>
+    <w:basedOn w:val="DefaultParagraphFont"/>
+    <w:uiPriority w:val="99"/>
+    <w:unhideWhenUsed/>
+    <w:rsid w:val="007A6054"/>
+    <w:rPr>
+      <w:color w:val="0000FF" w:themeColor="hyperlink"/>
+      <w:u w:val="single"/>
+    </w:rPr>
+  </w:style>
 </w:styles>
 </file>
 
@@ -6963,7 +9390,7 @@
 </file>
 
 <file path=customXml/itemProps1.xml><?xml version="1.0" encoding="utf-8"?>
-<ds:datastoreItem xmlns:ds="http://schemas.openxmlformats.org/officeDocument/2006/customXml" ds:itemID="{26F43155-731D-434B-9626-591DBD655BE0}">
+<ds:datastoreItem xmlns:ds="http://schemas.openxmlformats.org/officeDocument/2006/customXml" ds:itemID="{7E83EEEB-1E4C-4C6F-97C8-07E613D9C816}">
   <ds:schemaRefs>
     <ds:schemaRef ds:uri="http://schemas.openxmlformats.org/officeDocument/2006/bibliography"/>
   </ds:schemaRefs>

</xml_diff>